<commit_message>
feat: added finished sections to reports
</commit_message>
<xml_diff>
--- a/Report.docx
+++ b/Report.docx
@@ -12,8 +12,8 @@
           <w:b/>
           <w:bCs/>
           <w:color w:val="4F4F4F"/>
-          <w:sz w:val="24"/>
-          <w:szCs w:val="24"/>
+          <w:sz w:val="20"/>
+          <w:szCs w:val="20"/>
           <w:bdr w:val="none" w:sz="0" w:space="0" w:color="auto" w:frame="1"/>
         </w:rPr>
       </w:pPr>
@@ -23,8 +23,8 @@
           <w:b/>
           <w:bCs/>
           <w:color w:val="4F4F4F"/>
-          <w:sz w:val="24"/>
-          <w:szCs w:val="24"/>
+          <w:sz w:val="20"/>
+          <w:szCs w:val="20"/>
           <w:bdr w:val="none" w:sz="0" w:space="0" w:color="auto" w:frame="1"/>
         </w:rPr>
         <w:t>Project Overview</w:t>
@@ -39,18 +39,18 @@
           <w:rFonts w:ascii="Arial" w:eastAsia="Times New Roman" w:hAnsi="Arial" w:cs="Arial"/>
           <w:bCs/>
           <w:color w:val="4F4F4F"/>
-          <w:sz w:val="24"/>
-          <w:szCs w:val="24"/>
-          <w:bdr w:val="none" w:sz="0" w:space="0" w:color="auto" w:frame="1"/>
-        </w:rPr>
-      </w:pPr>
-      <w:r>
-        <w:rPr>
-          <w:rFonts w:ascii="Arial" w:eastAsia="Times New Roman" w:hAnsi="Arial" w:cs="Arial"/>
-          <w:bCs/>
-          <w:color w:val="4F4F4F"/>
-          <w:sz w:val="24"/>
-          <w:szCs w:val="24"/>
+          <w:sz w:val="20"/>
+          <w:szCs w:val="20"/>
+          <w:bdr w:val="none" w:sz="0" w:space="0" w:color="auto" w:frame="1"/>
+        </w:rPr>
+      </w:pPr>
+      <w:r>
+        <w:rPr>
+          <w:rFonts w:ascii="Arial" w:eastAsia="Times New Roman" w:hAnsi="Arial" w:cs="Arial"/>
+          <w:bCs/>
+          <w:color w:val="4F4F4F"/>
+          <w:sz w:val="20"/>
+          <w:szCs w:val="20"/>
           <w:bdr w:val="none" w:sz="0" w:space="0" w:color="auto" w:frame="1"/>
         </w:rPr>
         <w:t xml:space="preserve">My project is to utilize machine learning to predict how much to </w:t>
@@ -60,8 +60,8 @@
           <w:rFonts w:ascii="Arial" w:eastAsia="Times New Roman" w:hAnsi="Arial" w:cs="Arial"/>
           <w:bCs/>
           <w:color w:val="4F4F4F"/>
-          <w:sz w:val="24"/>
-          <w:szCs w:val="24"/>
+          <w:sz w:val="20"/>
+          <w:szCs w:val="20"/>
           <w:bdr w:val="none" w:sz="0" w:space="0" w:color="auto" w:frame="1"/>
         </w:rPr>
         <w:t>negotiate</w:t>
@@ -71,8 +71,8 @@
           <w:rFonts w:ascii="Arial" w:eastAsia="Times New Roman" w:hAnsi="Arial" w:cs="Arial"/>
           <w:bCs/>
           <w:color w:val="4F4F4F"/>
-          <w:sz w:val="24"/>
-          <w:szCs w:val="24"/>
+          <w:sz w:val="20"/>
+          <w:szCs w:val="20"/>
           <w:bdr w:val="none" w:sz="0" w:space="0" w:color="auto" w:frame="1"/>
         </w:rPr>
         <w:t xml:space="preserve"> on a house you’re looking to purchase.  The idea came to me when a friend </w:t>
@@ -82,8 +82,8 @@
           <w:rFonts w:ascii="Arial" w:eastAsia="Times New Roman" w:hAnsi="Arial" w:cs="Arial"/>
           <w:bCs/>
           <w:color w:val="4F4F4F"/>
-          <w:sz w:val="24"/>
-          <w:szCs w:val="24"/>
+          <w:sz w:val="20"/>
+          <w:szCs w:val="20"/>
           <w:bdr w:val="none" w:sz="0" w:space="0" w:color="auto" w:frame="1"/>
         </w:rPr>
         <w:t xml:space="preserve">of mine </w:t>
@@ -93,8 +93,8 @@
           <w:rFonts w:ascii="Arial" w:eastAsia="Times New Roman" w:hAnsi="Arial" w:cs="Arial"/>
           <w:bCs/>
           <w:color w:val="4F4F4F"/>
-          <w:sz w:val="24"/>
-          <w:szCs w:val="24"/>
+          <w:sz w:val="20"/>
+          <w:szCs w:val="20"/>
           <w:bdr w:val="none" w:sz="0" w:space="0" w:color="auto" w:frame="1"/>
         </w:rPr>
         <w:t xml:space="preserve">asked me help her come up with a price for a house she wanted to bid on.  Many sites such as Zillow already provide an estimate of a house is worth based on their own proprietary formula.  However, these estimates can be sustainably different than the price the seller wants to sell at.  </w:t>
@@ -109,8 +109,8 @@
           <w:rFonts w:ascii="Arial" w:eastAsia="Times New Roman" w:hAnsi="Arial" w:cs="Arial"/>
           <w:bCs/>
           <w:color w:val="4F4F4F"/>
-          <w:sz w:val="24"/>
-          <w:szCs w:val="24"/>
+          <w:sz w:val="20"/>
+          <w:szCs w:val="20"/>
           <w:bdr w:val="none" w:sz="0" w:space="0" w:color="auto" w:frame="1"/>
         </w:rPr>
       </w:pPr>
@@ -125,8 +125,8 @@
           <w:b/>
           <w:bCs/>
           <w:color w:val="4F4F4F"/>
-          <w:sz w:val="24"/>
-          <w:szCs w:val="24"/>
+          <w:sz w:val="20"/>
+          <w:szCs w:val="20"/>
           <w:bdr w:val="none" w:sz="0" w:space="0" w:color="auto" w:frame="1"/>
         </w:rPr>
       </w:pPr>
@@ -136,8 +136,8 @@
           <w:b/>
           <w:bCs/>
           <w:color w:val="4F4F4F"/>
-          <w:sz w:val="24"/>
-          <w:szCs w:val="24"/>
+          <w:sz w:val="20"/>
+          <w:szCs w:val="20"/>
           <w:bdr w:val="none" w:sz="0" w:space="0" w:color="auto" w:frame="1"/>
         </w:rPr>
         <w:t xml:space="preserve">Problem Statement </w:t>
@@ -152,18 +152,18 @@
           <w:rFonts w:ascii="Arial" w:eastAsia="Times New Roman" w:hAnsi="Arial" w:cs="Arial"/>
           <w:bCs/>
           <w:color w:val="4F4F4F"/>
-          <w:sz w:val="24"/>
-          <w:szCs w:val="24"/>
-          <w:bdr w:val="none" w:sz="0" w:space="0" w:color="auto" w:frame="1"/>
-        </w:rPr>
-      </w:pPr>
-      <w:r>
-        <w:rPr>
-          <w:rFonts w:ascii="Arial" w:eastAsia="Times New Roman" w:hAnsi="Arial" w:cs="Arial"/>
-          <w:bCs/>
-          <w:color w:val="4F4F4F"/>
-          <w:sz w:val="24"/>
-          <w:szCs w:val="24"/>
+          <w:sz w:val="20"/>
+          <w:szCs w:val="20"/>
+          <w:bdr w:val="none" w:sz="0" w:space="0" w:color="auto" w:frame="1"/>
+        </w:rPr>
+      </w:pPr>
+      <w:r>
+        <w:rPr>
+          <w:rFonts w:ascii="Arial" w:eastAsia="Times New Roman" w:hAnsi="Arial" w:cs="Arial"/>
+          <w:bCs/>
+          <w:color w:val="4F4F4F"/>
+          <w:sz w:val="20"/>
+          <w:szCs w:val="20"/>
           <w:bdr w:val="none" w:sz="0" w:space="0" w:color="auto" w:frame="1"/>
         </w:rPr>
         <w:t>What makes my project different is I want to attempt to predict the difference between the listing price and the sale pri</w:t>
@@ -173,8 +173,8 @@
           <w:rFonts w:ascii="Arial" w:eastAsia="Times New Roman" w:hAnsi="Arial" w:cs="Arial"/>
           <w:bCs/>
           <w:color w:val="4F4F4F"/>
-          <w:sz w:val="24"/>
-          <w:szCs w:val="24"/>
+          <w:sz w:val="20"/>
+          <w:szCs w:val="20"/>
           <w:bdr w:val="none" w:sz="0" w:space="0" w:color="auto" w:frame="1"/>
         </w:rPr>
         <w:t xml:space="preserve">ce rather than the actual value of the house.  The listing price is the price the seller is advertising to sell their home for.  The sale price is what the home actually sells for after negotiating with the buyer.    </w:t>
@@ -187,38 +187,13 @@
         <w:textAlignment w:val="baseline"/>
         <w:rPr>
           <w:rFonts w:ascii="Arial" w:eastAsia="Times New Roman" w:hAnsi="Arial" w:cs="Arial"/>
-          <w:b/>
-          <w:bCs/>
-          <w:color w:val="4F4F4F"/>
-          <w:sz w:val="24"/>
-          <w:szCs w:val="24"/>
-          <w:bdr w:val="none" w:sz="0" w:space="0" w:color="auto" w:frame="1"/>
-        </w:rPr>
-      </w:pPr>
-    </w:p>
-    <w:p>
-      <w:pPr>
-        <w:rPr>
-          <w:rFonts w:ascii="Arial" w:eastAsia="Times New Roman" w:hAnsi="Arial" w:cs="Arial"/>
-          <w:bCs/>
-          <w:color w:val="4F4F4F"/>
-          <w:sz w:val="24"/>
-          <w:szCs w:val="24"/>
-          <w:bdr w:val="none" w:sz="0" w:space="0" w:color="auto" w:frame="1"/>
-        </w:rPr>
-      </w:pPr>
-      <w:r>
-        <w:rPr>
-          <w:rFonts w:ascii="Arial" w:eastAsia="Times New Roman" w:hAnsi="Arial" w:cs="Arial"/>
-          <w:b/>
-          <w:bCs/>
-          <w:color w:val="4F4F4F"/>
-          <w:sz w:val="24"/>
-          <w:szCs w:val="24"/>
-          <w:bdr w:val="none" w:sz="0" w:space="0" w:color="auto" w:frame="1"/>
-        </w:rPr>
-        <w:t>Metrics</w:t>
-      </w:r>
+          <w:bCs/>
+          <w:color w:val="4F4F4F"/>
+          <w:sz w:val="20"/>
+          <w:szCs w:val="20"/>
+          <w:bdr w:val="none" w:sz="0" w:space="0" w:color="auto" w:frame="1"/>
+        </w:rPr>
+      </w:pPr>
     </w:p>
     <w:p>
       <w:pPr>
@@ -227,67 +202,648 @@
         <w:textAlignment w:val="baseline"/>
         <w:rPr>
           <w:rFonts w:ascii="Arial" w:eastAsia="Times New Roman" w:hAnsi="Arial" w:cs="Arial"/>
-          <w:bCs/>
-          <w:color w:val="4F4F4F"/>
-          <w:sz w:val="24"/>
-          <w:szCs w:val="24"/>
-          <w:bdr w:val="none" w:sz="0" w:space="0" w:color="auto" w:frame="1"/>
-        </w:rPr>
-      </w:pPr>
-      <w:r>
-        <w:rPr>
-          <w:rFonts w:ascii="Arial" w:eastAsia="Times New Roman" w:hAnsi="Arial" w:cs="Arial"/>
-          <w:bCs/>
-          <w:color w:val="4F4F4F"/>
-          <w:sz w:val="24"/>
-          <w:szCs w:val="24"/>
-          <w:bdr w:val="none" w:sz="0" w:space="0" w:color="auto" w:frame="1"/>
-        </w:rPr>
-        <w:t xml:space="preserve">The machine learning algorithms </w:t>
-      </w:r>
-      <w:r>
-        <w:rPr>
-          <w:rFonts w:ascii="Arial" w:eastAsia="Times New Roman" w:hAnsi="Arial" w:cs="Arial"/>
-          <w:bCs/>
-          <w:color w:val="4F4F4F"/>
-          <w:sz w:val="24"/>
-          <w:szCs w:val="24"/>
-          <w:bdr w:val="none" w:sz="0" w:space="0" w:color="auto" w:frame="1"/>
-        </w:rPr>
-        <w:t xml:space="preserve">explored </w:t>
-      </w:r>
-      <w:r>
-        <w:rPr>
-          <w:rFonts w:ascii="Arial" w:eastAsia="Times New Roman" w:hAnsi="Arial" w:cs="Arial"/>
-          <w:bCs/>
-          <w:color w:val="4F4F4F"/>
-          <w:sz w:val="24"/>
-          <w:szCs w:val="24"/>
-          <w:bdr w:val="none" w:sz="0" w:space="0" w:color="auto" w:frame="1"/>
-        </w:rPr>
-        <w:t xml:space="preserve">will </w:t>
-      </w:r>
-      <w:r>
-        <w:rPr>
-          <w:rFonts w:ascii="Arial" w:eastAsia="Times New Roman" w:hAnsi="Arial" w:cs="Arial"/>
-          <w:bCs/>
-          <w:color w:val="4F4F4F"/>
-          <w:sz w:val="24"/>
-          <w:szCs w:val="24"/>
-          <w:bdr w:val="none" w:sz="0" w:space="0" w:color="auto" w:frame="1"/>
-        </w:rPr>
-        <w:t xml:space="preserve">be </w:t>
-      </w:r>
-      <w:r>
-        <w:rPr>
-          <w:rFonts w:ascii="Arial" w:eastAsia="Times New Roman" w:hAnsi="Arial" w:cs="Arial"/>
-          <w:bCs/>
-          <w:color w:val="4F4F4F"/>
-          <w:sz w:val="24"/>
-          <w:szCs w:val="24"/>
-          <w:bdr w:val="none" w:sz="0" w:space="0" w:color="auto" w:frame="1"/>
-        </w:rPr>
-        <w:t xml:space="preserve">evaluated against one another </w:t>
+          <w:b/>
+          <w:bCs/>
+          <w:color w:val="4F4F4F"/>
+          <w:sz w:val="20"/>
+          <w:szCs w:val="20"/>
+          <w:bdr w:val="none" w:sz="0" w:space="0" w:color="auto" w:frame="1"/>
+        </w:rPr>
+      </w:pPr>
+      <w:r>
+        <w:rPr>
+          <w:rFonts w:ascii="Arial" w:eastAsia="Times New Roman" w:hAnsi="Arial" w:cs="Arial"/>
+          <w:b/>
+          <w:bCs/>
+          <w:color w:val="4F4F4F"/>
+          <w:sz w:val="20"/>
+          <w:szCs w:val="20"/>
+          <w:bdr w:val="none" w:sz="0" w:space="0" w:color="auto" w:frame="1"/>
+        </w:rPr>
+        <w:t>Data set</w:t>
+      </w:r>
+    </w:p>
+    <w:p>
+      <w:pPr>
+        <w:shd w:val="clear" w:color="auto" w:fill="FFFFFF"/>
+        <w:spacing w:after="0" w:line="480" w:lineRule="auto"/>
+        <w:textAlignment w:val="baseline"/>
+        <w:rPr>
+          <w:rFonts w:ascii="Arial" w:eastAsia="Times New Roman" w:hAnsi="Arial" w:cs="Arial"/>
+          <w:bCs/>
+          <w:color w:val="4F4F4F"/>
+          <w:sz w:val="20"/>
+          <w:szCs w:val="20"/>
+          <w:bdr w:val="none" w:sz="0" w:space="0" w:color="auto" w:frame="1"/>
+        </w:rPr>
+      </w:pPr>
+      <w:r>
+        <w:rPr>
+          <w:rFonts w:ascii="Arial" w:eastAsia="Times New Roman" w:hAnsi="Arial" w:cs="Arial"/>
+          <w:bCs/>
+          <w:color w:val="4F4F4F"/>
+          <w:sz w:val="20"/>
+          <w:szCs w:val="20"/>
+          <w:bdr w:val="none" w:sz="0" w:space="0" w:color="auto" w:frame="1"/>
+        </w:rPr>
+        <w:t>The data set was compiled and prepared by my friend’s realtor.  The data contains recent sales of homes within a 5 mile radius of the home she was looking to purchase.  It came directly from the multiple servicing list service (MLS).  The MLS databases allows real estate brokers who share their listing with one another for the purpose of locating ready, willing, and able buyers more efficiently.  This database is only accessible by professional real agents.</w:t>
+      </w:r>
+      <w:r>
+        <w:rPr>
+          <w:rFonts w:ascii="Arial" w:eastAsia="Times New Roman" w:hAnsi="Arial" w:cs="Arial"/>
+          <w:bCs/>
+          <w:color w:val="4F4F4F"/>
+          <w:sz w:val="20"/>
+          <w:szCs w:val="20"/>
+          <w:bdr w:val="none" w:sz="0" w:space="0" w:color="auto" w:frame="1"/>
+        </w:rPr>
+        <w:t xml:space="preserve">  I’m considering turning this project into an app in the future.  Therefore, we only consider numerical features as they are easier for users to enter.  </w:t>
+      </w:r>
+    </w:p>
+    <w:p>
+      <w:pPr>
+        <w:shd w:val="clear" w:color="auto" w:fill="FFFFFF"/>
+        <w:spacing w:after="0" w:line="480" w:lineRule="auto"/>
+        <w:textAlignment w:val="baseline"/>
+        <w:rPr>
+          <w:rFonts w:ascii="Arial" w:eastAsia="Times New Roman" w:hAnsi="Arial" w:cs="Arial"/>
+          <w:bCs/>
+          <w:color w:val="4F4F4F"/>
+          <w:sz w:val="20"/>
+          <w:szCs w:val="20"/>
+          <w:bdr w:val="none" w:sz="0" w:space="0" w:color="auto" w:frame="1"/>
+        </w:rPr>
+      </w:pPr>
+      <w:r>
+        <w:rPr>
+          <w:rFonts w:ascii="Arial" w:eastAsia="Times New Roman" w:hAnsi="Arial" w:cs="Arial"/>
+          <w:bCs/>
+          <w:color w:val="4F4F4F"/>
+          <w:sz w:val="20"/>
+          <w:szCs w:val="20"/>
+          <w:bdr w:val="none" w:sz="0" w:space="0" w:color="auto" w:frame="1"/>
+        </w:rPr>
+        <w:t xml:space="preserve">PID – unique number identifying each real estate transaction </w:t>
+      </w:r>
+    </w:p>
+    <w:p>
+      <w:pPr>
+        <w:shd w:val="clear" w:color="auto" w:fill="FFFFFF"/>
+        <w:spacing w:after="0" w:line="480" w:lineRule="auto"/>
+        <w:textAlignment w:val="baseline"/>
+        <w:rPr>
+          <w:rFonts w:ascii="Arial" w:eastAsia="Times New Roman" w:hAnsi="Arial" w:cs="Arial"/>
+          <w:bCs/>
+          <w:color w:val="4F4F4F"/>
+          <w:sz w:val="20"/>
+          <w:szCs w:val="20"/>
+          <w:bdr w:val="none" w:sz="0" w:space="0" w:color="auto" w:frame="1"/>
+        </w:rPr>
+      </w:pPr>
+      <w:r>
+        <w:rPr>
+          <w:rFonts w:ascii="Arial" w:eastAsia="Times New Roman" w:hAnsi="Arial" w:cs="Arial"/>
+          <w:bCs/>
+          <w:color w:val="4F4F4F"/>
+          <w:sz w:val="20"/>
+          <w:szCs w:val="20"/>
+          <w:bdr w:val="none" w:sz="0" w:space="0" w:color="auto" w:frame="1"/>
+        </w:rPr>
+        <w:t xml:space="preserve">Subdivision – the subdivision the home is located in </w:t>
+      </w:r>
+    </w:p>
+    <w:p>
+      <w:pPr>
+        <w:shd w:val="clear" w:color="auto" w:fill="FFFFFF"/>
+        <w:spacing w:after="0" w:line="480" w:lineRule="auto"/>
+        <w:textAlignment w:val="baseline"/>
+        <w:rPr>
+          <w:rFonts w:ascii="Arial" w:eastAsia="Times New Roman" w:hAnsi="Arial" w:cs="Arial"/>
+          <w:bCs/>
+          <w:color w:val="4F4F4F"/>
+          <w:sz w:val="20"/>
+          <w:szCs w:val="20"/>
+          <w:bdr w:val="none" w:sz="0" w:space="0" w:color="auto" w:frame="1"/>
+        </w:rPr>
+      </w:pPr>
+      <w:r>
+        <w:rPr>
+          <w:rFonts w:ascii="Arial" w:eastAsia="Times New Roman" w:hAnsi="Arial" w:cs="Arial"/>
+          <w:bCs/>
+          <w:color w:val="4F4F4F"/>
+          <w:sz w:val="20"/>
+          <w:szCs w:val="20"/>
+          <w:bdr w:val="none" w:sz="0" w:space="0" w:color="auto" w:frame="1"/>
+        </w:rPr>
+        <w:t># Bedrooms –</w:t>
+      </w:r>
+      <w:r>
+        <w:rPr>
+          <w:rFonts w:ascii="Arial" w:eastAsia="Times New Roman" w:hAnsi="Arial" w:cs="Arial"/>
+          <w:bCs/>
+          <w:color w:val="4F4F4F"/>
+          <w:sz w:val="20"/>
+          <w:szCs w:val="20"/>
+          <w:bdr w:val="none" w:sz="0" w:space="0" w:color="auto" w:frame="1"/>
+        </w:rPr>
+        <w:t xml:space="preserve"> number</w:t>
+      </w:r>
+      <w:r>
+        <w:rPr>
+          <w:rFonts w:ascii="Arial" w:eastAsia="Times New Roman" w:hAnsi="Arial" w:cs="Arial"/>
+          <w:bCs/>
+          <w:color w:val="4F4F4F"/>
+          <w:sz w:val="20"/>
+          <w:szCs w:val="20"/>
+          <w:bdr w:val="none" w:sz="0" w:space="0" w:color="auto" w:frame="1"/>
+        </w:rPr>
+        <w:t xml:space="preserve"> of bedrooms </w:t>
+      </w:r>
+      <w:r>
+        <w:rPr>
+          <w:rFonts w:ascii="Arial" w:eastAsia="Times New Roman" w:hAnsi="Arial" w:cs="Arial"/>
+          <w:bCs/>
+          <w:color w:val="4F4F4F"/>
+          <w:sz w:val="20"/>
+          <w:szCs w:val="20"/>
+          <w:bdr w:val="none" w:sz="0" w:space="0" w:color="auto" w:frame="1"/>
+        </w:rPr>
+        <w:t>in the home</w:t>
+      </w:r>
+      <w:r>
+        <w:rPr>
+          <w:rFonts w:ascii="Arial" w:eastAsia="Times New Roman" w:hAnsi="Arial" w:cs="Arial"/>
+          <w:bCs/>
+          <w:color w:val="4F4F4F"/>
+          <w:sz w:val="20"/>
+          <w:szCs w:val="20"/>
+          <w:bdr w:val="none" w:sz="0" w:space="0" w:color="auto" w:frame="1"/>
+        </w:rPr>
+        <w:t xml:space="preserve"> </w:t>
+      </w:r>
+    </w:p>
+    <w:p>
+      <w:pPr>
+        <w:shd w:val="clear" w:color="auto" w:fill="FFFFFF"/>
+        <w:spacing w:after="0" w:line="480" w:lineRule="auto"/>
+        <w:textAlignment w:val="baseline"/>
+        <w:rPr>
+          <w:rFonts w:ascii="Arial" w:eastAsia="Times New Roman" w:hAnsi="Arial" w:cs="Arial"/>
+          <w:bCs/>
+          <w:color w:val="4F4F4F"/>
+          <w:sz w:val="20"/>
+          <w:szCs w:val="20"/>
+          <w:bdr w:val="none" w:sz="0" w:space="0" w:color="auto" w:frame="1"/>
+        </w:rPr>
+      </w:pPr>
+      <w:r>
+        <w:rPr>
+          <w:rFonts w:ascii="Arial" w:eastAsia="Times New Roman" w:hAnsi="Arial" w:cs="Arial"/>
+          <w:bCs/>
+          <w:color w:val="4F4F4F"/>
+          <w:sz w:val="20"/>
+          <w:szCs w:val="20"/>
+          <w:bdr w:val="none" w:sz="0" w:space="0" w:color="auto" w:frame="1"/>
+        </w:rPr>
+        <w:t>#</w:t>
+      </w:r>
+      <w:r>
+        <w:rPr>
+          <w:rFonts w:ascii="Arial" w:eastAsia="Times New Roman" w:hAnsi="Arial" w:cs="Arial"/>
+          <w:bCs/>
+          <w:color w:val="4F4F4F"/>
+          <w:sz w:val="20"/>
+          <w:szCs w:val="20"/>
+          <w:bdr w:val="none" w:sz="0" w:space="0" w:color="auto" w:frame="1"/>
+        </w:rPr>
+        <w:t xml:space="preserve"> </w:t>
+      </w:r>
+      <w:r>
+        <w:rPr>
+          <w:rFonts w:ascii="Arial" w:eastAsia="Times New Roman" w:hAnsi="Arial" w:cs="Arial"/>
+          <w:bCs/>
+          <w:color w:val="4F4F4F"/>
+          <w:sz w:val="20"/>
+          <w:szCs w:val="20"/>
+          <w:bdr w:val="none" w:sz="0" w:space="0" w:color="auto" w:frame="1"/>
+        </w:rPr>
+        <w:t>B</w:t>
+      </w:r>
+      <w:r>
+        <w:rPr>
+          <w:rFonts w:ascii="Arial" w:eastAsia="Times New Roman" w:hAnsi="Arial" w:cs="Arial"/>
+          <w:bCs/>
+          <w:color w:val="4F4F4F"/>
+          <w:sz w:val="20"/>
+          <w:szCs w:val="20"/>
+          <w:bdr w:val="none" w:sz="0" w:space="0" w:color="auto" w:frame="1"/>
+        </w:rPr>
+        <w:t>aths</w:t>
+      </w:r>
+      <w:r>
+        <w:rPr>
+          <w:rFonts w:ascii="Arial" w:eastAsia="Times New Roman" w:hAnsi="Arial" w:cs="Arial"/>
+          <w:bCs/>
+          <w:color w:val="4F4F4F"/>
+          <w:sz w:val="20"/>
+          <w:szCs w:val="20"/>
+          <w:bdr w:val="none" w:sz="0" w:space="0" w:color="auto" w:frame="1"/>
+        </w:rPr>
+        <w:t xml:space="preserve"> – number of bathrooms in the home</w:t>
+      </w:r>
+    </w:p>
+    <w:p>
+      <w:pPr>
+        <w:shd w:val="clear" w:color="auto" w:fill="FFFFFF"/>
+        <w:spacing w:after="0" w:line="480" w:lineRule="auto"/>
+        <w:textAlignment w:val="baseline"/>
+        <w:rPr>
+          <w:rFonts w:ascii="Arial" w:eastAsia="Times New Roman" w:hAnsi="Arial" w:cs="Arial"/>
+          <w:bCs/>
+          <w:color w:val="4F4F4F"/>
+          <w:sz w:val="20"/>
+          <w:szCs w:val="20"/>
+          <w:bdr w:val="none" w:sz="0" w:space="0" w:color="auto" w:frame="1"/>
+        </w:rPr>
+      </w:pPr>
+      <w:r>
+        <w:rPr>
+          <w:rFonts w:ascii="Arial" w:eastAsia="Times New Roman" w:hAnsi="Arial" w:cs="Arial"/>
+          <w:bCs/>
+          <w:color w:val="4F4F4F"/>
+          <w:sz w:val="20"/>
+          <w:szCs w:val="20"/>
+          <w:bdr w:val="none" w:sz="0" w:space="0" w:color="auto" w:frame="1"/>
+        </w:rPr>
+        <w:t xml:space="preserve"># Rooms – total number of rooms </w:t>
+      </w:r>
+      <w:r>
+        <w:rPr>
+          <w:rFonts w:ascii="Arial" w:eastAsia="Times New Roman" w:hAnsi="Arial" w:cs="Arial"/>
+          <w:bCs/>
+          <w:color w:val="4F4F4F"/>
+          <w:sz w:val="20"/>
+          <w:szCs w:val="20"/>
+          <w:bdr w:val="none" w:sz="0" w:space="0" w:color="auto" w:frame="1"/>
+        </w:rPr>
+        <w:t>in the home</w:t>
+      </w:r>
+    </w:p>
+    <w:p>
+      <w:pPr>
+        <w:shd w:val="clear" w:color="auto" w:fill="FFFFFF"/>
+        <w:spacing w:after="0" w:line="480" w:lineRule="auto"/>
+        <w:textAlignment w:val="baseline"/>
+        <w:rPr>
+          <w:rFonts w:ascii="Arial" w:eastAsia="Times New Roman" w:hAnsi="Arial" w:cs="Arial"/>
+          <w:bCs/>
+          <w:color w:val="4F4F4F"/>
+          <w:sz w:val="20"/>
+          <w:szCs w:val="20"/>
+          <w:bdr w:val="none" w:sz="0" w:space="0" w:color="auto" w:frame="1"/>
+        </w:rPr>
+      </w:pPr>
+      <w:r>
+        <w:rPr>
+          <w:rFonts w:ascii="Arial" w:eastAsia="Times New Roman" w:hAnsi="Arial" w:cs="Arial"/>
+          <w:bCs/>
+          <w:color w:val="4F4F4F"/>
+          <w:sz w:val="20"/>
+          <w:szCs w:val="20"/>
+          <w:bdr w:val="none" w:sz="0" w:space="0" w:color="auto" w:frame="1"/>
+        </w:rPr>
+        <w:t>Fin SF</w:t>
+      </w:r>
+      <w:r>
+        <w:rPr>
+          <w:rFonts w:ascii="Arial" w:eastAsia="Times New Roman" w:hAnsi="Arial" w:cs="Arial"/>
+          <w:bCs/>
+          <w:color w:val="4F4F4F"/>
+          <w:sz w:val="20"/>
+          <w:szCs w:val="20"/>
+          <w:bdr w:val="none" w:sz="0" w:space="0" w:color="auto" w:frame="1"/>
+        </w:rPr>
+        <w:t xml:space="preserve"> – </w:t>
+      </w:r>
+      <w:r>
+        <w:rPr>
+          <w:rFonts w:ascii="Arial" w:eastAsia="Times New Roman" w:hAnsi="Arial" w:cs="Arial"/>
+          <w:bCs/>
+          <w:color w:val="4F4F4F"/>
+          <w:sz w:val="20"/>
+          <w:szCs w:val="20"/>
+          <w:bdr w:val="none" w:sz="0" w:space="0" w:color="auto" w:frame="1"/>
+        </w:rPr>
+        <w:t>total size of the house in square feet</w:t>
+      </w:r>
+    </w:p>
+    <w:p>
+      <w:pPr>
+        <w:shd w:val="clear" w:color="auto" w:fill="FFFFFF"/>
+        <w:spacing w:after="0" w:line="480" w:lineRule="auto"/>
+        <w:textAlignment w:val="baseline"/>
+        <w:rPr>
+          <w:rFonts w:ascii="Arial" w:eastAsia="Times New Roman" w:hAnsi="Arial" w:cs="Arial"/>
+          <w:bCs/>
+          <w:color w:val="4F4F4F"/>
+          <w:sz w:val="20"/>
+          <w:szCs w:val="20"/>
+          <w:bdr w:val="none" w:sz="0" w:space="0" w:color="auto" w:frame="1"/>
+        </w:rPr>
+      </w:pPr>
+      <w:r>
+        <w:rPr>
+          <w:rFonts w:ascii="Arial" w:eastAsia="Times New Roman" w:hAnsi="Arial" w:cs="Arial"/>
+          <w:bCs/>
+          <w:color w:val="4F4F4F"/>
+          <w:sz w:val="20"/>
+          <w:szCs w:val="20"/>
+          <w:bdr w:val="none" w:sz="0" w:space="0" w:color="auto" w:frame="1"/>
+        </w:rPr>
+        <w:t xml:space="preserve">List Price – the price </w:t>
+      </w:r>
+      <w:r>
+        <w:rPr>
+          <w:rFonts w:ascii="Arial" w:eastAsia="Times New Roman" w:hAnsi="Arial" w:cs="Arial"/>
+          <w:bCs/>
+          <w:color w:val="4F4F4F"/>
+          <w:sz w:val="20"/>
+          <w:szCs w:val="20"/>
+          <w:bdr w:val="none" w:sz="0" w:space="0" w:color="auto" w:frame="1"/>
+        </w:rPr>
+        <w:t>the seller wants to sell the home for</w:t>
+      </w:r>
+      <w:r>
+        <w:rPr>
+          <w:rFonts w:ascii="Arial" w:eastAsia="Times New Roman" w:hAnsi="Arial" w:cs="Arial"/>
+          <w:bCs/>
+          <w:color w:val="4F4F4F"/>
+          <w:sz w:val="20"/>
+          <w:szCs w:val="20"/>
+          <w:bdr w:val="none" w:sz="0" w:space="0" w:color="auto" w:frame="1"/>
+        </w:rPr>
+        <w:t xml:space="preserve"> </w:t>
+      </w:r>
+    </w:p>
+    <w:p>
+      <w:pPr>
+        <w:shd w:val="clear" w:color="auto" w:fill="FFFFFF"/>
+        <w:spacing w:after="0" w:line="480" w:lineRule="auto"/>
+        <w:textAlignment w:val="baseline"/>
+        <w:rPr>
+          <w:rFonts w:ascii="Arial" w:eastAsia="Times New Roman" w:hAnsi="Arial" w:cs="Arial"/>
+          <w:bCs/>
+          <w:color w:val="4F4F4F"/>
+          <w:sz w:val="20"/>
+          <w:szCs w:val="20"/>
+          <w:bdr w:val="none" w:sz="0" w:space="0" w:color="auto" w:frame="1"/>
+        </w:rPr>
+      </w:pPr>
+      <w:r>
+        <w:rPr>
+          <w:rFonts w:ascii="Arial" w:eastAsia="Times New Roman" w:hAnsi="Arial" w:cs="Arial"/>
+          <w:bCs/>
+          <w:color w:val="4F4F4F"/>
+          <w:sz w:val="20"/>
+          <w:szCs w:val="20"/>
+          <w:bdr w:val="none" w:sz="0" w:space="0" w:color="auto" w:frame="1"/>
+        </w:rPr>
+        <w:t xml:space="preserve">Sales Price – the price the home actually sells for </w:t>
+      </w:r>
+    </w:p>
+    <w:p>
+      <w:pPr>
+        <w:shd w:val="clear" w:color="auto" w:fill="FFFFFF"/>
+        <w:spacing w:after="0" w:line="480" w:lineRule="auto"/>
+        <w:textAlignment w:val="baseline"/>
+        <w:rPr>
+          <w:rFonts w:ascii="Arial" w:eastAsia="Times New Roman" w:hAnsi="Arial" w:cs="Arial"/>
+          <w:bCs/>
+          <w:color w:val="4F4F4F"/>
+          <w:sz w:val="20"/>
+          <w:szCs w:val="20"/>
+          <w:bdr w:val="none" w:sz="0" w:space="0" w:color="auto" w:frame="1"/>
+        </w:rPr>
+      </w:pPr>
+      <w:r>
+        <w:rPr>
+          <w:rFonts w:ascii="Arial" w:eastAsia="Times New Roman" w:hAnsi="Arial" w:cs="Arial"/>
+          <w:bCs/>
+          <w:color w:val="4F4F4F"/>
+          <w:sz w:val="20"/>
+          <w:szCs w:val="20"/>
+          <w:bdr w:val="none" w:sz="0" w:space="0" w:color="auto" w:frame="1"/>
+        </w:rPr>
+        <w:lastRenderedPageBreak/>
+        <w:t xml:space="preserve">Days On Markets – number of days the home has listed for sale on the market before being sold </w:t>
+      </w:r>
+    </w:p>
+    <w:p>
+      <w:pPr>
+        <w:shd w:val="clear" w:color="auto" w:fill="FFFFFF"/>
+        <w:spacing w:after="0" w:line="480" w:lineRule="auto"/>
+        <w:textAlignment w:val="baseline"/>
+        <w:rPr>
+          <w:rFonts w:ascii="Arial" w:eastAsia="Times New Roman" w:hAnsi="Arial" w:cs="Arial"/>
+          <w:bCs/>
+          <w:color w:val="4F4F4F"/>
+          <w:sz w:val="20"/>
+          <w:szCs w:val="20"/>
+          <w:bdr w:val="none" w:sz="0" w:space="0" w:color="auto" w:frame="1"/>
+        </w:rPr>
+      </w:pPr>
+    </w:p>
+    <w:p>
+      <w:pPr>
+        <w:shd w:val="clear" w:color="auto" w:fill="FFFFFF"/>
+        <w:spacing w:after="0" w:line="480" w:lineRule="auto"/>
+        <w:textAlignment w:val="baseline"/>
+        <w:rPr>
+          <w:rFonts w:ascii="Arial" w:eastAsia="Times New Roman" w:hAnsi="Arial" w:cs="Arial"/>
+          <w:b/>
+          <w:bCs/>
+          <w:color w:val="4F4F4F"/>
+          <w:sz w:val="20"/>
+          <w:szCs w:val="20"/>
+          <w:bdr w:val="none" w:sz="0" w:space="0" w:color="auto" w:frame="1"/>
+        </w:rPr>
+      </w:pPr>
+      <w:r>
+        <w:rPr>
+          <w:rFonts w:ascii="Arial" w:eastAsia="Times New Roman" w:hAnsi="Arial" w:cs="Arial"/>
+          <w:b/>
+          <w:bCs/>
+          <w:color w:val="4F4F4F"/>
+          <w:sz w:val="20"/>
+          <w:szCs w:val="20"/>
+          <w:bdr w:val="none" w:sz="0" w:space="0" w:color="auto" w:frame="1"/>
+        </w:rPr>
+        <w:t xml:space="preserve">Data Preprocessing </w:t>
+      </w:r>
+    </w:p>
+    <w:p>
+      <w:pPr>
+        <w:shd w:val="clear" w:color="auto" w:fill="FFFFFF"/>
+        <w:spacing w:after="0" w:line="480" w:lineRule="auto"/>
+        <w:textAlignment w:val="baseline"/>
+        <w:rPr>
+          <w:rFonts w:ascii="Arial" w:eastAsia="Times New Roman" w:hAnsi="Arial" w:cs="Arial"/>
+          <w:bCs/>
+          <w:color w:val="4F4F4F"/>
+          <w:sz w:val="20"/>
+          <w:szCs w:val="20"/>
+          <w:bdr w:val="none" w:sz="0" w:space="0" w:color="auto" w:frame="1"/>
+        </w:rPr>
+      </w:pPr>
+      <w:r>
+        <w:rPr>
+          <w:rFonts w:ascii="Arial" w:eastAsia="Times New Roman" w:hAnsi="Arial" w:cs="Arial"/>
+          <w:bCs/>
+          <w:color w:val="4F4F4F"/>
+          <w:sz w:val="20"/>
+          <w:szCs w:val="20"/>
+          <w:bdr w:val="none" w:sz="0" w:space="0" w:color="auto" w:frame="1"/>
+        </w:rPr>
+        <w:t xml:space="preserve">In this section, we will preprocess the data by cleaning data and removing outliers. Preprocessing data is often times a critical step in assuring that results you obtain from your analysis are significant and meaningful.  Finally, we will need to determine which feature and target columns.  </w:t>
+      </w:r>
+    </w:p>
+    <w:p>
+      <w:pPr>
+        <w:shd w:val="clear" w:color="auto" w:fill="FFFFFF"/>
+        <w:spacing w:after="0" w:line="480" w:lineRule="auto"/>
+        <w:textAlignment w:val="baseline"/>
+        <w:rPr>
+          <w:rFonts w:ascii="Arial" w:eastAsia="Times New Roman" w:hAnsi="Arial" w:cs="Arial"/>
+          <w:b/>
+          <w:bCs/>
+          <w:color w:val="4F4F4F"/>
+          <w:sz w:val="20"/>
+          <w:szCs w:val="20"/>
+          <w:bdr w:val="none" w:sz="0" w:space="0" w:color="auto" w:frame="1"/>
+        </w:rPr>
+      </w:pPr>
+    </w:p>
+    <w:p>
+      <w:pPr>
+        <w:shd w:val="clear" w:color="auto" w:fill="FFFFFF"/>
+        <w:spacing w:after="0" w:line="480" w:lineRule="auto"/>
+        <w:textAlignment w:val="baseline"/>
+        <w:rPr>
+          <w:rFonts w:ascii="Arial" w:eastAsia="Times New Roman" w:hAnsi="Arial" w:cs="Arial"/>
+          <w:b/>
+          <w:bCs/>
+          <w:color w:val="4F4F4F"/>
+          <w:sz w:val="20"/>
+          <w:szCs w:val="20"/>
+          <w:bdr w:val="none" w:sz="0" w:space="0" w:color="auto" w:frame="1"/>
+        </w:rPr>
+      </w:pPr>
+      <w:r>
+        <w:rPr>
+          <w:rFonts w:ascii="Arial" w:eastAsia="Times New Roman" w:hAnsi="Arial" w:cs="Arial"/>
+          <w:b/>
+          <w:bCs/>
+          <w:color w:val="4F4F4F"/>
+          <w:sz w:val="20"/>
+          <w:szCs w:val="20"/>
+          <w:bdr w:val="none" w:sz="0" w:space="0" w:color="auto" w:frame="1"/>
+        </w:rPr>
+        <w:t>Data Cleaning</w:t>
+      </w:r>
+    </w:p>
+    <w:p>
+      <w:pPr>
+        <w:shd w:val="clear" w:color="auto" w:fill="FFFFFF"/>
+        <w:spacing w:after="0" w:line="480" w:lineRule="auto"/>
+        <w:textAlignment w:val="baseline"/>
+        <w:rPr>
+          <w:rFonts w:ascii="Arial" w:eastAsia="Times New Roman" w:hAnsi="Arial" w:cs="Arial"/>
+          <w:bCs/>
+          <w:color w:val="4F4F4F"/>
+          <w:sz w:val="20"/>
+          <w:szCs w:val="20"/>
+          <w:bdr w:val="none" w:sz="0" w:space="0" w:color="auto" w:frame="1"/>
+        </w:rPr>
+      </w:pPr>
+      <w:r>
+        <w:rPr>
+          <w:rFonts w:ascii="Arial" w:eastAsia="Times New Roman" w:hAnsi="Arial" w:cs="Arial"/>
+          <w:bCs/>
+          <w:color w:val="4F4F4F"/>
+          <w:sz w:val="20"/>
+          <w:szCs w:val="20"/>
+          <w:bdr w:val="none" w:sz="0" w:space="0" w:color="auto" w:frame="1"/>
+        </w:rPr>
+        <w:t xml:space="preserve">We need to clean the data before we can do any analysis.  The statistics above shows that the minimum value for Fin SF is 0.  This is already a problem since a home cannot have Fin SF of zero for its size.  All the values in each column must be greater than zero.  Therefore, any row that contains values less than 1 will be removed.  Rows with null values will be removed as well.  Finally, we make sure that # Rooms is at least equal to the sum of # of Bedrooms and # Baths.  4 bad data points have been removed from the data set, because they were either null, less than 1, or are inconsistent.    </w:t>
+      </w:r>
+    </w:p>
+    <w:p>
+      <w:pPr>
+        <w:shd w:val="clear" w:color="auto" w:fill="FFFFFF"/>
+        <w:spacing w:after="0" w:line="480" w:lineRule="auto"/>
+        <w:textAlignment w:val="baseline"/>
+        <w:rPr>
+          <w:rFonts w:ascii="Arial" w:eastAsia="Times New Roman" w:hAnsi="Arial" w:cs="Arial"/>
+          <w:bCs/>
+          <w:color w:val="4F4F4F"/>
+          <w:sz w:val="20"/>
+          <w:szCs w:val="20"/>
+          <w:bdr w:val="none" w:sz="0" w:space="0" w:color="auto" w:frame="1"/>
+        </w:rPr>
+      </w:pPr>
+    </w:p>
+    <w:p>
+      <w:pPr>
+        <w:shd w:val="clear" w:color="auto" w:fill="FFFFFF"/>
+        <w:spacing w:after="0" w:line="480" w:lineRule="auto"/>
+        <w:textAlignment w:val="baseline"/>
+        <w:rPr>
+          <w:rFonts w:ascii="Arial" w:eastAsia="Times New Roman" w:hAnsi="Arial" w:cs="Arial"/>
+          <w:b/>
+          <w:bCs/>
+          <w:color w:val="4F4F4F"/>
+          <w:sz w:val="20"/>
+          <w:szCs w:val="20"/>
+          <w:bdr w:val="none" w:sz="0" w:space="0" w:color="auto" w:frame="1"/>
+        </w:rPr>
+      </w:pPr>
+      <w:r>
+        <w:rPr>
+          <w:rFonts w:ascii="Arial" w:eastAsia="Times New Roman" w:hAnsi="Arial" w:cs="Arial"/>
+          <w:b/>
+          <w:bCs/>
+          <w:color w:val="4F4F4F"/>
+          <w:sz w:val="20"/>
+          <w:szCs w:val="20"/>
+          <w:bdr w:val="none" w:sz="0" w:space="0" w:color="auto" w:frame="1"/>
+        </w:rPr>
+        <w:t>Outlier Removal</w:t>
+      </w:r>
+    </w:p>
+    <w:p>
+      <w:pPr>
+        <w:shd w:val="clear" w:color="auto" w:fill="FFFFFF"/>
+        <w:spacing w:after="0" w:line="480" w:lineRule="auto"/>
+        <w:textAlignment w:val="baseline"/>
+        <w:rPr>
+          <w:rFonts w:ascii="Arial" w:eastAsia="Times New Roman" w:hAnsi="Arial" w:cs="Arial"/>
+          <w:bCs/>
+          <w:color w:val="4F4F4F"/>
+          <w:sz w:val="20"/>
+          <w:szCs w:val="20"/>
+          <w:bdr w:val="none" w:sz="0" w:space="0" w:color="auto" w:frame="1"/>
+        </w:rPr>
+      </w:pPr>
+      <w:r>
+        <w:rPr>
+          <w:rFonts w:ascii="Arial" w:eastAsia="Times New Roman" w:hAnsi="Arial" w:cs="Arial"/>
+          <w:bCs/>
+          <w:color w:val="4F4F4F"/>
+          <w:sz w:val="20"/>
+          <w:szCs w:val="20"/>
+          <w:bdr w:val="none" w:sz="0" w:space="0" w:color="auto" w:frame="1"/>
+        </w:rPr>
+        <w:t>Detecting outliers in the data is extremely important in the data preprocessing step of any analysis. The presence of outliers can often skew results which take into consideration these data points. There are many "rules of thumb" for what constitutes an outlier in a dataset. Here, we will use [Tukey's Method for identifying outliers</w:t>
       </w:r>
       <w:proofErr w:type="gramStart"/>
       <w:r>
@@ -295,13 +851,516 @@
           <w:rFonts w:ascii="Arial" w:eastAsia="Times New Roman" w:hAnsi="Arial" w:cs="Arial"/>
           <w:bCs/>
           <w:color w:val="4F4F4F"/>
-          <w:sz w:val="24"/>
-          <w:szCs w:val="24"/>
-          <w:bdr w:val="none" w:sz="0" w:space="0" w:color="auto" w:frame="1"/>
-        </w:rPr>
-        <w:t xml:space="preserve">using </w:t>
+          <w:sz w:val="20"/>
+          <w:szCs w:val="20"/>
+          <w:bdr w:val="none" w:sz="0" w:space="0" w:color="auto" w:frame="1"/>
+        </w:rPr>
+        <w:t>](</w:t>
       </w:r>
       <w:proofErr w:type="gramEnd"/>
+      <w:r>
+        <w:rPr>
+          <w:rFonts w:ascii="Arial" w:eastAsia="Times New Roman" w:hAnsi="Arial" w:cs="Arial"/>
+          <w:bCs/>
+          <w:color w:val="4F4F4F"/>
+          <w:sz w:val="20"/>
+          <w:szCs w:val="20"/>
+          <w:bdr w:val="none" w:sz="0" w:space="0" w:color="auto" w:frame="1"/>
+        </w:rPr>
+        <w:t>http://datapigtechnologies.com/blog/index.php/highlighting-outliers-in-your-data-with-the-tukey-method/): An *outlier step* is calculated as 1.5 times the interquartile range (IQR). A data point with a feature that is beyond an outlier step outside of the IQR for that feature is considered abnormal.  The data points had more than one outlier per feature were removed. Those data points are more likely to be irregularities since there were outliers found in multiple features. They should be removed, because regression models are sensitive to outliers.</w:t>
+      </w:r>
+    </w:p>
+    <w:p>
+      <w:pPr>
+        <w:shd w:val="clear" w:color="auto" w:fill="FFFFFF"/>
+        <w:spacing w:after="0" w:line="480" w:lineRule="auto"/>
+        <w:textAlignment w:val="baseline"/>
+        <w:rPr>
+          <w:rFonts w:ascii="Arial" w:eastAsia="Times New Roman" w:hAnsi="Arial" w:cs="Arial"/>
+          <w:bCs/>
+          <w:color w:val="4F4F4F"/>
+          <w:sz w:val="20"/>
+          <w:szCs w:val="20"/>
+          <w:bdr w:val="none" w:sz="0" w:space="0" w:color="auto" w:frame="1"/>
+        </w:rPr>
+      </w:pPr>
+    </w:p>
+    <w:p>
+      <w:pPr>
+        <w:shd w:val="clear" w:color="auto" w:fill="FFFFFF"/>
+        <w:spacing w:after="0" w:line="480" w:lineRule="auto"/>
+        <w:textAlignment w:val="baseline"/>
+        <w:rPr>
+          <w:rFonts w:ascii="Arial" w:eastAsia="Times New Roman" w:hAnsi="Arial" w:cs="Arial"/>
+          <w:bCs/>
+          <w:color w:val="4F4F4F"/>
+          <w:sz w:val="20"/>
+          <w:szCs w:val="20"/>
+          <w:bdr w:val="none" w:sz="0" w:space="0" w:color="auto" w:frame="1"/>
+        </w:rPr>
+      </w:pPr>
+    </w:p>
+    <w:p>
+      <w:pPr>
+        <w:shd w:val="clear" w:color="auto" w:fill="FFFFFF"/>
+        <w:spacing w:after="0" w:line="480" w:lineRule="auto"/>
+        <w:textAlignment w:val="baseline"/>
+        <w:rPr>
+          <w:rFonts w:ascii="Arial" w:eastAsia="Times New Roman" w:hAnsi="Arial" w:cs="Arial"/>
+          <w:bCs/>
+          <w:color w:val="4F4F4F"/>
+          <w:sz w:val="20"/>
+          <w:szCs w:val="20"/>
+          <w:bdr w:val="none" w:sz="0" w:space="0" w:color="auto" w:frame="1"/>
+        </w:rPr>
+      </w:pPr>
+    </w:p>
+    <w:p>
+      <w:pPr>
+        <w:shd w:val="clear" w:color="auto" w:fill="FFFFFF"/>
+        <w:spacing w:after="0" w:line="480" w:lineRule="auto"/>
+        <w:textAlignment w:val="baseline"/>
+        <w:rPr>
+          <w:rFonts w:ascii="Arial" w:eastAsia="Times New Roman" w:hAnsi="Arial" w:cs="Arial"/>
+          <w:b/>
+          <w:bCs/>
+          <w:color w:val="4F4F4F"/>
+          <w:sz w:val="20"/>
+          <w:szCs w:val="20"/>
+          <w:bdr w:val="none" w:sz="0" w:space="0" w:color="auto" w:frame="1"/>
+        </w:rPr>
+      </w:pPr>
+      <w:r>
+        <w:rPr>
+          <w:rFonts w:ascii="Arial" w:eastAsia="Times New Roman" w:hAnsi="Arial" w:cs="Arial"/>
+          <w:b/>
+          <w:bCs/>
+          <w:color w:val="4F4F4F"/>
+          <w:sz w:val="20"/>
+          <w:szCs w:val="20"/>
+          <w:bdr w:val="none" w:sz="0" w:space="0" w:color="auto" w:frame="1"/>
+        </w:rPr>
+        <w:lastRenderedPageBreak/>
+        <w:t>Identify feature and target column</w:t>
+      </w:r>
+    </w:p>
+    <w:p>
+      <w:pPr>
+        <w:shd w:val="clear" w:color="auto" w:fill="FFFFFF"/>
+        <w:spacing w:after="0" w:line="480" w:lineRule="auto"/>
+        <w:textAlignment w:val="baseline"/>
+        <w:rPr>
+          <w:rFonts w:ascii="Arial" w:eastAsia="Times New Roman" w:hAnsi="Arial" w:cs="Arial"/>
+          <w:bCs/>
+          <w:color w:val="4F4F4F"/>
+          <w:sz w:val="20"/>
+          <w:szCs w:val="20"/>
+          <w:bdr w:val="none" w:sz="0" w:space="0" w:color="auto" w:frame="1"/>
+        </w:rPr>
+      </w:pPr>
+      <w:r>
+        <w:rPr>
+          <w:rFonts w:ascii="Arial" w:eastAsia="Times New Roman" w:hAnsi="Arial" w:cs="Arial"/>
+          <w:bCs/>
+          <w:color w:val="4F4F4F"/>
+          <w:sz w:val="20"/>
+          <w:szCs w:val="20"/>
+          <w:bdr w:val="none" w:sz="0" w:space="0" w:color="auto" w:frame="1"/>
+        </w:rPr>
+        <w:t xml:space="preserve">The feature columns are the inputs we will use to predict our target column.  A new buyer will have access to every column except for Sales Price when they're purchasing a new home.  They cannot know what the sale prices without </w:t>
+      </w:r>
+      <w:r>
+        <w:rPr>
+          <w:rFonts w:ascii="Arial" w:eastAsia="Times New Roman" w:hAnsi="Arial" w:cs="Arial"/>
+          <w:bCs/>
+          <w:color w:val="4F4F4F"/>
+          <w:sz w:val="20"/>
+          <w:szCs w:val="20"/>
+          <w:bdr w:val="none" w:sz="0" w:space="0" w:color="auto" w:frame="1"/>
+        </w:rPr>
+        <w:t>thoroughly negotiating</w:t>
+      </w:r>
+      <w:r>
+        <w:rPr>
+          <w:rFonts w:ascii="Arial" w:eastAsia="Times New Roman" w:hAnsi="Arial" w:cs="Arial"/>
+          <w:bCs/>
+          <w:color w:val="4F4F4F"/>
+          <w:sz w:val="20"/>
+          <w:szCs w:val="20"/>
+          <w:bdr w:val="none" w:sz="0" w:space="0" w:color="auto" w:frame="1"/>
+        </w:rPr>
+        <w:t xml:space="preserve"> </w:t>
+      </w:r>
+      <w:r>
+        <w:rPr>
+          <w:rFonts w:ascii="Arial" w:eastAsia="Times New Roman" w:hAnsi="Arial" w:cs="Arial"/>
+          <w:bCs/>
+          <w:color w:val="4F4F4F"/>
+          <w:sz w:val="20"/>
+          <w:szCs w:val="20"/>
+          <w:bdr w:val="none" w:sz="0" w:space="0" w:color="auto" w:frame="1"/>
+        </w:rPr>
+        <w:t>with the seller.  However, we trying to predict the difference between the List Price and Sales Price rather than the Sales Price.  Therefore, we need to take the difference between the List and Sale Price to create our target column.</w:t>
+      </w:r>
+    </w:p>
+    <w:p>
+      <w:pPr>
+        <w:shd w:val="clear" w:color="auto" w:fill="FFFFFF"/>
+        <w:spacing w:after="0" w:line="480" w:lineRule="auto"/>
+        <w:textAlignment w:val="baseline"/>
+        <w:rPr>
+          <w:rFonts w:ascii="Arial" w:eastAsia="Times New Roman" w:hAnsi="Arial" w:cs="Arial"/>
+          <w:bCs/>
+          <w:color w:val="4F4F4F"/>
+          <w:sz w:val="20"/>
+          <w:szCs w:val="20"/>
+          <w:bdr w:val="none" w:sz="0" w:space="0" w:color="auto" w:frame="1"/>
+        </w:rPr>
+      </w:pPr>
+    </w:p>
+    <w:p>
+      <w:pPr>
+        <w:shd w:val="clear" w:color="auto" w:fill="FFFFFF"/>
+        <w:spacing w:after="0" w:line="480" w:lineRule="auto"/>
+        <w:textAlignment w:val="baseline"/>
+        <w:rPr>
+          <w:rFonts w:ascii="Arial" w:eastAsia="Times New Roman" w:hAnsi="Arial" w:cs="Arial"/>
+          <w:b/>
+          <w:bCs/>
+          <w:color w:val="4F4F4F"/>
+          <w:sz w:val="20"/>
+          <w:szCs w:val="20"/>
+          <w:bdr w:val="none" w:sz="0" w:space="0" w:color="auto" w:frame="1"/>
+        </w:rPr>
+      </w:pPr>
+      <w:r>
+        <w:rPr>
+          <w:rFonts w:ascii="Arial" w:eastAsia="Times New Roman" w:hAnsi="Arial" w:cs="Arial"/>
+          <w:b/>
+          <w:bCs/>
+          <w:color w:val="4F4F4F"/>
+          <w:sz w:val="20"/>
+          <w:szCs w:val="20"/>
+          <w:bdr w:val="none" w:sz="0" w:space="0" w:color="auto" w:frame="1"/>
+        </w:rPr>
+        <w:t>Data Exploration</w:t>
+      </w:r>
+    </w:p>
+    <w:p>
+      <w:pPr>
+        <w:shd w:val="clear" w:color="auto" w:fill="FFFFFF"/>
+        <w:spacing w:after="0" w:line="480" w:lineRule="auto"/>
+        <w:textAlignment w:val="baseline"/>
+        <w:rPr>
+          <w:rFonts w:ascii="Arial" w:eastAsia="Times New Roman" w:hAnsi="Arial" w:cs="Arial"/>
+          <w:bCs/>
+          <w:color w:val="4F4F4F"/>
+          <w:sz w:val="20"/>
+          <w:szCs w:val="20"/>
+          <w:bdr w:val="none" w:sz="0" w:space="0" w:color="auto" w:frame="1"/>
+        </w:rPr>
+      </w:pPr>
+      <w:r>
+        <w:rPr>
+          <w:rFonts w:ascii="Arial" w:eastAsia="Times New Roman" w:hAnsi="Arial" w:cs="Arial"/>
+          <w:bCs/>
+          <w:color w:val="4F4F4F"/>
+          <w:sz w:val="20"/>
+          <w:szCs w:val="20"/>
+          <w:bdr w:val="none" w:sz="0" w:space="0" w:color="auto" w:frame="1"/>
+        </w:rPr>
+        <w:t>In this section, we will begin exploring the data through visualizations and code to understand how each feature is related to the others.</w:t>
+      </w:r>
+    </w:p>
+    <w:p>
+      <w:pPr>
+        <w:shd w:val="clear" w:color="auto" w:fill="FFFFFF"/>
+        <w:spacing w:after="0" w:line="480" w:lineRule="auto"/>
+        <w:textAlignment w:val="baseline"/>
+        <w:rPr>
+          <w:rFonts w:ascii="Arial" w:eastAsia="Times New Roman" w:hAnsi="Arial" w:cs="Arial"/>
+          <w:bCs/>
+          <w:color w:val="4F4F4F"/>
+          <w:sz w:val="20"/>
+          <w:szCs w:val="20"/>
+          <w:bdr w:val="none" w:sz="0" w:space="0" w:color="auto" w:frame="1"/>
+        </w:rPr>
+      </w:pPr>
+    </w:p>
+    <w:p>
+      <w:pPr>
+        <w:shd w:val="clear" w:color="auto" w:fill="FFFFFF"/>
+        <w:spacing w:after="0" w:line="480" w:lineRule="auto"/>
+        <w:textAlignment w:val="baseline"/>
+        <w:rPr>
+          <w:rFonts w:ascii="Arial" w:eastAsia="Times New Roman" w:hAnsi="Arial" w:cs="Arial"/>
+          <w:b/>
+          <w:bCs/>
+          <w:color w:val="4F4F4F"/>
+          <w:sz w:val="20"/>
+          <w:szCs w:val="20"/>
+          <w:bdr w:val="none" w:sz="0" w:space="0" w:color="auto" w:frame="1"/>
+        </w:rPr>
+      </w:pPr>
+      <w:r>
+        <w:rPr>
+          <w:rFonts w:ascii="Arial" w:eastAsia="Times New Roman" w:hAnsi="Arial" w:cs="Arial"/>
+          <w:b/>
+          <w:bCs/>
+          <w:color w:val="4F4F4F"/>
+          <w:sz w:val="20"/>
+          <w:szCs w:val="20"/>
+          <w:bdr w:val="none" w:sz="0" w:space="0" w:color="auto" w:frame="1"/>
+        </w:rPr>
+        <w:t>Feature Relevance</w:t>
+      </w:r>
+    </w:p>
+    <w:p>
+      <w:pPr>
+        <w:shd w:val="clear" w:color="auto" w:fill="FFFFFF"/>
+        <w:spacing w:after="0" w:line="480" w:lineRule="auto"/>
+        <w:textAlignment w:val="baseline"/>
+        <w:rPr>
+          <w:rFonts w:ascii="Arial" w:eastAsia="Times New Roman" w:hAnsi="Arial" w:cs="Arial"/>
+          <w:bCs/>
+          <w:color w:val="4F4F4F"/>
+          <w:sz w:val="20"/>
+          <w:szCs w:val="20"/>
+          <w:bdr w:val="none" w:sz="0" w:space="0" w:color="auto" w:frame="1"/>
+        </w:rPr>
+      </w:pPr>
+      <w:r>
+        <w:rPr>
+          <w:rFonts w:ascii="Arial" w:eastAsia="Times New Roman" w:hAnsi="Arial" w:cs="Arial"/>
+          <w:bCs/>
+          <w:color w:val="4F4F4F"/>
+          <w:sz w:val="20"/>
+          <w:szCs w:val="20"/>
+          <w:bdr w:val="none" w:sz="0" w:space="0" w:color="auto" w:frame="1"/>
+        </w:rPr>
+        <w:t>We need to consider is if any features are actually relevant.  We can make this determination quite easily by training a supervised regression learner on a subset of the data with one feature removed, and then score how well that model can predict the removed feature.</w:t>
+      </w:r>
+    </w:p>
+    <w:p>
+      <w:pPr>
+        <w:shd w:val="clear" w:color="auto" w:fill="FFFFFF"/>
+        <w:spacing w:after="0" w:line="480" w:lineRule="auto"/>
+        <w:textAlignment w:val="baseline"/>
+        <w:rPr>
+          <w:rFonts w:ascii="Arial" w:eastAsia="Times New Roman" w:hAnsi="Arial" w:cs="Arial"/>
+          <w:bCs/>
+          <w:color w:val="4F4F4F"/>
+          <w:sz w:val="20"/>
+          <w:szCs w:val="20"/>
+          <w:bdr w:val="none" w:sz="0" w:space="0" w:color="auto" w:frame="1"/>
+        </w:rPr>
+      </w:pPr>
+      <w:r>
+        <w:rPr>
+          <w:rFonts w:ascii="Arial" w:eastAsia="Times New Roman" w:hAnsi="Arial" w:cs="Arial"/>
+          <w:bCs/>
+          <w:color w:val="4F4F4F"/>
+          <w:sz w:val="20"/>
+          <w:szCs w:val="20"/>
+          <w:bdr w:val="none" w:sz="0" w:space="0" w:color="auto" w:frame="1"/>
+        </w:rPr>
+        <w:t>The feature # Bedrooms has a reported prediction score: -0.0732807215333</w:t>
+      </w:r>
+    </w:p>
+    <w:p>
+      <w:pPr>
+        <w:shd w:val="clear" w:color="auto" w:fill="FFFFFF"/>
+        <w:spacing w:after="0" w:line="480" w:lineRule="auto"/>
+        <w:textAlignment w:val="baseline"/>
+        <w:rPr>
+          <w:rFonts w:ascii="Arial" w:eastAsia="Times New Roman" w:hAnsi="Arial" w:cs="Arial"/>
+          <w:bCs/>
+          <w:color w:val="4F4F4F"/>
+          <w:sz w:val="20"/>
+          <w:szCs w:val="20"/>
+          <w:bdr w:val="none" w:sz="0" w:space="0" w:color="auto" w:frame="1"/>
+        </w:rPr>
+      </w:pPr>
+      <w:r>
+        <w:rPr>
+          <w:rFonts w:ascii="Arial" w:eastAsia="Times New Roman" w:hAnsi="Arial" w:cs="Arial"/>
+          <w:bCs/>
+          <w:color w:val="4F4F4F"/>
+          <w:sz w:val="20"/>
+          <w:szCs w:val="20"/>
+          <w:bdr w:val="none" w:sz="0" w:space="0" w:color="auto" w:frame="1"/>
+        </w:rPr>
+        <w:t>The feature # Baths has a reported prediction score: -0.0178975289683</w:t>
+      </w:r>
+    </w:p>
+    <w:p>
+      <w:pPr>
+        <w:shd w:val="clear" w:color="auto" w:fill="FFFFFF"/>
+        <w:spacing w:after="0" w:line="480" w:lineRule="auto"/>
+        <w:textAlignment w:val="baseline"/>
+        <w:rPr>
+          <w:rFonts w:ascii="Arial" w:eastAsia="Times New Roman" w:hAnsi="Arial" w:cs="Arial"/>
+          <w:bCs/>
+          <w:color w:val="4F4F4F"/>
+          <w:sz w:val="20"/>
+          <w:szCs w:val="20"/>
+          <w:bdr w:val="none" w:sz="0" w:space="0" w:color="auto" w:frame="1"/>
+        </w:rPr>
+      </w:pPr>
+      <w:r>
+        <w:rPr>
+          <w:rFonts w:ascii="Arial" w:eastAsia="Times New Roman" w:hAnsi="Arial" w:cs="Arial"/>
+          <w:bCs/>
+          <w:color w:val="4F4F4F"/>
+          <w:sz w:val="20"/>
+          <w:szCs w:val="20"/>
+          <w:bdr w:val="none" w:sz="0" w:space="0" w:color="auto" w:frame="1"/>
+        </w:rPr>
+        <w:t>The feature # Rooms has a reported prediction score: -0.0018943380341</w:t>
+      </w:r>
+    </w:p>
+    <w:p>
+      <w:pPr>
+        <w:shd w:val="clear" w:color="auto" w:fill="FFFFFF"/>
+        <w:spacing w:after="0" w:line="480" w:lineRule="auto"/>
+        <w:textAlignment w:val="baseline"/>
+        <w:rPr>
+          <w:rFonts w:ascii="Arial" w:eastAsia="Times New Roman" w:hAnsi="Arial" w:cs="Arial"/>
+          <w:bCs/>
+          <w:color w:val="4F4F4F"/>
+          <w:sz w:val="20"/>
+          <w:szCs w:val="20"/>
+          <w:bdr w:val="none" w:sz="0" w:space="0" w:color="auto" w:frame="1"/>
+        </w:rPr>
+      </w:pPr>
+      <w:r>
+        <w:rPr>
+          <w:rFonts w:ascii="Arial" w:eastAsia="Times New Roman" w:hAnsi="Arial" w:cs="Arial"/>
+          <w:bCs/>
+          <w:color w:val="4F4F4F"/>
+          <w:sz w:val="20"/>
+          <w:szCs w:val="20"/>
+          <w:bdr w:val="none" w:sz="0" w:space="0" w:color="auto" w:frame="1"/>
+        </w:rPr>
+        <w:t>The feature Fin SF has a reported prediction score: 0.245262820137</w:t>
+      </w:r>
+    </w:p>
+    <w:p>
+      <w:pPr>
+        <w:shd w:val="clear" w:color="auto" w:fill="FFFFFF"/>
+        <w:spacing w:after="0" w:line="480" w:lineRule="auto"/>
+        <w:textAlignment w:val="baseline"/>
+        <w:rPr>
+          <w:rFonts w:ascii="Arial" w:eastAsia="Times New Roman" w:hAnsi="Arial" w:cs="Arial"/>
+          <w:bCs/>
+          <w:color w:val="4F4F4F"/>
+          <w:sz w:val="20"/>
+          <w:szCs w:val="20"/>
+          <w:bdr w:val="none" w:sz="0" w:space="0" w:color="auto" w:frame="1"/>
+        </w:rPr>
+      </w:pPr>
+      <w:r>
+        <w:rPr>
+          <w:rFonts w:ascii="Arial" w:eastAsia="Times New Roman" w:hAnsi="Arial" w:cs="Arial"/>
+          <w:bCs/>
+          <w:color w:val="4F4F4F"/>
+          <w:sz w:val="20"/>
+          <w:szCs w:val="20"/>
+          <w:bdr w:val="none" w:sz="0" w:space="0" w:color="auto" w:frame="1"/>
+        </w:rPr>
+        <w:t>The feature List Price has a reported prediction score: -0.755191273519</w:t>
+      </w:r>
+    </w:p>
+    <w:p>
+      <w:pPr>
+        <w:shd w:val="clear" w:color="auto" w:fill="FFFFFF"/>
+        <w:spacing w:after="0" w:line="480" w:lineRule="auto"/>
+        <w:textAlignment w:val="baseline"/>
+        <w:rPr>
+          <w:rFonts w:ascii="Arial" w:eastAsia="Times New Roman" w:hAnsi="Arial" w:cs="Arial"/>
+          <w:bCs/>
+          <w:color w:val="4F4F4F"/>
+          <w:sz w:val="20"/>
+          <w:szCs w:val="20"/>
+          <w:bdr w:val="none" w:sz="0" w:space="0" w:color="auto" w:frame="1"/>
+        </w:rPr>
+      </w:pPr>
+      <w:r>
+        <w:rPr>
+          <w:rFonts w:ascii="Arial" w:eastAsia="Times New Roman" w:hAnsi="Arial" w:cs="Arial"/>
+          <w:bCs/>
+          <w:color w:val="4F4F4F"/>
+          <w:sz w:val="20"/>
+          <w:szCs w:val="20"/>
+          <w:bdr w:val="none" w:sz="0" w:space="0" w:color="auto" w:frame="1"/>
+        </w:rPr>
+        <w:t xml:space="preserve">The feature Days </w:t>
+      </w:r>
+      <w:proofErr w:type="gramStart"/>
+      <w:r>
+        <w:rPr>
+          <w:rFonts w:ascii="Arial" w:eastAsia="Times New Roman" w:hAnsi="Arial" w:cs="Arial"/>
+          <w:bCs/>
+          <w:color w:val="4F4F4F"/>
+          <w:sz w:val="20"/>
+          <w:szCs w:val="20"/>
+          <w:bdr w:val="none" w:sz="0" w:space="0" w:color="auto" w:frame="1"/>
+        </w:rPr>
+        <w:t>On</w:t>
+      </w:r>
+      <w:proofErr w:type="gramEnd"/>
+      <w:r>
+        <w:rPr>
+          <w:rFonts w:ascii="Arial" w:eastAsia="Times New Roman" w:hAnsi="Arial" w:cs="Arial"/>
+          <w:bCs/>
+          <w:color w:val="4F4F4F"/>
+          <w:sz w:val="20"/>
+          <w:szCs w:val="20"/>
+          <w:bdr w:val="none" w:sz="0" w:space="0" w:color="auto" w:frame="1"/>
+        </w:rPr>
+        <w:t xml:space="preserve"> Market has a reported prediction score: -0.91701582358</w:t>
+      </w:r>
+    </w:p>
+    <w:p>
+      <w:pPr>
+        <w:shd w:val="clear" w:color="auto" w:fill="FFFFFF"/>
+        <w:spacing w:after="0" w:line="480" w:lineRule="auto"/>
+        <w:textAlignment w:val="baseline"/>
+        <w:rPr>
+          <w:rFonts w:ascii="Arial" w:eastAsia="Times New Roman" w:hAnsi="Arial" w:cs="Arial"/>
+          <w:bCs/>
+          <w:color w:val="4F4F4F"/>
+          <w:sz w:val="20"/>
+          <w:szCs w:val="20"/>
+          <w:bdr w:val="none" w:sz="0" w:space="0" w:color="auto" w:frame="1"/>
+        </w:rPr>
+      </w:pPr>
+    </w:p>
+    <w:p>
+      <w:pPr>
+        <w:shd w:val="clear" w:color="auto" w:fill="FFFFFF"/>
+        <w:spacing w:after="0" w:line="480" w:lineRule="auto"/>
+        <w:textAlignment w:val="baseline"/>
+        <w:rPr>
+          <w:rFonts w:ascii="Arial" w:eastAsia="Times New Roman" w:hAnsi="Arial" w:cs="Arial"/>
+          <w:bCs/>
+          <w:color w:val="4F4F4F"/>
+          <w:sz w:val="20"/>
+          <w:szCs w:val="20"/>
+          <w:bdr w:val="none" w:sz="0" w:space="0" w:color="auto" w:frame="1"/>
+        </w:rPr>
+      </w:pPr>
+      <w:r>
+        <w:rPr>
+          <w:rFonts w:ascii="Arial" w:eastAsia="Times New Roman" w:hAnsi="Arial" w:cs="Arial"/>
+          <w:bCs/>
+          <w:color w:val="4F4F4F"/>
+          <w:sz w:val="20"/>
+          <w:szCs w:val="20"/>
+          <w:bdr w:val="none" w:sz="0" w:space="0" w:color="auto" w:frame="1"/>
+        </w:rPr>
+        <w:t xml:space="preserve">The coefficient of determination </w:t>
+      </w:r>
       <m:oMath>
         <m:sSup>
           <m:sSupPr>
@@ -309,10 +1368,9 @@
               <w:rPr>
                 <w:rFonts w:ascii="Cambria Math" w:eastAsia="Times New Roman" w:hAnsi="Cambria Math" w:cs="Arial"/>
                 <w:bCs/>
-                <w:i/>
                 <w:color w:val="4F4F4F"/>
-                <w:sz w:val="24"/>
-                <w:szCs w:val="24"/>
+                <w:sz w:val="20"/>
+                <w:szCs w:val="20"/>
                 <w:bdr w:val="none" w:sz="0" w:space="0" w:color="auto" w:frame="1"/>
               </w:rPr>
             </m:ctrlPr>
@@ -322,8 +1380,8 @@
               <w:rPr>
                 <w:rFonts w:ascii="Cambria Math" w:eastAsia="Times New Roman" w:hAnsi="Cambria Math" w:cs="Arial"/>
                 <w:color w:val="4F4F4F"/>
-                <w:sz w:val="24"/>
-                <w:szCs w:val="24"/>
+                <w:sz w:val="20"/>
+                <w:szCs w:val="20"/>
                 <w:bdr w:val="none" w:sz="0" w:space="0" w:color="auto" w:frame="1"/>
               </w:rPr>
               <m:t>r</m:t>
@@ -331,11 +1389,14 @@
           </m:e>
           <m:sup>
             <m:r>
+              <m:rPr>
+                <m:sty m:val="p"/>
+              </m:rPr>
               <w:rPr>
                 <w:rFonts w:ascii="Cambria Math" w:eastAsia="Times New Roman" w:hAnsi="Cambria Math" w:cs="Arial"/>
                 <w:color w:val="4F4F4F"/>
-                <w:sz w:val="24"/>
-                <w:szCs w:val="24"/>
+                <w:sz w:val="20"/>
+                <w:szCs w:val="20"/>
                 <w:bdr w:val="none" w:sz="0" w:space="0" w:color="auto" w:frame="1"/>
               </w:rPr>
               <m:t>2</m:t>
@@ -348,22 +1409,33 @@
           <w:rFonts w:ascii="Arial" w:eastAsia="Times New Roman" w:hAnsi="Arial" w:cs="Arial"/>
           <w:bCs/>
           <w:color w:val="4F4F4F"/>
-          <w:sz w:val="24"/>
-          <w:szCs w:val="24"/>
-          <w:bdr w:val="none" w:sz="0" w:space="0" w:color="auto" w:frame="1"/>
-        </w:rPr>
-        <w:t xml:space="preserve">.  </w:t>
-      </w:r>
-      <w:r>
-        <w:rPr>
-          <w:rFonts w:ascii="Arial" w:eastAsia="Times New Roman" w:hAnsi="Arial" w:cs="Arial"/>
-          <w:bCs/>
-          <w:color w:val="4F4F4F"/>
-          <w:sz w:val="24"/>
-          <w:szCs w:val="24"/>
-          <w:bdr w:val="none" w:sz="0" w:space="0" w:color="auto" w:frame="1"/>
-        </w:rPr>
-        <w:t xml:space="preserve">The coefficient of determination or </w:t>
+          <w:sz w:val="20"/>
+          <w:szCs w:val="20"/>
+          <w:bdr w:val="none" w:sz="0" w:space="0" w:color="auto" w:frame="1"/>
+        </w:rPr>
+        <w:t xml:space="preserve"> is telling you how much of the information contained in the selected feature is already contained in the remaining features. If the coefficient of determination is 1.0 then all the information contained in this feature is already contained in the renaming features (since we can predict the feature perfectly from the remaining ones). If the coefficient of determination is less than or equal to zero then the remaining features do not already contain the information found in the selected feature (i.e. the select feature is telling something new about the sample).</w:t>
+      </w:r>
+      <w:r>
+        <w:rPr>
+          <w:rFonts w:ascii="Arial" w:eastAsia="Times New Roman" w:hAnsi="Arial" w:cs="Arial"/>
+          <w:bCs/>
+          <w:color w:val="4F4F4F"/>
+          <w:sz w:val="20"/>
+          <w:szCs w:val="20"/>
+          <w:bdr w:val="none" w:sz="0" w:space="0" w:color="auto" w:frame="1"/>
+        </w:rPr>
+        <w:t xml:space="preserve">  Almost all the features have a negative</w:t>
+      </w:r>
+      <w:r>
+        <w:rPr>
+          <w:rFonts w:ascii="Arial" w:eastAsia="Times New Roman" w:hAnsi="Arial" w:cs="Arial"/>
+          <w:bCs/>
+          <w:color w:val="4F4F4F"/>
+          <w:sz w:val="20"/>
+          <w:szCs w:val="20"/>
+          <w:bdr w:val="none" w:sz="0" w:space="0" w:color="auto" w:frame="1"/>
+        </w:rPr>
+        <w:t xml:space="preserve"> </w:t>
       </w:r>
       <m:oMath>
         <m:sSup>
@@ -372,10 +1444,9 @@
               <w:rPr>
                 <w:rFonts w:ascii="Cambria Math" w:eastAsia="Times New Roman" w:hAnsi="Cambria Math" w:cs="Arial"/>
                 <w:bCs/>
-                <w:i/>
                 <w:color w:val="4F4F4F"/>
-                <w:sz w:val="24"/>
-                <w:szCs w:val="24"/>
+                <w:sz w:val="20"/>
+                <w:szCs w:val="20"/>
                 <w:bdr w:val="none" w:sz="0" w:space="0" w:color="auto" w:frame="1"/>
               </w:rPr>
             </m:ctrlPr>
@@ -385,8 +1456,8 @@
               <w:rPr>
                 <w:rFonts w:ascii="Cambria Math" w:eastAsia="Times New Roman" w:hAnsi="Cambria Math" w:cs="Arial"/>
                 <w:color w:val="4F4F4F"/>
-                <w:sz w:val="24"/>
-                <w:szCs w:val="24"/>
+                <w:sz w:val="20"/>
+                <w:szCs w:val="20"/>
                 <w:bdr w:val="none" w:sz="0" w:space="0" w:color="auto" w:frame="1"/>
               </w:rPr>
               <m:t>r</m:t>
@@ -394,11 +1465,14 @@
           </m:e>
           <m:sup>
             <m:r>
+              <m:rPr>
+                <m:sty m:val="p"/>
+              </m:rPr>
               <w:rPr>
                 <w:rFonts w:ascii="Cambria Math" w:eastAsia="Times New Roman" w:hAnsi="Cambria Math" w:cs="Arial"/>
                 <w:color w:val="4F4F4F"/>
-                <w:sz w:val="24"/>
-                <w:szCs w:val="24"/>
+                <w:sz w:val="20"/>
+                <w:szCs w:val="20"/>
                 <w:bdr w:val="none" w:sz="0" w:space="0" w:color="auto" w:frame="1"/>
               </w:rPr>
               <m:t>2</m:t>
@@ -411,1709 +1485,34 @@
           <w:rFonts w:ascii="Arial" w:eastAsia="Times New Roman" w:hAnsi="Arial" w:cs="Arial"/>
           <w:bCs/>
           <w:color w:val="4F4F4F"/>
-          <w:sz w:val="24"/>
-          <w:szCs w:val="24"/>
-          <w:bdr w:val="none" w:sz="0" w:space="0" w:color="auto" w:frame="1"/>
-        </w:rPr>
-        <w:t xml:space="preserve"> tells how much of </w:t>
-      </w:r>
-      <w:r>
-        <w:rPr>
-          <w:rFonts w:ascii="Arial" w:eastAsia="Times New Roman" w:hAnsi="Arial" w:cs="Arial"/>
-          <w:bCs/>
-          <w:color w:val="4F4F4F"/>
-          <w:sz w:val="24"/>
-          <w:szCs w:val="24"/>
-          <w:bdr w:val="none" w:sz="0" w:space="0" w:color="auto" w:frame="1"/>
-        </w:rPr>
-        <w:t>my variation</w:t>
-      </w:r>
-      <w:r>
-        <w:rPr>
-          <w:rFonts w:ascii="Arial" w:eastAsia="Times New Roman" w:hAnsi="Arial" w:cs="Arial"/>
-          <w:bCs/>
-          <w:color w:val="4F4F4F"/>
-          <w:sz w:val="24"/>
-          <w:szCs w:val="24"/>
-          <w:bdr w:val="none" w:sz="0" w:space="0" w:color="auto" w:frame="1"/>
-        </w:rPr>
-        <w:t xml:space="preserve"> in</w:t>
-      </w:r>
-      <w:r>
-        <w:rPr>
-          <w:rFonts w:ascii="Arial" w:eastAsia="Times New Roman" w:hAnsi="Arial" w:cs="Arial"/>
-          <w:bCs/>
-          <w:color w:val="4F4F4F"/>
-          <w:sz w:val="24"/>
-          <w:szCs w:val="24"/>
-          <w:bdr w:val="none" w:sz="0" w:space="0" w:color="auto" w:frame="1"/>
-        </w:rPr>
-        <w:t xml:space="preserve"> my output is explained by the change in my inputs.  </w:t>
-      </w:r>
-      <w:r>
-        <w:rPr>
-          <w:rFonts w:ascii="Arial" w:eastAsia="Times New Roman" w:hAnsi="Arial" w:cs="Arial"/>
-          <w:bCs/>
-          <w:color w:val="4F4F4F"/>
-          <w:sz w:val="24"/>
-          <w:szCs w:val="24"/>
-          <w:bdr w:val="none" w:sz="0" w:space="0" w:color="auto" w:frame="1"/>
-        </w:rPr>
-        <w:t>This metric is used for regression rather than classification since the values we are trying to predict are continuous rather than discrete.</w:t>
-      </w:r>
-      <w:r>
-        <w:rPr>
-          <w:rFonts w:ascii="Arial" w:eastAsia="Times New Roman" w:hAnsi="Arial" w:cs="Arial"/>
-          <w:bCs/>
-          <w:color w:val="4F4F4F"/>
-          <w:sz w:val="24"/>
-          <w:szCs w:val="24"/>
-          <w:bdr w:val="none" w:sz="0" w:space="0" w:color="auto" w:frame="1"/>
-        </w:rPr>
-        <w:t xml:space="preserve">  It is not affected by the size of the dataset unlike sum of squared errors.   </w:t>
-      </w:r>
-      <w:r>
-        <w:rPr>
-          <w:rFonts w:ascii="Arial" w:eastAsia="Times New Roman" w:hAnsi="Arial" w:cs="Arial"/>
-          <w:bCs/>
-          <w:color w:val="4F4F4F"/>
-          <w:sz w:val="24"/>
-          <w:szCs w:val="24"/>
-          <w:bdr w:val="none" w:sz="0" w:space="0" w:color="auto" w:frame="1"/>
-        </w:rPr>
-        <w:t xml:space="preserve">  </w:t>
-      </w:r>
-    </w:p>
-    <w:p>
-      <w:pPr>
-        <w:rPr>
-          <w:rFonts w:ascii="Arial" w:eastAsia="Times New Roman" w:hAnsi="Arial" w:cs="Arial"/>
-          <w:b/>
-          <w:bCs/>
-          <w:color w:val="4F4F4F"/>
-          <w:sz w:val="24"/>
-          <w:szCs w:val="24"/>
-          <w:bdr w:val="none" w:sz="0" w:space="0" w:color="auto" w:frame="1"/>
-        </w:rPr>
-      </w:pPr>
-      <w:r>
-        <w:rPr>
-          <w:rFonts w:ascii="Arial" w:eastAsia="Times New Roman" w:hAnsi="Arial" w:cs="Arial"/>
-          <w:b/>
-          <w:bCs/>
-          <w:color w:val="4F4F4F"/>
-          <w:sz w:val="24"/>
-          <w:szCs w:val="24"/>
-          <w:bdr w:val="none" w:sz="0" w:space="0" w:color="auto" w:frame="1"/>
-        </w:rPr>
-        <w:br w:type="page"/>
-      </w:r>
-    </w:p>
-    <w:p>
-      <w:pPr>
-        <w:shd w:val="clear" w:color="auto" w:fill="FFFFFF"/>
-        <w:spacing w:after="0" w:line="480" w:lineRule="auto"/>
-        <w:textAlignment w:val="baseline"/>
-        <w:rPr>
-          <w:rFonts w:ascii="Arial" w:eastAsia="Times New Roman" w:hAnsi="Arial" w:cs="Arial"/>
-          <w:b/>
-          <w:bCs/>
-          <w:color w:val="4F4F4F"/>
-          <w:sz w:val="24"/>
-          <w:szCs w:val="24"/>
-          <w:bdr w:val="none" w:sz="0" w:space="0" w:color="auto" w:frame="1"/>
-        </w:rPr>
-      </w:pPr>
-      <w:r>
-        <w:rPr>
-          <w:rFonts w:ascii="Arial" w:eastAsia="Times New Roman" w:hAnsi="Arial" w:cs="Arial"/>
-          <w:b/>
-          <w:bCs/>
-          <w:color w:val="4F4F4F"/>
-          <w:sz w:val="24"/>
-          <w:szCs w:val="24"/>
+          <w:sz w:val="20"/>
+          <w:szCs w:val="20"/>
+          <w:bdr w:val="none" w:sz="0" w:space="0" w:color="auto" w:frame="1"/>
+        </w:rPr>
+        <w:t xml:space="preserve"> </w:t>
+      </w:r>
+      <w:r>
+        <w:rPr>
+          <w:rFonts w:ascii="Arial" w:eastAsia="Times New Roman" w:hAnsi="Arial" w:cs="Arial"/>
+          <w:bCs/>
+          <w:color w:val="4F4F4F"/>
+          <w:sz w:val="20"/>
+          <w:szCs w:val="20"/>
           <w:bdr w:val="none" w:sz="0" w:space="0" w:color="auto" w:frame="1"/>
         </w:rPr>
         <w:lastRenderedPageBreak/>
-        <w:t>Data Exploration</w:t>
-      </w:r>
-    </w:p>
-    <w:p>
-      <w:pPr>
-        <w:shd w:val="clear" w:color="auto" w:fill="FFFFFF"/>
-        <w:spacing w:after="0" w:line="480" w:lineRule="auto"/>
-        <w:textAlignment w:val="baseline"/>
-        <w:rPr>
-          <w:rFonts w:ascii="Arial" w:eastAsia="Times New Roman" w:hAnsi="Arial" w:cs="Arial"/>
-          <w:bCs/>
-          <w:color w:val="4F4F4F"/>
-          <w:sz w:val="24"/>
-          <w:szCs w:val="24"/>
-          <w:bdr w:val="none" w:sz="0" w:space="0" w:color="auto" w:frame="1"/>
-        </w:rPr>
-      </w:pPr>
-      <w:r>
-        <w:rPr>
-          <w:rFonts w:ascii="Arial" w:eastAsia="Times New Roman" w:hAnsi="Arial" w:cs="Arial"/>
-          <w:bCs/>
-          <w:color w:val="4F4F4F"/>
-          <w:sz w:val="24"/>
-          <w:szCs w:val="24"/>
-          <w:bdr w:val="none" w:sz="0" w:space="0" w:color="auto" w:frame="1"/>
-        </w:rPr>
-        <w:t xml:space="preserve">The data set was compiled and prepared by my friend’s realtor.  The data contains recent sales of homes within a 5 mile radius of the home she was looking to purchase.  It came directly from the multiple servicing list service (MLS).  The MLS databases allows real estate brokers who share their listing with one another for the purpose of locating ready, willing, and able buyers more efficiently.  This database is only accessible by professional real agents. </w:t>
-      </w:r>
-    </w:p>
-    <w:p>
-      <w:pPr>
-        <w:shd w:val="clear" w:color="auto" w:fill="FFFFFF"/>
-        <w:spacing w:after="0" w:line="480" w:lineRule="auto"/>
-        <w:textAlignment w:val="baseline"/>
-        <w:rPr>
-          <w:rFonts w:ascii="Arial" w:eastAsia="Times New Roman" w:hAnsi="Arial" w:cs="Arial"/>
-          <w:bCs/>
-          <w:color w:val="4F4F4F"/>
-          <w:sz w:val="24"/>
-          <w:szCs w:val="24"/>
-          <w:bdr w:val="none" w:sz="0" w:space="0" w:color="auto" w:frame="1"/>
-        </w:rPr>
-      </w:pPr>
-      <w:r>
-        <w:rPr>
-          <w:rFonts w:ascii="Arial" w:eastAsia="Times New Roman" w:hAnsi="Arial" w:cs="Arial"/>
-          <w:b/>
-          <w:bCs/>
-          <w:color w:val="4F4F4F"/>
-          <w:sz w:val="24"/>
-          <w:szCs w:val="24"/>
-          <w:bdr w:val="none" w:sz="0" w:space="0" w:color="auto" w:frame="1"/>
-        </w:rPr>
-        <w:t>PID</w:t>
-      </w:r>
-      <w:r>
-        <w:rPr>
-          <w:rFonts w:ascii="Arial" w:eastAsia="Times New Roman" w:hAnsi="Arial" w:cs="Arial"/>
-          <w:bCs/>
-          <w:color w:val="4F4F4F"/>
-          <w:sz w:val="24"/>
-          <w:szCs w:val="24"/>
-          <w:bdr w:val="none" w:sz="0" w:space="0" w:color="auto" w:frame="1"/>
-        </w:rPr>
-        <w:t xml:space="preserve"> – unique number identifying each real estate transaction </w:t>
-      </w:r>
-    </w:p>
-    <w:p>
-      <w:pPr>
-        <w:shd w:val="clear" w:color="auto" w:fill="FFFFFF"/>
-        <w:spacing w:after="0" w:line="480" w:lineRule="auto"/>
-        <w:textAlignment w:val="baseline"/>
-        <w:rPr>
-          <w:rFonts w:ascii="Arial" w:eastAsia="Times New Roman" w:hAnsi="Arial" w:cs="Arial"/>
-          <w:bCs/>
-          <w:color w:val="4F4F4F"/>
-          <w:sz w:val="24"/>
-          <w:szCs w:val="24"/>
-          <w:bdr w:val="none" w:sz="0" w:space="0" w:color="auto" w:frame="1"/>
-        </w:rPr>
-      </w:pPr>
-      <w:r>
-        <w:rPr>
-          <w:rFonts w:ascii="Arial" w:eastAsia="Times New Roman" w:hAnsi="Arial" w:cs="Arial"/>
-          <w:b/>
-          <w:bCs/>
-          <w:color w:val="4F4F4F"/>
-          <w:sz w:val="24"/>
-          <w:szCs w:val="24"/>
-          <w:bdr w:val="none" w:sz="0" w:space="0" w:color="auto" w:frame="1"/>
-        </w:rPr>
-        <w:t>Subdivision</w:t>
-      </w:r>
-      <w:r>
-        <w:rPr>
-          <w:rFonts w:ascii="Arial" w:eastAsia="Times New Roman" w:hAnsi="Arial" w:cs="Arial"/>
-          <w:bCs/>
-          <w:color w:val="4F4F4F"/>
-          <w:sz w:val="24"/>
-          <w:szCs w:val="24"/>
-          <w:bdr w:val="none" w:sz="0" w:space="0" w:color="auto" w:frame="1"/>
-        </w:rPr>
-        <w:t xml:space="preserve"> – the subdivision the home is located in </w:t>
-      </w:r>
-    </w:p>
-    <w:p>
-      <w:pPr>
-        <w:shd w:val="clear" w:color="auto" w:fill="FFFFFF"/>
-        <w:spacing w:after="0" w:line="480" w:lineRule="auto"/>
-        <w:textAlignment w:val="baseline"/>
-        <w:rPr>
-          <w:rFonts w:ascii="Arial" w:eastAsia="Times New Roman" w:hAnsi="Arial" w:cs="Arial"/>
-          <w:bCs/>
-          <w:color w:val="4F4F4F"/>
-          <w:sz w:val="24"/>
-          <w:szCs w:val="24"/>
-          <w:bdr w:val="none" w:sz="0" w:space="0" w:color="auto" w:frame="1"/>
-        </w:rPr>
-      </w:pPr>
-      <w:r>
-        <w:rPr>
-          <w:rFonts w:ascii="Arial" w:eastAsia="Times New Roman" w:hAnsi="Arial" w:cs="Arial"/>
-          <w:b/>
-          <w:bCs/>
-          <w:color w:val="4F4F4F"/>
-          <w:sz w:val="24"/>
-          <w:szCs w:val="24"/>
-          <w:bdr w:val="none" w:sz="0" w:space="0" w:color="auto" w:frame="1"/>
-        </w:rPr>
-        <w:t># Bedrooms</w:t>
-      </w:r>
-      <w:r>
-        <w:rPr>
-          <w:rFonts w:ascii="Arial" w:eastAsia="Times New Roman" w:hAnsi="Arial" w:cs="Arial"/>
-          <w:bCs/>
-          <w:color w:val="4F4F4F"/>
-          <w:sz w:val="24"/>
-          <w:szCs w:val="24"/>
-          <w:bdr w:val="none" w:sz="0" w:space="0" w:color="auto" w:frame="1"/>
-        </w:rPr>
-        <w:t xml:space="preserve"> –</w:t>
-      </w:r>
-      <w:r>
-        <w:rPr>
-          <w:rFonts w:ascii="Arial" w:eastAsia="Times New Roman" w:hAnsi="Arial" w:cs="Arial"/>
-          <w:bCs/>
-          <w:color w:val="4F4F4F"/>
-          <w:sz w:val="24"/>
-          <w:szCs w:val="24"/>
-          <w:bdr w:val="none" w:sz="0" w:space="0" w:color="auto" w:frame="1"/>
-        </w:rPr>
-        <w:t xml:space="preserve"> number</w:t>
-      </w:r>
-      <w:r>
-        <w:rPr>
-          <w:rFonts w:ascii="Arial" w:eastAsia="Times New Roman" w:hAnsi="Arial" w:cs="Arial"/>
-          <w:bCs/>
-          <w:color w:val="4F4F4F"/>
-          <w:sz w:val="24"/>
-          <w:szCs w:val="24"/>
-          <w:bdr w:val="none" w:sz="0" w:space="0" w:color="auto" w:frame="1"/>
-        </w:rPr>
-        <w:t xml:space="preserve"> of bedrooms </w:t>
-      </w:r>
-      <w:r>
-        <w:rPr>
-          <w:rFonts w:ascii="Arial" w:eastAsia="Times New Roman" w:hAnsi="Arial" w:cs="Arial"/>
-          <w:bCs/>
-          <w:color w:val="4F4F4F"/>
-          <w:sz w:val="24"/>
-          <w:szCs w:val="24"/>
-          <w:bdr w:val="none" w:sz="0" w:space="0" w:color="auto" w:frame="1"/>
-        </w:rPr>
-        <w:t>in the home</w:t>
-      </w:r>
-      <w:r>
-        <w:rPr>
-          <w:rFonts w:ascii="Arial" w:eastAsia="Times New Roman" w:hAnsi="Arial" w:cs="Arial"/>
-          <w:bCs/>
-          <w:color w:val="4F4F4F"/>
-          <w:sz w:val="24"/>
-          <w:szCs w:val="24"/>
-          <w:bdr w:val="none" w:sz="0" w:space="0" w:color="auto" w:frame="1"/>
-        </w:rPr>
-        <w:t xml:space="preserve"> </w:t>
-      </w:r>
-    </w:p>
-    <w:p>
-      <w:pPr>
-        <w:shd w:val="clear" w:color="auto" w:fill="FFFFFF"/>
-        <w:spacing w:after="0" w:line="480" w:lineRule="auto"/>
-        <w:textAlignment w:val="baseline"/>
-        <w:rPr>
-          <w:rFonts w:ascii="Arial" w:eastAsia="Times New Roman" w:hAnsi="Arial" w:cs="Arial"/>
-          <w:bCs/>
-          <w:color w:val="4F4F4F"/>
-          <w:sz w:val="24"/>
-          <w:szCs w:val="24"/>
-          <w:bdr w:val="none" w:sz="0" w:space="0" w:color="auto" w:frame="1"/>
-        </w:rPr>
-      </w:pPr>
-      <w:r>
-        <w:rPr>
-          <w:rFonts w:ascii="Arial" w:eastAsia="Times New Roman" w:hAnsi="Arial" w:cs="Arial"/>
-          <w:b/>
-          <w:bCs/>
-          <w:color w:val="4F4F4F"/>
-          <w:sz w:val="24"/>
-          <w:szCs w:val="24"/>
-          <w:bdr w:val="none" w:sz="0" w:space="0" w:color="auto" w:frame="1"/>
-        </w:rPr>
-        <w:t>#</w:t>
-      </w:r>
-      <w:r>
-        <w:rPr>
-          <w:rFonts w:ascii="Arial" w:eastAsia="Times New Roman" w:hAnsi="Arial" w:cs="Arial"/>
-          <w:b/>
-          <w:bCs/>
-          <w:color w:val="4F4F4F"/>
-          <w:sz w:val="24"/>
-          <w:szCs w:val="24"/>
-          <w:bdr w:val="none" w:sz="0" w:space="0" w:color="auto" w:frame="1"/>
-        </w:rPr>
-        <w:t xml:space="preserve"> </w:t>
-      </w:r>
-      <w:r>
-        <w:rPr>
-          <w:rFonts w:ascii="Arial" w:eastAsia="Times New Roman" w:hAnsi="Arial" w:cs="Arial"/>
-          <w:b/>
-          <w:bCs/>
-          <w:color w:val="4F4F4F"/>
-          <w:sz w:val="24"/>
-          <w:szCs w:val="24"/>
-          <w:bdr w:val="none" w:sz="0" w:space="0" w:color="auto" w:frame="1"/>
-        </w:rPr>
-        <w:t>B</w:t>
-      </w:r>
-      <w:r>
-        <w:rPr>
-          <w:rFonts w:ascii="Arial" w:eastAsia="Times New Roman" w:hAnsi="Arial" w:cs="Arial"/>
-          <w:b/>
-          <w:bCs/>
-          <w:color w:val="4F4F4F"/>
-          <w:sz w:val="24"/>
-          <w:szCs w:val="24"/>
-          <w:bdr w:val="none" w:sz="0" w:space="0" w:color="auto" w:frame="1"/>
-        </w:rPr>
-        <w:t>aths</w:t>
-      </w:r>
-      <w:r>
-        <w:rPr>
-          <w:rFonts w:ascii="Arial" w:eastAsia="Times New Roman" w:hAnsi="Arial" w:cs="Arial"/>
-          <w:bCs/>
-          <w:color w:val="4F4F4F"/>
-          <w:sz w:val="24"/>
-          <w:szCs w:val="24"/>
-          <w:bdr w:val="none" w:sz="0" w:space="0" w:color="auto" w:frame="1"/>
-        </w:rPr>
-        <w:t xml:space="preserve"> – number of bathrooms in the home</w:t>
-      </w:r>
-    </w:p>
-    <w:p>
-      <w:pPr>
-        <w:shd w:val="clear" w:color="auto" w:fill="FFFFFF"/>
-        <w:spacing w:after="0" w:line="480" w:lineRule="auto"/>
-        <w:textAlignment w:val="baseline"/>
-        <w:rPr>
-          <w:rFonts w:ascii="Arial" w:eastAsia="Times New Roman" w:hAnsi="Arial" w:cs="Arial"/>
-          <w:bCs/>
-          <w:color w:val="4F4F4F"/>
-          <w:sz w:val="24"/>
-          <w:szCs w:val="24"/>
-          <w:bdr w:val="none" w:sz="0" w:space="0" w:color="auto" w:frame="1"/>
-        </w:rPr>
-      </w:pPr>
-      <w:r>
-        <w:rPr>
-          <w:rFonts w:ascii="Arial" w:eastAsia="Times New Roman" w:hAnsi="Arial" w:cs="Arial"/>
-          <w:b/>
-          <w:bCs/>
-          <w:color w:val="4F4F4F"/>
-          <w:sz w:val="24"/>
-          <w:szCs w:val="24"/>
-          <w:bdr w:val="none" w:sz="0" w:space="0" w:color="auto" w:frame="1"/>
-        </w:rPr>
-        <w:t># Rooms</w:t>
-      </w:r>
-      <w:r>
-        <w:rPr>
-          <w:rFonts w:ascii="Arial" w:eastAsia="Times New Roman" w:hAnsi="Arial" w:cs="Arial"/>
-          <w:bCs/>
-          <w:color w:val="4F4F4F"/>
-          <w:sz w:val="24"/>
-          <w:szCs w:val="24"/>
-          <w:bdr w:val="none" w:sz="0" w:space="0" w:color="auto" w:frame="1"/>
-        </w:rPr>
-        <w:t xml:space="preserve"> – total number of rooms </w:t>
-      </w:r>
-      <w:r>
-        <w:rPr>
-          <w:rFonts w:ascii="Arial" w:eastAsia="Times New Roman" w:hAnsi="Arial" w:cs="Arial"/>
-          <w:bCs/>
-          <w:color w:val="4F4F4F"/>
-          <w:sz w:val="24"/>
-          <w:szCs w:val="24"/>
-          <w:bdr w:val="none" w:sz="0" w:space="0" w:color="auto" w:frame="1"/>
-        </w:rPr>
-        <w:t>in the home</w:t>
-      </w:r>
-    </w:p>
-    <w:p>
-      <w:pPr>
-        <w:shd w:val="clear" w:color="auto" w:fill="FFFFFF"/>
-        <w:spacing w:after="0" w:line="480" w:lineRule="auto"/>
-        <w:textAlignment w:val="baseline"/>
-        <w:rPr>
-          <w:rFonts w:ascii="Arial" w:eastAsia="Times New Roman" w:hAnsi="Arial" w:cs="Arial"/>
-          <w:bCs/>
-          <w:color w:val="4F4F4F"/>
-          <w:sz w:val="24"/>
-          <w:szCs w:val="24"/>
-          <w:bdr w:val="none" w:sz="0" w:space="0" w:color="auto" w:frame="1"/>
-        </w:rPr>
-      </w:pPr>
-      <w:r>
-        <w:rPr>
-          <w:rFonts w:ascii="Arial" w:eastAsia="Times New Roman" w:hAnsi="Arial" w:cs="Arial"/>
-          <w:b/>
-          <w:bCs/>
-          <w:color w:val="4F4F4F"/>
-          <w:sz w:val="24"/>
-          <w:szCs w:val="24"/>
-          <w:bdr w:val="none" w:sz="0" w:space="0" w:color="auto" w:frame="1"/>
-        </w:rPr>
-        <w:t>Fin SF</w:t>
-      </w:r>
-      <w:r>
-        <w:rPr>
-          <w:rFonts w:ascii="Arial" w:eastAsia="Times New Roman" w:hAnsi="Arial" w:cs="Arial"/>
-          <w:bCs/>
-          <w:color w:val="4F4F4F"/>
-          <w:sz w:val="24"/>
-          <w:szCs w:val="24"/>
-          <w:bdr w:val="none" w:sz="0" w:space="0" w:color="auto" w:frame="1"/>
-        </w:rPr>
-        <w:t xml:space="preserve"> – </w:t>
-      </w:r>
-      <w:r>
-        <w:rPr>
-          <w:rFonts w:ascii="Arial" w:eastAsia="Times New Roman" w:hAnsi="Arial" w:cs="Arial"/>
-          <w:bCs/>
-          <w:color w:val="4F4F4F"/>
-          <w:sz w:val="24"/>
-          <w:szCs w:val="24"/>
-          <w:bdr w:val="none" w:sz="0" w:space="0" w:color="auto" w:frame="1"/>
-        </w:rPr>
-        <w:t>total size of the house in square feet</w:t>
-      </w:r>
-    </w:p>
-    <w:p>
-      <w:pPr>
-        <w:shd w:val="clear" w:color="auto" w:fill="FFFFFF"/>
-        <w:spacing w:after="0" w:line="480" w:lineRule="auto"/>
-        <w:textAlignment w:val="baseline"/>
-        <w:rPr>
-          <w:rFonts w:ascii="Arial" w:eastAsia="Times New Roman" w:hAnsi="Arial" w:cs="Arial"/>
-          <w:bCs/>
-          <w:color w:val="4F4F4F"/>
-          <w:sz w:val="24"/>
-          <w:szCs w:val="24"/>
-          <w:bdr w:val="none" w:sz="0" w:space="0" w:color="auto" w:frame="1"/>
-        </w:rPr>
-      </w:pPr>
-      <w:r>
-        <w:rPr>
-          <w:rFonts w:ascii="Arial" w:eastAsia="Times New Roman" w:hAnsi="Arial" w:cs="Arial"/>
-          <w:b/>
-          <w:bCs/>
-          <w:color w:val="4F4F4F"/>
-          <w:sz w:val="24"/>
-          <w:szCs w:val="24"/>
-          <w:bdr w:val="none" w:sz="0" w:space="0" w:color="auto" w:frame="1"/>
-        </w:rPr>
-        <w:t>List Price</w:t>
-      </w:r>
-      <w:r>
-        <w:rPr>
-          <w:rFonts w:ascii="Arial" w:eastAsia="Times New Roman" w:hAnsi="Arial" w:cs="Arial"/>
-          <w:bCs/>
-          <w:color w:val="4F4F4F"/>
-          <w:sz w:val="24"/>
-          <w:szCs w:val="24"/>
-          <w:bdr w:val="none" w:sz="0" w:space="0" w:color="auto" w:frame="1"/>
-        </w:rPr>
-        <w:t xml:space="preserve"> – the price </w:t>
-      </w:r>
-      <w:r>
-        <w:rPr>
-          <w:rFonts w:ascii="Arial" w:eastAsia="Times New Roman" w:hAnsi="Arial" w:cs="Arial"/>
-          <w:bCs/>
-          <w:color w:val="4F4F4F"/>
-          <w:sz w:val="24"/>
-          <w:szCs w:val="24"/>
-          <w:bdr w:val="none" w:sz="0" w:space="0" w:color="auto" w:frame="1"/>
-        </w:rPr>
-        <w:t>the seller wants to sell the home for</w:t>
-      </w:r>
-      <w:r>
-        <w:rPr>
-          <w:rFonts w:ascii="Arial" w:eastAsia="Times New Roman" w:hAnsi="Arial" w:cs="Arial"/>
-          <w:bCs/>
-          <w:color w:val="4F4F4F"/>
-          <w:sz w:val="24"/>
-          <w:szCs w:val="24"/>
-          <w:bdr w:val="none" w:sz="0" w:space="0" w:color="auto" w:frame="1"/>
-        </w:rPr>
-        <w:t xml:space="preserve"> </w:t>
-      </w:r>
-    </w:p>
-    <w:p>
-      <w:pPr>
-        <w:shd w:val="clear" w:color="auto" w:fill="FFFFFF"/>
-        <w:spacing w:after="0" w:line="480" w:lineRule="auto"/>
-        <w:textAlignment w:val="baseline"/>
-        <w:rPr>
-          <w:rFonts w:ascii="Arial" w:eastAsia="Times New Roman" w:hAnsi="Arial" w:cs="Arial"/>
-          <w:bCs/>
-          <w:color w:val="4F4F4F"/>
-          <w:sz w:val="24"/>
-          <w:szCs w:val="24"/>
-          <w:bdr w:val="none" w:sz="0" w:space="0" w:color="auto" w:frame="1"/>
-        </w:rPr>
-      </w:pPr>
-      <w:r>
-        <w:rPr>
-          <w:rFonts w:ascii="Arial" w:eastAsia="Times New Roman" w:hAnsi="Arial" w:cs="Arial"/>
-          <w:b/>
-          <w:bCs/>
-          <w:color w:val="4F4F4F"/>
-          <w:sz w:val="24"/>
-          <w:szCs w:val="24"/>
-          <w:bdr w:val="none" w:sz="0" w:space="0" w:color="auto" w:frame="1"/>
-        </w:rPr>
-        <w:t>Sales Price</w:t>
-      </w:r>
-      <w:r>
-        <w:rPr>
-          <w:rFonts w:ascii="Arial" w:eastAsia="Times New Roman" w:hAnsi="Arial" w:cs="Arial"/>
-          <w:bCs/>
-          <w:color w:val="4F4F4F"/>
-          <w:sz w:val="24"/>
-          <w:szCs w:val="24"/>
-          <w:bdr w:val="none" w:sz="0" w:space="0" w:color="auto" w:frame="1"/>
-        </w:rPr>
-        <w:t xml:space="preserve"> – the price the home actually sells for </w:t>
-      </w:r>
-    </w:p>
-    <w:p>
-      <w:pPr>
-        <w:shd w:val="clear" w:color="auto" w:fill="FFFFFF"/>
-        <w:spacing w:after="0" w:line="480" w:lineRule="auto"/>
-        <w:textAlignment w:val="baseline"/>
-        <w:rPr>
-          <w:rFonts w:ascii="Arial" w:eastAsia="Times New Roman" w:hAnsi="Arial" w:cs="Arial"/>
-          <w:bCs/>
-          <w:color w:val="4F4F4F"/>
-          <w:sz w:val="24"/>
-          <w:szCs w:val="24"/>
-          <w:bdr w:val="none" w:sz="0" w:space="0" w:color="auto" w:frame="1"/>
-        </w:rPr>
-      </w:pPr>
-      <w:r>
-        <w:rPr>
-          <w:rFonts w:ascii="Arial" w:eastAsia="Times New Roman" w:hAnsi="Arial" w:cs="Arial"/>
-          <w:b/>
-          <w:bCs/>
-          <w:color w:val="4F4F4F"/>
-          <w:sz w:val="24"/>
-          <w:szCs w:val="24"/>
-          <w:bdr w:val="none" w:sz="0" w:space="0" w:color="auto" w:frame="1"/>
-        </w:rPr>
-        <w:t>Days On Markets</w:t>
-      </w:r>
-      <w:r>
-        <w:rPr>
-          <w:rFonts w:ascii="Arial" w:eastAsia="Times New Roman" w:hAnsi="Arial" w:cs="Arial"/>
-          <w:bCs/>
-          <w:color w:val="4F4F4F"/>
-          <w:sz w:val="24"/>
-          <w:szCs w:val="24"/>
-          <w:bdr w:val="none" w:sz="0" w:space="0" w:color="auto" w:frame="1"/>
-        </w:rPr>
-        <w:t xml:space="preserve"> – number of days the home has listed for sale on the market before being sold </w:t>
-      </w:r>
-    </w:p>
-    <w:p>
-      <w:pPr>
-        <w:shd w:val="clear" w:color="auto" w:fill="FFFFFF"/>
-        <w:spacing w:after="0" w:line="480" w:lineRule="auto"/>
-        <w:textAlignment w:val="baseline"/>
-        <w:rPr>
-          <w:rFonts w:ascii="Arial" w:eastAsia="Times New Roman" w:hAnsi="Arial" w:cs="Arial"/>
-          <w:bCs/>
-          <w:color w:val="4F4F4F"/>
-          <w:sz w:val="24"/>
-          <w:szCs w:val="24"/>
-          <w:bdr w:val="none" w:sz="0" w:space="0" w:color="auto" w:frame="1"/>
-        </w:rPr>
-      </w:pPr>
-    </w:p>
-    <w:p>
-      <w:pPr>
-        <w:shd w:val="clear" w:color="auto" w:fill="FFFFFF"/>
-        <w:spacing w:after="0" w:line="480" w:lineRule="auto"/>
-        <w:textAlignment w:val="baseline"/>
-        <w:rPr>
-          <w:rFonts w:ascii="Arial" w:eastAsia="Times New Roman" w:hAnsi="Arial" w:cs="Arial"/>
-          <w:bCs/>
-          <w:color w:val="4F4F4F"/>
-          <w:sz w:val="24"/>
-          <w:szCs w:val="24"/>
-          <w:bdr w:val="none" w:sz="0" w:space="0" w:color="auto" w:frame="1"/>
-        </w:rPr>
-      </w:pPr>
-      <w:r>
-        <w:rPr>
-          <w:rFonts w:ascii="Arial" w:eastAsia="Times New Roman" w:hAnsi="Arial" w:cs="Arial"/>
-          <w:b/>
-          <w:color w:val="4F4F4F"/>
-          <w:sz w:val="24"/>
-          <w:szCs w:val="24"/>
-        </w:rPr>
-        <w:t xml:space="preserve">Data Cleaning </w:t>
-      </w:r>
-    </w:p>
-    <w:p>
-      <w:pPr>
-        <w:rPr>
-          <w:rFonts w:ascii="Arial" w:eastAsia="Times New Roman" w:hAnsi="Arial" w:cs="Arial"/>
-          <w:b/>
-          <w:bCs/>
-          <w:color w:val="4F4F4F"/>
-          <w:sz w:val="24"/>
-          <w:szCs w:val="24"/>
-          <w:bdr w:val="none" w:sz="0" w:space="0" w:color="auto" w:frame="1"/>
-        </w:rPr>
-      </w:pPr>
-      <w:r>
-        <w:rPr>
-          <w:rFonts w:ascii="Arial" w:eastAsia="Times New Roman" w:hAnsi="Arial" w:cs="Arial"/>
-          <w:color w:val="4F4F4F"/>
-          <w:sz w:val="24"/>
-          <w:szCs w:val="24"/>
-        </w:rPr>
-        <w:t xml:space="preserve">The data did not contain any null values that need to be removed.  </w:t>
-      </w:r>
-      <w:r>
-        <w:rPr>
-          <w:rFonts w:ascii="Arial" w:eastAsia="Times New Roman" w:hAnsi="Arial" w:cs="Arial"/>
-          <w:color w:val="4F4F4F"/>
-          <w:sz w:val="24"/>
-          <w:szCs w:val="24"/>
-        </w:rPr>
-        <w:t xml:space="preserve">However, some columns had either negative or zero values which needed to be removed.  Data points where # Rooms was less the sum of # of Bedrooms and # Baths were removed as well.  Categorical data such as Subdivision were transformed into Boolean dummy variables.  Target is the thing we’re interested in predicting.  It is computed by taking the difference between the List Price and Sales Price.    </w:t>
-      </w:r>
-      <w:r>
-        <w:rPr>
-          <w:rFonts w:ascii="Arial" w:eastAsia="Times New Roman" w:hAnsi="Arial" w:cs="Arial"/>
-          <w:b/>
-          <w:color w:val="4F4F4F"/>
-          <w:sz w:val="24"/>
-          <w:szCs w:val="24"/>
-        </w:rPr>
-        <w:br w:type="page"/>
-      </w:r>
-      <w:r>
-        <w:rPr>
-          <w:rFonts w:ascii="Arial" w:eastAsia="Times New Roman" w:hAnsi="Arial" w:cs="Arial"/>
-          <w:b/>
-          <w:bCs/>
-          <w:color w:val="4F4F4F"/>
-          <w:sz w:val="24"/>
-          <w:szCs w:val="24"/>
-          <w:bdr w:val="none" w:sz="0" w:space="0" w:color="auto" w:frame="1"/>
-        </w:rPr>
-        <w:lastRenderedPageBreak/>
-        <w:t>Numerical Feature Data Exploration</w:t>
-      </w:r>
-    </w:p>
-    <w:p>
-      <w:pPr>
-        <w:pStyle w:val="ListParagraph"/>
-        <w:numPr>
-          <w:ilvl w:val="0"/>
-          <w:numId w:val="18"/>
-        </w:numPr>
-        <w:rPr>
-          <w:rFonts w:ascii="Arial" w:eastAsia="Times New Roman" w:hAnsi="Arial" w:cs="Arial"/>
-          <w:b/>
-          <w:color w:val="4F4F4F"/>
-          <w:sz w:val="24"/>
-          <w:szCs w:val="24"/>
-        </w:rPr>
-      </w:pPr>
-      <w:r>
-        <w:rPr>
-          <w:rFonts w:ascii="Arial" w:eastAsia="Times New Roman" w:hAnsi="Arial" w:cs="Arial"/>
-          <w:bCs/>
-          <w:color w:val="4F4F4F"/>
-          <w:sz w:val="24"/>
-          <w:szCs w:val="24"/>
-          <w:bdr w:val="none" w:sz="0" w:space="0" w:color="auto" w:frame="1"/>
-        </w:rPr>
-        <w:t xml:space="preserve"># Baths has a correlation of 0.025 with </w:t>
-      </w:r>
-      <w:r>
-        <w:rPr>
-          <w:rFonts w:ascii="Arial" w:eastAsia="Times New Roman" w:hAnsi="Arial" w:cs="Arial"/>
-          <w:bCs/>
-          <w:color w:val="4F4F4F"/>
-          <w:sz w:val="24"/>
-          <w:szCs w:val="24"/>
-          <w:bdr w:val="none" w:sz="0" w:space="0" w:color="auto" w:frame="1"/>
-        </w:rPr>
-        <w:t xml:space="preserve">the </w:t>
-      </w:r>
-      <w:r>
-        <w:rPr>
-          <w:rFonts w:ascii="Arial" w:eastAsia="Times New Roman" w:hAnsi="Arial" w:cs="Arial"/>
-          <w:bCs/>
-          <w:color w:val="4F4F4F"/>
-          <w:sz w:val="24"/>
-          <w:szCs w:val="24"/>
-          <w:bdr w:val="none" w:sz="0" w:space="0" w:color="auto" w:frame="1"/>
-        </w:rPr>
-        <w:t>Target</w:t>
-      </w:r>
-    </w:p>
-    <w:p>
-      <w:pPr>
-        <w:pStyle w:val="ListParagraph"/>
-        <w:numPr>
-          <w:ilvl w:val="0"/>
-          <w:numId w:val="18"/>
-        </w:numPr>
-        <w:shd w:val="clear" w:color="auto" w:fill="FFFFFF"/>
-        <w:spacing w:after="0" w:line="480" w:lineRule="auto"/>
-        <w:textAlignment w:val="baseline"/>
-        <w:rPr>
-          <w:rFonts w:ascii="Arial" w:eastAsia="Times New Roman" w:hAnsi="Arial" w:cs="Arial"/>
-          <w:bCs/>
-          <w:color w:val="4F4F4F"/>
-          <w:sz w:val="24"/>
-          <w:szCs w:val="24"/>
-          <w:bdr w:val="none" w:sz="0" w:space="0" w:color="auto" w:frame="1"/>
-        </w:rPr>
-      </w:pPr>
-      <w:r>
-        <w:rPr>
-          <w:rFonts w:ascii="Arial" w:eastAsia="Times New Roman" w:hAnsi="Arial" w:cs="Arial"/>
-          <w:bCs/>
-          <w:color w:val="4F4F4F"/>
-          <w:sz w:val="24"/>
-          <w:szCs w:val="24"/>
-          <w:bdr w:val="none" w:sz="0" w:space="0" w:color="auto" w:frame="1"/>
-        </w:rPr>
-        <w:t xml:space="preserve"># Bedrooms has a correlation of 0.123 with </w:t>
-      </w:r>
-      <w:r>
-        <w:rPr>
-          <w:rFonts w:ascii="Arial" w:eastAsia="Times New Roman" w:hAnsi="Arial" w:cs="Arial"/>
-          <w:bCs/>
-          <w:color w:val="4F4F4F"/>
-          <w:sz w:val="24"/>
-          <w:szCs w:val="24"/>
-          <w:bdr w:val="none" w:sz="0" w:space="0" w:color="auto" w:frame="1"/>
-        </w:rPr>
-        <w:t xml:space="preserve">the </w:t>
-      </w:r>
-      <w:r>
-        <w:rPr>
-          <w:rFonts w:ascii="Arial" w:eastAsia="Times New Roman" w:hAnsi="Arial" w:cs="Arial"/>
-          <w:bCs/>
-          <w:color w:val="4F4F4F"/>
-          <w:sz w:val="24"/>
-          <w:szCs w:val="24"/>
-          <w:bdr w:val="none" w:sz="0" w:space="0" w:color="auto" w:frame="1"/>
-        </w:rPr>
-        <w:t>Target</w:t>
-      </w:r>
-    </w:p>
-    <w:p>
-      <w:pPr>
-        <w:pStyle w:val="ListParagraph"/>
-        <w:numPr>
-          <w:ilvl w:val="0"/>
-          <w:numId w:val="18"/>
-        </w:numPr>
-        <w:shd w:val="clear" w:color="auto" w:fill="FFFFFF"/>
-        <w:spacing w:after="0" w:line="480" w:lineRule="auto"/>
-        <w:textAlignment w:val="baseline"/>
-        <w:rPr>
-          <w:rFonts w:ascii="Arial" w:eastAsia="Times New Roman" w:hAnsi="Arial" w:cs="Arial"/>
-          <w:bCs/>
-          <w:color w:val="4F4F4F"/>
-          <w:sz w:val="24"/>
-          <w:szCs w:val="24"/>
-          <w:bdr w:val="none" w:sz="0" w:space="0" w:color="auto" w:frame="1"/>
-        </w:rPr>
-      </w:pPr>
-      <w:r>
-        <w:rPr>
-          <w:rFonts w:ascii="Arial" w:eastAsia="Times New Roman" w:hAnsi="Arial" w:cs="Arial"/>
-          <w:bCs/>
-          <w:color w:val="4F4F4F"/>
-          <w:sz w:val="24"/>
-          <w:szCs w:val="24"/>
-          <w:bdr w:val="none" w:sz="0" w:space="0" w:color="auto" w:frame="1"/>
-        </w:rPr>
-        <w:t xml:space="preserve"># Rooms has a correlation of 0.168 with </w:t>
-      </w:r>
-      <w:r>
-        <w:rPr>
-          <w:rFonts w:ascii="Arial" w:eastAsia="Times New Roman" w:hAnsi="Arial" w:cs="Arial"/>
-          <w:bCs/>
-          <w:color w:val="4F4F4F"/>
-          <w:sz w:val="24"/>
-          <w:szCs w:val="24"/>
-          <w:bdr w:val="none" w:sz="0" w:space="0" w:color="auto" w:frame="1"/>
-        </w:rPr>
-        <w:t xml:space="preserve">the </w:t>
-      </w:r>
-      <w:r>
-        <w:rPr>
-          <w:rFonts w:ascii="Arial" w:eastAsia="Times New Roman" w:hAnsi="Arial" w:cs="Arial"/>
-          <w:bCs/>
-          <w:color w:val="4F4F4F"/>
-          <w:sz w:val="24"/>
-          <w:szCs w:val="24"/>
-          <w:bdr w:val="none" w:sz="0" w:space="0" w:color="auto" w:frame="1"/>
-        </w:rPr>
-        <w:t>Target</w:t>
-      </w:r>
-    </w:p>
-    <w:p>
-      <w:pPr>
-        <w:pStyle w:val="ListParagraph"/>
-        <w:numPr>
-          <w:ilvl w:val="0"/>
-          <w:numId w:val="18"/>
-        </w:numPr>
-        <w:shd w:val="clear" w:color="auto" w:fill="FFFFFF"/>
-        <w:spacing w:after="0" w:line="480" w:lineRule="auto"/>
-        <w:textAlignment w:val="baseline"/>
-        <w:rPr>
-          <w:rFonts w:ascii="Arial" w:eastAsia="Times New Roman" w:hAnsi="Arial" w:cs="Arial"/>
-          <w:bCs/>
-          <w:color w:val="4F4F4F"/>
-          <w:sz w:val="24"/>
-          <w:szCs w:val="24"/>
-          <w:bdr w:val="none" w:sz="0" w:space="0" w:color="auto" w:frame="1"/>
-        </w:rPr>
-      </w:pPr>
-      <w:r>
-        <w:rPr>
-          <w:rFonts w:ascii="Arial" w:eastAsia="Times New Roman" w:hAnsi="Arial" w:cs="Arial"/>
-          <w:bCs/>
-          <w:color w:val="4F4F4F"/>
-          <w:sz w:val="24"/>
-          <w:szCs w:val="24"/>
-          <w:bdr w:val="none" w:sz="0" w:space="0" w:color="auto" w:frame="1"/>
-        </w:rPr>
-        <w:t xml:space="preserve">Days On Market has a correlation of 0.223 with </w:t>
-      </w:r>
-      <w:r>
-        <w:rPr>
-          <w:rFonts w:ascii="Arial" w:eastAsia="Times New Roman" w:hAnsi="Arial" w:cs="Arial"/>
-          <w:bCs/>
-          <w:color w:val="4F4F4F"/>
-          <w:sz w:val="24"/>
-          <w:szCs w:val="24"/>
-          <w:bdr w:val="none" w:sz="0" w:space="0" w:color="auto" w:frame="1"/>
-        </w:rPr>
-        <w:t xml:space="preserve">the </w:t>
-      </w:r>
-      <w:r>
-        <w:rPr>
-          <w:rFonts w:ascii="Arial" w:eastAsia="Times New Roman" w:hAnsi="Arial" w:cs="Arial"/>
-          <w:bCs/>
-          <w:color w:val="4F4F4F"/>
-          <w:sz w:val="24"/>
-          <w:szCs w:val="24"/>
-          <w:bdr w:val="none" w:sz="0" w:space="0" w:color="auto" w:frame="1"/>
-        </w:rPr>
-        <w:t>Target</w:t>
-      </w:r>
-    </w:p>
-    <w:p>
-      <w:pPr>
-        <w:pStyle w:val="ListParagraph"/>
-        <w:numPr>
-          <w:ilvl w:val="0"/>
-          <w:numId w:val="18"/>
-        </w:numPr>
-        <w:shd w:val="clear" w:color="auto" w:fill="FFFFFF"/>
-        <w:spacing w:after="0" w:line="480" w:lineRule="auto"/>
-        <w:textAlignment w:val="baseline"/>
-        <w:rPr>
-          <w:rFonts w:ascii="Arial" w:eastAsia="Times New Roman" w:hAnsi="Arial" w:cs="Arial"/>
-          <w:bCs/>
-          <w:color w:val="4F4F4F"/>
-          <w:sz w:val="24"/>
-          <w:szCs w:val="24"/>
-          <w:bdr w:val="none" w:sz="0" w:space="0" w:color="auto" w:frame="1"/>
-        </w:rPr>
-      </w:pPr>
-      <w:r>
-        <w:rPr>
-          <w:rFonts w:ascii="Arial" w:eastAsia="Times New Roman" w:hAnsi="Arial" w:cs="Arial"/>
-          <w:bCs/>
-          <w:color w:val="4F4F4F"/>
-          <w:sz w:val="24"/>
-          <w:szCs w:val="24"/>
-          <w:bdr w:val="none" w:sz="0" w:space="0" w:color="auto" w:frame="1"/>
-        </w:rPr>
-        <w:t xml:space="preserve">Fin SF has a correlation of 0.186 with </w:t>
-      </w:r>
-      <w:r>
-        <w:rPr>
-          <w:rFonts w:ascii="Arial" w:eastAsia="Times New Roman" w:hAnsi="Arial" w:cs="Arial"/>
-          <w:bCs/>
-          <w:color w:val="4F4F4F"/>
-          <w:sz w:val="24"/>
-          <w:szCs w:val="24"/>
-          <w:bdr w:val="none" w:sz="0" w:space="0" w:color="auto" w:frame="1"/>
-        </w:rPr>
-        <w:t xml:space="preserve">the </w:t>
-      </w:r>
-      <w:r>
-        <w:rPr>
-          <w:rFonts w:ascii="Arial" w:eastAsia="Times New Roman" w:hAnsi="Arial" w:cs="Arial"/>
-          <w:bCs/>
-          <w:color w:val="4F4F4F"/>
-          <w:sz w:val="24"/>
-          <w:szCs w:val="24"/>
-          <w:bdr w:val="none" w:sz="0" w:space="0" w:color="auto" w:frame="1"/>
-        </w:rPr>
-        <w:t>Target</w:t>
-      </w:r>
-    </w:p>
-    <w:p>
-      <w:pPr>
-        <w:pStyle w:val="ListParagraph"/>
-        <w:numPr>
-          <w:ilvl w:val="0"/>
-          <w:numId w:val="18"/>
-        </w:numPr>
-        <w:shd w:val="clear" w:color="auto" w:fill="FFFFFF"/>
-        <w:spacing w:after="0" w:line="480" w:lineRule="auto"/>
-        <w:textAlignment w:val="baseline"/>
-        <w:rPr>
-          <w:rFonts w:ascii="Arial" w:eastAsia="Times New Roman" w:hAnsi="Arial" w:cs="Arial"/>
-          <w:bCs/>
-          <w:color w:val="4F4F4F"/>
-          <w:sz w:val="24"/>
-          <w:szCs w:val="24"/>
-          <w:bdr w:val="none" w:sz="0" w:space="0" w:color="auto" w:frame="1"/>
-        </w:rPr>
-      </w:pPr>
-      <w:r>
-        <w:rPr>
-          <w:rFonts w:ascii="Arial" w:eastAsia="Times New Roman" w:hAnsi="Arial" w:cs="Arial"/>
-          <w:bCs/>
-          <w:color w:val="4F4F4F"/>
-          <w:sz w:val="24"/>
-          <w:szCs w:val="24"/>
-          <w:bdr w:val="none" w:sz="0" w:space="0" w:color="auto" w:frame="1"/>
-        </w:rPr>
-        <w:t xml:space="preserve">List Price has a correlation of 0.272 with </w:t>
-      </w:r>
-      <w:r>
-        <w:rPr>
-          <w:rFonts w:ascii="Arial" w:eastAsia="Times New Roman" w:hAnsi="Arial" w:cs="Arial"/>
-          <w:bCs/>
-          <w:color w:val="4F4F4F"/>
-          <w:sz w:val="24"/>
-          <w:szCs w:val="24"/>
-          <w:bdr w:val="none" w:sz="0" w:space="0" w:color="auto" w:frame="1"/>
-        </w:rPr>
-        <w:t xml:space="preserve">the </w:t>
-      </w:r>
-      <w:r>
-        <w:rPr>
-          <w:rFonts w:ascii="Arial" w:eastAsia="Times New Roman" w:hAnsi="Arial" w:cs="Arial"/>
-          <w:bCs/>
-          <w:color w:val="4F4F4F"/>
-          <w:sz w:val="24"/>
-          <w:szCs w:val="24"/>
-          <w:bdr w:val="none" w:sz="0" w:space="0" w:color="auto" w:frame="1"/>
-        </w:rPr>
-        <w:t>Target</w:t>
-      </w:r>
-    </w:p>
-    <w:p>
-      <w:pPr>
-        <w:rPr>
-          <w:rFonts w:ascii="Arial" w:eastAsia="Times New Roman" w:hAnsi="Arial" w:cs="Arial"/>
-          <w:color w:val="4F4F4F"/>
-          <w:sz w:val="24"/>
-          <w:szCs w:val="24"/>
-        </w:rPr>
-      </w:pPr>
-      <w:r>
-        <w:rPr>
-          <w:rFonts w:ascii="Arial" w:eastAsia="Times New Roman" w:hAnsi="Arial" w:cs="Arial"/>
-          <w:color w:val="4F4F4F"/>
-          <w:sz w:val="24"/>
-          <w:szCs w:val="24"/>
-        </w:rPr>
-        <w:t xml:space="preserve">Most numerical features had </w:t>
-      </w:r>
-      <w:r>
-        <w:rPr>
-          <w:rFonts w:ascii="Arial" w:eastAsia="Times New Roman" w:hAnsi="Arial" w:cs="Arial"/>
-          <w:color w:val="4F4F4F"/>
-          <w:sz w:val="24"/>
-          <w:szCs w:val="24"/>
-        </w:rPr>
-        <w:t xml:space="preserve">very little to no correlation with the target.  The features with the highest correlations were List Price and Days on Market.  </w:t>
-      </w:r>
-    </w:p>
-    <w:p>
-      <w:pPr>
-        <w:rPr>
-          <w:rFonts w:ascii="Arial" w:eastAsia="Times New Roman" w:hAnsi="Arial" w:cs="Arial"/>
-          <w:b/>
-          <w:bCs/>
-          <w:color w:val="4F4F4F"/>
-          <w:sz w:val="24"/>
-          <w:szCs w:val="24"/>
-          <w:bdr w:val="none" w:sz="0" w:space="0" w:color="auto" w:frame="1"/>
-        </w:rPr>
-      </w:pPr>
-    </w:p>
-    <w:p>
-      <w:pPr>
-        <w:rPr>
-          <w:rFonts w:ascii="Arial" w:eastAsia="Times New Roman" w:hAnsi="Arial" w:cs="Arial"/>
-          <w:b/>
-          <w:bCs/>
-          <w:color w:val="4F4F4F"/>
-          <w:sz w:val="24"/>
-          <w:szCs w:val="24"/>
-          <w:bdr w:val="none" w:sz="0" w:space="0" w:color="auto" w:frame="1"/>
-        </w:rPr>
-      </w:pPr>
-      <w:r>
-        <w:rPr>
-          <w:rFonts w:ascii="Arial" w:eastAsia="Times New Roman" w:hAnsi="Arial" w:cs="Arial"/>
-          <w:b/>
-          <w:bCs/>
-          <w:color w:val="4F4F4F"/>
-          <w:sz w:val="24"/>
-          <w:szCs w:val="24"/>
-          <w:bdr w:val="none" w:sz="0" w:space="0" w:color="auto" w:frame="1"/>
-        </w:rPr>
-        <w:t>Categorical Feature Data Exploration</w:t>
-      </w:r>
-    </w:p>
-    <w:p>
-      <w:pPr>
-        <w:rPr>
-          <w:rFonts w:ascii="Arial" w:eastAsia="Times New Roman" w:hAnsi="Arial" w:cs="Arial"/>
-          <w:b/>
-          <w:bCs/>
-          <w:color w:val="4F4F4F"/>
-          <w:sz w:val="24"/>
-          <w:szCs w:val="24"/>
-          <w:bdr w:val="none" w:sz="0" w:space="0" w:color="auto" w:frame="1"/>
-        </w:rPr>
-      </w:pPr>
-      <w:r>
-        <w:rPr>
-          <w:rFonts w:ascii="Arial" w:hAnsi="Arial" w:cs="Arial"/>
-          <w:noProof/>
-          <w:sz w:val="24"/>
-          <w:szCs w:val="24"/>
-        </w:rPr>
-        <w:drawing>
-          <wp:inline distT="0" distB="0" distL="0" distR="0" wp14:anchorId="4897A15E" wp14:editId="5420E61F">
-            <wp:extent cx="4048125" cy="3810000"/>
-            <wp:effectExtent l="0" t="0" r="9525" b="0"/>
-            <wp:docPr id="2" name="Picture 2"/>
-            <wp:cNvGraphicFramePr>
-              <a:graphicFrameLocks xmlns:a="http://schemas.openxmlformats.org/drawingml/2006/main" noChangeAspect="1"/>
-            </wp:cNvGraphicFramePr>
-            <a:graphic xmlns:a="http://schemas.openxmlformats.org/drawingml/2006/main">
-              <a:graphicData uri="http://schemas.openxmlformats.org/drawingml/2006/picture">
-                <pic:pic xmlns:pic="http://schemas.openxmlformats.org/drawingml/2006/picture">
-                  <pic:nvPicPr>
-                    <pic:cNvPr id="1" name=""/>
-                    <pic:cNvPicPr/>
-                  </pic:nvPicPr>
-                  <pic:blipFill>
-                    <a:blip r:embed="rId6"/>
-                    <a:stretch>
-                      <a:fillRect/>
-                    </a:stretch>
-                  </pic:blipFill>
-                  <pic:spPr>
-                    <a:xfrm>
-                      <a:off x="0" y="0"/>
-                      <a:ext cx="4048125" cy="3810000"/>
-                    </a:xfrm>
-                    <a:prstGeom prst="rect">
-                      <a:avLst/>
-                    </a:prstGeom>
-                  </pic:spPr>
-                </pic:pic>
-              </a:graphicData>
-            </a:graphic>
-          </wp:inline>
-        </w:drawing>
-      </w:r>
-    </w:p>
-    <w:p>
-      <w:pPr>
-        <w:rPr>
-          <w:rFonts w:ascii="Arial" w:eastAsia="Times New Roman" w:hAnsi="Arial" w:cs="Arial"/>
-          <w:b/>
-          <w:bCs/>
-          <w:color w:val="4F4F4F"/>
-          <w:sz w:val="24"/>
-          <w:szCs w:val="24"/>
-          <w:bdr w:val="none" w:sz="0" w:space="0" w:color="auto" w:frame="1"/>
-        </w:rPr>
-      </w:pPr>
-      <w:r>
-        <w:rPr>
-          <w:rFonts w:ascii="Arial" w:eastAsia="Times New Roman" w:hAnsi="Arial" w:cs="Arial"/>
-          <w:b/>
-          <w:bCs/>
-          <w:color w:val="4F4F4F"/>
-          <w:sz w:val="24"/>
-          <w:szCs w:val="24"/>
-          <w:bdr w:val="none" w:sz="0" w:space="0" w:color="auto" w:frame="1"/>
-        </w:rPr>
-        <w:br w:type="page"/>
-      </w:r>
-    </w:p>
-    <w:p>
-      <w:pPr>
-        <w:rPr>
-          <w:rFonts w:ascii="Arial" w:eastAsia="Times New Roman" w:hAnsi="Arial" w:cs="Arial"/>
-          <w:b/>
-          <w:bCs/>
-          <w:color w:val="4F4F4F"/>
-          <w:sz w:val="24"/>
-          <w:szCs w:val="24"/>
-          <w:bdr w:val="none" w:sz="0" w:space="0" w:color="auto" w:frame="1"/>
-        </w:rPr>
-      </w:pPr>
-      <w:r>
-        <w:rPr>
-          <w:rFonts w:ascii="Arial" w:eastAsia="Times New Roman" w:hAnsi="Arial" w:cs="Arial"/>
-          <w:b/>
-          <w:bCs/>
-          <w:color w:val="4F4F4F"/>
-          <w:sz w:val="24"/>
-          <w:szCs w:val="24"/>
-          <w:bdr w:val="none" w:sz="0" w:space="0" w:color="auto" w:frame="1"/>
-        </w:rPr>
-        <w:lastRenderedPageBreak/>
-        <w:t>Subdivision</w:t>
-      </w:r>
-    </w:p>
-    <w:p>
-      <w:pPr>
-        <w:pStyle w:val="ListParagraph"/>
-        <w:numPr>
-          <w:ilvl w:val="0"/>
-          <w:numId w:val="19"/>
-        </w:numPr>
-        <w:rPr>
-          <w:rFonts w:ascii="Arial" w:eastAsia="Times New Roman" w:hAnsi="Arial" w:cs="Arial"/>
-          <w:b/>
-          <w:bCs/>
-          <w:color w:val="4F4F4F"/>
-          <w:sz w:val="24"/>
-          <w:szCs w:val="24"/>
-          <w:bdr w:val="none" w:sz="0" w:space="0" w:color="auto" w:frame="1"/>
-        </w:rPr>
-      </w:pPr>
-      <w:proofErr w:type="spellStart"/>
-      <w:r>
-        <w:rPr>
-          <w:rFonts w:ascii="Arial" w:eastAsia="Times New Roman" w:hAnsi="Arial" w:cs="Arial"/>
-          <w:b/>
-          <w:bCs/>
-          <w:color w:val="4F4F4F"/>
-          <w:sz w:val="24"/>
-          <w:szCs w:val="24"/>
-          <w:bdr w:val="none" w:sz="0" w:space="0" w:color="auto" w:frame="1"/>
-        </w:rPr>
-        <w:t>Bridgewood</w:t>
-      </w:r>
-      <w:proofErr w:type="spellEnd"/>
-      <w:r>
-        <w:rPr>
-          <w:rFonts w:ascii="Arial" w:eastAsia="Times New Roman" w:hAnsi="Arial" w:cs="Arial"/>
-          <w:b/>
-          <w:bCs/>
-          <w:color w:val="4F4F4F"/>
-          <w:sz w:val="24"/>
-          <w:szCs w:val="24"/>
-          <w:bdr w:val="none" w:sz="0" w:space="0" w:color="auto" w:frame="1"/>
-        </w:rPr>
-        <w:t xml:space="preserve">                 2366.785714</w:t>
-      </w:r>
-    </w:p>
-    <w:p>
-      <w:pPr>
-        <w:pStyle w:val="ListParagraph"/>
-        <w:numPr>
-          <w:ilvl w:val="0"/>
-          <w:numId w:val="19"/>
-        </w:numPr>
-        <w:rPr>
-          <w:rFonts w:ascii="Arial" w:eastAsia="Times New Roman" w:hAnsi="Arial" w:cs="Arial"/>
-          <w:b/>
-          <w:bCs/>
-          <w:color w:val="4F4F4F"/>
-          <w:sz w:val="24"/>
-          <w:szCs w:val="24"/>
-          <w:bdr w:val="none" w:sz="0" w:space="0" w:color="auto" w:frame="1"/>
-        </w:rPr>
-      </w:pPr>
-      <w:r>
-        <w:rPr>
-          <w:rFonts w:ascii="Arial" w:eastAsia="Times New Roman" w:hAnsi="Arial" w:cs="Arial"/>
-          <w:b/>
-          <w:bCs/>
-          <w:color w:val="4F4F4F"/>
-          <w:sz w:val="24"/>
-          <w:szCs w:val="24"/>
-          <w:bdr w:val="none" w:sz="0" w:space="0" w:color="auto" w:frame="1"/>
-        </w:rPr>
-        <w:t>Broad Meadows             34900.000000</w:t>
-      </w:r>
-    </w:p>
-    <w:p>
-      <w:pPr>
-        <w:pStyle w:val="ListParagraph"/>
-        <w:numPr>
-          <w:ilvl w:val="0"/>
-          <w:numId w:val="19"/>
-        </w:numPr>
-        <w:rPr>
-          <w:rFonts w:ascii="Arial" w:eastAsia="Times New Roman" w:hAnsi="Arial" w:cs="Arial"/>
-          <w:b/>
-          <w:bCs/>
-          <w:color w:val="4F4F4F"/>
-          <w:sz w:val="24"/>
-          <w:szCs w:val="24"/>
-          <w:bdr w:val="none" w:sz="0" w:space="0" w:color="auto" w:frame="1"/>
-        </w:rPr>
-      </w:pPr>
-      <w:r>
-        <w:rPr>
-          <w:rFonts w:ascii="Arial" w:eastAsia="Times New Roman" w:hAnsi="Arial" w:cs="Arial"/>
-          <w:b/>
-          <w:bCs/>
-          <w:color w:val="4F4F4F"/>
-          <w:sz w:val="24"/>
-          <w:szCs w:val="24"/>
-          <w:bdr w:val="none" w:sz="0" w:space="0" w:color="auto" w:frame="1"/>
-        </w:rPr>
-        <w:t>Country Meadows            1715.000000</w:t>
-      </w:r>
-    </w:p>
-    <w:p>
-      <w:pPr>
-        <w:pStyle w:val="ListParagraph"/>
-        <w:numPr>
-          <w:ilvl w:val="0"/>
-          <w:numId w:val="19"/>
-        </w:numPr>
-        <w:rPr>
-          <w:rFonts w:ascii="Arial" w:eastAsia="Times New Roman" w:hAnsi="Arial" w:cs="Arial"/>
-          <w:b/>
-          <w:bCs/>
-          <w:color w:val="4F4F4F"/>
-          <w:sz w:val="24"/>
-          <w:szCs w:val="24"/>
-          <w:bdr w:val="none" w:sz="0" w:space="0" w:color="auto" w:frame="1"/>
-        </w:rPr>
-      </w:pPr>
-      <w:proofErr w:type="spellStart"/>
-      <w:r>
-        <w:rPr>
-          <w:rFonts w:ascii="Arial" w:eastAsia="Times New Roman" w:hAnsi="Arial" w:cs="Arial"/>
-          <w:b/>
-          <w:bCs/>
-          <w:color w:val="4F4F4F"/>
-          <w:sz w:val="24"/>
-          <w:szCs w:val="24"/>
-          <w:bdr w:val="none" w:sz="0" w:space="0" w:color="auto" w:frame="1"/>
-        </w:rPr>
-        <w:t>Craigs</w:t>
-      </w:r>
-      <w:proofErr w:type="spellEnd"/>
-      <w:r>
-        <w:rPr>
-          <w:rFonts w:ascii="Arial" w:eastAsia="Times New Roman" w:hAnsi="Arial" w:cs="Arial"/>
-          <w:b/>
-          <w:bCs/>
-          <w:color w:val="4F4F4F"/>
-          <w:sz w:val="24"/>
-          <w:szCs w:val="24"/>
-          <w:bdr w:val="none" w:sz="0" w:space="0" w:color="auto" w:frame="1"/>
-        </w:rPr>
-        <w:t xml:space="preserve"> Mill                9533.333333</w:t>
-      </w:r>
-    </w:p>
-    <w:p>
-      <w:pPr>
-        <w:pStyle w:val="ListParagraph"/>
-        <w:numPr>
-          <w:ilvl w:val="0"/>
-          <w:numId w:val="19"/>
-        </w:numPr>
-        <w:rPr>
-          <w:rFonts w:ascii="Arial" w:eastAsia="Times New Roman" w:hAnsi="Arial" w:cs="Arial"/>
-          <w:b/>
-          <w:bCs/>
-          <w:color w:val="4F4F4F"/>
-          <w:sz w:val="24"/>
-          <w:szCs w:val="24"/>
-          <w:bdr w:val="none" w:sz="0" w:space="0" w:color="auto" w:frame="1"/>
-        </w:rPr>
-      </w:pPr>
-      <w:r>
-        <w:rPr>
-          <w:rFonts w:ascii="Arial" w:eastAsia="Times New Roman" w:hAnsi="Arial" w:cs="Arial"/>
-          <w:b/>
-          <w:bCs/>
-          <w:color w:val="4F4F4F"/>
-          <w:sz w:val="24"/>
-          <w:szCs w:val="24"/>
-          <w:bdr w:val="none" w:sz="0" w:space="0" w:color="auto" w:frame="1"/>
-        </w:rPr>
-        <w:t>Hearthside Ridge           1450.000000</w:t>
-      </w:r>
-    </w:p>
-    <w:p>
-      <w:pPr>
-        <w:pStyle w:val="ListParagraph"/>
-        <w:numPr>
-          <w:ilvl w:val="0"/>
-          <w:numId w:val="19"/>
-        </w:numPr>
-        <w:rPr>
-          <w:rFonts w:ascii="Arial" w:eastAsia="Times New Roman" w:hAnsi="Arial" w:cs="Arial"/>
-          <w:b/>
-          <w:bCs/>
-          <w:color w:val="4F4F4F"/>
-          <w:sz w:val="24"/>
-          <w:szCs w:val="24"/>
-          <w:bdr w:val="none" w:sz="0" w:space="0" w:color="auto" w:frame="1"/>
-        </w:rPr>
-      </w:pPr>
-      <w:r>
-        <w:rPr>
-          <w:rFonts w:ascii="Arial" w:eastAsia="Times New Roman" w:hAnsi="Arial" w:cs="Arial"/>
-          <w:b/>
-          <w:bCs/>
-          <w:color w:val="4F4F4F"/>
-          <w:sz w:val="24"/>
-          <w:szCs w:val="24"/>
-          <w:bdr w:val="none" w:sz="0" w:space="0" w:color="auto" w:frame="1"/>
-        </w:rPr>
-        <w:t>Meredith Woods             1828.841270</w:t>
-      </w:r>
-    </w:p>
-    <w:p>
-      <w:pPr>
-        <w:pStyle w:val="ListParagraph"/>
-        <w:numPr>
-          <w:ilvl w:val="0"/>
-          <w:numId w:val="19"/>
-        </w:numPr>
-        <w:rPr>
-          <w:rFonts w:ascii="Arial" w:eastAsia="Times New Roman" w:hAnsi="Arial" w:cs="Arial"/>
-          <w:b/>
-          <w:bCs/>
-          <w:color w:val="4F4F4F"/>
-          <w:sz w:val="24"/>
-          <w:szCs w:val="24"/>
-          <w:bdr w:val="none" w:sz="0" w:space="0" w:color="auto" w:frame="1"/>
-        </w:rPr>
-      </w:pPr>
-      <w:r>
-        <w:rPr>
-          <w:rFonts w:ascii="Arial" w:eastAsia="Times New Roman" w:hAnsi="Arial" w:cs="Arial"/>
-          <w:b/>
-          <w:bCs/>
-          <w:color w:val="4F4F4F"/>
-          <w:sz w:val="24"/>
-          <w:szCs w:val="24"/>
-          <w:bdr w:val="none" w:sz="0" w:space="0" w:color="auto" w:frame="1"/>
-        </w:rPr>
-        <w:t>None                       4000.000000</w:t>
-      </w:r>
-    </w:p>
-    <w:p>
-      <w:pPr>
-        <w:pStyle w:val="ListParagraph"/>
-        <w:numPr>
-          <w:ilvl w:val="0"/>
-          <w:numId w:val="19"/>
-        </w:numPr>
-        <w:rPr>
-          <w:rFonts w:ascii="Arial" w:eastAsia="Times New Roman" w:hAnsi="Arial" w:cs="Arial"/>
-          <w:b/>
-          <w:bCs/>
-          <w:color w:val="4F4F4F"/>
-          <w:sz w:val="24"/>
-          <w:szCs w:val="24"/>
-          <w:bdr w:val="none" w:sz="0" w:space="0" w:color="auto" w:frame="1"/>
-        </w:rPr>
-      </w:pPr>
-      <w:proofErr w:type="spellStart"/>
-      <w:r>
-        <w:rPr>
-          <w:rFonts w:ascii="Arial" w:eastAsia="Times New Roman" w:hAnsi="Arial" w:cs="Arial"/>
-          <w:b/>
-          <w:bCs/>
-          <w:color w:val="4F4F4F"/>
-          <w:sz w:val="24"/>
-          <w:szCs w:val="24"/>
-          <w:bdr w:val="none" w:sz="0" w:space="0" w:color="auto" w:frame="1"/>
-        </w:rPr>
-        <w:t>Olde</w:t>
-      </w:r>
-      <w:proofErr w:type="spellEnd"/>
-      <w:r>
-        <w:rPr>
-          <w:rFonts w:ascii="Arial" w:eastAsia="Times New Roman" w:hAnsi="Arial" w:cs="Arial"/>
-          <w:b/>
-          <w:bCs/>
-          <w:color w:val="4F4F4F"/>
-          <w:sz w:val="24"/>
-          <w:szCs w:val="24"/>
-          <w:bdr w:val="none" w:sz="0" w:space="0" w:color="auto" w:frame="1"/>
-        </w:rPr>
-        <w:t xml:space="preserve"> Springfield          15285.714286</w:t>
-      </w:r>
-    </w:p>
-    <w:p>
-      <w:pPr>
-        <w:pStyle w:val="ListParagraph"/>
-        <w:numPr>
-          <w:ilvl w:val="0"/>
-          <w:numId w:val="19"/>
-        </w:numPr>
-        <w:rPr>
-          <w:rFonts w:ascii="Arial" w:eastAsia="Times New Roman" w:hAnsi="Arial" w:cs="Arial"/>
-          <w:b/>
-          <w:bCs/>
-          <w:color w:val="4F4F4F"/>
-          <w:sz w:val="24"/>
-          <w:szCs w:val="24"/>
-          <w:bdr w:val="none" w:sz="0" w:space="0" w:color="auto" w:frame="1"/>
-        </w:rPr>
-      </w:pPr>
-      <w:r>
-        <w:rPr>
-          <w:rFonts w:ascii="Arial" w:eastAsia="Times New Roman" w:hAnsi="Arial" w:cs="Arial"/>
-          <w:b/>
-          <w:bCs/>
-          <w:color w:val="4F4F4F"/>
-          <w:sz w:val="24"/>
-          <w:szCs w:val="24"/>
-          <w:bdr w:val="none" w:sz="0" w:space="0" w:color="auto" w:frame="1"/>
-        </w:rPr>
-        <w:t xml:space="preserve">The Woods At </w:t>
-      </w:r>
-      <w:proofErr w:type="spellStart"/>
-      <w:r>
-        <w:rPr>
-          <w:rFonts w:ascii="Arial" w:eastAsia="Times New Roman" w:hAnsi="Arial" w:cs="Arial"/>
-          <w:b/>
-          <w:bCs/>
-          <w:color w:val="4F4F4F"/>
-          <w:sz w:val="24"/>
-          <w:szCs w:val="24"/>
-          <w:bdr w:val="none" w:sz="0" w:space="0" w:color="auto" w:frame="1"/>
-        </w:rPr>
-        <w:t>Innsbrook</w:t>
-      </w:r>
-      <w:proofErr w:type="spellEnd"/>
-      <w:r>
-        <w:rPr>
-          <w:rFonts w:ascii="Arial" w:eastAsia="Times New Roman" w:hAnsi="Arial" w:cs="Arial"/>
-          <w:b/>
-          <w:bCs/>
-          <w:color w:val="4F4F4F"/>
-          <w:sz w:val="24"/>
-          <w:szCs w:val="24"/>
-          <w:bdr w:val="none" w:sz="0" w:space="0" w:color="auto" w:frame="1"/>
-        </w:rPr>
-        <w:t xml:space="preserve">     4743.043478</w:t>
-      </w:r>
-    </w:p>
-    <w:p>
-      <w:pPr>
-        <w:pStyle w:val="ListParagraph"/>
-        <w:numPr>
-          <w:ilvl w:val="0"/>
-          <w:numId w:val="19"/>
-        </w:numPr>
-        <w:rPr>
-          <w:rFonts w:ascii="Arial" w:eastAsia="Times New Roman" w:hAnsi="Arial" w:cs="Arial"/>
-          <w:b/>
-          <w:bCs/>
-          <w:color w:val="4F4F4F"/>
-          <w:sz w:val="24"/>
-          <w:szCs w:val="24"/>
-          <w:bdr w:val="none" w:sz="0" w:space="0" w:color="auto" w:frame="1"/>
-        </w:rPr>
-      </w:pPr>
-      <w:r>
-        <w:rPr>
-          <w:rFonts w:ascii="Arial" w:eastAsia="Times New Roman" w:hAnsi="Arial" w:cs="Arial"/>
-          <w:b/>
-          <w:bCs/>
-          <w:color w:val="4F4F4F"/>
-          <w:sz w:val="24"/>
-          <w:szCs w:val="24"/>
-          <w:bdr w:val="none" w:sz="0" w:space="0" w:color="auto" w:frame="1"/>
-        </w:rPr>
-        <w:t xml:space="preserve">Woods At </w:t>
-      </w:r>
-      <w:proofErr w:type="spellStart"/>
-      <w:r>
-        <w:rPr>
-          <w:rFonts w:ascii="Arial" w:eastAsia="Times New Roman" w:hAnsi="Arial" w:cs="Arial"/>
-          <w:b/>
-          <w:bCs/>
-          <w:color w:val="4F4F4F"/>
-          <w:sz w:val="24"/>
-          <w:szCs w:val="24"/>
-          <w:bdr w:val="none" w:sz="0" w:space="0" w:color="auto" w:frame="1"/>
-        </w:rPr>
-        <w:t>Innsbrook</w:t>
-      </w:r>
-      <w:proofErr w:type="spellEnd"/>
-      <w:r>
-        <w:rPr>
-          <w:rFonts w:ascii="Arial" w:eastAsia="Times New Roman" w:hAnsi="Arial" w:cs="Arial"/>
-          <w:b/>
-          <w:bCs/>
-          <w:color w:val="4F4F4F"/>
-          <w:sz w:val="24"/>
-          <w:szCs w:val="24"/>
-          <w:bdr w:val="none" w:sz="0" w:space="0" w:color="auto" w:frame="1"/>
-        </w:rPr>
-        <w:t xml:space="preserve">         4873.194444</w:t>
-      </w:r>
-    </w:p>
-    <w:p>
-      <w:pPr>
-        <w:rPr>
-          <w:rFonts w:ascii="Arial" w:eastAsia="Times New Roman" w:hAnsi="Arial" w:cs="Arial"/>
-          <w:color w:val="4F4F4F"/>
-          <w:sz w:val="24"/>
-          <w:szCs w:val="24"/>
-        </w:rPr>
-      </w:pPr>
-      <w:r>
-        <w:rPr>
-          <w:rFonts w:ascii="Arial" w:eastAsia="Times New Roman" w:hAnsi="Arial" w:cs="Arial"/>
-          <w:color w:val="4F4F4F"/>
-          <w:sz w:val="24"/>
-          <w:szCs w:val="24"/>
-        </w:rPr>
-        <w:t xml:space="preserve">The </w:t>
-      </w:r>
-      <w:r>
-        <w:rPr>
-          <w:rFonts w:ascii="Arial" w:eastAsia="Times New Roman" w:hAnsi="Arial" w:cs="Arial"/>
-          <w:b/>
-          <w:bCs/>
-          <w:color w:val="4F4F4F"/>
-          <w:sz w:val="24"/>
-          <w:szCs w:val="24"/>
-          <w:bdr w:val="none" w:sz="0" w:space="0" w:color="auto" w:frame="1"/>
-        </w:rPr>
-        <w:t>Subdivision</w:t>
-      </w:r>
-      <w:r>
-        <w:rPr>
-          <w:rFonts w:ascii="Arial" w:eastAsia="Times New Roman" w:hAnsi="Arial" w:cs="Arial"/>
-          <w:color w:val="4F4F4F"/>
-          <w:sz w:val="24"/>
-          <w:szCs w:val="24"/>
-        </w:rPr>
-        <w:t xml:space="preserve"> appears to be more much promising Categorical Feature.  It appear homes in located in Broad Meadows or </w:t>
-      </w:r>
-      <w:proofErr w:type="spellStart"/>
-      <w:r>
-        <w:rPr>
-          <w:rFonts w:ascii="Arial" w:eastAsia="Times New Roman" w:hAnsi="Arial" w:cs="Arial"/>
-          <w:color w:val="4F4F4F"/>
-          <w:sz w:val="24"/>
-          <w:szCs w:val="24"/>
-        </w:rPr>
-        <w:t>Olde</w:t>
-      </w:r>
-      <w:proofErr w:type="spellEnd"/>
-      <w:r>
-        <w:rPr>
-          <w:rFonts w:ascii="Arial" w:eastAsia="Times New Roman" w:hAnsi="Arial" w:cs="Arial"/>
-          <w:color w:val="4F4F4F"/>
-          <w:sz w:val="24"/>
-          <w:szCs w:val="24"/>
-        </w:rPr>
-        <w:t xml:space="preserve"> Springfield were significantly discounted.</w:t>
-      </w:r>
-    </w:p>
-    <w:p>
-      <w:pPr>
-        <w:rPr>
-          <w:rFonts w:ascii="Arial" w:eastAsia="Times New Roman" w:hAnsi="Arial" w:cs="Arial"/>
-          <w:color w:val="4F4F4F"/>
-          <w:sz w:val="24"/>
-          <w:szCs w:val="24"/>
-        </w:rPr>
-      </w:pPr>
-    </w:p>
-    <w:p>
-      <w:pPr>
-        <w:rPr>
-          <w:rFonts w:ascii="Arial" w:eastAsia="Times New Roman" w:hAnsi="Arial" w:cs="Arial"/>
-          <w:color w:val="4F4F4F"/>
-          <w:sz w:val="24"/>
-          <w:szCs w:val="24"/>
-        </w:rPr>
-      </w:pPr>
-      <w:r>
-        <w:rPr>
-          <w:rFonts w:ascii="Arial" w:eastAsia="Times New Roman" w:hAnsi="Arial" w:cs="Arial"/>
-          <w:b/>
-          <w:bCs/>
-          <w:color w:val="4F4F4F"/>
-          <w:sz w:val="24"/>
-          <w:szCs w:val="24"/>
-          <w:bdr w:val="none" w:sz="0" w:space="0" w:color="auto" w:frame="1"/>
-        </w:rPr>
-        <w:t>Prediction</w:t>
-      </w:r>
-    </w:p>
-    <w:p>
-      <w:pPr>
-        <w:rPr>
-          <w:rFonts w:ascii="Arial" w:eastAsia="Times New Roman" w:hAnsi="Arial" w:cs="Arial"/>
-          <w:color w:val="4F4F4F"/>
-          <w:sz w:val="24"/>
-          <w:szCs w:val="24"/>
-        </w:rPr>
-      </w:pPr>
-      <w:r>
-        <w:rPr>
-          <w:rFonts w:ascii="Arial" w:eastAsia="Times New Roman" w:hAnsi="Arial" w:cs="Arial"/>
-          <w:color w:val="4F4F4F"/>
-          <w:sz w:val="24"/>
-          <w:szCs w:val="24"/>
-        </w:rPr>
-        <w:t xml:space="preserve">I constructed a nearest neighbor’s regression to make predictions.  Grid search was used to find the optimal hyper parameters were 19 for number of neighbors using uniformed weights.  Unfortunately, even the model with the best hyper parameter had a negative </w:t>
+        <w:t>score.</w:t>
+      </w:r>
+      <w:r>
+        <w:rPr>
+          <w:rFonts w:ascii="Arial" w:eastAsia="Times New Roman" w:hAnsi="Arial" w:cs="Arial"/>
+          <w:bCs/>
+          <w:color w:val="4F4F4F"/>
+          <w:sz w:val="20"/>
+          <w:szCs w:val="20"/>
+          <w:bdr w:val="none" w:sz="0" w:space="0" w:color="auto" w:frame="1"/>
+        </w:rPr>
+        <w:t xml:space="preserve">  The only feature with a positive </w:t>
       </w:r>
       <m:oMath>
         <m:sSup>
@@ -2121,10 +1520,11 @@
             <m:ctrlPr>
               <w:rPr>
                 <w:rFonts w:ascii="Cambria Math" w:eastAsia="Times New Roman" w:hAnsi="Cambria Math" w:cs="Arial"/>
-                <w:i/>
+                <w:bCs/>
                 <w:color w:val="4F4F4F"/>
-                <w:sz w:val="24"/>
-                <w:szCs w:val="24"/>
+                <w:sz w:val="20"/>
+                <w:szCs w:val="20"/>
+                <w:bdr w:val="none" w:sz="0" w:space="0" w:color="auto" w:frame="1"/>
               </w:rPr>
             </m:ctrlPr>
           </m:sSupPr>
@@ -2133,19 +1533,24 @@
               <w:rPr>
                 <w:rFonts w:ascii="Cambria Math" w:eastAsia="Times New Roman" w:hAnsi="Cambria Math" w:cs="Arial"/>
                 <w:color w:val="4F4F4F"/>
-                <w:sz w:val="24"/>
-                <w:szCs w:val="24"/>
+                <w:sz w:val="20"/>
+                <w:szCs w:val="20"/>
+                <w:bdr w:val="none" w:sz="0" w:space="0" w:color="auto" w:frame="1"/>
               </w:rPr>
               <m:t>r</m:t>
             </m:r>
           </m:e>
           <m:sup>
             <m:r>
+              <m:rPr>
+                <m:sty m:val="p"/>
+              </m:rPr>
               <w:rPr>
                 <w:rFonts w:ascii="Cambria Math" w:eastAsia="Times New Roman" w:hAnsi="Cambria Math" w:cs="Arial"/>
                 <w:color w:val="4F4F4F"/>
-                <w:sz w:val="24"/>
-                <w:szCs w:val="24"/>
+                <w:sz w:val="20"/>
+                <w:szCs w:val="20"/>
+                <w:bdr w:val="none" w:sz="0" w:space="0" w:color="auto" w:frame="1"/>
               </w:rPr>
               <m:t>2</m:t>
             </m:r>
@@ -2155,22 +1560,449 @@
       <w:r>
         <w:rPr>
           <w:rFonts w:ascii="Arial" w:eastAsia="Times New Roman" w:hAnsi="Arial" w:cs="Arial"/>
-          <w:color w:val="4F4F4F"/>
-          <w:sz w:val="24"/>
-          <w:szCs w:val="24"/>
-        </w:rPr>
-        <w:t xml:space="preserve"> which means the model failed to learn from the data.  </w:t>
+          <w:bCs/>
+          <w:color w:val="4F4F4F"/>
+          <w:sz w:val="20"/>
+          <w:szCs w:val="20"/>
+          <w:bdr w:val="none" w:sz="0" w:space="0" w:color="auto" w:frame="1"/>
+        </w:rPr>
+        <w:t xml:space="preserve"> was Fin Sf, but the </w:t>
+      </w:r>
+      <m:oMath>
+        <m:sSup>
+          <m:sSupPr>
+            <m:ctrlPr>
+              <w:rPr>
+                <w:rFonts w:ascii="Cambria Math" w:eastAsia="Times New Roman" w:hAnsi="Cambria Math" w:cs="Arial"/>
+                <w:bCs/>
+                <w:color w:val="4F4F4F"/>
+                <w:sz w:val="20"/>
+                <w:szCs w:val="20"/>
+                <w:bdr w:val="none" w:sz="0" w:space="0" w:color="auto" w:frame="1"/>
+              </w:rPr>
+            </m:ctrlPr>
+          </m:sSupPr>
+          <m:e>
+            <m:r>
+              <w:rPr>
+                <w:rFonts w:ascii="Cambria Math" w:eastAsia="Times New Roman" w:hAnsi="Cambria Math" w:cs="Arial"/>
+                <w:color w:val="4F4F4F"/>
+                <w:sz w:val="20"/>
+                <w:szCs w:val="20"/>
+                <w:bdr w:val="none" w:sz="0" w:space="0" w:color="auto" w:frame="1"/>
+              </w:rPr>
+              <m:t>r</m:t>
+            </m:r>
+          </m:e>
+          <m:sup>
+            <m:r>
+              <m:rPr>
+                <m:sty m:val="p"/>
+              </m:rPr>
+              <w:rPr>
+                <w:rFonts w:ascii="Cambria Math" w:eastAsia="Times New Roman" w:hAnsi="Cambria Math" w:cs="Arial"/>
+                <w:color w:val="4F4F4F"/>
+                <w:sz w:val="20"/>
+                <w:szCs w:val="20"/>
+                <w:bdr w:val="none" w:sz="0" w:space="0" w:color="auto" w:frame="1"/>
+              </w:rPr>
+              <m:t>2</m:t>
+            </m:r>
+          </m:sup>
+        </m:sSup>
+      </m:oMath>
+      <w:r>
+        <w:rPr>
+          <w:rFonts w:ascii="Arial" w:eastAsia="Times New Roman" w:hAnsi="Arial" w:cs="Arial"/>
+          <w:bCs/>
+          <w:color w:val="4F4F4F"/>
+          <w:sz w:val="20"/>
+          <w:szCs w:val="20"/>
+          <w:bdr w:val="none" w:sz="0" w:space="0" w:color="auto" w:frame="1"/>
+        </w:rPr>
+        <w:t xml:space="preserve"> was still very low.  It appears every feature is relative.   </w:t>
       </w:r>
     </w:p>
     <w:p>
       <w:pPr>
+        <w:shd w:val="clear" w:color="auto" w:fill="FFFFFF"/>
+        <w:spacing w:after="0" w:line="480" w:lineRule="auto"/>
+        <w:textAlignment w:val="baseline"/>
+        <w:rPr>
+          <w:rFonts w:ascii="Arial" w:eastAsia="Times New Roman" w:hAnsi="Arial" w:cs="Arial"/>
+          <w:bCs/>
+          <w:color w:val="4F4F4F"/>
+          <w:sz w:val="20"/>
+          <w:szCs w:val="20"/>
+          <w:bdr w:val="none" w:sz="0" w:space="0" w:color="auto" w:frame="1"/>
+        </w:rPr>
+      </w:pPr>
+    </w:p>
+    <w:p>
+      <w:pPr>
+        <w:shd w:val="clear" w:color="auto" w:fill="FFFFFF"/>
+        <w:spacing w:after="0" w:line="480" w:lineRule="auto"/>
+        <w:textAlignment w:val="baseline"/>
         <w:rPr>
           <w:rFonts w:ascii="Arial" w:eastAsia="Times New Roman" w:hAnsi="Arial" w:cs="Arial"/>
           <w:b/>
           <w:bCs/>
           <w:color w:val="4F4F4F"/>
-          <w:sz w:val="24"/>
-          <w:szCs w:val="24"/>
+          <w:sz w:val="20"/>
+          <w:szCs w:val="20"/>
+          <w:bdr w:val="none" w:sz="0" w:space="0" w:color="auto" w:frame="1"/>
+        </w:rPr>
+      </w:pPr>
+      <w:r>
+        <w:rPr>
+          <w:rFonts w:ascii="Arial" w:eastAsia="Times New Roman" w:hAnsi="Arial" w:cs="Arial"/>
+          <w:b/>
+          <w:bCs/>
+          <w:color w:val="4F4F4F"/>
+          <w:sz w:val="20"/>
+          <w:szCs w:val="20"/>
+          <w:bdr w:val="none" w:sz="0" w:space="0" w:color="auto" w:frame="1"/>
+        </w:rPr>
+        <w:t>Visualize Feature Distributions</w:t>
+      </w:r>
+    </w:p>
+    <w:p>
+      <w:pPr>
+        <w:shd w:val="clear" w:color="auto" w:fill="FFFFFF"/>
+        <w:spacing w:after="0" w:line="480" w:lineRule="auto"/>
+        <w:textAlignment w:val="baseline"/>
+        <w:rPr>
+          <w:rFonts w:ascii="Arial" w:eastAsia="Times New Roman" w:hAnsi="Arial" w:cs="Arial"/>
+          <w:bCs/>
+          <w:color w:val="4F4F4F"/>
+          <w:sz w:val="20"/>
+          <w:szCs w:val="20"/>
+          <w:bdr w:val="none" w:sz="0" w:space="0" w:color="auto" w:frame="1"/>
+        </w:rPr>
+      </w:pPr>
+      <w:r>
+        <w:rPr>
+          <w:rFonts w:ascii="Arial" w:eastAsia="Times New Roman" w:hAnsi="Arial" w:cs="Arial"/>
+          <w:bCs/>
+          <w:color w:val="4F4F4F"/>
+          <w:sz w:val="20"/>
+          <w:szCs w:val="20"/>
+          <w:bdr w:val="none" w:sz="0" w:space="0" w:color="auto" w:frame="1"/>
+        </w:rPr>
+        <w:drawing>
+          <wp:inline distT="0" distB="0" distL="0" distR="0" wp14:anchorId="33FD1023" wp14:editId="0E60D946">
+            <wp:extent cx="5934075" cy="3600450"/>
+            <wp:effectExtent l="0" t="0" r="9525" b="0"/>
+            <wp:docPr id="1" name="Picture 1" descr="C:\Users\jlee\Desktop\download.png"/>
+            <wp:cNvGraphicFramePr>
+              <a:graphicFrameLocks xmlns:a="http://schemas.openxmlformats.org/drawingml/2006/main" noChangeAspect="1"/>
+            </wp:cNvGraphicFramePr>
+            <a:graphic xmlns:a="http://schemas.openxmlformats.org/drawingml/2006/main">
+              <a:graphicData uri="http://schemas.openxmlformats.org/drawingml/2006/picture">
+                <pic:pic xmlns:pic="http://schemas.openxmlformats.org/drawingml/2006/picture">
+                  <pic:nvPicPr>
+                    <pic:cNvPr id="0" name="Picture 1" descr="C:\Users\jlee\Desktop\download.png"/>
+                    <pic:cNvPicPr>
+                      <a:picLocks noChangeAspect="1" noChangeArrowheads="1"/>
+                    </pic:cNvPicPr>
+                  </pic:nvPicPr>
+                  <pic:blipFill>
+                    <a:blip r:embed="rId6">
+                      <a:extLst>
+                        <a:ext uri="{28A0092B-C50C-407E-A947-70E740481C1C}">
+                          <a14:useLocalDpi xmlns:a14="http://schemas.microsoft.com/office/drawing/2010/main" val="0"/>
+                        </a:ext>
+                      </a:extLst>
+                    </a:blip>
+                    <a:srcRect/>
+                    <a:stretch>
+                      <a:fillRect/>
+                    </a:stretch>
+                  </pic:blipFill>
+                  <pic:spPr bwMode="auto">
+                    <a:xfrm>
+                      <a:off x="0" y="0"/>
+                      <a:ext cx="5934075" cy="3600450"/>
+                    </a:xfrm>
+                    <a:prstGeom prst="rect">
+                      <a:avLst/>
+                    </a:prstGeom>
+                    <a:noFill/>
+                    <a:ln>
+                      <a:noFill/>
+                    </a:ln>
+                  </pic:spPr>
+                </pic:pic>
+              </a:graphicData>
+            </a:graphic>
+          </wp:inline>
+        </w:drawing>
+      </w:r>
+    </w:p>
+    <w:p>
+      <w:pPr>
+        <w:shd w:val="clear" w:color="auto" w:fill="FFFFFF"/>
+        <w:spacing w:after="0" w:line="480" w:lineRule="auto"/>
+        <w:textAlignment w:val="baseline"/>
+        <w:rPr>
+          <w:rFonts w:ascii="Arial" w:eastAsia="Times New Roman" w:hAnsi="Arial" w:cs="Arial"/>
+          <w:bCs/>
+          <w:color w:val="4F4F4F"/>
+          <w:sz w:val="20"/>
+          <w:szCs w:val="20"/>
+          <w:bdr w:val="none" w:sz="0" w:space="0" w:color="auto" w:frame="1"/>
+        </w:rPr>
+      </w:pPr>
+      <w:r>
+        <w:rPr>
+          <w:rFonts w:ascii="Arial" w:eastAsia="Times New Roman" w:hAnsi="Arial" w:cs="Arial"/>
+          <w:bCs/>
+          <w:color w:val="4F4F4F"/>
+          <w:sz w:val="20"/>
+          <w:szCs w:val="20"/>
+          <w:bdr w:val="none" w:sz="0" w:space="0" w:color="auto" w:frame="1"/>
+        </w:rPr>
+        <w:t xml:space="preserve">A z-test was performed on each feature to determine whether or not the feature follows a normal distribution.  </w:t>
+      </w:r>
+      <w:r>
+        <w:rPr>
+          <w:rFonts w:ascii="Arial" w:eastAsia="Times New Roman" w:hAnsi="Arial" w:cs="Arial"/>
+          <w:bCs/>
+          <w:color w:val="4F4F4F"/>
+          <w:sz w:val="20"/>
+          <w:szCs w:val="20"/>
+          <w:bdr w:val="none" w:sz="0" w:space="0" w:color="auto" w:frame="1"/>
+        </w:rPr>
+        <w:t xml:space="preserve">It appears none of the features except for List Price follows a normal distribution.  This means we will need to </w:t>
+      </w:r>
+      <w:r>
+        <w:rPr>
+          <w:rFonts w:ascii="Arial" w:eastAsia="Times New Roman" w:hAnsi="Arial" w:cs="Arial"/>
+          <w:bCs/>
+          <w:color w:val="4F4F4F"/>
+          <w:sz w:val="20"/>
+          <w:szCs w:val="20"/>
+          <w:bdr w:val="none" w:sz="0" w:space="0" w:color="auto" w:frame="1"/>
+        </w:rPr>
+        <w:t>do</w:t>
+      </w:r>
+      <w:r>
+        <w:rPr>
+          <w:rFonts w:ascii="Arial" w:eastAsia="Times New Roman" w:hAnsi="Arial" w:cs="Arial"/>
+          <w:bCs/>
+          <w:color w:val="4F4F4F"/>
+          <w:sz w:val="20"/>
+          <w:szCs w:val="20"/>
+          <w:bdr w:val="none" w:sz="0" w:space="0" w:color="auto" w:frame="1"/>
+        </w:rPr>
+        <w:t xml:space="preserve"> feature scaling.  </w:t>
+      </w:r>
+    </w:p>
+    <w:p>
+      <w:pPr>
+        <w:shd w:val="clear" w:color="auto" w:fill="FFFFFF"/>
+        <w:spacing w:after="0" w:line="480" w:lineRule="auto"/>
+        <w:textAlignment w:val="baseline"/>
+        <w:rPr>
+          <w:rFonts w:ascii="Arial" w:eastAsia="Times New Roman" w:hAnsi="Arial" w:cs="Arial"/>
+          <w:bCs/>
+          <w:color w:val="4F4F4F"/>
+          <w:sz w:val="20"/>
+          <w:szCs w:val="20"/>
+          <w:bdr w:val="none" w:sz="0" w:space="0" w:color="auto" w:frame="1"/>
+        </w:rPr>
+      </w:pPr>
+    </w:p>
+    <w:p>
+      <w:pPr>
+        <w:spacing w:after="0" w:line="480" w:lineRule="auto"/>
+        <w:rPr>
+          <w:rFonts w:ascii="Arial" w:eastAsia="Times New Roman" w:hAnsi="Arial" w:cs="Arial"/>
+          <w:bCs/>
+          <w:color w:val="4F4F4F"/>
+          <w:sz w:val="20"/>
+          <w:szCs w:val="20"/>
+          <w:bdr w:val="none" w:sz="0" w:space="0" w:color="auto" w:frame="1"/>
+        </w:rPr>
+      </w:pPr>
+      <w:r>
+        <w:rPr>
+          <w:rFonts w:ascii="Arial" w:eastAsia="Times New Roman" w:hAnsi="Arial" w:cs="Arial"/>
+          <w:bCs/>
+          <w:color w:val="4F4F4F"/>
+          <w:sz w:val="20"/>
+          <w:szCs w:val="20"/>
+          <w:bdr w:val="none" w:sz="0" w:space="0" w:color="auto" w:frame="1"/>
+        </w:rPr>
+        <w:br w:type="page"/>
+      </w:r>
+    </w:p>
+    <w:p>
+      <w:pPr>
+        <w:shd w:val="clear" w:color="auto" w:fill="FFFFFF"/>
+        <w:spacing w:after="0" w:line="480" w:lineRule="auto"/>
+        <w:textAlignment w:val="baseline"/>
+        <w:rPr>
+          <w:rFonts w:ascii="Arial" w:eastAsia="Times New Roman" w:hAnsi="Arial" w:cs="Arial"/>
+          <w:b/>
+          <w:bCs/>
+          <w:color w:val="4F4F4F"/>
+          <w:sz w:val="20"/>
+          <w:szCs w:val="20"/>
+          <w:bdr w:val="none" w:sz="0" w:space="0" w:color="auto" w:frame="1"/>
+        </w:rPr>
+      </w:pPr>
+      <w:r>
+        <w:rPr>
+          <w:rFonts w:ascii="Arial" w:eastAsia="Times New Roman" w:hAnsi="Arial" w:cs="Arial"/>
+          <w:b/>
+          <w:bCs/>
+          <w:color w:val="4F4F4F"/>
+          <w:sz w:val="20"/>
+          <w:szCs w:val="20"/>
+          <w:bdr w:val="none" w:sz="0" w:space="0" w:color="auto" w:frame="1"/>
+        </w:rPr>
+        <w:lastRenderedPageBreak/>
+        <w:t xml:space="preserve">Correlation Matrix </w:t>
+      </w:r>
+    </w:p>
+    <w:p>
+      <w:pPr>
+        <w:shd w:val="clear" w:color="auto" w:fill="FFFFFF"/>
+        <w:spacing w:after="0" w:line="480" w:lineRule="auto"/>
+        <w:textAlignment w:val="baseline"/>
+        <w:rPr>
+          <w:rFonts w:ascii="Arial" w:eastAsia="Times New Roman" w:hAnsi="Arial" w:cs="Arial"/>
+          <w:bCs/>
+          <w:color w:val="4F4F4F"/>
+          <w:sz w:val="20"/>
+          <w:szCs w:val="20"/>
+          <w:bdr w:val="none" w:sz="0" w:space="0" w:color="auto" w:frame="1"/>
+        </w:rPr>
+      </w:pPr>
+      <w:r>
+        <w:rPr>
+          <w:rFonts w:ascii="Arial" w:eastAsia="Times New Roman" w:hAnsi="Arial" w:cs="Arial"/>
+          <w:bCs/>
+          <w:noProof/>
+          <w:color w:val="4F4F4F"/>
+          <w:sz w:val="20"/>
+          <w:szCs w:val="20"/>
+          <w:bdr w:val="none" w:sz="0" w:space="0" w:color="auto" w:frame="1"/>
+        </w:rPr>
+        <w:drawing>
+          <wp:inline distT="0" distB="0" distL="0" distR="0">
+            <wp:extent cx="4924425" cy="4229100"/>
+            <wp:effectExtent l="0" t="0" r="9525" b="0"/>
+            <wp:docPr id="4" name="Picture 4" descr="C:\Users\jlee\Desktop\download (1).png"/>
+            <wp:cNvGraphicFramePr>
+              <a:graphicFrameLocks xmlns:a="http://schemas.openxmlformats.org/drawingml/2006/main" noChangeAspect="1"/>
+            </wp:cNvGraphicFramePr>
+            <a:graphic xmlns:a="http://schemas.openxmlformats.org/drawingml/2006/main">
+              <a:graphicData uri="http://schemas.openxmlformats.org/drawingml/2006/picture">
+                <pic:pic xmlns:pic="http://schemas.openxmlformats.org/drawingml/2006/picture">
+                  <pic:nvPicPr>
+                    <pic:cNvPr id="0" name="Picture 3" descr="C:\Users\jlee\Desktop\download (1).png"/>
+                    <pic:cNvPicPr>
+                      <a:picLocks noChangeAspect="1" noChangeArrowheads="1"/>
+                    </pic:cNvPicPr>
+                  </pic:nvPicPr>
+                  <pic:blipFill>
+                    <a:blip r:embed="rId7">
+                      <a:extLst>
+                        <a:ext uri="{28A0092B-C50C-407E-A947-70E740481C1C}">
+                          <a14:useLocalDpi xmlns:a14="http://schemas.microsoft.com/office/drawing/2010/main" val="0"/>
+                        </a:ext>
+                      </a:extLst>
+                    </a:blip>
+                    <a:srcRect/>
+                    <a:stretch>
+                      <a:fillRect/>
+                    </a:stretch>
+                  </pic:blipFill>
+                  <pic:spPr bwMode="auto">
+                    <a:xfrm>
+                      <a:off x="0" y="0"/>
+                      <a:ext cx="4924425" cy="4229100"/>
+                    </a:xfrm>
+                    <a:prstGeom prst="rect">
+                      <a:avLst/>
+                    </a:prstGeom>
+                    <a:noFill/>
+                    <a:ln>
+                      <a:noFill/>
+                    </a:ln>
+                  </pic:spPr>
+                </pic:pic>
+              </a:graphicData>
+            </a:graphic>
+          </wp:inline>
+        </w:drawing>
+      </w:r>
+    </w:p>
+    <w:p>
+      <w:pPr>
+        <w:shd w:val="clear" w:color="auto" w:fill="FFFFFF"/>
+        <w:spacing w:after="0" w:line="480" w:lineRule="auto"/>
+        <w:textAlignment w:val="baseline"/>
+        <w:rPr>
+          <w:rFonts w:ascii="Arial" w:eastAsia="Times New Roman" w:hAnsi="Arial" w:cs="Arial"/>
+          <w:bCs/>
+          <w:color w:val="4F4F4F"/>
+          <w:sz w:val="20"/>
+          <w:szCs w:val="20"/>
+          <w:bdr w:val="none" w:sz="0" w:space="0" w:color="auto" w:frame="1"/>
+        </w:rPr>
+      </w:pPr>
+      <w:r>
+        <w:rPr>
+          <w:rFonts w:ascii="Arial" w:eastAsia="Times New Roman" w:hAnsi="Arial" w:cs="Arial"/>
+          <w:bCs/>
+          <w:color w:val="4F4F4F"/>
+          <w:sz w:val="20"/>
+          <w:szCs w:val="20"/>
+          <w:bdr w:val="none" w:sz="0" w:space="0" w:color="auto" w:frame="1"/>
+        </w:rPr>
+        <w:t>All the features are positively correlated with one other except for # bathrooms and Days on Markets.  It seems having more bathrooms helper a house seller quicker.  The correlations make sense.  An increase in rooms will increase the size (Fin SF) of the home.  Bigger homes generally take longer to sell.  # Room should be at least # Bedrooms + # Bathrooms.  Therefore positive correlation between #Bedrooms, # Bathrooms, and # Rooms is expected.</w:t>
+      </w:r>
+      <w:r>
+        <w:rPr>
+          <w:rFonts w:ascii="Arial" w:eastAsia="Times New Roman" w:hAnsi="Arial" w:cs="Arial"/>
+          <w:bCs/>
+          <w:color w:val="4F4F4F"/>
+          <w:sz w:val="20"/>
+          <w:szCs w:val="20"/>
+          <w:bdr w:val="none" w:sz="0" w:space="0" w:color="auto" w:frame="1"/>
+        </w:rPr>
+        <w:t xml:space="preserve">  </w:t>
+      </w:r>
+    </w:p>
+    <w:p>
+      <w:pPr>
+        <w:shd w:val="clear" w:color="auto" w:fill="FFFFFF"/>
+        <w:spacing w:after="0" w:line="480" w:lineRule="auto"/>
+        <w:textAlignment w:val="baseline"/>
+        <w:rPr>
+          <w:rFonts w:ascii="Arial" w:eastAsia="Times New Roman" w:hAnsi="Arial" w:cs="Arial"/>
+          <w:bCs/>
+          <w:color w:val="4F4F4F"/>
+          <w:sz w:val="20"/>
+          <w:szCs w:val="20"/>
+          <w:bdr w:val="none" w:sz="0" w:space="0" w:color="auto" w:frame="1"/>
+        </w:rPr>
+      </w:pPr>
+    </w:p>
+    <w:p>
+      <w:pPr>
+        <w:shd w:val="clear" w:color="auto" w:fill="FFFFFF"/>
+        <w:spacing w:after="0" w:line="480" w:lineRule="auto"/>
+        <w:textAlignment w:val="baseline"/>
+        <w:rPr>
+          <w:rFonts w:ascii="Arial" w:eastAsia="Times New Roman" w:hAnsi="Arial" w:cs="Arial"/>
+          <w:bCs/>
+          <w:color w:val="4F4F4F"/>
+          <w:sz w:val="20"/>
+          <w:szCs w:val="20"/>
           <w:bdr w:val="none" w:sz="0" w:space="0" w:color="auto" w:frame="1"/>
         </w:rPr>
       </w:pPr>
@@ -2179,11 +2011,13 @@
       <w:r>
         <w:rPr>
           <w:rFonts w:ascii="Arial" w:eastAsia="Times New Roman" w:hAnsi="Arial" w:cs="Arial"/>
-          <w:color w:val="4F4F4F"/>
-          <w:sz w:val="24"/>
-          <w:szCs w:val="24"/>
-        </w:rPr>
-        <w:t xml:space="preserve"> </w:t>
+          <w:bCs/>
+          <w:color w:val="4F4F4F"/>
+          <w:sz w:val="20"/>
+          <w:szCs w:val="20"/>
+          <w:bdr w:val="none" w:sz="0" w:space="0" w:color="auto" w:frame="1"/>
+        </w:rPr>
+        <w:t xml:space="preserve">   </w:t>
       </w:r>
     </w:p>
     <w:sectPr>
@@ -5852,7 +5686,7 @@
 </file>
 
 <file path=customXml/itemProps1.xml><?xml version="1.0" encoding="utf-8"?>
-<ds:datastoreItem xmlns:ds="http://schemas.openxmlformats.org/officeDocument/2006/customXml" ds:itemID="{A2AABCAA-4EDC-438B-8BC7-546F88AD007C}">
+<ds:datastoreItem xmlns:ds="http://schemas.openxmlformats.org/officeDocument/2006/customXml" ds:itemID="{AE1FC93B-4EC5-469E-A086-CAC1AD61B6E8}">
   <ds:schemaRefs>
     <ds:schemaRef ds:uri="http://schemas.openxmlformats.org/officeDocument/2006/bibliography"/>
   </ds:schemaRefs>

</xml_diff>

<commit_message>
feat fix grammar and spelling errors
</commit_message>
<xml_diff>
--- a/Report.docx
+++ b/Report.docx
@@ -1,6 +1,6 @@
 
 <file path=word/document.xml><?xml version="1.0" encoding="utf-8"?>
-<w:document xmlns:wpc="http://schemas.microsoft.com/office/word/2010/wordprocessingCanvas" xmlns:mc="http://schemas.openxmlformats.org/markup-compatibility/2006" xmlns:o="urn:schemas-microsoft-com:office:office" xmlns:r="http://schemas.openxmlformats.org/officeDocument/2006/relationships" xmlns:m="http://schemas.openxmlformats.org/officeDocument/2006/math" xmlns:v="urn:schemas-microsoft-com:vml" xmlns:wp14="http://schemas.microsoft.com/office/word/2010/wordprocessingDrawing" xmlns:wp="http://schemas.openxmlformats.org/drawingml/2006/wordprocessingDrawing" xmlns:w10="urn:schemas-microsoft-com:office:word" xmlns:w="http://schemas.openxmlformats.org/wordprocessingml/2006/main" xmlns:w14="http://schemas.microsoft.com/office/word/2010/wordml" xmlns:w15="http://schemas.microsoft.com/office/word/2012/wordml" xmlns:wpg="http://schemas.microsoft.com/office/word/2010/wordprocessingGroup" xmlns:wpi="http://schemas.microsoft.com/office/word/2010/wordprocessingInk" xmlns:wne="http://schemas.microsoft.com/office/word/2006/wordml" xmlns:wps="http://schemas.microsoft.com/office/word/2010/wordprocessingShape" mc:Ignorable="w14 w15 wp14">
+<w:document xmlns:ve="http://schemas.openxmlformats.org/markup-compatibility/2006" xmlns:o="urn:schemas-microsoft-com:office:office" xmlns:r="http://schemas.openxmlformats.org/officeDocument/2006/relationships" xmlns:m="http://schemas.openxmlformats.org/officeDocument/2006/math" xmlns:v="urn:schemas-microsoft-com:vml" xmlns:wp="http://schemas.openxmlformats.org/drawingml/2006/wordprocessingDrawing" xmlns:w10="urn:schemas-microsoft-com:office:word" xmlns:w="http://schemas.openxmlformats.org/wordprocessingml/2006/main" xmlns:wne="http://schemas.microsoft.com/office/word/2006/wordml">
   <w:body>
     <w:p>
       <w:pPr>
@@ -75,7 +75,51 @@
           <w:szCs w:val="20"/>
           <w:bdr w:val="none" w:sz="0" w:space="0" w:color="auto" w:frame="1"/>
         </w:rPr>
-        <w:t xml:space="preserve"> on a house you’re looking to purchase.  The idea came to me when a friend </w:t>
+        <w:t xml:space="preserve"> on a house you’re </w:t>
+      </w:r>
+      <w:r>
+        <w:rPr>
+          <w:rFonts w:ascii="Arial" w:eastAsia="Times New Roman" w:hAnsi="Arial" w:cs="Arial"/>
+          <w:bCs/>
+          <w:color w:val="4F4F4F"/>
+          <w:sz w:val="20"/>
+          <w:szCs w:val="20"/>
+          <w:bdr w:val="none" w:sz="0" w:space="0" w:color="auto" w:frame="1"/>
+        </w:rPr>
+        <w:t>considering</w:t>
+      </w:r>
+      <w:r>
+        <w:rPr>
+          <w:rFonts w:ascii="Arial" w:eastAsia="Times New Roman" w:hAnsi="Arial" w:cs="Arial"/>
+          <w:bCs/>
+          <w:color w:val="4F4F4F"/>
+          <w:sz w:val="20"/>
+          <w:szCs w:val="20"/>
+          <w:bdr w:val="none" w:sz="0" w:space="0" w:color="auto" w:frame="1"/>
+        </w:rPr>
+        <w:t xml:space="preserve"> purchas</w:t>
+      </w:r>
+      <w:r>
+        <w:rPr>
+          <w:rFonts w:ascii="Arial" w:eastAsia="Times New Roman" w:hAnsi="Arial" w:cs="Arial"/>
+          <w:bCs/>
+          <w:color w:val="4F4F4F"/>
+          <w:sz w:val="20"/>
+          <w:szCs w:val="20"/>
+          <w:bdr w:val="none" w:sz="0" w:space="0" w:color="auto" w:frame="1"/>
+        </w:rPr>
+        <w:t>ing</w:t>
+      </w:r>
+      <w:r>
+        <w:rPr>
+          <w:rFonts w:ascii="Arial" w:eastAsia="Times New Roman" w:hAnsi="Arial" w:cs="Arial"/>
+          <w:bCs/>
+          <w:color w:val="4F4F4F"/>
+          <w:sz w:val="20"/>
+          <w:szCs w:val="20"/>
+          <w:bdr w:val="none" w:sz="0" w:space="0" w:color="auto" w:frame="1"/>
+        </w:rPr>
+        <w:t xml:space="preserve">.  The idea came to me when a friend </w:t>
       </w:r>
       <w:r>
         <w:rPr>
@@ -97,7 +141,161 @@
           <w:szCs w:val="20"/>
           <w:bdr w:val="none" w:sz="0" w:space="0" w:color="auto" w:frame="1"/>
         </w:rPr>
-        <w:t xml:space="preserve">asked me help her come up with a price for a house she wanted to bid on.  Many sites such as Zillow already provide an estimate of a house is worth based on their own proprietary formula.  However, these estimates can be sustainably different than the price the seller wants to sell at.  </w:t>
+        <w:t xml:space="preserve">asked me </w:t>
+      </w:r>
+      <w:r>
+        <w:rPr>
+          <w:rFonts w:ascii="Arial" w:eastAsia="Times New Roman" w:hAnsi="Arial" w:cs="Arial"/>
+          <w:bCs/>
+          <w:color w:val="4F4F4F"/>
+          <w:sz w:val="20"/>
+          <w:szCs w:val="20"/>
+          <w:bdr w:val="none" w:sz="0" w:space="0" w:color="auto" w:frame="1"/>
+        </w:rPr>
+        <w:t xml:space="preserve">to </w:t>
+      </w:r>
+      <w:r>
+        <w:rPr>
+          <w:rFonts w:ascii="Arial" w:eastAsia="Times New Roman" w:hAnsi="Arial" w:cs="Arial"/>
+          <w:bCs/>
+          <w:color w:val="4F4F4F"/>
+          <w:sz w:val="20"/>
+          <w:szCs w:val="20"/>
+          <w:bdr w:val="none" w:sz="0" w:space="0" w:color="auto" w:frame="1"/>
+        </w:rPr>
+        <w:t xml:space="preserve">help her come up with a price for a house she wanted to bid on.  Many sites such as Zillow already provide an estimate of a </w:t>
+      </w:r>
+      <w:r>
+        <w:rPr>
+          <w:rFonts w:ascii="Arial" w:eastAsia="Times New Roman" w:hAnsi="Arial" w:cs="Arial"/>
+          <w:bCs/>
+          <w:color w:val="4F4F4F"/>
+          <w:sz w:val="20"/>
+          <w:szCs w:val="20"/>
+          <w:bdr w:val="none" w:sz="0" w:space="0" w:color="auto" w:frame="1"/>
+        </w:rPr>
+        <w:t>house’s</w:t>
+      </w:r>
+      <w:r>
+        <w:rPr>
+          <w:rFonts w:ascii="Arial" w:eastAsia="Times New Roman" w:hAnsi="Arial" w:cs="Arial"/>
+          <w:bCs/>
+          <w:color w:val="4F4F4F"/>
+          <w:sz w:val="20"/>
+          <w:szCs w:val="20"/>
+          <w:bdr w:val="none" w:sz="0" w:space="0" w:color="auto" w:frame="1"/>
+        </w:rPr>
+        <w:t xml:space="preserve"> worth based on their own proprietary formula.  However, these estimates can be </w:t>
+      </w:r>
+      <w:r>
+        <w:rPr>
+          <w:rFonts w:ascii="Arial" w:eastAsia="Times New Roman" w:hAnsi="Arial" w:cs="Arial"/>
+          <w:bCs/>
+          <w:color w:val="4F4F4F"/>
+          <w:sz w:val="20"/>
+          <w:szCs w:val="20"/>
+          <w:bdr w:val="none" w:sz="0" w:space="0" w:color="auto" w:frame="1"/>
+        </w:rPr>
+        <w:t>su</w:t>
+      </w:r>
+      <w:r>
+        <w:rPr>
+          <w:rFonts w:ascii="Arial" w:eastAsia="Times New Roman" w:hAnsi="Arial" w:cs="Arial"/>
+          <w:bCs/>
+          <w:color w:val="4F4F4F"/>
+          <w:sz w:val="20"/>
+          <w:szCs w:val="20"/>
+          <w:bdr w:val="none" w:sz="0" w:space="0" w:color="auto" w:frame="1"/>
+        </w:rPr>
+        <w:t>b</w:t>
+      </w:r>
+      <w:r>
+        <w:rPr>
+          <w:rFonts w:ascii="Arial" w:eastAsia="Times New Roman" w:hAnsi="Arial" w:cs="Arial"/>
+          <w:bCs/>
+          <w:color w:val="4F4F4F"/>
+          <w:sz w:val="20"/>
+          <w:szCs w:val="20"/>
+          <w:bdr w:val="none" w:sz="0" w:space="0" w:color="auto" w:frame="1"/>
+        </w:rPr>
+        <w:t>st</w:t>
+      </w:r>
+      <w:r>
+        <w:rPr>
+          <w:rFonts w:ascii="Arial" w:eastAsia="Times New Roman" w:hAnsi="Arial" w:cs="Arial"/>
+          <w:bCs/>
+          <w:color w:val="4F4F4F"/>
+          <w:sz w:val="20"/>
+          <w:szCs w:val="20"/>
+          <w:bdr w:val="none" w:sz="0" w:space="0" w:color="auto" w:frame="1"/>
+        </w:rPr>
+        <w:t>antia</w:t>
+      </w:r>
+      <w:r>
+        <w:rPr>
+          <w:rFonts w:ascii="Arial" w:eastAsia="Times New Roman" w:hAnsi="Arial" w:cs="Arial"/>
+          <w:bCs/>
+          <w:color w:val="4F4F4F"/>
+          <w:sz w:val="20"/>
+          <w:szCs w:val="20"/>
+          <w:bdr w:val="none" w:sz="0" w:space="0" w:color="auto" w:frame="1"/>
+        </w:rPr>
+        <w:t>l</w:t>
+      </w:r>
+      <w:r>
+        <w:rPr>
+          <w:rFonts w:ascii="Arial" w:eastAsia="Times New Roman" w:hAnsi="Arial" w:cs="Arial"/>
+          <w:bCs/>
+          <w:color w:val="4F4F4F"/>
+          <w:sz w:val="20"/>
+          <w:szCs w:val="20"/>
+          <w:bdr w:val="none" w:sz="0" w:space="0" w:color="auto" w:frame="1"/>
+        </w:rPr>
+        <w:t>l</w:t>
+      </w:r>
+      <w:r>
+        <w:rPr>
+          <w:rFonts w:ascii="Arial" w:eastAsia="Times New Roman" w:hAnsi="Arial" w:cs="Arial"/>
+          <w:bCs/>
+          <w:color w:val="4F4F4F"/>
+          <w:sz w:val="20"/>
+          <w:szCs w:val="20"/>
+          <w:bdr w:val="none" w:sz="0" w:space="0" w:color="auto" w:frame="1"/>
+        </w:rPr>
+        <w:t xml:space="preserve">y </w:t>
+      </w:r>
+      <w:r>
+        <w:rPr>
+          <w:rFonts w:ascii="Arial" w:eastAsia="Times New Roman" w:hAnsi="Arial" w:cs="Arial"/>
+          <w:bCs/>
+          <w:color w:val="4F4F4F"/>
+          <w:sz w:val="20"/>
+          <w:szCs w:val="20"/>
+          <w:bdr w:val="none" w:sz="0" w:space="0" w:color="auto" w:frame="1"/>
+        </w:rPr>
+        <w:t xml:space="preserve">different than the price the seller wants to </w:t>
+      </w:r>
+      <w:r>
+        <w:rPr>
+          <w:rFonts w:ascii="Arial" w:eastAsia="Times New Roman" w:hAnsi="Arial" w:cs="Arial"/>
+          <w:bCs/>
+          <w:color w:val="4F4F4F"/>
+          <w:sz w:val="20"/>
+          <w:szCs w:val="20"/>
+          <w:bdr w:val="none" w:sz="0" w:space="0" w:color="auto" w:frame="1"/>
+        </w:rPr>
+        <w:t>ask for</w:t>
+      </w:r>
+      <w:r>
+        <w:rPr>
+          <w:rFonts w:ascii="Arial" w:eastAsia="Times New Roman" w:hAnsi="Arial" w:cs="Arial"/>
+          <w:bCs/>
+          <w:color w:val="4F4F4F"/>
+          <w:sz w:val="20"/>
+          <w:szCs w:val="20"/>
+          <w:bdr w:val="none" w:sz="0" w:space="0" w:color="auto" w:frame="1"/>
+        </w:rPr>
+        <w:t xml:space="preserve">.  </w:t>
       </w:r>
     </w:p>
     <w:p>
@@ -139,18 +337,227 @@
           <w:szCs w:val="20"/>
           <w:bdr w:val="none" w:sz="0" w:space="0" w:color="auto" w:frame="1"/>
         </w:rPr>
-        <w:t>The data set was compiled and prepared by my friend’s realtor.  The data contains recent sales of homes within a 5 mile radius of the home she was looking to purchase.  It came directly from the multiple servicing list service (MLS).  The MLS databases allows real estate brokers who share their listing with one another for the purpose of locating ready, willing, and able buyers more efficiently.  This database is only accessible by professional real agents.</w:t>
-      </w:r>
-      <w:r>
-        <w:rPr>
-          <w:rFonts w:ascii="Arial" w:eastAsia="Times New Roman" w:hAnsi="Arial" w:cs="Arial"/>
-          <w:bCs/>
-          <w:color w:val="4F4F4F"/>
-          <w:sz w:val="20"/>
-          <w:szCs w:val="20"/>
-          <w:bdr w:val="none" w:sz="0" w:space="0" w:color="auto" w:frame="1"/>
-        </w:rPr>
-        <w:t xml:space="preserve">  I’m considering turning this project into an app in the future.  Therefore, we only consider numerical features as they are easier for users to enter.  </w:t>
+        <w:t>The data set was compiled and prepared by my friend’s realtor.  The data contains recent sales of homes within a 5</w:t>
+      </w:r>
+      <w:r>
+        <w:rPr>
+          <w:rFonts w:ascii="Arial" w:eastAsia="Times New Roman" w:hAnsi="Arial" w:cs="Arial"/>
+          <w:bCs/>
+          <w:color w:val="4F4F4F"/>
+          <w:sz w:val="20"/>
+          <w:szCs w:val="20"/>
+          <w:bdr w:val="none" w:sz="0" w:space="0" w:color="auto" w:frame="1"/>
+        </w:rPr>
+        <w:t>-</w:t>
+      </w:r>
+      <w:r>
+        <w:rPr>
+          <w:rFonts w:ascii="Arial" w:eastAsia="Times New Roman" w:hAnsi="Arial" w:cs="Arial"/>
+          <w:bCs/>
+          <w:color w:val="4F4F4F"/>
+          <w:sz w:val="20"/>
+          <w:szCs w:val="20"/>
+          <w:bdr w:val="none" w:sz="0" w:space="0" w:color="auto" w:frame="1"/>
+        </w:rPr>
+        <w:t xml:space="preserve">mile radius of the home she was looking to purchase.  It came directly from the multiple </w:t>
+      </w:r>
+      <w:r>
+        <w:rPr>
+          <w:rFonts w:ascii="Arial" w:eastAsia="Times New Roman" w:hAnsi="Arial" w:cs="Arial"/>
+          <w:bCs/>
+          <w:color w:val="4F4F4F"/>
+          <w:sz w:val="20"/>
+          <w:szCs w:val="20"/>
+          <w:bdr w:val="none" w:sz="0" w:space="0" w:color="auto" w:frame="1"/>
+        </w:rPr>
+        <w:t>lis</w:t>
+      </w:r>
+      <w:r>
+        <w:rPr>
+          <w:rFonts w:ascii="Arial" w:eastAsia="Times New Roman" w:hAnsi="Arial" w:cs="Arial"/>
+          <w:bCs/>
+          <w:color w:val="4F4F4F"/>
+          <w:sz w:val="20"/>
+          <w:szCs w:val="20"/>
+          <w:bdr w:val="none" w:sz="0" w:space="0" w:color="auto" w:frame="1"/>
+        </w:rPr>
+        <w:t>ting</w:t>
+      </w:r>
+      <w:r>
+        <w:rPr>
+          <w:rFonts w:ascii="Arial" w:eastAsia="Times New Roman" w:hAnsi="Arial" w:cs="Arial"/>
+          <w:bCs/>
+          <w:color w:val="4F4F4F"/>
+          <w:sz w:val="20"/>
+          <w:szCs w:val="20"/>
+          <w:bdr w:val="none" w:sz="0" w:space="0" w:color="auto" w:frame="1"/>
+        </w:rPr>
+        <w:t xml:space="preserve"> </w:t>
+      </w:r>
+      <w:r>
+        <w:rPr>
+          <w:rFonts w:ascii="Arial" w:eastAsia="Times New Roman" w:hAnsi="Arial" w:cs="Arial"/>
+          <w:bCs/>
+          <w:color w:val="4F4F4F"/>
+          <w:sz w:val="20"/>
+          <w:szCs w:val="20"/>
+          <w:bdr w:val="none" w:sz="0" w:space="0" w:color="auto" w:frame="1"/>
+        </w:rPr>
+        <w:t xml:space="preserve">service (MLS).  The MLS database allows real estate brokers </w:t>
+      </w:r>
+      <w:r>
+        <w:rPr>
+          <w:rFonts w:ascii="Arial" w:eastAsia="Times New Roman" w:hAnsi="Arial" w:cs="Arial"/>
+          <w:bCs/>
+          <w:color w:val="4F4F4F"/>
+          <w:sz w:val="20"/>
+          <w:szCs w:val="20"/>
+          <w:bdr w:val="none" w:sz="0" w:space="0" w:color="auto" w:frame="1"/>
+        </w:rPr>
+        <w:t>t</w:t>
+      </w:r>
+      <w:r>
+        <w:rPr>
+          <w:rFonts w:ascii="Arial" w:eastAsia="Times New Roman" w:hAnsi="Arial" w:cs="Arial"/>
+          <w:bCs/>
+          <w:color w:val="4F4F4F"/>
+          <w:sz w:val="20"/>
+          <w:szCs w:val="20"/>
+          <w:bdr w:val="none" w:sz="0" w:space="0" w:color="auto" w:frame="1"/>
+        </w:rPr>
+        <w:t xml:space="preserve">o </w:t>
+      </w:r>
+      <w:r>
+        <w:rPr>
+          <w:rFonts w:ascii="Arial" w:eastAsia="Times New Roman" w:hAnsi="Arial" w:cs="Arial"/>
+          <w:bCs/>
+          <w:color w:val="4F4F4F"/>
+          <w:sz w:val="20"/>
+          <w:szCs w:val="20"/>
+          <w:bdr w:val="none" w:sz="0" w:space="0" w:color="auto" w:frame="1"/>
+        </w:rPr>
+        <w:t xml:space="preserve">share their </w:t>
+      </w:r>
+      <w:r>
+        <w:rPr>
+          <w:rFonts w:ascii="Arial" w:eastAsia="Times New Roman" w:hAnsi="Arial" w:cs="Arial"/>
+          <w:bCs/>
+          <w:color w:val="4F4F4F"/>
+          <w:sz w:val="20"/>
+          <w:szCs w:val="20"/>
+          <w:bdr w:val="none" w:sz="0" w:space="0" w:color="auto" w:frame="1"/>
+        </w:rPr>
+        <w:t>listin</w:t>
+      </w:r>
+      <w:r>
+        <w:rPr>
+          <w:rFonts w:ascii="Arial" w:eastAsia="Times New Roman" w:hAnsi="Arial" w:cs="Arial"/>
+          <w:bCs/>
+          <w:color w:val="4F4F4F"/>
+          <w:sz w:val="20"/>
+          <w:szCs w:val="20"/>
+          <w:bdr w:val="none" w:sz="0" w:space="0" w:color="auto" w:frame="1"/>
+        </w:rPr>
+        <w:t>gs</w:t>
+      </w:r>
+      <w:r>
+        <w:rPr>
+          <w:rFonts w:ascii="Arial" w:eastAsia="Times New Roman" w:hAnsi="Arial" w:cs="Arial"/>
+          <w:bCs/>
+          <w:color w:val="4F4F4F"/>
+          <w:sz w:val="20"/>
+          <w:szCs w:val="20"/>
+          <w:bdr w:val="none" w:sz="0" w:space="0" w:color="auto" w:frame="1"/>
+        </w:rPr>
+        <w:t xml:space="preserve"> </w:t>
+      </w:r>
+      <w:r>
+        <w:rPr>
+          <w:rFonts w:ascii="Arial" w:eastAsia="Times New Roman" w:hAnsi="Arial" w:cs="Arial"/>
+          <w:bCs/>
+          <w:color w:val="4F4F4F"/>
+          <w:sz w:val="20"/>
+          <w:szCs w:val="20"/>
+          <w:bdr w:val="none" w:sz="0" w:space="0" w:color="auto" w:frame="1"/>
+        </w:rPr>
+        <w:t xml:space="preserve">with one another for the purpose of locating ready, willing, and able buyers more efficiently.  This database is only accessible by professional real </w:t>
+      </w:r>
+      <w:r>
+        <w:rPr>
+          <w:rFonts w:ascii="Arial" w:eastAsia="Times New Roman" w:hAnsi="Arial" w:cs="Arial"/>
+          <w:bCs/>
+          <w:color w:val="4F4F4F"/>
+          <w:sz w:val="20"/>
+          <w:szCs w:val="20"/>
+          <w:bdr w:val="none" w:sz="0" w:space="0" w:color="auto" w:frame="1"/>
+        </w:rPr>
+        <w:t xml:space="preserve">estate </w:t>
+      </w:r>
+      <w:r>
+        <w:rPr>
+          <w:rFonts w:ascii="Arial" w:eastAsia="Times New Roman" w:hAnsi="Arial" w:cs="Arial"/>
+          <w:bCs/>
+          <w:color w:val="4F4F4F"/>
+          <w:sz w:val="20"/>
+          <w:szCs w:val="20"/>
+          <w:bdr w:val="none" w:sz="0" w:space="0" w:color="auto" w:frame="1"/>
+        </w:rPr>
+        <w:t>agents.</w:t>
+      </w:r>
+      <w:r>
+        <w:rPr>
+          <w:rFonts w:ascii="Arial" w:eastAsia="Times New Roman" w:hAnsi="Arial" w:cs="Arial"/>
+          <w:bCs/>
+          <w:color w:val="4F4F4F"/>
+          <w:sz w:val="20"/>
+          <w:szCs w:val="20"/>
+          <w:bdr w:val="none" w:sz="0" w:space="0" w:color="auto" w:frame="1"/>
+        </w:rPr>
+        <w:t xml:space="preserve">  I’m considering turning this project into an app in the future.  Therefore, we only consider numerical features as they are </w:t>
+      </w:r>
+      <w:r>
+        <w:rPr>
+          <w:rFonts w:ascii="Arial" w:eastAsia="Times New Roman" w:hAnsi="Arial" w:cs="Arial"/>
+          <w:bCs/>
+          <w:color w:val="4F4F4F"/>
+          <w:sz w:val="20"/>
+          <w:szCs w:val="20"/>
+          <w:bdr w:val="none" w:sz="0" w:space="0" w:color="auto" w:frame="1"/>
+        </w:rPr>
+        <w:t>easie</w:t>
+      </w:r>
+      <w:r>
+        <w:rPr>
+          <w:rFonts w:ascii="Arial" w:eastAsia="Times New Roman" w:hAnsi="Arial" w:cs="Arial"/>
+          <w:bCs/>
+          <w:color w:val="4F4F4F"/>
+          <w:sz w:val="20"/>
+          <w:szCs w:val="20"/>
+          <w:bdr w:val="none" w:sz="0" w:space="0" w:color="auto" w:frame="1"/>
+        </w:rPr>
+        <w:t>st</w:t>
+      </w:r>
+      <w:r>
+        <w:rPr>
+          <w:rFonts w:ascii="Arial" w:eastAsia="Times New Roman" w:hAnsi="Arial" w:cs="Arial"/>
+          <w:bCs/>
+          <w:color w:val="4F4F4F"/>
+          <w:sz w:val="20"/>
+          <w:szCs w:val="20"/>
+          <w:bdr w:val="none" w:sz="0" w:space="0" w:color="auto" w:frame="1"/>
+        </w:rPr>
+        <w:t xml:space="preserve"> </w:t>
+      </w:r>
+      <w:r>
+        <w:rPr>
+          <w:rFonts w:ascii="Arial" w:eastAsia="Times New Roman" w:hAnsi="Arial" w:cs="Arial"/>
+          <w:bCs/>
+          <w:color w:val="4F4F4F"/>
+          <w:sz w:val="20"/>
+          <w:szCs w:val="20"/>
+          <w:bdr w:val="none" w:sz="0" w:space="0" w:color="auto" w:frame="1"/>
+        </w:rPr>
+        <w:t xml:space="preserve">for users to enter.  </w:t>
       </w:r>
     </w:p>
     <w:p>
@@ -510,7 +917,29 @@
           <w:szCs w:val="20"/>
           <w:bdr w:val="none" w:sz="0" w:space="0" w:color="auto" w:frame="1"/>
         </w:rPr>
-        <w:t xml:space="preserve">Days On Markets – number of days the home has listed for sale on the market before being sold </w:t>
+        <w:t xml:space="preserve">Days On Market – number of days the home has </w:t>
+      </w:r>
+      <w:r>
+        <w:rPr>
+          <w:rFonts w:ascii="Arial" w:eastAsia="Times New Roman" w:hAnsi="Arial" w:cs="Arial"/>
+          <w:bCs/>
+          <w:color w:val="4F4F4F"/>
+          <w:sz w:val="20"/>
+          <w:szCs w:val="20"/>
+          <w:bdr w:val="none" w:sz="0" w:space="0" w:color="auto" w:frame="1"/>
+        </w:rPr>
+        <w:t xml:space="preserve">been </w:t>
+      </w:r>
+      <w:r>
+        <w:rPr>
+          <w:rFonts w:ascii="Arial" w:eastAsia="Times New Roman" w:hAnsi="Arial" w:cs="Arial"/>
+          <w:bCs/>
+          <w:color w:val="4F4F4F"/>
+          <w:sz w:val="20"/>
+          <w:szCs w:val="20"/>
+          <w:bdr w:val="none" w:sz="0" w:space="0" w:color="auto" w:frame="1"/>
+        </w:rPr>
+        <w:t xml:space="preserve">listed for sale on the market before being sold </w:t>
       </w:r>
     </w:p>
     <w:p>
@@ -579,7 +1008,117 @@
           <w:szCs w:val="20"/>
           <w:bdr w:val="none" w:sz="0" w:space="0" w:color="auto" w:frame="1"/>
         </w:rPr>
-        <w:t>What makes my project different is I want to attempt to predict the difference between the listing price and the sale price rather than the actual value of the house.  The listing price is the price the seller is advertising to sell their home for.  The sale price is what the home actually sells for after negotiating with the buyer.</w:t>
+        <w:t xml:space="preserve">What makes my project different is </w:t>
+      </w:r>
+      <w:r>
+        <w:rPr>
+          <w:rFonts w:ascii="Arial" w:eastAsia="Times New Roman" w:hAnsi="Arial" w:cs="Arial"/>
+          <w:bCs/>
+          <w:color w:val="4F4F4F"/>
+          <w:sz w:val="20"/>
+          <w:szCs w:val="20"/>
+          <w:bdr w:val="none" w:sz="0" w:space="0" w:color="auto" w:frame="1"/>
+        </w:rPr>
+        <w:t xml:space="preserve">that </w:t>
+      </w:r>
+      <w:r>
+        <w:rPr>
+          <w:rFonts w:ascii="Arial" w:eastAsia="Times New Roman" w:hAnsi="Arial" w:cs="Arial"/>
+          <w:bCs/>
+          <w:color w:val="4F4F4F"/>
+          <w:sz w:val="20"/>
+          <w:szCs w:val="20"/>
+          <w:bdr w:val="none" w:sz="0" w:space="0" w:color="auto" w:frame="1"/>
+        </w:rPr>
+        <w:t xml:space="preserve">I want to attempt to predict the difference between the listing price and the </w:t>
+      </w:r>
+      <w:r>
+        <w:rPr>
+          <w:rFonts w:ascii="Arial" w:eastAsia="Times New Roman" w:hAnsi="Arial" w:cs="Arial"/>
+          <w:bCs/>
+          <w:color w:val="4F4F4F"/>
+          <w:sz w:val="20"/>
+          <w:szCs w:val="20"/>
+          <w:bdr w:val="none" w:sz="0" w:space="0" w:color="auto" w:frame="1"/>
+        </w:rPr>
+        <w:t>s</w:t>
+      </w:r>
+      <w:r>
+        <w:rPr>
+          <w:rFonts w:ascii="Arial" w:eastAsia="Times New Roman" w:hAnsi="Arial" w:cs="Arial"/>
+          <w:bCs/>
+          <w:color w:val="4F4F4F"/>
+          <w:sz w:val="20"/>
+          <w:szCs w:val="20"/>
+          <w:bdr w:val="none" w:sz="0" w:space="0" w:color="auto" w:frame="1"/>
+        </w:rPr>
+        <w:t>elling</w:t>
+      </w:r>
+      <w:r>
+        <w:rPr>
+          <w:rFonts w:ascii="Arial" w:eastAsia="Times New Roman" w:hAnsi="Arial" w:cs="Arial"/>
+          <w:bCs/>
+          <w:color w:val="4F4F4F"/>
+          <w:sz w:val="20"/>
+          <w:szCs w:val="20"/>
+          <w:bdr w:val="none" w:sz="0" w:space="0" w:color="auto" w:frame="1"/>
+        </w:rPr>
+        <w:t xml:space="preserve"> </w:t>
+      </w:r>
+      <w:r>
+        <w:rPr>
+          <w:rFonts w:ascii="Arial" w:eastAsia="Times New Roman" w:hAnsi="Arial" w:cs="Arial"/>
+          <w:bCs/>
+          <w:color w:val="4F4F4F"/>
+          <w:sz w:val="20"/>
+          <w:szCs w:val="20"/>
+          <w:bdr w:val="none" w:sz="0" w:space="0" w:color="auto" w:frame="1"/>
+        </w:rPr>
+        <w:t xml:space="preserve">price rather than the actual value of the house.  The listing price is the price the seller is advertising to sell their home for.  The </w:t>
+      </w:r>
+      <w:r>
+        <w:rPr>
+          <w:rFonts w:ascii="Arial" w:eastAsia="Times New Roman" w:hAnsi="Arial" w:cs="Arial"/>
+          <w:bCs/>
+          <w:color w:val="4F4F4F"/>
+          <w:sz w:val="20"/>
+          <w:szCs w:val="20"/>
+          <w:bdr w:val="none" w:sz="0" w:space="0" w:color="auto" w:frame="1"/>
+        </w:rPr>
+        <w:t>s</w:t>
+      </w:r>
+      <w:r>
+        <w:rPr>
+          <w:rFonts w:ascii="Arial" w:eastAsia="Times New Roman" w:hAnsi="Arial" w:cs="Arial"/>
+          <w:bCs/>
+          <w:color w:val="4F4F4F"/>
+          <w:sz w:val="20"/>
+          <w:szCs w:val="20"/>
+          <w:bdr w:val="none" w:sz="0" w:space="0" w:color="auto" w:frame="1"/>
+        </w:rPr>
+        <w:t>elling</w:t>
+      </w:r>
+      <w:r>
+        <w:rPr>
+          <w:rFonts w:ascii="Arial" w:eastAsia="Times New Roman" w:hAnsi="Arial" w:cs="Arial"/>
+          <w:bCs/>
+          <w:color w:val="4F4F4F"/>
+          <w:sz w:val="20"/>
+          <w:szCs w:val="20"/>
+          <w:bdr w:val="none" w:sz="0" w:space="0" w:color="auto" w:frame="1"/>
+        </w:rPr>
+        <w:t xml:space="preserve"> </w:t>
+      </w:r>
+      <w:r>
+        <w:rPr>
+          <w:rFonts w:ascii="Arial" w:eastAsia="Times New Roman" w:hAnsi="Arial" w:cs="Arial"/>
+          <w:bCs/>
+          <w:color w:val="4F4F4F"/>
+          <w:sz w:val="20"/>
+          <w:szCs w:val="20"/>
+          <w:bdr w:val="none" w:sz="0" w:space="0" w:color="auto" w:frame="1"/>
+        </w:rPr>
+        <w:t>price is what the home actually sells for after negotiating with the buyer.</w:t>
       </w:r>
       <w:r>
         <w:rPr>
@@ -616,6 +1155,7 @@
             <w:szCs w:val="20"/>
             <w:bdr w:val="none" w:sz="0" w:space="0" w:color="auto" w:frame="1"/>
           </w:rPr>
+          <w:lastRenderedPageBreak/>
           <m:t>Target=Lis</m:t>
         </m:r>
         <m:sSub>
@@ -742,19 +1282,95 @@
           <w:szCs w:val="20"/>
           <w:bdr w:val="none" w:sz="0" w:space="0" w:color="auto" w:frame="1"/>
         </w:rPr>
-        <w:lastRenderedPageBreak/>
-        <w:t xml:space="preserve">My strategy for solving the problem is first clean the data and then remove any data outliers.  I will then analyze the numerical distribution of each feature variable to see how they impact one another.  This analysis will tell me which features to include or exclude.  I may also need to do feature scaling if the data is not normally distributed.  </w:t>
-      </w:r>
-      <w:r>
-        <w:rPr>
-          <w:rFonts w:ascii="Arial" w:eastAsia="Times New Roman" w:hAnsi="Arial" w:cs="Arial"/>
-          <w:bCs/>
-          <w:color w:val="4F4F4F"/>
-          <w:sz w:val="20"/>
-          <w:szCs w:val="20"/>
-          <w:bdr w:val="none" w:sz="0" w:space="0" w:color="auto" w:frame="1"/>
-        </w:rPr>
-        <w:t xml:space="preserve">After that, I will try out various supervised learning models to see which model has the highest out-of-sample accuracy.  The model with the highest accuracy will be further fine-tuned and optimized.  Finally, I will use that model to make predictions to answer my friend’s original question which was how much room on price does she have to work with.  </w:t>
+        <w:t xml:space="preserve">My strategy for solving the problem is </w:t>
+      </w:r>
+      <w:r>
+        <w:rPr>
+          <w:rFonts w:ascii="Arial" w:eastAsia="Times New Roman" w:hAnsi="Arial" w:cs="Arial"/>
+          <w:bCs/>
+          <w:color w:val="4F4F4F"/>
+          <w:sz w:val="20"/>
+          <w:szCs w:val="20"/>
+          <w:bdr w:val="none" w:sz="0" w:space="0" w:color="auto" w:frame="1"/>
+        </w:rPr>
+        <w:t xml:space="preserve">to </w:t>
+      </w:r>
+      <w:r>
+        <w:rPr>
+          <w:rFonts w:ascii="Arial" w:eastAsia="Times New Roman" w:hAnsi="Arial" w:cs="Arial"/>
+          <w:bCs/>
+          <w:color w:val="4F4F4F"/>
+          <w:sz w:val="20"/>
+          <w:szCs w:val="20"/>
+          <w:bdr w:val="none" w:sz="0" w:space="0" w:color="auto" w:frame="1"/>
+        </w:rPr>
+        <w:t xml:space="preserve">first clean the data and then remove any data outliers.  I will then analyze the numerical distribution of each feature variable to see how they impact one another.  This analysis will tell me which features to include or exclude.  I may also need to do feature scaling if the data is not normally distributed.  </w:t>
+      </w:r>
+      <w:r>
+        <w:rPr>
+          <w:rFonts w:ascii="Arial" w:eastAsia="Times New Roman" w:hAnsi="Arial" w:cs="Arial"/>
+          <w:bCs/>
+          <w:color w:val="4F4F4F"/>
+          <w:sz w:val="20"/>
+          <w:szCs w:val="20"/>
+          <w:bdr w:val="none" w:sz="0" w:space="0" w:color="auto" w:frame="1"/>
+        </w:rPr>
+        <w:t xml:space="preserve">After that, I will try out various supervised learning models to see which model has the highest out-of-sample accuracy.  The model with the highest accuracy will be further fine-tuned and optimized.  Finally, I will use that model to make predictions to answer my friend’s original question which was how much </w:t>
+      </w:r>
+      <w:r>
+        <w:rPr>
+          <w:rFonts w:ascii="Arial" w:eastAsia="Times New Roman" w:hAnsi="Arial" w:cs="Arial"/>
+          <w:bCs/>
+          <w:color w:val="4F4F4F"/>
+          <w:sz w:val="20"/>
+          <w:szCs w:val="20"/>
+          <w:bdr w:val="none" w:sz="0" w:space="0" w:color="auto" w:frame="1"/>
+        </w:rPr>
+        <w:t>flexibility</w:t>
+      </w:r>
+      <w:r>
+        <w:rPr>
+          <w:rFonts w:ascii="Arial" w:eastAsia="Times New Roman" w:hAnsi="Arial" w:cs="Arial"/>
+          <w:bCs/>
+          <w:color w:val="4F4F4F"/>
+          <w:sz w:val="20"/>
+          <w:szCs w:val="20"/>
+          <w:bdr w:val="none" w:sz="0" w:space="0" w:color="auto" w:frame="1"/>
+        </w:rPr>
+        <w:t xml:space="preserve"> </w:t>
+      </w:r>
+      <w:r>
+        <w:rPr>
+          <w:rFonts w:ascii="Arial" w:eastAsia="Times New Roman" w:hAnsi="Arial" w:cs="Arial"/>
+          <w:bCs/>
+          <w:color w:val="4F4F4F"/>
+          <w:sz w:val="20"/>
+          <w:szCs w:val="20"/>
+          <w:bdr w:val="none" w:sz="0" w:space="0" w:color="auto" w:frame="1"/>
+        </w:rPr>
+        <w:t>on price does she have to work with</w:t>
+      </w:r>
+      <w:r>
+        <w:rPr>
+          <w:rFonts w:ascii="Arial" w:eastAsia="Times New Roman" w:hAnsi="Arial" w:cs="Arial"/>
+          <w:bCs/>
+          <w:color w:val="4F4F4F"/>
+          <w:sz w:val="20"/>
+          <w:szCs w:val="20"/>
+          <w:bdr w:val="none" w:sz="0" w:space="0" w:color="auto" w:frame="1"/>
+        </w:rPr>
+        <w:t>?</w:t>
+      </w:r>
+      <w:r>
+        <w:rPr>
+          <w:rFonts w:ascii="Arial" w:eastAsia="Times New Roman" w:hAnsi="Arial" w:cs="Arial"/>
+          <w:bCs/>
+          <w:color w:val="4F4F4F"/>
+          <w:sz w:val="20"/>
+          <w:szCs w:val="20"/>
+          <w:bdr w:val="none" w:sz="0" w:space="0" w:color="auto" w:frame="1"/>
+        </w:rPr>
+        <w:t xml:space="preserve">  </w:t>
       </w:r>
     </w:p>
     <w:p>
@@ -823,18 +1439,29 @@
           <w:szCs w:val="20"/>
           <w:bdr w:val="none" w:sz="0" w:space="0" w:color="auto" w:frame="1"/>
         </w:rPr>
-        <w:t xml:space="preserve">This is </w:t>
-      </w:r>
-      <w:r>
-        <w:rPr>
-          <w:rFonts w:ascii="Arial" w:eastAsia="Times New Roman" w:hAnsi="Arial" w:cs="Arial"/>
-          <w:bCs/>
-          <w:color w:val="4F4F4F"/>
-          <w:sz w:val="20"/>
-          <w:szCs w:val="20"/>
-          <w:bdr w:val="none" w:sz="0" w:space="0" w:color="auto" w:frame="1"/>
-        </w:rPr>
-        <w:t xml:space="preserve">a regression problem rather than a classification because the values we’re trying to predict are continuous rather than discrete.  </w:t>
+        <w:t xml:space="preserve">This is a regression problem rather than a classification because the values we </w:t>
+      </w:r>
+      <w:r>
+        <w:rPr>
+          <w:rFonts w:ascii="Arial" w:eastAsia="Times New Roman" w:hAnsi="Arial" w:cs="Arial"/>
+          <w:bCs/>
+          <w:color w:val="4F4F4F"/>
+          <w:sz w:val="20"/>
+          <w:szCs w:val="20"/>
+          <w:bdr w:val="none" w:sz="0" w:space="0" w:color="auto" w:frame="1"/>
+        </w:rPr>
+        <w:t xml:space="preserve">are </w:t>
+      </w:r>
+      <w:r>
+        <w:rPr>
+          <w:rFonts w:ascii="Arial" w:eastAsia="Times New Roman" w:hAnsi="Arial" w:cs="Arial"/>
+          <w:bCs/>
+          <w:color w:val="4F4F4F"/>
+          <w:sz w:val="20"/>
+          <w:szCs w:val="20"/>
+          <w:bdr w:val="none" w:sz="0" w:space="0" w:color="auto" w:frame="1"/>
+        </w:rPr>
+        <w:t xml:space="preserve">trying to predict are continuous rather than discrete.  </w:t>
       </w:r>
       <w:r>
         <w:rPr>
@@ -1041,21 +1668,8 @@
           <w:szCs w:val="20"/>
           <w:bdr w:val="none" w:sz="0" w:space="0" w:color="auto" w:frame="1"/>
         </w:rPr>
-        <w:t xml:space="preserve">  This metric is more fitting </w:t>
-      </w:r>
-      <w:proofErr w:type="gramStart"/>
-      <w:r>
-        <w:rPr>
-          <w:rFonts w:ascii="Arial" w:eastAsia="Times New Roman" w:hAnsi="Arial" w:cs="Arial"/>
-          <w:bCs/>
-          <w:color w:val="4F4F4F"/>
-          <w:sz w:val="20"/>
-          <w:szCs w:val="20"/>
-          <w:bdr w:val="none" w:sz="0" w:space="0" w:color="auto" w:frame="1"/>
-        </w:rPr>
-        <w:t xml:space="preserve">than </w:t>
-      </w:r>
-      <w:proofErr w:type="gramEnd"/>
+        <w:t xml:space="preserve">  This metric is more fitting than </w:t>
+      </w:r>
       <m:oMath>
         <m:sSup>
           <m:sSupPr>
@@ -1106,7 +1720,7 @@
           <w:szCs w:val="20"/>
           <w:bdr w:val="none" w:sz="0" w:space="0" w:color="auto" w:frame="1"/>
         </w:rPr>
-        <w:t xml:space="preserve">, because I will be using nonlinear models such as SVMs </w:t>
+        <w:t xml:space="preserve"> because I will be using nonlinear models such as SVMs </w:t>
       </w:r>
       <w:r>
         <w:rPr>
@@ -1139,18 +1753,7 @@
           <w:szCs w:val="20"/>
           <w:bdr w:val="none" w:sz="0" w:space="0" w:color="auto" w:frame="1"/>
         </w:rPr>
-        <w:t xml:space="preserve"> neighbors</w:t>
-      </w:r>
-      <w:r>
-        <w:rPr>
-          <w:rFonts w:ascii="Arial" w:eastAsia="Times New Roman" w:hAnsi="Arial" w:cs="Arial"/>
-          <w:bCs/>
-          <w:color w:val="4F4F4F"/>
-          <w:sz w:val="20"/>
-          <w:szCs w:val="20"/>
-          <w:bdr w:val="none" w:sz="0" w:space="0" w:color="auto" w:frame="1"/>
-        </w:rPr>
-        <w:t xml:space="preserve"> to solve my problem. </w:t>
+        <w:t xml:space="preserve"> neighbors to solve my problem. </w:t>
       </w:r>
     </w:p>
     <w:p>
@@ -1426,31 +2029,7 @@
           <w:szCs w:val="20"/>
           <w:bdr w:val="none" w:sz="0" w:space="0" w:color="auto" w:frame="1"/>
         </w:rPr>
-        <w:t xml:space="preserve"> </w:t>
-      </w:r>
-      <w:proofErr w:type="gramStart"/>
-      <w:r>
-        <w:rPr>
-          <w:rFonts w:ascii="Arial" w:eastAsia="Times New Roman" w:hAnsi="Arial" w:cs="Arial"/>
-          <w:bCs/>
-          <w:color w:val="4F4F4F"/>
-          <w:sz w:val="20"/>
-          <w:szCs w:val="20"/>
-          <w:bdr w:val="none" w:sz="0" w:space="0" w:color="auto" w:frame="1"/>
-        </w:rPr>
-        <w:t>is</w:t>
-      </w:r>
-      <w:proofErr w:type="gramEnd"/>
-      <w:r>
-        <w:rPr>
-          <w:rFonts w:ascii="Arial" w:eastAsia="Times New Roman" w:hAnsi="Arial" w:cs="Arial"/>
-          <w:bCs/>
-          <w:color w:val="4F4F4F"/>
-          <w:sz w:val="20"/>
-          <w:szCs w:val="20"/>
-          <w:bdr w:val="none" w:sz="0" w:space="0" w:color="auto" w:frame="1"/>
-        </w:rPr>
-        <w:t xml:space="preserve"> the predicted target value.  </w:t>
+        <w:t xml:space="preserve"> is the predicted target value.  </w:t>
       </w:r>
     </w:p>
     <w:p>
@@ -1488,31 +2067,7 @@
           <w:szCs w:val="20"/>
           <w:bdr w:val="none" w:sz="0" w:space="0" w:color="auto" w:frame="1"/>
         </w:rPr>
-        <w:t xml:space="preserve"> </w:t>
-      </w:r>
-      <w:proofErr w:type="gramStart"/>
-      <w:r>
-        <w:rPr>
-          <w:rFonts w:ascii="Arial" w:eastAsia="Times New Roman" w:hAnsi="Arial" w:cs="Arial"/>
-          <w:bCs/>
-          <w:color w:val="4F4F4F"/>
-          <w:sz w:val="20"/>
-          <w:szCs w:val="20"/>
-          <w:bdr w:val="none" w:sz="0" w:space="0" w:color="auto" w:frame="1"/>
-        </w:rPr>
-        <w:t>is</w:t>
-      </w:r>
-      <w:proofErr w:type="gramEnd"/>
-      <w:r>
-        <w:rPr>
-          <w:rFonts w:ascii="Arial" w:eastAsia="Times New Roman" w:hAnsi="Arial" w:cs="Arial"/>
-          <w:bCs/>
-          <w:color w:val="4F4F4F"/>
-          <w:sz w:val="20"/>
-          <w:szCs w:val="20"/>
-          <w:bdr w:val="none" w:sz="0" w:space="0" w:color="auto" w:frame="1"/>
-        </w:rPr>
-        <w:t xml:space="preserve"> the actual target value.</w:t>
+        <w:t xml:space="preserve"> is the actual target value.</w:t>
       </w:r>
     </w:p>
     <w:p>
@@ -1538,18 +2093,84 @@
           <w:szCs w:val="20"/>
           <w:bdr w:val="none" w:sz="0" w:space="0" w:color="auto" w:frame="1"/>
         </w:rPr>
-        <w:t>Explained Variance Score compares the residual variance against the total variance of your dataset.</w:t>
-      </w:r>
-      <w:r>
-        <w:rPr>
-          <w:rFonts w:ascii="Arial" w:eastAsia="Times New Roman" w:hAnsi="Arial" w:cs="Arial"/>
-          <w:bCs/>
-          <w:color w:val="4F4F4F"/>
-          <w:sz w:val="20"/>
-          <w:szCs w:val="20"/>
-          <w:bdr w:val="none" w:sz="0" w:space="0" w:color="auto" w:frame="1"/>
-        </w:rPr>
-        <w:t xml:space="preserve">  The residual variance will be least or equal to the total variance of the dataset.  No residual variance means your model explains the dataset perfectly since there are no difference between your predicted target values and the actual target values.  A residual variance is equal to the total variance means your model does not explain the data at all.  The explained variance score is 1 minus the ratio of the residual variance </w:t>
+        <w:t xml:space="preserve">Explained Variance Score compares the residual variance against the total variance of your dataset.  The residual variance will be </w:t>
+      </w:r>
+      <w:r>
+        <w:rPr>
+          <w:rFonts w:ascii="Arial" w:eastAsia="Times New Roman" w:hAnsi="Arial" w:cs="Arial"/>
+          <w:bCs/>
+          <w:color w:val="4F4F4F"/>
+          <w:sz w:val="20"/>
+          <w:szCs w:val="20"/>
+          <w:bdr w:val="none" w:sz="0" w:space="0" w:color="auto" w:frame="1"/>
+        </w:rPr>
+        <w:t>le</w:t>
+      </w:r>
+      <w:r>
+        <w:rPr>
+          <w:rFonts w:ascii="Arial" w:eastAsia="Times New Roman" w:hAnsi="Arial" w:cs="Arial"/>
+          <w:bCs/>
+          <w:color w:val="4F4F4F"/>
+          <w:sz w:val="20"/>
+          <w:szCs w:val="20"/>
+          <w:bdr w:val="none" w:sz="0" w:space="0" w:color="auto" w:frame="1"/>
+        </w:rPr>
+        <w:t>ss than</w:t>
+      </w:r>
+      <w:r>
+        <w:rPr>
+          <w:rFonts w:ascii="Arial" w:eastAsia="Times New Roman" w:hAnsi="Arial" w:cs="Arial"/>
+          <w:bCs/>
+          <w:color w:val="4F4F4F"/>
+          <w:sz w:val="20"/>
+          <w:szCs w:val="20"/>
+          <w:bdr w:val="none" w:sz="0" w:space="0" w:color="auto" w:frame="1"/>
+        </w:rPr>
+        <w:t xml:space="preserve"> </w:t>
+      </w:r>
+      <w:r>
+        <w:rPr>
+          <w:rFonts w:ascii="Arial" w:eastAsia="Times New Roman" w:hAnsi="Arial" w:cs="Arial"/>
+          <w:bCs/>
+          <w:color w:val="4F4F4F"/>
+          <w:sz w:val="20"/>
+          <w:szCs w:val="20"/>
+          <w:bdr w:val="none" w:sz="0" w:space="0" w:color="auto" w:frame="1"/>
+        </w:rPr>
+        <w:t xml:space="preserve">or equal to the total variance of the dataset.  No residual variance means your model explains the dataset perfectly since there </w:t>
+      </w:r>
+      <w:r>
+        <w:rPr>
+          <w:rFonts w:ascii="Arial" w:eastAsia="Times New Roman" w:hAnsi="Arial" w:cs="Arial"/>
+          <w:bCs/>
+          <w:color w:val="4F4F4F"/>
+          <w:sz w:val="20"/>
+          <w:szCs w:val="20"/>
+          <w:bdr w:val="none" w:sz="0" w:space="0" w:color="auto" w:frame="1"/>
+        </w:rPr>
+        <w:t>is</w:t>
+      </w:r>
+      <w:r>
+        <w:rPr>
+          <w:rFonts w:ascii="Arial" w:eastAsia="Times New Roman" w:hAnsi="Arial" w:cs="Arial"/>
+          <w:bCs/>
+          <w:color w:val="4F4F4F"/>
+          <w:sz w:val="20"/>
+          <w:szCs w:val="20"/>
+          <w:bdr w:val="none" w:sz="0" w:space="0" w:color="auto" w:frame="1"/>
+        </w:rPr>
+        <w:t xml:space="preserve"> </w:t>
+      </w:r>
+      <w:r>
+        <w:rPr>
+          <w:rFonts w:ascii="Arial" w:eastAsia="Times New Roman" w:hAnsi="Arial" w:cs="Arial"/>
+          <w:bCs/>
+          <w:color w:val="4F4F4F"/>
+          <w:sz w:val="20"/>
+          <w:szCs w:val="20"/>
+          <w:bdr w:val="none" w:sz="0" w:space="0" w:color="auto" w:frame="1"/>
+        </w:rPr>
+        <w:t xml:space="preserve">no difference between your predicted target values and the actual target values.  A residual variance equal to the total variance means your model does not explain the data at all.  The explained variance score is 1 minus the ratio of the residual </w:t>
       </w:r>
       <w:r>
         <w:rPr>
@@ -1561,7 +2182,73 @@
           <w:bdr w:val="none" w:sz="0" w:space="0" w:color="auto" w:frame="1"/>
         </w:rPr>
         <w:lastRenderedPageBreak/>
-        <w:t xml:space="preserve">and total variance which is between zero and one.  Therefore, the higher score the more model explains the data.       </w:t>
+        <w:t xml:space="preserve">variance and total variance which is between zero and one.  Therefore, the higher </w:t>
+      </w:r>
+      <w:r>
+        <w:rPr>
+          <w:rFonts w:ascii="Arial" w:eastAsia="Times New Roman" w:hAnsi="Arial" w:cs="Arial"/>
+          <w:bCs/>
+          <w:color w:val="4F4F4F"/>
+          <w:sz w:val="20"/>
+          <w:szCs w:val="20"/>
+          <w:bdr w:val="none" w:sz="0" w:space="0" w:color="auto" w:frame="1"/>
+        </w:rPr>
+        <w:t xml:space="preserve">the </w:t>
+      </w:r>
+      <w:r>
+        <w:rPr>
+          <w:rFonts w:ascii="Arial" w:eastAsia="Times New Roman" w:hAnsi="Arial" w:cs="Arial"/>
+          <w:bCs/>
+          <w:color w:val="4F4F4F"/>
+          <w:sz w:val="20"/>
+          <w:szCs w:val="20"/>
+          <w:bdr w:val="none" w:sz="0" w:space="0" w:color="auto" w:frame="1"/>
+        </w:rPr>
+        <w:t>score</w:t>
+      </w:r>
+      <w:r>
+        <w:rPr>
+          <w:rFonts w:ascii="Arial" w:eastAsia="Times New Roman" w:hAnsi="Arial" w:cs="Arial"/>
+          <w:bCs/>
+          <w:color w:val="4F4F4F"/>
+          <w:sz w:val="20"/>
+          <w:szCs w:val="20"/>
+          <w:bdr w:val="none" w:sz="0" w:space="0" w:color="auto" w:frame="1"/>
+        </w:rPr>
+        <w:t>,</w:t>
+      </w:r>
+      <w:r>
+        <w:rPr>
+          <w:rFonts w:ascii="Arial" w:eastAsia="Times New Roman" w:hAnsi="Arial" w:cs="Arial"/>
+          <w:bCs/>
+          <w:color w:val="4F4F4F"/>
+          <w:sz w:val="20"/>
+          <w:szCs w:val="20"/>
+          <w:bdr w:val="none" w:sz="0" w:space="0" w:color="auto" w:frame="1"/>
+        </w:rPr>
+        <w:t xml:space="preserve"> the more </w:t>
+      </w:r>
+      <w:r>
+        <w:rPr>
+          <w:rFonts w:ascii="Arial" w:eastAsia="Times New Roman" w:hAnsi="Arial" w:cs="Arial"/>
+          <w:bCs/>
+          <w:color w:val="4F4F4F"/>
+          <w:sz w:val="20"/>
+          <w:szCs w:val="20"/>
+          <w:bdr w:val="none" w:sz="0" w:space="0" w:color="auto" w:frame="1"/>
+        </w:rPr>
+        <w:t xml:space="preserve">the </w:t>
+      </w:r>
+      <w:r>
+        <w:rPr>
+          <w:rFonts w:ascii="Arial" w:eastAsia="Times New Roman" w:hAnsi="Arial" w:cs="Arial"/>
+          <w:bCs/>
+          <w:color w:val="4F4F4F"/>
+          <w:sz w:val="20"/>
+          <w:szCs w:val="20"/>
+          <w:bdr w:val="none" w:sz="0" w:space="0" w:color="auto" w:frame="1"/>
+        </w:rPr>
+        <w:t xml:space="preserve">model explains the data.       </w:t>
       </w:r>
     </w:p>
     <w:p>
@@ -1642,7 +2329,51 @@
           <w:szCs w:val="20"/>
           <w:bdr w:val="none" w:sz="0" w:space="0" w:color="auto" w:frame="1"/>
         </w:rPr>
-        <w:t xml:space="preserve">we will preprocess the data by cleaning data and removing outliers. Preprocessing data is often times a critical step in assuring that results you obtain from your analysis are significant and meaningful.  </w:t>
+        <w:t xml:space="preserve">we will preprocess the data by cleaning </w:t>
+      </w:r>
+      <w:r>
+        <w:rPr>
+          <w:rFonts w:ascii="Arial" w:eastAsia="Times New Roman" w:hAnsi="Arial" w:cs="Arial"/>
+          <w:bCs/>
+          <w:color w:val="4F4F4F"/>
+          <w:sz w:val="20"/>
+          <w:szCs w:val="20"/>
+          <w:bdr w:val="none" w:sz="0" w:space="0" w:color="auto" w:frame="1"/>
+        </w:rPr>
+        <w:t xml:space="preserve">the </w:t>
+      </w:r>
+      <w:r>
+        <w:rPr>
+          <w:rFonts w:ascii="Arial" w:eastAsia="Times New Roman" w:hAnsi="Arial" w:cs="Arial"/>
+          <w:bCs/>
+          <w:color w:val="4F4F4F"/>
+          <w:sz w:val="20"/>
+          <w:szCs w:val="20"/>
+          <w:bdr w:val="none" w:sz="0" w:space="0" w:color="auto" w:frame="1"/>
+        </w:rPr>
+        <w:t xml:space="preserve">data and removing outliers. Preprocessing data is often times a critical step in assuring that </w:t>
+      </w:r>
+      <w:r>
+        <w:rPr>
+          <w:rFonts w:ascii="Arial" w:eastAsia="Times New Roman" w:hAnsi="Arial" w:cs="Arial"/>
+          <w:bCs/>
+          <w:color w:val="4F4F4F"/>
+          <w:sz w:val="20"/>
+          <w:szCs w:val="20"/>
+          <w:bdr w:val="none" w:sz="0" w:space="0" w:color="auto" w:frame="1"/>
+        </w:rPr>
+        <w:t xml:space="preserve">the </w:t>
+      </w:r>
+      <w:r>
+        <w:rPr>
+          <w:rFonts w:ascii="Arial" w:eastAsia="Times New Roman" w:hAnsi="Arial" w:cs="Arial"/>
+          <w:bCs/>
+          <w:color w:val="4F4F4F"/>
+          <w:sz w:val="20"/>
+          <w:szCs w:val="20"/>
+          <w:bdr w:val="none" w:sz="0" w:space="0" w:color="auto" w:frame="1"/>
+        </w:rPr>
+        <w:t xml:space="preserve">results you obtain from your analysis are significant and meaningful.  </w:t>
       </w:r>
       <w:r>
         <w:rPr>
@@ -1664,7 +2395,29 @@
           <w:szCs w:val="20"/>
           <w:bdr w:val="none" w:sz="0" w:space="0" w:color="auto" w:frame="1"/>
         </w:rPr>
-        <w:t xml:space="preserve">Finally, we will need to determine which feature and target columns.  </w:t>
+        <w:t xml:space="preserve">Finally, we will need to </w:t>
+      </w:r>
+      <w:r>
+        <w:rPr>
+          <w:rFonts w:ascii="Arial" w:eastAsia="Times New Roman" w:hAnsi="Arial" w:cs="Arial"/>
+          <w:bCs/>
+          <w:color w:val="4F4F4F"/>
+          <w:sz w:val="20"/>
+          <w:szCs w:val="20"/>
+          <w:bdr w:val="none" w:sz="0" w:space="0" w:color="auto" w:frame="1"/>
+        </w:rPr>
+        <w:t xml:space="preserve">identify the </w:t>
+      </w:r>
+      <w:r>
+        <w:rPr>
+          <w:rFonts w:ascii="Arial" w:eastAsia="Times New Roman" w:hAnsi="Arial" w:cs="Arial"/>
+          <w:bCs/>
+          <w:color w:val="4F4F4F"/>
+          <w:sz w:val="20"/>
+          <w:szCs w:val="20"/>
+          <w:bdr w:val="none" w:sz="0" w:space="0" w:color="auto" w:frame="1"/>
+        </w:rPr>
+        <w:t xml:space="preserve">feature and target columns.  </w:t>
       </w:r>
     </w:p>
     <w:p>
@@ -1733,7 +2486,40 @@
           <w:szCs w:val="20"/>
           <w:bdr w:val="none" w:sz="0" w:space="0" w:color="auto" w:frame="1"/>
         </w:rPr>
-        <w:t xml:space="preserve">We need to clean the data before we can do any analysis.  The statistics above shows that the minimum value for Fin SF is 0.  This is already a problem since a home cannot have Fin SF of zero for its size.  All the values in each column must be greater than zero.  Therefore, any row that contains values less than 1 will be removed.  Rows with null values will be removed as well.  Finally, we make sure that # Rooms is at least equal to the sum of # of Bedrooms and # Baths.  4 bad data points have been removed from the data set, because they were either null, less than 1, or are inconsistent.    </w:t>
+        <w:t xml:space="preserve">We need to clean the data before we can do any analysis.  The statistics above show that the minimum value for Fin SF is 0.  This is already a problem since a home cannot have Fin SF of zero for its size.  All the values in each column must be greater than zero.  Therefore, any row that contains values less than 1 will be removed.  Rows with null values will be removed as well.  Finally, we make sure that # Rooms is at least equal to the sum of # of Bedrooms and # Baths.  </w:t>
+      </w:r>
+      <w:r>
+        <w:rPr>
+          <w:rFonts w:ascii="Arial" w:eastAsia="Times New Roman" w:hAnsi="Arial" w:cs="Arial"/>
+          <w:bCs/>
+          <w:color w:val="4F4F4F"/>
+          <w:sz w:val="20"/>
+          <w:szCs w:val="20"/>
+          <w:bdr w:val="none" w:sz="0" w:space="0" w:color="auto" w:frame="1"/>
+        </w:rPr>
+        <w:t>Four</w:t>
+      </w:r>
+      <w:r>
+        <w:rPr>
+          <w:rFonts w:ascii="Arial" w:eastAsia="Times New Roman" w:hAnsi="Arial" w:cs="Arial"/>
+          <w:bCs/>
+          <w:color w:val="4F4F4F"/>
+          <w:sz w:val="20"/>
+          <w:szCs w:val="20"/>
+          <w:bdr w:val="none" w:sz="0" w:space="0" w:color="auto" w:frame="1"/>
+        </w:rPr>
+        <w:t xml:space="preserve"> </w:t>
+      </w:r>
+      <w:r>
+        <w:rPr>
+          <w:rFonts w:ascii="Arial" w:eastAsia="Times New Roman" w:hAnsi="Arial" w:cs="Arial"/>
+          <w:bCs/>
+          <w:color w:val="4F4F4F"/>
+          <w:sz w:val="20"/>
+          <w:szCs w:val="20"/>
+          <w:bdr w:val="none" w:sz="0" w:space="0" w:color="auto" w:frame="1"/>
+        </w:rPr>
+        <w:t xml:space="preserve">bad data points have been removed from the data set because they were either null, less than 1, or are inconsistent.    </w:t>
       </w:r>
     </w:p>
     <w:p>
@@ -1802,31 +2588,51 @@
           <w:szCs w:val="20"/>
           <w:bdr w:val="none" w:sz="0" w:space="0" w:color="auto" w:frame="1"/>
         </w:rPr>
-        <w:t>Detecting outliers in the data is extremely important in the data preprocessing step of any analysis. The presence of outliers can often skew results which take into consideration these data points. There are many "rules of thumb" for what constitutes an outlier in a dataset. Here, we will use [Tukey's Method for identifying outliers</w:t>
-      </w:r>
-      <w:proofErr w:type="gramStart"/>
-      <w:r>
-        <w:rPr>
-          <w:rFonts w:ascii="Arial" w:eastAsia="Times New Roman" w:hAnsi="Arial" w:cs="Arial"/>
-          <w:bCs/>
-          <w:color w:val="4F4F4F"/>
-          <w:sz w:val="20"/>
-          <w:szCs w:val="20"/>
-          <w:bdr w:val="none" w:sz="0" w:space="0" w:color="auto" w:frame="1"/>
-        </w:rPr>
-        <w:t>](</w:t>
-      </w:r>
-      <w:proofErr w:type="gramEnd"/>
-      <w:r>
-        <w:rPr>
-          <w:rFonts w:ascii="Arial" w:eastAsia="Times New Roman" w:hAnsi="Arial" w:cs="Arial"/>
-          <w:bCs/>
-          <w:color w:val="4F4F4F"/>
-          <w:sz w:val="20"/>
-          <w:szCs w:val="20"/>
-          <w:bdr w:val="none" w:sz="0" w:space="0" w:color="auto" w:frame="1"/>
-        </w:rPr>
-        <w:t>http://datapigtechnologies.com/blog/index.php/highlighting-outliers-in-your-data-with-the-tukey-method/): An *outlier step* is calculated as 1.5 times the interquartile range (IQR). A data point with a feature that is beyond an outlier step outside of the IQR for that feature is considered abnormal.  The data points had more than one outlier per feature were removed. Those data points are more likely to be irregularities since there were outliers found in multiple features. They should be removed, because regression models are sensitive to outliers.</w:t>
+        <w:t>Detecting outliers in the data is extremely important in the data preprocessing step of any analysis. The presence of outliers can often skew results which take into consideration these data points. There are many "rules of thumb" for what constitutes an outlier in a dataset. Here, we will use [Tukey's Method for identifying outliers]</w:t>
+      </w:r>
+      <w:r>
+        <w:rPr>
+          <w:rFonts w:ascii="Arial" w:eastAsia="Times New Roman" w:hAnsi="Arial" w:cs="Arial"/>
+          <w:bCs/>
+          <w:color w:val="4F4F4F"/>
+          <w:sz w:val="20"/>
+          <w:szCs w:val="20"/>
+          <w:bdr w:val="none" w:sz="0" w:space="0" w:color="auto" w:frame="1"/>
+        </w:rPr>
+        <w:t xml:space="preserve"> </w:t>
+      </w:r>
+      <w:r>
+        <w:rPr>
+          <w:rFonts w:ascii="Arial" w:eastAsia="Times New Roman" w:hAnsi="Arial" w:cs="Arial"/>
+          <w:bCs/>
+          <w:color w:val="4F4F4F"/>
+          <w:sz w:val="20"/>
+          <w:szCs w:val="20"/>
+          <w:bdr w:val="none" w:sz="0" w:space="0" w:color="auto" w:frame="1"/>
+        </w:rPr>
+        <w:t xml:space="preserve">(http://datapigtechnologies.com/blog/index.php/highlighting-outliers-in-your-data-with-the-tukey-method/): An *outlier step* is calculated as 1.5 times the interquartile range (IQR). A data point with a feature that is beyond an outlier step outside of the IQR for that feature is considered abnormal.  The data points </w:t>
+      </w:r>
+      <w:r>
+        <w:rPr>
+          <w:rFonts w:ascii="Arial" w:eastAsia="Times New Roman" w:hAnsi="Arial" w:cs="Arial"/>
+          <w:bCs/>
+          <w:color w:val="4F4F4F"/>
+          <w:sz w:val="20"/>
+          <w:szCs w:val="20"/>
+          <w:bdr w:val="none" w:sz="0" w:space="0" w:color="auto" w:frame="1"/>
+        </w:rPr>
+        <w:t xml:space="preserve">that </w:t>
+      </w:r>
+      <w:r>
+        <w:rPr>
+          <w:rFonts w:ascii="Arial" w:eastAsia="Times New Roman" w:hAnsi="Arial" w:cs="Arial"/>
+          <w:bCs/>
+          <w:color w:val="4F4F4F"/>
+          <w:sz w:val="20"/>
+          <w:szCs w:val="20"/>
+          <w:bdr w:val="none" w:sz="0" w:space="0" w:color="auto" w:frame="1"/>
+        </w:rPr>
+        <w:t>had more than one outlier per feature were removed. Those data points are more likely to be irregularities since there were outliers found in multiple features. They should be removed because regression models are sensitive to outliers.</w:t>
       </w:r>
     </w:p>
     <w:p>
@@ -1885,7 +2691,91 @@
           <w:szCs w:val="20"/>
           <w:bdr w:val="none" w:sz="0" w:space="0" w:color="auto" w:frame="1"/>
         </w:rPr>
-        <w:t>Identify feature and target column</w:t>
+        <w:t xml:space="preserve">Identify </w:t>
+      </w:r>
+      <w:r>
+        <w:rPr>
+          <w:rFonts w:ascii="Arial" w:eastAsia="Times New Roman" w:hAnsi="Arial" w:cs="Arial"/>
+          <w:b/>
+          <w:bCs/>
+          <w:color w:val="4F4F4F"/>
+          <w:sz w:val="20"/>
+          <w:szCs w:val="20"/>
+          <w:bdr w:val="none" w:sz="0" w:space="0" w:color="auto" w:frame="1"/>
+        </w:rPr>
+        <w:t>F</w:t>
+      </w:r>
+      <w:r>
+        <w:rPr>
+          <w:rFonts w:ascii="Arial" w:eastAsia="Times New Roman" w:hAnsi="Arial" w:cs="Arial"/>
+          <w:b/>
+          <w:bCs/>
+          <w:color w:val="4F4F4F"/>
+          <w:sz w:val="20"/>
+          <w:szCs w:val="20"/>
+          <w:bdr w:val="none" w:sz="0" w:space="0" w:color="auto" w:frame="1"/>
+        </w:rPr>
+        <w:t xml:space="preserve">eature </w:t>
+      </w:r>
+      <w:r>
+        <w:rPr>
+          <w:rFonts w:ascii="Arial" w:eastAsia="Times New Roman" w:hAnsi="Arial" w:cs="Arial"/>
+          <w:b/>
+          <w:bCs/>
+          <w:color w:val="4F4F4F"/>
+          <w:sz w:val="20"/>
+          <w:szCs w:val="20"/>
+          <w:bdr w:val="none" w:sz="0" w:space="0" w:color="auto" w:frame="1"/>
+        </w:rPr>
+        <w:t xml:space="preserve">and </w:t>
+      </w:r>
+      <w:r>
+        <w:rPr>
+          <w:rFonts w:ascii="Arial" w:eastAsia="Times New Roman" w:hAnsi="Arial" w:cs="Arial"/>
+          <w:b/>
+          <w:bCs/>
+          <w:color w:val="4F4F4F"/>
+          <w:sz w:val="20"/>
+          <w:szCs w:val="20"/>
+          <w:bdr w:val="none" w:sz="0" w:space="0" w:color="auto" w:frame="1"/>
+        </w:rPr>
+        <w:t>T</w:t>
+      </w:r>
+      <w:r>
+        <w:rPr>
+          <w:rFonts w:ascii="Arial" w:eastAsia="Times New Roman" w:hAnsi="Arial" w:cs="Arial"/>
+          <w:b/>
+          <w:bCs/>
+          <w:color w:val="4F4F4F"/>
+          <w:sz w:val="20"/>
+          <w:szCs w:val="20"/>
+          <w:bdr w:val="none" w:sz="0" w:space="0" w:color="auto" w:frame="1"/>
+        </w:rPr>
+        <w:t xml:space="preserve">arget </w:t>
+      </w:r>
+      <w:r>
+        <w:rPr>
+          <w:rFonts w:ascii="Arial" w:eastAsia="Times New Roman" w:hAnsi="Arial" w:cs="Arial"/>
+          <w:b/>
+          <w:bCs/>
+          <w:color w:val="4F4F4F"/>
+          <w:sz w:val="20"/>
+          <w:szCs w:val="20"/>
+          <w:bdr w:val="none" w:sz="0" w:space="0" w:color="auto" w:frame="1"/>
+        </w:rPr>
+        <w:t>C</w:t>
+      </w:r>
+      <w:r>
+        <w:rPr>
+          <w:rFonts w:ascii="Arial" w:eastAsia="Times New Roman" w:hAnsi="Arial" w:cs="Arial"/>
+          <w:b/>
+          <w:bCs/>
+          <w:color w:val="4F4F4F"/>
+          <w:sz w:val="20"/>
+          <w:szCs w:val="20"/>
+          <w:bdr w:val="none" w:sz="0" w:space="0" w:color="auto" w:frame="1"/>
+        </w:rPr>
+        <w:t>olumn</w:t>
       </w:r>
     </w:p>
     <w:p>
@@ -1911,7 +2801,95 @@
           <w:szCs w:val="20"/>
           <w:bdr w:val="none" w:sz="0" w:space="0" w:color="auto" w:frame="1"/>
         </w:rPr>
-        <w:t>The feature columns are the inputs we will use to predict our target column.  A new buyer will have access to every column except for Sales Price when they're purchasing a new home.  They cannot know what the sale prices without thoroughly negotiating with the seller.  However, we trying to predict the difference between the List Price and Sales Price rather than the Sales Price.  Therefore, we need to take the difference between the List and Sale Price to create our target column.</w:t>
+        <w:t xml:space="preserve">The feature columns are the inputs we will use to predict our target column.  A new buyer will have access to every column except for Sales Price when they're purchasing a new home.  They cannot know what the sale prices </w:t>
+      </w:r>
+      <w:r>
+        <w:rPr>
+          <w:rFonts w:ascii="Arial" w:eastAsia="Times New Roman" w:hAnsi="Arial" w:cs="Arial"/>
+          <w:bCs/>
+          <w:color w:val="4F4F4F"/>
+          <w:sz w:val="20"/>
+          <w:szCs w:val="20"/>
+          <w:bdr w:val="none" w:sz="0" w:space="0" w:color="auto" w:frame="1"/>
+        </w:rPr>
+        <w:t xml:space="preserve">will be </w:t>
+      </w:r>
+      <w:r>
+        <w:rPr>
+          <w:rFonts w:ascii="Arial" w:eastAsia="Times New Roman" w:hAnsi="Arial" w:cs="Arial"/>
+          <w:bCs/>
+          <w:color w:val="4F4F4F"/>
+          <w:sz w:val="20"/>
+          <w:szCs w:val="20"/>
+          <w:bdr w:val="none" w:sz="0" w:space="0" w:color="auto" w:frame="1"/>
+        </w:rPr>
+        <w:t xml:space="preserve">without thoroughly negotiating with the seller.  However, we </w:t>
+      </w:r>
+      <w:r>
+        <w:rPr>
+          <w:rFonts w:ascii="Arial" w:eastAsia="Times New Roman" w:hAnsi="Arial" w:cs="Arial"/>
+          <w:bCs/>
+          <w:color w:val="4F4F4F"/>
+          <w:sz w:val="20"/>
+          <w:szCs w:val="20"/>
+          <w:bdr w:val="none" w:sz="0" w:space="0" w:color="auto" w:frame="1"/>
+        </w:rPr>
+        <w:t xml:space="preserve">are </w:t>
+      </w:r>
+      <w:r>
+        <w:rPr>
+          <w:rFonts w:ascii="Arial" w:eastAsia="Times New Roman" w:hAnsi="Arial" w:cs="Arial"/>
+          <w:bCs/>
+          <w:color w:val="4F4F4F"/>
+          <w:sz w:val="20"/>
+          <w:szCs w:val="20"/>
+          <w:bdr w:val="none" w:sz="0" w:space="0" w:color="auto" w:frame="1"/>
+        </w:rPr>
+        <w:t xml:space="preserve">trying to predict the difference between the List Price and </w:t>
+      </w:r>
+      <w:r>
+        <w:rPr>
+          <w:rFonts w:ascii="Arial" w:eastAsia="Times New Roman" w:hAnsi="Arial" w:cs="Arial"/>
+          <w:bCs/>
+          <w:color w:val="4F4F4F"/>
+          <w:sz w:val="20"/>
+          <w:szCs w:val="20"/>
+          <w:bdr w:val="none" w:sz="0" w:space="0" w:color="auto" w:frame="1"/>
+        </w:rPr>
+        <w:t xml:space="preserve">the </w:t>
+      </w:r>
+      <w:r>
+        <w:rPr>
+          <w:rFonts w:ascii="Arial" w:eastAsia="Times New Roman" w:hAnsi="Arial" w:cs="Arial"/>
+          <w:bCs/>
+          <w:color w:val="4F4F4F"/>
+          <w:sz w:val="20"/>
+          <w:szCs w:val="20"/>
+          <w:bdr w:val="none" w:sz="0" w:space="0" w:color="auto" w:frame="1"/>
+        </w:rPr>
+        <w:t>Sales Price</w:t>
+      </w:r>
+      <w:r>
+        <w:rPr>
+          <w:rFonts w:ascii="Arial" w:eastAsia="Times New Roman" w:hAnsi="Arial" w:cs="Arial"/>
+          <w:bCs/>
+          <w:color w:val="4F4F4F"/>
+          <w:sz w:val="20"/>
+          <w:szCs w:val="20"/>
+          <w:bdr w:val="none" w:sz="0" w:space="0" w:color="auto" w:frame="1"/>
+        </w:rPr>
+        <w:t>,</w:t>
+      </w:r>
+      <w:r>
+        <w:rPr>
+          <w:rFonts w:ascii="Arial" w:eastAsia="Times New Roman" w:hAnsi="Arial" w:cs="Arial"/>
+          <w:bCs/>
+          <w:color w:val="4F4F4F"/>
+          <w:sz w:val="20"/>
+          <w:szCs w:val="20"/>
+          <w:bdr w:val="none" w:sz="0" w:space="0" w:color="auto" w:frame="1"/>
+        </w:rPr>
+        <w:t xml:space="preserve"> rather than the Sales Price.  Therefore, we need to take the difference between the List and Sale Price to create our target column.</w:t>
       </w:r>
     </w:p>
     <w:p>
@@ -2061,7 +3039,40 @@
           <w:szCs w:val="20"/>
           <w:bdr w:val="none" w:sz="0" w:space="0" w:color="auto" w:frame="1"/>
         </w:rPr>
-        <w:t xml:space="preserve">We need to consider is if any features are actually </w:t>
+        <w:t xml:space="preserve">We need to consider </w:t>
+      </w:r>
+      <w:r>
+        <w:rPr>
+          <w:rFonts w:ascii="Arial" w:eastAsia="Times New Roman" w:hAnsi="Arial" w:cs="Arial"/>
+          <w:bCs/>
+          <w:color w:val="4F4F4F"/>
+          <w:sz w:val="20"/>
+          <w:szCs w:val="20"/>
+          <w:bdr w:val="none" w:sz="0" w:space="0" w:color="auto" w:frame="1"/>
+        </w:rPr>
+        <w:t>whether</w:t>
+      </w:r>
+      <w:r>
+        <w:rPr>
+          <w:rFonts w:ascii="Arial" w:eastAsia="Times New Roman" w:hAnsi="Arial" w:cs="Arial"/>
+          <w:bCs/>
+          <w:color w:val="4F4F4F"/>
+          <w:sz w:val="20"/>
+          <w:szCs w:val="20"/>
+          <w:bdr w:val="none" w:sz="0" w:space="0" w:color="auto" w:frame="1"/>
+        </w:rPr>
+        <w:t xml:space="preserve"> </w:t>
+      </w:r>
+      <w:r>
+        <w:rPr>
+          <w:rFonts w:ascii="Arial" w:eastAsia="Times New Roman" w:hAnsi="Arial" w:cs="Arial"/>
+          <w:bCs/>
+          <w:color w:val="4F4F4F"/>
+          <w:sz w:val="20"/>
+          <w:szCs w:val="20"/>
+          <w:bdr w:val="none" w:sz="0" w:space="0" w:color="auto" w:frame="1"/>
+        </w:rPr>
+        <w:t xml:space="preserve">any features are actually </w:t>
       </w:r>
       <w:r>
         <w:rPr>
@@ -2571,7 +3582,29 @@
           <w:szCs w:val="20"/>
           <w:bdr w:val="none" w:sz="0" w:space="0" w:color="auto" w:frame="1"/>
         </w:rPr>
-        <w:t xml:space="preserve"> was still very low.  It appears every feature is </w:t>
+        <w:t xml:space="preserve"> was still very low.  It appears </w:t>
+      </w:r>
+      <w:r>
+        <w:rPr>
+          <w:rFonts w:ascii="Arial" w:eastAsia="Times New Roman" w:hAnsi="Arial" w:cs="Arial"/>
+          <w:bCs/>
+          <w:color w:val="4F4F4F"/>
+          <w:sz w:val="20"/>
+          <w:szCs w:val="20"/>
+          <w:bdr w:val="none" w:sz="0" w:space="0" w:color="auto" w:frame="1"/>
+        </w:rPr>
+        <w:t xml:space="preserve">that </w:t>
+      </w:r>
+      <w:r>
+        <w:rPr>
+          <w:rFonts w:ascii="Arial" w:eastAsia="Times New Roman" w:hAnsi="Arial" w:cs="Arial"/>
+          <w:bCs/>
+          <w:color w:val="4F4F4F"/>
+          <w:sz w:val="20"/>
+          <w:szCs w:val="20"/>
+          <w:bdr w:val="none" w:sz="0" w:space="0" w:color="auto" w:frame="1"/>
+        </w:rPr>
+        <w:t xml:space="preserve">every feature is </w:t>
       </w:r>
       <w:r>
         <w:rPr>
@@ -2680,7 +3713,7 @@
           <w:bdr w:val="none" w:sz="0" w:space="0" w:color="auto" w:frame="1"/>
         </w:rPr>
         <w:drawing>
-          <wp:inline distT="0" distB="0" distL="0" distR="0" wp14:anchorId="33FD1023" wp14:editId="0E60D946">
+          <wp:inline distT="0" distB="0" distL="0" distR="0">
             <wp:extent cx="5934075" cy="3600450"/>
             <wp:effectExtent l="0" t="0" r="9525" b="0"/>
             <wp:docPr id="1" name="Picture 1" descr="C:\Users\jlee\Desktop\download.png"/>
@@ -2697,10 +3730,10 @@
                     </pic:cNvPicPr>
                   </pic:nvPicPr>
                   <pic:blipFill>
-                    <a:blip r:embed="rId6">
+                    <a:blip r:embed="rId6" cstate="print">
                       <a:extLst>
                         <a:ext uri="{28A0092B-C50C-407E-A947-70E740481C1C}">
-                          <a14:useLocalDpi xmlns:a14="http://schemas.microsoft.com/office/drawing/2010/main" val="0"/>
+                          <a14:useLocalDpi xmlns:a14="http://schemas.microsoft.com/office/drawing/2010/main" xmlns:wps="http://schemas.microsoft.com/office/word/2010/wordprocessingShape" xmlns:wpi="http://schemas.microsoft.com/office/word/2010/wordprocessingInk" xmlns:wpg="http://schemas.microsoft.com/office/word/2010/wordprocessingGroup" xmlns:w15="http://schemas.microsoft.com/office/word/2012/wordml" xmlns:w14="http://schemas.microsoft.com/office/word/2010/wordml" xmlns:w="http://schemas.openxmlformats.org/wordprocessingml/2006/main" xmlns:w10="urn:schemas-microsoft-com:office:word" xmlns:wp14="http://schemas.microsoft.com/office/word/2010/wordprocessingDrawing" xmlns:v="urn:schemas-microsoft-com:vml" xmlns:o="urn:schemas-microsoft-com:office:office" xmlns:mc="http://schemas.openxmlformats.org/markup-compatibility/2006" xmlns:wpc="http://schemas.microsoft.com/office/word/2010/wordprocessingCanvas" xmlns="" val="0"/>
                         </a:ext>
                       </a:extLst>
                     </a:blip>
@@ -2763,7 +3796,29 @@
           <w:szCs w:val="20"/>
           <w:bdr w:val="none" w:sz="0" w:space="0" w:color="auto" w:frame="1"/>
         </w:rPr>
-        <w:t xml:space="preserve">It appears none of the features except for List Price follows a normal distribution.  This means we will need to </w:t>
+        <w:t xml:space="preserve">It appears </w:t>
+      </w:r>
+      <w:r>
+        <w:rPr>
+          <w:rFonts w:ascii="Arial" w:eastAsia="Times New Roman" w:hAnsi="Arial" w:cs="Arial"/>
+          <w:bCs/>
+          <w:color w:val="4F4F4F"/>
+          <w:sz w:val="20"/>
+          <w:szCs w:val="20"/>
+          <w:bdr w:val="none" w:sz="0" w:space="0" w:color="auto" w:frame="1"/>
+        </w:rPr>
+        <w:t xml:space="preserve">that </w:t>
+      </w:r>
+      <w:r>
+        <w:rPr>
+          <w:rFonts w:ascii="Arial" w:eastAsia="Times New Roman" w:hAnsi="Arial" w:cs="Arial"/>
+          <w:bCs/>
+          <w:color w:val="4F4F4F"/>
+          <w:sz w:val="20"/>
+          <w:szCs w:val="20"/>
+          <w:bdr w:val="none" w:sz="0" w:space="0" w:color="auto" w:frame="1"/>
+        </w:rPr>
+        <w:t xml:space="preserve">none of the features except for List Price follows a normal distribution.  This means we will need to </w:t>
       </w:r>
       <w:r>
         <w:rPr>
@@ -2996,10 +4051,10 @@
                     </pic:cNvPicPr>
                   </pic:nvPicPr>
                   <pic:blipFill>
-                    <a:blip r:embed="rId7">
+                    <a:blip r:embed="rId7" cstate="print">
                       <a:extLst>
                         <a:ext uri="{28A0092B-C50C-407E-A947-70E740481C1C}">
-                          <a14:useLocalDpi xmlns:a14="http://schemas.microsoft.com/office/drawing/2010/main" val="0"/>
+                          <a14:useLocalDpi xmlns:a14="http://schemas.microsoft.com/office/drawing/2010/main" xmlns:wps="http://schemas.microsoft.com/office/word/2010/wordprocessingShape" xmlns:wpi="http://schemas.microsoft.com/office/word/2010/wordprocessingInk" xmlns:wpg="http://schemas.microsoft.com/office/word/2010/wordprocessingGroup" xmlns:w15="http://schemas.microsoft.com/office/word/2012/wordml" xmlns:w14="http://schemas.microsoft.com/office/word/2010/wordml" xmlns:w="http://schemas.openxmlformats.org/wordprocessingml/2006/main" xmlns:w10="urn:schemas-microsoft-com:office:word" xmlns:wp14="http://schemas.microsoft.com/office/word/2010/wordprocessingDrawing" xmlns:v="urn:schemas-microsoft-com:vml" xmlns:o="urn:schemas-microsoft-com:office:office" xmlns:mc="http://schemas.openxmlformats.org/markup-compatibility/2006" xmlns:wpc="http://schemas.microsoft.com/office/word/2010/wordprocessingCanvas" xmlns="" val="0"/>
                         </a:ext>
                       </a:extLst>
                     </a:blip>
@@ -3051,7 +4106,161 @@
           <w:szCs w:val="20"/>
           <w:bdr w:val="none" w:sz="0" w:space="0" w:color="auto" w:frame="1"/>
         </w:rPr>
-        <w:t>All the features are positively correlated with one other except for # bathrooms and Days on Markets.  It seems having more bathrooms helper a house seller quicker.  The correlations make sense.  An increase in rooms will increase the size (Fin SF) of the home.  Bigger homes generally take longer to sell.  # Room should be at least # Bedrooms + # Bathrooms.  Therefore positive correlation between #Bedrooms, # Bathrooms, and # Rooms is expected.</w:t>
+        <w:t xml:space="preserve">All the features are positively correlated with one </w:t>
+      </w:r>
+      <w:r>
+        <w:rPr>
+          <w:rFonts w:ascii="Arial" w:eastAsia="Times New Roman" w:hAnsi="Arial" w:cs="Arial"/>
+          <w:bCs/>
+          <w:color w:val="4F4F4F"/>
+          <w:sz w:val="20"/>
+          <w:szCs w:val="20"/>
+          <w:bdr w:val="none" w:sz="0" w:space="0" w:color="auto" w:frame="1"/>
+        </w:rPr>
+        <w:t>ano</w:t>
+      </w:r>
+      <w:r>
+        <w:rPr>
+          <w:rFonts w:ascii="Arial" w:eastAsia="Times New Roman" w:hAnsi="Arial" w:cs="Arial"/>
+          <w:bCs/>
+          <w:color w:val="4F4F4F"/>
+          <w:sz w:val="20"/>
+          <w:szCs w:val="20"/>
+          <w:bdr w:val="none" w:sz="0" w:space="0" w:color="auto" w:frame="1"/>
+        </w:rPr>
+        <w:t xml:space="preserve">ther </w:t>
+      </w:r>
+      <w:r>
+        <w:rPr>
+          <w:rFonts w:ascii="Arial" w:eastAsia="Times New Roman" w:hAnsi="Arial" w:cs="Arial"/>
+          <w:bCs/>
+          <w:color w:val="4F4F4F"/>
+          <w:sz w:val="20"/>
+          <w:szCs w:val="20"/>
+          <w:bdr w:val="none" w:sz="0" w:space="0" w:color="auto" w:frame="1"/>
+        </w:rPr>
+        <w:t xml:space="preserve">except for # </w:t>
+      </w:r>
+      <w:r>
+        <w:rPr>
+          <w:rFonts w:ascii="Arial" w:eastAsia="Times New Roman" w:hAnsi="Arial" w:cs="Arial"/>
+          <w:bCs/>
+          <w:color w:val="4F4F4F"/>
+          <w:sz w:val="20"/>
+          <w:szCs w:val="20"/>
+          <w:bdr w:val="none" w:sz="0" w:space="0" w:color="auto" w:frame="1"/>
+        </w:rPr>
+        <w:t>Bath</w:t>
+      </w:r>
+      <w:r>
+        <w:rPr>
+          <w:rFonts w:ascii="Arial" w:eastAsia="Times New Roman" w:hAnsi="Arial" w:cs="Arial"/>
+          <w:bCs/>
+          <w:color w:val="4F4F4F"/>
+          <w:sz w:val="20"/>
+          <w:szCs w:val="20"/>
+          <w:bdr w:val="none" w:sz="0" w:space="0" w:color="auto" w:frame="1"/>
+        </w:rPr>
+        <w:t xml:space="preserve">s </w:t>
+      </w:r>
+      <w:r>
+        <w:rPr>
+          <w:rFonts w:ascii="Arial" w:eastAsia="Times New Roman" w:hAnsi="Arial" w:cs="Arial"/>
+          <w:bCs/>
+          <w:color w:val="4F4F4F"/>
+          <w:sz w:val="20"/>
+          <w:szCs w:val="20"/>
+          <w:bdr w:val="none" w:sz="0" w:space="0" w:color="auto" w:frame="1"/>
+        </w:rPr>
+        <w:t xml:space="preserve">and Days on Market.  It seems </w:t>
+      </w:r>
+      <w:r>
+        <w:rPr>
+          <w:rFonts w:ascii="Arial" w:eastAsia="Times New Roman" w:hAnsi="Arial" w:cs="Arial"/>
+          <w:bCs/>
+          <w:color w:val="4F4F4F"/>
+          <w:sz w:val="20"/>
+          <w:szCs w:val="20"/>
+          <w:bdr w:val="none" w:sz="0" w:space="0" w:color="auto" w:frame="1"/>
+        </w:rPr>
+        <w:t xml:space="preserve">that </w:t>
+      </w:r>
+      <w:r>
+        <w:rPr>
+          <w:rFonts w:ascii="Arial" w:eastAsia="Times New Roman" w:hAnsi="Arial" w:cs="Arial"/>
+          <w:bCs/>
+          <w:color w:val="4F4F4F"/>
+          <w:sz w:val="20"/>
+          <w:szCs w:val="20"/>
+          <w:bdr w:val="none" w:sz="0" w:space="0" w:color="auto" w:frame="1"/>
+        </w:rPr>
+        <w:t xml:space="preserve">having more bathrooms </w:t>
+      </w:r>
+      <w:r>
+        <w:rPr>
+          <w:rFonts w:ascii="Arial" w:eastAsia="Times New Roman" w:hAnsi="Arial" w:cs="Arial"/>
+          <w:bCs/>
+          <w:color w:val="4F4F4F"/>
+          <w:sz w:val="20"/>
+          <w:szCs w:val="20"/>
+          <w:bdr w:val="none" w:sz="0" w:space="0" w:color="auto" w:frame="1"/>
+        </w:rPr>
+        <w:t>help</w:t>
+      </w:r>
+      <w:r>
+        <w:rPr>
+          <w:rFonts w:ascii="Arial" w:eastAsia="Times New Roman" w:hAnsi="Arial" w:cs="Arial"/>
+          <w:bCs/>
+          <w:color w:val="4F4F4F"/>
+          <w:sz w:val="20"/>
+          <w:szCs w:val="20"/>
+          <w:bdr w:val="none" w:sz="0" w:space="0" w:color="auto" w:frame="1"/>
+        </w:rPr>
+        <w:t>s</w:t>
+      </w:r>
+      <w:r>
+        <w:rPr>
+          <w:rFonts w:ascii="Arial" w:eastAsia="Times New Roman" w:hAnsi="Arial" w:cs="Arial"/>
+          <w:bCs/>
+          <w:color w:val="4F4F4F"/>
+          <w:sz w:val="20"/>
+          <w:szCs w:val="20"/>
+          <w:bdr w:val="none" w:sz="0" w:space="0" w:color="auto" w:frame="1"/>
+        </w:rPr>
+        <w:t xml:space="preserve"> </w:t>
+      </w:r>
+      <w:r>
+        <w:rPr>
+          <w:rFonts w:ascii="Arial" w:eastAsia="Times New Roman" w:hAnsi="Arial" w:cs="Arial"/>
+          <w:bCs/>
+          <w:color w:val="4F4F4F"/>
+          <w:sz w:val="20"/>
+          <w:szCs w:val="20"/>
+          <w:bdr w:val="none" w:sz="0" w:space="0" w:color="auto" w:frame="1"/>
+        </w:rPr>
+        <w:t>a house sell quicker.  The correlations make sense.  An increase in rooms will increase the size (Fin SF) of the home.  Bigger homes generally take longer to sell.  # Room should be at least # Bedrooms + # Baths.  Therefore</w:t>
+      </w:r>
+      <w:r>
+        <w:rPr>
+          <w:rFonts w:ascii="Arial" w:eastAsia="Times New Roman" w:hAnsi="Arial" w:cs="Arial"/>
+          <w:bCs/>
+          <w:color w:val="4F4F4F"/>
+          <w:sz w:val="20"/>
+          <w:szCs w:val="20"/>
+          <w:bdr w:val="none" w:sz="0" w:space="0" w:color="auto" w:frame="1"/>
+        </w:rPr>
+        <w:t>,</w:t>
+      </w:r>
+      <w:r>
+        <w:rPr>
+          <w:rFonts w:ascii="Arial" w:eastAsia="Times New Roman" w:hAnsi="Arial" w:cs="Arial"/>
+          <w:bCs/>
+          <w:color w:val="4F4F4F"/>
+          <w:sz w:val="20"/>
+          <w:szCs w:val="20"/>
+          <w:bdr w:val="none" w:sz="0" w:space="0" w:color="auto" w:frame="1"/>
+        </w:rPr>
+        <w:t xml:space="preserve"> positive correlation between #Bedrooms, # Baths, and # Rooms is expected.</w:t>
       </w:r>
       <w:r>
         <w:rPr>
@@ -3131,7 +4340,106 @@
           <w:szCs w:val="20"/>
           <w:bdr w:val="none" w:sz="0" w:space="0" w:color="auto" w:frame="1"/>
         </w:rPr>
-        <w:t>The data is not normally distributed, especially if the mean and median vary significantly (indicating a large skew), it is most often appropriate to apply a non-linear scaling — particularly for financial data. One way to achieve this scaling is by using a Box-Cox test, which calculates the best power transformation of the data that reduces skewness. A simpler approach which can work in most cases would be applying the natural logarithm.</w:t>
+        <w:t>The data is not normally distributed, especially if the mean and median vary significantly (indicating a large skew</w:t>
+      </w:r>
+      <w:r>
+        <w:rPr>
+          <w:rFonts w:ascii="Arial" w:eastAsia="Times New Roman" w:hAnsi="Arial" w:cs="Arial"/>
+          <w:bCs/>
+          <w:color w:val="4F4F4F"/>
+          <w:sz w:val="20"/>
+          <w:szCs w:val="20"/>
+          <w:bdr w:val="none" w:sz="0" w:space="0" w:color="auto" w:frame="1"/>
+        </w:rPr>
+        <w:t>)</w:t>
+      </w:r>
+      <w:r>
+        <w:rPr>
+          <w:rFonts w:ascii="Arial" w:eastAsia="Times New Roman" w:hAnsi="Arial" w:cs="Arial"/>
+          <w:bCs/>
+          <w:color w:val="4F4F4F"/>
+          <w:sz w:val="20"/>
+          <w:szCs w:val="20"/>
+          <w:bdr w:val="none" w:sz="0" w:space="0" w:color="auto" w:frame="1"/>
+        </w:rPr>
+        <w:t>.</w:t>
+      </w:r>
+      <w:r>
+        <w:rPr>
+          <w:rFonts w:ascii="Arial" w:eastAsia="Times New Roman" w:hAnsi="Arial" w:cs="Arial"/>
+          <w:bCs/>
+          <w:color w:val="4F4F4F"/>
+          <w:sz w:val="20"/>
+          <w:szCs w:val="20"/>
+          <w:bdr w:val="none" w:sz="0" w:space="0" w:color="auto" w:frame="1"/>
+        </w:rPr>
+        <w:t xml:space="preserve"> </w:t>
+      </w:r>
+      <w:r>
+        <w:rPr>
+          <w:rFonts w:ascii="Arial" w:eastAsia="Times New Roman" w:hAnsi="Arial" w:cs="Arial"/>
+          <w:bCs/>
+          <w:color w:val="4F4F4F"/>
+          <w:sz w:val="20"/>
+          <w:szCs w:val="20"/>
+          <w:bdr w:val="none" w:sz="0" w:space="0" w:color="auto" w:frame="1"/>
+        </w:rPr>
+        <w:t>I</w:t>
+      </w:r>
+      <w:r>
+        <w:rPr>
+          <w:rFonts w:ascii="Arial" w:eastAsia="Times New Roman" w:hAnsi="Arial" w:cs="Arial"/>
+          <w:bCs/>
+          <w:color w:val="4F4F4F"/>
+          <w:sz w:val="20"/>
+          <w:szCs w:val="20"/>
+          <w:bdr w:val="none" w:sz="0" w:space="0" w:color="auto" w:frame="1"/>
+        </w:rPr>
+        <w:t xml:space="preserve">t </w:t>
+      </w:r>
+      <w:r>
+        <w:rPr>
+          <w:rFonts w:ascii="Arial" w:eastAsia="Times New Roman" w:hAnsi="Arial" w:cs="Arial"/>
+          <w:bCs/>
+          <w:color w:val="4F4F4F"/>
+          <w:sz w:val="20"/>
+          <w:szCs w:val="20"/>
+          <w:bdr w:val="none" w:sz="0" w:space="0" w:color="auto" w:frame="1"/>
+        </w:rPr>
+        <w:t xml:space="preserve">is most often appropriate to apply non-linear scaling — particularly for financial data. One way to achieve this scaling is by using a Box-Cox test, which calculates the best power transformation of the data that reduces skewness. A simpler approach which </w:t>
+      </w:r>
+      <w:r>
+        <w:rPr>
+          <w:rFonts w:ascii="Arial" w:eastAsia="Times New Roman" w:hAnsi="Arial" w:cs="Arial"/>
+          <w:bCs/>
+          <w:color w:val="4F4F4F"/>
+          <w:sz w:val="20"/>
+          <w:szCs w:val="20"/>
+          <w:bdr w:val="none" w:sz="0" w:space="0" w:color="auto" w:frame="1"/>
+        </w:rPr>
+        <w:t>will</w:t>
+      </w:r>
+      <w:r>
+        <w:rPr>
+          <w:rFonts w:ascii="Arial" w:eastAsia="Times New Roman" w:hAnsi="Arial" w:cs="Arial"/>
+          <w:bCs/>
+          <w:color w:val="4F4F4F"/>
+          <w:sz w:val="20"/>
+          <w:szCs w:val="20"/>
+          <w:bdr w:val="none" w:sz="0" w:space="0" w:color="auto" w:frame="1"/>
+        </w:rPr>
+        <w:t xml:space="preserve"> </w:t>
+      </w:r>
+      <w:r>
+        <w:rPr>
+          <w:rFonts w:ascii="Arial" w:eastAsia="Times New Roman" w:hAnsi="Arial" w:cs="Arial"/>
+          <w:bCs/>
+          <w:color w:val="4F4F4F"/>
+          <w:sz w:val="20"/>
+          <w:szCs w:val="20"/>
+          <w:bdr w:val="none" w:sz="0" w:space="0" w:color="auto" w:frame="1"/>
+        </w:rPr>
+        <w:t>work in most cases would be applying the natural logarithm.</w:t>
       </w:r>
     </w:p>
     <w:p>
@@ -3201,7 +4509,51 @@
           <w:szCs w:val="20"/>
           <w:bdr w:val="none" w:sz="0" w:space="0" w:color="auto" w:frame="1"/>
         </w:rPr>
-        <w:t xml:space="preserve">We need to split the data into training and testing sets to estimate how our model will perform on new data. This will also check to see if we are overfitting model to the data. An over fitted model will perform </w:t>
+        <w:t>We need to split the data into training and testing sets to estimate how our model will perform on new data. This will also check to see if we are over</w:t>
+      </w:r>
+      <w:r>
+        <w:rPr>
+          <w:rFonts w:ascii="Arial" w:eastAsia="Times New Roman" w:hAnsi="Arial" w:cs="Arial"/>
+          <w:bCs/>
+          <w:color w:val="4F4F4F"/>
+          <w:sz w:val="20"/>
+          <w:szCs w:val="20"/>
+          <w:bdr w:val="none" w:sz="0" w:space="0" w:color="auto" w:frame="1"/>
+        </w:rPr>
+        <w:t xml:space="preserve"> </w:t>
+      </w:r>
+      <w:r>
+        <w:rPr>
+          <w:rFonts w:ascii="Arial" w:eastAsia="Times New Roman" w:hAnsi="Arial" w:cs="Arial"/>
+          <w:bCs/>
+          <w:color w:val="4F4F4F"/>
+          <w:sz w:val="20"/>
+          <w:szCs w:val="20"/>
+          <w:bdr w:val="none" w:sz="0" w:space="0" w:color="auto" w:frame="1"/>
+        </w:rPr>
+        <w:t xml:space="preserve">fitting </w:t>
+      </w:r>
+      <w:r>
+        <w:rPr>
+          <w:rFonts w:ascii="Arial" w:eastAsia="Times New Roman" w:hAnsi="Arial" w:cs="Arial"/>
+          <w:bCs/>
+          <w:color w:val="4F4F4F"/>
+          <w:sz w:val="20"/>
+          <w:szCs w:val="20"/>
+          <w:bdr w:val="none" w:sz="0" w:space="0" w:color="auto" w:frame="1"/>
+        </w:rPr>
+        <w:t xml:space="preserve">the </w:t>
+      </w:r>
+      <w:r>
+        <w:rPr>
+          <w:rFonts w:ascii="Arial" w:eastAsia="Times New Roman" w:hAnsi="Arial" w:cs="Arial"/>
+          <w:bCs/>
+          <w:color w:val="4F4F4F"/>
+          <w:sz w:val="20"/>
+          <w:szCs w:val="20"/>
+          <w:bdr w:val="none" w:sz="0" w:space="0" w:color="auto" w:frame="1"/>
+        </w:rPr>
+        <w:t xml:space="preserve">model to the data. An over fitted model will </w:t>
       </w:r>
       <w:r>
         <w:rPr>
@@ -3213,7 +4565,29 @@
           <w:bdr w:val="none" w:sz="0" w:space="0" w:color="auto" w:frame="1"/>
         </w:rPr>
         <w:lastRenderedPageBreak/>
-        <w:t>well on the training set but poorly on the testing set.  We will use 200 data points for training our model.  Then we will test our models on the remaining data points.</w:t>
+        <w:t>perform well on the training set</w:t>
+      </w:r>
+      <w:r>
+        <w:rPr>
+          <w:rFonts w:ascii="Arial" w:eastAsia="Times New Roman" w:hAnsi="Arial" w:cs="Arial"/>
+          <w:bCs/>
+          <w:color w:val="4F4F4F"/>
+          <w:sz w:val="20"/>
+          <w:szCs w:val="20"/>
+          <w:bdr w:val="none" w:sz="0" w:space="0" w:color="auto" w:frame="1"/>
+        </w:rPr>
+        <w:t>,</w:t>
+      </w:r>
+      <w:r>
+        <w:rPr>
+          <w:rFonts w:ascii="Arial" w:eastAsia="Times New Roman" w:hAnsi="Arial" w:cs="Arial"/>
+          <w:bCs/>
+          <w:color w:val="4F4F4F"/>
+          <w:sz w:val="20"/>
+          <w:szCs w:val="20"/>
+          <w:bdr w:val="none" w:sz="0" w:space="0" w:color="auto" w:frame="1"/>
+        </w:rPr>
+        <w:t xml:space="preserve"> but poorly on the testing set.  We will use 200 data points for training our model.  Then we will test our models on the remaining data points.</w:t>
       </w:r>
       <w:r>
         <w:rPr>
@@ -3295,7 +4669,51 @@
           <w:szCs w:val="20"/>
           <w:bdr w:val="none" w:sz="0" w:space="0" w:color="auto" w:frame="1"/>
         </w:rPr>
-        <w:t>In this section, we will tried various supervised learnin</w:t>
+        <w:t xml:space="preserve">In this section, we will </w:t>
+      </w:r>
+      <w:r>
+        <w:rPr>
+          <w:rFonts w:ascii="Arial" w:eastAsia="Times New Roman" w:hAnsi="Arial" w:cs="Arial"/>
+          <w:bCs/>
+          <w:color w:val="4F4F4F"/>
+          <w:sz w:val="20"/>
+          <w:szCs w:val="20"/>
+          <w:bdr w:val="none" w:sz="0" w:space="0" w:color="auto" w:frame="1"/>
+        </w:rPr>
+        <w:t>tr</w:t>
+      </w:r>
+      <w:r>
+        <w:rPr>
+          <w:rFonts w:ascii="Arial" w:eastAsia="Times New Roman" w:hAnsi="Arial" w:cs="Arial"/>
+          <w:bCs/>
+          <w:color w:val="4F4F4F"/>
+          <w:sz w:val="20"/>
+          <w:szCs w:val="20"/>
+          <w:bdr w:val="none" w:sz="0" w:space="0" w:color="auto" w:frame="1"/>
+        </w:rPr>
+        <w:t>y</w:t>
+      </w:r>
+      <w:r>
+        <w:rPr>
+          <w:rFonts w:ascii="Arial" w:eastAsia="Times New Roman" w:hAnsi="Arial" w:cs="Arial"/>
+          <w:bCs/>
+          <w:color w:val="4F4F4F"/>
+          <w:sz w:val="20"/>
+          <w:szCs w:val="20"/>
+          <w:bdr w:val="none" w:sz="0" w:space="0" w:color="auto" w:frame="1"/>
+        </w:rPr>
+        <w:t xml:space="preserve"> </w:t>
+      </w:r>
+      <w:r>
+        <w:rPr>
+          <w:rFonts w:ascii="Arial" w:eastAsia="Times New Roman" w:hAnsi="Arial" w:cs="Arial"/>
+          <w:bCs/>
+          <w:color w:val="4F4F4F"/>
+          <w:sz w:val="20"/>
+          <w:szCs w:val="20"/>
+          <w:bdr w:val="none" w:sz="0" w:space="0" w:color="auto" w:frame="1"/>
+        </w:rPr>
+        <w:t>various supervised learnin</w:t>
       </w:r>
       <w:r>
         <w:rPr>
@@ -3317,7 +4735,29 @@
           <w:szCs w:val="20"/>
           <w:bdr w:val="none" w:sz="0" w:space="0" w:color="auto" w:frame="1"/>
         </w:rPr>
-        <w:t xml:space="preserve">.  We tested the models against one </w:t>
+        <w:t>.  We</w:t>
+      </w:r>
+      <w:r>
+        <w:rPr>
+          <w:rFonts w:ascii="Arial" w:eastAsia="Times New Roman" w:hAnsi="Arial" w:cs="Arial"/>
+          <w:bCs/>
+          <w:color w:val="4F4F4F"/>
+          <w:sz w:val="20"/>
+          <w:szCs w:val="20"/>
+          <w:bdr w:val="none" w:sz="0" w:space="0" w:color="auto" w:frame="1"/>
+        </w:rPr>
+        <w:t xml:space="preserve"> will</w:t>
+      </w:r>
+      <w:r>
+        <w:rPr>
+          <w:rFonts w:ascii="Arial" w:eastAsia="Times New Roman" w:hAnsi="Arial" w:cs="Arial"/>
+          <w:bCs/>
+          <w:color w:val="4F4F4F"/>
+          <w:sz w:val="20"/>
+          <w:szCs w:val="20"/>
+          <w:bdr w:val="none" w:sz="0" w:space="0" w:color="auto" w:frame="1"/>
+        </w:rPr>
+        <w:t xml:space="preserve"> test the models against one </w:t>
       </w:r>
       <w:r>
         <w:rPr>
@@ -3416,12 +4856,12 @@
       <w:tblPr>
         <w:tblStyle w:val="TableGrid"/>
         <w:tblW w:w="0" w:type="auto"/>
-        <w:tblLook w:val="04A0" w:firstRow="1" w:lastRow="0" w:firstColumn="1" w:lastColumn="0" w:noHBand="0" w:noVBand="1"/>
+        <w:tblLook w:val="04A0"/>
       </w:tblPr>
       <w:tblGrid>
-        <w:gridCol w:w="1861"/>
-        <w:gridCol w:w="1903"/>
-        <w:gridCol w:w="1954"/>
+        <w:gridCol w:w="1899"/>
+        <w:gridCol w:w="1950"/>
+        <w:gridCol w:w="1997"/>
         <w:gridCol w:w="1866"/>
         <w:gridCol w:w="1766"/>
       </w:tblGrid>
@@ -3766,29 +5206,7 @@
                 <w:szCs w:val="20"/>
                 <w:bdr w:val="none" w:sz="0" w:space="0" w:color="auto" w:frame="1"/>
               </w:rPr>
-              <w:t>Kernel</w:t>
-            </w:r>
-            <w:r>
-              <w:rPr>
-                <w:rFonts w:ascii="Times New Roman" w:eastAsia="Times New Roman" w:hAnsi="Times New Roman" w:cs="Times New Roman"/>
-                <w:bCs/>
-                <w:color w:val="4F4F4F"/>
-                <w:sz w:val="20"/>
-                <w:szCs w:val="20"/>
-                <w:bdr w:val="none" w:sz="0" w:space="0" w:color="auto" w:frame="1"/>
-              </w:rPr>
-              <w:t xml:space="preserve"> </w:t>
-            </w:r>
-            <w:r>
-              <w:rPr>
-                <w:rFonts w:ascii="Times New Roman" w:eastAsia="Times New Roman" w:hAnsi="Times New Roman" w:cs="Times New Roman"/>
-                <w:bCs/>
-                <w:color w:val="4F4F4F"/>
-                <w:sz w:val="20"/>
-                <w:szCs w:val="20"/>
-                <w:bdr w:val="none" w:sz="0" w:space="0" w:color="auto" w:frame="1"/>
-              </w:rPr>
-              <w:t>Ridge</w:t>
+              <w:t>Kernel Ridge</w:t>
             </w:r>
           </w:p>
         </w:tc>
@@ -4092,29 +5510,7 @@
                 <w:szCs w:val="20"/>
                 <w:bdr w:val="none" w:sz="0" w:space="0" w:color="auto" w:frame="1"/>
               </w:rPr>
-              <w:t>SGD</w:t>
-            </w:r>
-            <w:r>
-              <w:rPr>
-                <w:rFonts w:ascii="Times New Roman" w:eastAsia="Times New Roman" w:hAnsi="Times New Roman" w:cs="Times New Roman"/>
-                <w:bCs/>
-                <w:color w:val="4F4F4F"/>
-                <w:sz w:val="20"/>
-                <w:szCs w:val="20"/>
-                <w:bdr w:val="none" w:sz="0" w:space="0" w:color="auto" w:frame="1"/>
-              </w:rPr>
-              <w:t xml:space="preserve"> </w:t>
-            </w:r>
-            <w:r>
-              <w:rPr>
-                <w:rFonts w:ascii="Times New Roman" w:eastAsia="Times New Roman" w:hAnsi="Times New Roman" w:cs="Times New Roman"/>
-                <w:bCs/>
-                <w:color w:val="4F4F4F"/>
-                <w:sz w:val="20"/>
-                <w:szCs w:val="20"/>
-                <w:bdr w:val="none" w:sz="0" w:space="0" w:color="auto" w:frame="1"/>
-              </w:rPr>
-              <w:t>Regressor</w:t>
+              <w:t>SGD Regressor</w:t>
             </w:r>
           </w:p>
         </w:tc>
@@ -4266,51 +5662,7 @@
                 <w:szCs w:val="20"/>
                 <w:bdr w:val="none" w:sz="0" w:space="0" w:color="auto" w:frame="1"/>
               </w:rPr>
-              <w:t>K</w:t>
-            </w:r>
-            <w:r>
-              <w:rPr>
-                <w:rFonts w:ascii="Times New Roman" w:eastAsia="Times New Roman" w:hAnsi="Times New Roman" w:cs="Times New Roman"/>
-                <w:bCs/>
-                <w:color w:val="4F4F4F"/>
-                <w:sz w:val="20"/>
-                <w:szCs w:val="20"/>
-                <w:bdr w:val="none" w:sz="0" w:space="0" w:color="auto" w:frame="1"/>
-              </w:rPr>
-              <w:t>-</w:t>
-            </w:r>
-            <w:r>
-              <w:rPr>
-                <w:rFonts w:ascii="Times New Roman" w:eastAsia="Times New Roman" w:hAnsi="Times New Roman" w:cs="Times New Roman"/>
-                <w:bCs/>
-                <w:color w:val="4F4F4F"/>
-                <w:sz w:val="20"/>
-                <w:szCs w:val="20"/>
-                <w:bdr w:val="none" w:sz="0" w:space="0" w:color="auto" w:frame="1"/>
-              </w:rPr>
-              <w:t>Neighbors</w:t>
-            </w:r>
-            <w:r>
-              <w:rPr>
-                <w:rFonts w:ascii="Times New Roman" w:eastAsia="Times New Roman" w:hAnsi="Times New Roman" w:cs="Times New Roman"/>
-                <w:bCs/>
-                <w:color w:val="4F4F4F"/>
-                <w:sz w:val="20"/>
-                <w:szCs w:val="20"/>
-                <w:bdr w:val="none" w:sz="0" w:space="0" w:color="auto" w:frame="1"/>
-              </w:rPr>
-              <w:t xml:space="preserve"> </w:t>
-            </w:r>
-            <w:r>
-              <w:rPr>
-                <w:rFonts w:ascii="Times New Roman" w:eastAsia="Times New Roman" w:hAnsi="Times New Roman" w:cs="Times New Roman"/>
-                <w:bCs/>
-                <w:color w:val="4F4F4F"/>
-                <w:sz w:val="20"/>
-                <w:szCs w:val="20"/>
-                <w:bdr w:val="none" w:sz="0" w:space="0" w:color="auto" w:frame="1"/>
-              </w:rPr>
-              <w:t>Regressor</w:t>
+              <w:t>K-Neighbors Regressor</w:t>
             </w:r>
           </w:p>
         </w:tc>
@@ -4462,51 +5814,7 @@
                 <w:szCs w:val="20"/>
                 <w:bdr w:val="none" w:sz="0" w:space="0" w:color="auto" w:frame="1"/>
               </w:rPr>
-              <w:t>Decision</w:t>
-            </w:r>
-            <w:r>
-              <w:rPr>
-                <w:rFonts w:ascii="Times New Roman" w:eastAsia="Times New Roman" w:hAnsi="Times New Roman" w:cs="Times New Roman"/>
-                <w:bCs/>
-                <w:color w:val="4F4F4F"/>
-                <w:sz w:val="20"/>
-                <w:szCs w:val="20"/>
-                <w:bdr w:val="none" w:sz="0" w:space="0" w:color="auto" w:frame="1"/>
-              </w:rPr>
-              <w:t xml:space="preserve"> </w:t>
-            </w:r>
-            <w:r>
-              <w:rPr>
-                <w:rFonts w:ascii="Times New Roman" w:eastAsia="Times New Roman" w:hAnsi="Times New Roman" w:cs="Times New Roman"/>
-                <w:bCs/>
-                <w:color w:val="4F4F4F"/>
-                <w:sz w:val="20"/>
-                <w:szCs w:val="20"/>
-                <w:bdr w:val="none" w:sz="0" w:space="0" w:color="auto" w:frame="1"/>
-              </w:rPr>
-              <w:t>Tree</w:t>
-            </w:r>
-            <w:r>
-              <w:rPr>
-                <w:rFonts w:ascii="Times New Roman" w:eastAsia="Times New Roman" w:hAnsi="Times New Roman" w:cs="Times New Roman"/>
-                <w:bCs/>
-                <w:color w:val="4F4F4F"/>
-                <w:sz w:val="20"/>
-                <w:szCs w:val="20"/>
-                <w:bdr w:val="none" w:sz="0" w:space="0" w:color="auto" w:frame="1"/>
-              </w:rPr>
-              <w:t xml:space="preserve"> </w:t>
-            </w:r>
-            <w:r>
-              <w:rPr>
-                <w:rFonts w:ascii="Times New Roman" w:eastAsia="Times New Roman" w:hAnsi="Times New Roman" w:cs="Times New Roman"/>
-                <w:bCs/>
-                <w:color w:val="4F4F4F"/>
-                <w:sz w:val="20"/>
-                <w:szCs w:val="20"/>
-                <w:bdr w:val="none" w:sz="0" w:space="0" w:color="auto" w:frame="1"/>
-              </w:rPr>
-              <w:t>Regressor</w:t>
+              <w:t>Decision Tree Regressor</w:t>
             </w:r>
           </w:p>
         </w:tc>
@@ -4685,7 +5993,95 @@
           <w:szCs w:val="20"/>
           <w:bdr w:val="none" w:sz="0" w:space="0" w:color="auto" w:frame="1"/>
         </w:rPr>
-        <w:t xml:space="preserve">We will try various different regression models from </w:t>
+        <w:t xml:space="preserve">We will </w:t>
+      </w:r>
+      <w:r>
+        <w:rPr>
+          <w:rFonts w:ascii="Arial" w:eastAsia="Times New Roman" w:hAnsi="Arial" w:cs="Arial"/>
+          <w:bCs/>
+          <w:color w:val="4F4F4F"/>
+          <w:sz w:val="20"/>
+          <w:szCs w:val="20"/>
+          <w:bdr w:val="none" w:sz="0" w:space="0" w:color="auto" w:frame="1"/>
+        </w:rPr>
+        <w:t>use</w:t>
+      </w:r>
+      <w:r>
+        <w:rPr>
+          <w:rFonts w:ascii="Arial" w:eastAsia="Times New Roman" w:hAnsi="Arial" w:cs="Arial"/>
+          <w:bCs/>
+          <w:color w:val="4F4F4F"/>
+          <w:sz w:val="20"/>
+          <w:szCs w:val="20"/>
+          <w:bdr w:val="none" w:sz="0" w:space="0" w:color="auto" w:frame="1"/>
+        </w:rPr>
+        <w:t xml:space="preserve"> </w:t>
+      </w:r>
+      <w:r>
+        <w:rPr>
+          <w:rFonts w:ascii="Arial" w:eastAsia="Times New Roman" w:hAnsi="Arial" w:cs="Arial"/>
+          <w:bCs/>
+          <w:color w:val="4F4F4F"/>
+          <w:sz w:val="20"/>
+          <w:szCs w:val="20"/>
+          <w:bdr w:val="none" w:sz="0" w:space="0" w:color="auto" w:frame="1"/>
+        </w:rPr>
+        <w:t xml:space="preserve">a </w:t>
+      </w:r>
+      <w:r>
+        <w:rPr>
+          <w:rFonts w:ascii="Arial" w:eastAsia="Times New Roman" w:hAnsi="Arial" w:cs="Arial"/>
+          <w:bCs/>
+          <w:color w:val="4F4F4F"/>
+          <w:sz w:val="20"/>
+          <w:szCs w:val="20"/>
+          <w:bdr w:val="none" w:sz="0" w:space="0" w:color="auto" w:frame="1"/>
+        </w:rPr>
+        <w:t>vari</w:t>
+      </w:r>
+      <w:r>
+        <w:rPr>
+          <w:rFonts w:ascii="Arial" w:eastAsia="Times New Roman" w:hAnsi="Arial" w:cs="Arial"/>
+          <w:bCs/>
+          <w:color w:val="4F4F4F"/>
+          <w:sz w:val="20"/>
+          <w:szCs w:val="20"/>
+          <w:bdr w:val="none" w:sz="0" w:space="0" w:color="auto" w:frame="1"/>
+        </w:rPr>
+        <w:t>ety</w:t>
+      </w:r>
+      <w:r>
+        <w:rPr>
+          <w:rFonts w:ascii="Arial" w:eastAsia="Times New Roman" w:hAnsi="Arial" w:cs="Arial"/>
+          <w:bCs/>
+          <w:color w:val="4F4F4F"/>
+          <w:sz w:val="20"/>
+          <w:szCs w:val="20"/>
+          <w:bdr w:val="none" w:sz="0" w:space="0" w:color="auto" w:frame="1"/>
+        </w:rPr>
+        <w:t xml:space="preserve"> </w:t>
+      </w:r>
+      <w:r>
+        <w:rPr>
+          <w:rFonts w:ascii="Arial" w:eastAsia="Times New Roman" w:hAnsi="Arial" w:cs="Arial"/>
+          <w:bCs/>
+          <w:color w:val="4F4F4F"/>
+          <w:sz w:val="20"/>
+          <w:szCs w:val="20"/>
+          <w:bdr w:val="none" w:sz="0" w:space="0" w:color="auto" w:frame="1"/>
+        </w:rPr>
+        <w:t xml:space="preserve">of </w:t>
+      </w:r>
+      <w:r>
+        <w:rPr>
+          <w:rFonts w:ascii="Arial" w:eastAsia="Times New Roman" w:hAnsi="Arial" w:cs="Arial"/>
+          <w:bCs/>
+          <w:color w:val="4F4F4F"/>
+          <w:sz w:val="20"/>
+          <w:szCs w:val="20"/>
+          <w:bdr w:val="none" w:sz="0" w:space="0" w:color="auto" w:frame="1"/>
+        </w:rPr>
+        <w:t xml:space="preserve">different regression models from </w:t>
       </w:r>
       <w:r>
         <w:rPr>
@@ -4729,7 +6125,51 @@
           <w:szCs w:val="20"/>
           <w:bdr w:val="none" w:sz="0" w:space="0" w:color="auto" w:frame="1"/>
         </w:rPr>
-        <w:t>The regression models performed much better after implementing log feature scaling.  The estimator with out of sample performance was the K</w:t>
+        <w:t>The regression models performed much better after implementing log feature scaling.  The estimator with out</w:t>
+      </w:r>
+      <w:r>
+        <w:rPr>
+          <w:rFonts w:ascii="Arial" w:eastAsia="Times New Roman" w:hAnsi="Arial" w:cs="Arial"/>
+          <w:bCs/>
+          <w:color w:val="4F4F4F"/>
+          <w:sz w:val="20"/>
+          <w:szCs w:val="20"/>
+          <w:bdr w:val="none" w:sz="0" w:space="0" w:color="auto" w:frame="1"/>
+        </w:rPr>
+        <w:t>-</w:t>
+      </w:r>
+      <w:r>
+        <w:rPr>
+          <w:rFonts w:ascii="Arial" w:eastAsia="Times New Roman" w:hAnsi="Arial" w:cs="Arial"/>
+          <w:bCs/>
+          <w:color w:val="4F4F4F"/>
+          <w:sz w:val="20"/>
+          <w:szCs w:val="20"/>
+          <w:bdr w:val="none" w:sz="0" w:space="0" w:color="auto" w:frame="1"/>
+        </w:rPr>
+        <w:t>of</w:t>
+      </w:r>
+      <w:r>
+        <w:rPr>
+          <w:rFonts w:ascii="Arial" w:eastAsia="Times New Roman" w:hAnsi="Arial" w:cs="Arial"/>
+          <w:bCs/>
+          <w:color w:val="4F4F4F"/>
+          <w:sz w:val="20"/>
+          <w:szCs w:val="20"/>
+          <w:bdr w:val="none" w:sz="0" w:space="0" w:color="auto" w:frame="1"/>
+        </w:rPr>
+        <w:t>-</w:t>
+      </w:r>
+      <w:r>
+        <w:rPr>
+          <w:rFonts w:ascii="Arial" w:eastAsia="Times New Roman" w:hAnsi="Arial" w:cs="Arial"/>
+          <w:bCs/>
+          <w:color w:val="4F4F4F"/>
+          <w:sz w:val="20"/>
+          <w:szCs w:val="20"/>
+          <w:bdr w:val="none" w:sz="0" w:space="0" w:color="auto" w:frame="1"/>
+        </w:rPr>
+        <w:t>sample performance was the K</w:t>
       </w:r>
       <w:r>
         <w:rPr>
@@ -4843,7 +6283,40 @@
           <w:szCs w:val="20"/>
           <w:bdr w:val="none" w:sz="0" w:space="0" w:color="auto" w:frame="1"/>
         </w:rPr>
-        <w:t>We will use fine tune the best our model by using grid search to find the best hyper parameters.  We will search for the optimal n_neighbors</w:t>
+        <w:t xml:space="preserve">We will fine tune </w:t>
+      </w:r>
+      <w:r>
+        <w:rPr>
+          <w:rFonts w:ascii="Arial" w:eastAsia="Times New Roman" w:hAnsi="Arial" w:cs="Arial"/>
+          <w:bCs/>
+          <w:color w:val="4F4F4F"/>
+          <w:sz w:val="20"/>
+          <w:szCs w:val="20"/>
+          <w:bdr w:val="none" w:sz="0" w:space="0" w:color="auto" w:frame="1"/>
+        </w:rPr>
+        <w:t>our</w:t>
+      </w:r>
+      <w:r>
+        <w:rPr>
+          <w:rFonts w:ascii="Arial" w:eastAsia="Times New Roman" w:hAnsi="Arial" w:cs="Arial"/>
+          <w:bCs/>
+          <w:color w:val="4F4F4F"/>
+          <w:sz w:val="20"/>
+          <w:szCs w:val="20"/>
+          <w:bdr w:val="none" w:sz="0" w:space="0" w:color="auto" w:frame="1"/>
+        </w:rPr>
+        <w:t xml:space="preserve"> </w:t>
+      </w:r>
+      <w:r>
+        <w:rPr>
+          <w:rFonts w:ascii="Arial" w:eastAsia="Times New Roman" w:hAnsi="Arial" w:cs="Arial"/>
+          <w:bCs/>
+          <w:color w:val="4F4F4F"/>
+          <w:sz w:val="20"/>
+          <w:szCs w:val="20"/>
+          <w:bdr w:val="none" w:sz="0" w:space="0" w:color="auto" w:frame="1"/>
+        </w:rPr>
+        <w:t>best model by using grid search to find the best hyper parameters.  We will search for the optimal n_neighbors</w:t>
       </w:r>
       <w:r>
         <w:rPr>
@@ -5000,7 +6473,205 @@
           <w:szCs w:val="20"/>
           <w:bdr w:val="none" w:sz="0" w:space="0" w:color="auto" w:frame="1"/>
         </w:rPr>
-        <w:t>We're trying to use the fine-tuned model to predict how much room my friend has to negotiate the price.  The home had 4 beds, 2.5 baths, 7 rooms, and is 2,088 fin sf in size.  The home was listed for $195,000 and had been on the market for 43 days.  We need to transform our input be applying the natural logarithm.</w:t>
+        <w:t>We</w:t>
+      </w:r>
+      <w:r>
+        <w:rPr>
+          <w:rFonts w:ascii="Arial" w:eastAsia="Times New Roman" w:hAnsi="Arial" w:cs="Arial"/>
+          <w:bCs/>
+          <w:color w:val="4F4F4F"/>
+          <w:sz w:val="20"/>
+          <w:szCs w:val="20"/>
+          <w:bdr w:val="none" w:sz="0" w:space="0" w:color="auto" w:frame="1"/>
+        </w:rPr>
+        <w:t xml:space="preserve"> a</w:t>
+      </w:r>
+      <w:r>
+        <w:rPr>
+          <w:rFonts w:ascii="Arial" w:eastAsia="Times New Roman" w:hAnsi="Arial" w:cs="Arial"/>
+          <w:bCs/>
+          <w:color w:val="4F4F4F"/>
+          <w:sz w:val="20"/>
+          <w:szCs w:val="20"/>
+          <w:bdr w:val="none" w:sz="0" w:space="0" w:color="auto" w:frame="1"/>
+        </w:rPr>
+        <w:t xml:space="preserve">re </w:t>
+      </w:r>
+      <w:r>
+        <w:rPr>
+          <w:rFonts w:ascii="Arial" w:eastAsia="Times New Roman" w:hAnsi="Arial" w:cs="Arial"/>
+          <w:bCs/>
+          <w:color w:val="4F4F4F"/>
+          <w:sz w:val="20"/>
+          <w:szCs w:val="20"/>
+          <w:bdr w:val="none" w:sz="0" w:space="0" w:color="auto" w:frame="1"/>
+        </w:rPr>
+        <w:t xml:space="preserve">trying to use the fine-tuned model to predict how much room my friend has to negotiate the </w:t>
+      </w:r>
+      <w:r>
+        <w:rPr>
+          <w:rFonts w:ascii="Arial" w:eastAsia="Times New Roman" w:hAnsi="Arial" w:cs="Arial"/>
+          <w:bCs/>
+          <w:color w:val="4F4F4F"/>
+          <w:sz w:val="20"/>
+          <w:szCs w:val="20"/>
+          <w:bdr w:val="none" w:sz="0" w:space="0" w:color="auto" w:frame="1"/>
+        </w:rPr>
+        <w:t xml:space="preserve">sales </w:t>
+      </w:r>
+      <w:r>
+        <w:rPr>
+          <w:rFonts w:ascii="Arial" w:eastAsia="Times New Roman" w:hAnsi="Arial" w:cs="Arial"/>
+          <w:bCs/>
+          <w:color w:val="4F4F4F"/>
+          <w:sz w:val="20"/>
+          <w:szCs w:val="20"/>
+          <w:bdr w:val="none" w:sz="0" w:space="0" w:color="auto" w:frame="1"/>
+        </w:rPr>
+        <w:t>price</w:t>
+      </w:r>
+      <w:r>
+        <w:rPr>
+          <w:rFonts w:ascii="Arial" w:eastAsia="Times New Roman" w:hAnsi="Arial" w:cs="Arial"/>
+          <w:bCs/>
+          <w:color w:val="4F4F4F"/>
+          <w:sz w:val="20"/>
+          <w:szCs w:val="20"/>
+          <w:bdr w:val="none" w:sz="0" w:space="0" w:color="auto" w:frame="1"/>
+        </w:rPr>
+        <w:t xml:space="preserve"> of the home</w:t>
+      </w:r>
+      <w:r>
+        <w:rPr>
+          <w:rFonts w:ascii="Arial" w:eastAsia="Times New Roman" w:hAnsi="Arial" w:cs="Arial"/>
+          <w:bCs/>
+          <w:color w:val="4F4F4F"/>
+          <w:sz w:val="20"/>
+          <w:szCs w:val="20"/>
+          <w:bdr w:val="none" w:sz="0" w:space="0" w:color="auto" w:frame="1"/>
+        </w:rPr>
+        <w:t xml:space="preserve">.  The </w:t>
+      </w:r>
+      <w:r>
+        <w:rPr>
+          <w:rFonts w:ascii="Arial" w:eastAsia="Times New Roman" w:hAnsi="Arial" w:cs="Arial"/>
+          <w:bCs/>
+          <w:color w:val="4F4F4F"/>
+          <w:sz w:val="20"/>
+          <w:szCs w:val="20"/>
+          <w:bdr w:val="none" w:sz="0" w:space="0" w:color="auto" w:frame="1"/>
+        </w:rPr>
+        <w:t>ho</w:t>
+      </w:r>
+      <w:r>
+        <w:rPr>
+          <w:rFonts w:ascii="Arial" w:eastAsia="Times New Roman" w:hAnsi="Arial" w:cs="Arial"/>
+          <w:bCs/>
+          <w:color w:val="4F4F4F"/>
+          <w:sz w:val="20"/>
+          <w:szCs w:val="20"/>
+          <w:bdr w:val="none" w:sz="0" w:space="0" w:color="auto" w:frame="1"/>
+        </w:rPr>
+        <w:t>use</w:t>
+      </w:r>
+      <w:r>
+        <w:rPr>
+          <w:rFonts w:ascii="Arial" w:eastAsia="Times New Roman" w:hAnsi="Arial" w:cs="Arial"/>
+          <w:bCs/>
+          <w:color w:val="4F4F4F"/>
+          <w:sz w:val="20"/>
+          <w:szCs w:val="20"/>
+          <w:bdr w:val="none" w:sz="0" w:space="0" w:color="auto" w:frame="1"/>
+        </w:rPr>
+        <w:t xml:space="preserve"> </w:t>
+      </w:r>
+      <w:r>
+        <w:rPr>
+          <w:rFonts w:ascii="Arial" w:eastAsia="Times New Roman" w:hAnsi="Arial" w:cs="Arial"/>
+          <w:bCs/>
+          <w:color w:val="4F4F4F"/>
+          <w:sz w:val="20"/>
+          <w:szCs w:val="20"/>
+          <w:bdr w:val="none" w:sz="0" w:space="0" w:color="auto" w:frame="1"/>
+        </w:rPr>
+        <w:t xml:space="preserve">had 4 </w:t>
+      </w:r>
+      <w:r>
+        <w:rPr>
+          <w:rFonts w:ascii="Arial" w:eastAsia="Times New Roman" w:hAnsi="Arial" w:cs="Arial"/>
+          <w:bCs/>
+          <w:color w:val="4F4F4F"/>
+          <w:sz w:val="20"/>
+          <w:szCs w:val="20"/>
+          <w:bdr w:val="none" w:sz="0" w:space="0" w:color="auto" w:frame="1"/>
+        </w:rPr>
+        <w:t>bed</w:t>
+      </w:r>
+      <w:r>
+        <w:rPr>
+          <w:rFonts w:ascii="Arial" w:eastAsia="Times New Roman" w:hAnsi="Arial" w:cs="Arial"/>
+          <w:bCs/>
+          <w:color w:val="4F4F4F"/>
+          <w:sz w:val="20"/>
+          <w:szCs w:val="20"/>
+          <w:bdr w:val="none" w:sz="0" w:space="0" w:color="auto" w:frame="1"/>
+        </w:rPr>
+        <w:t>rooms</w:t>
+      </w:r>
+      <w:r>
+        <w:rPr>
+          <w:rFonts w:ascii="Arial" w:eastAsia="Times New Roman" w:hAnsi="Arial" w:cs="Arial"/>
+          <w:bCs/>
+          <w:color w:val="4F4F4F"/>
+          <w:sz w:val="20"/>
+          <w:szCs w:val="20"/>
+          <w:bdr w:val="none" w:sz="0" w:space="0" w:color="auto" w:frame="1"/>
+        </w:rPr>
+        <w:t xml:space="preserve">, 2.5 baths, 7 rooms, and is 2,088 fin sf in size.  The home was listed for $195,000 and had been on the market for 43 days.  We need to transform our input </w:t>
+      </w:r>
+      <w:r>
+        <w:rPr>
+          <w:rFonts w:ascii="Arial" w:eastAsia="Times New Roman" w:hAnsi="Arial" w:cs="Arial"/>
+          <w:bCs/>
+          <w:color w:val="4F4F4F"/>
+          <w:sz w:val="20"/>
+          <w:szCs w:val="20"/>
+          <w:bdr w:val="none" w:sz="0" w:space="0" w:color="auto" w:frame="1"/>
+        </w:rPr>
+        <w:t>b</w:t>
+      </w:r>
+      <w:r>
+        <w:rPr>
+          <w:rFonts w:ascii="Arial" w:eastAsia="Times New Roman" w:hAnsi="Arial" w:cs="Arial"/>
+          <w:bCs/>
+          <w:color w:val="4F4F4F"/>
+          <w:sz w:val="20"/>
+          <w:szCs w:val="20"/>
+          <w:bdr w:val="none" w:sz="0" w:space="0" w:color="auto" w:frame="1"/>
+        </w:rPr>
+        <w:t>y</w:t>
+      </w:r>
+      <w:r>
+        <w:rPr>
+          <w:rFonts w:ascii="Arial" w:eastAsia="Times New Roman" w:hAnsi="Arial" w:cs="Arial"/>
+          <w:bCs/>
+          <w:color w:val="4F4F4F"/>
+          <w:sz w:val="20"/>
+          <w:szCs w:val="20"/>
+          <w:bdr w:val="none" w:sz="0" w:space="0" w:color="auto" w:frame="1"/>
+        </w:rPr>
+        <w:t xml:space="preserve"> </w:t>
+      </w:r>
+      <w:r>
+        <w:rPr>
+          <w:rFonts w:ascii="Arial" w:eastAsia="Times New Roman" w:hAnsi="Arial" w:cs="Arial"/>
+          <w:bCs/>
+          <w:color w:val="4F4F4F"/>
+          <w:sz w:val="20"/>
+          <w:szCs w:val="20"/>
+          <w:bdr w:val="none" w:sz="0" w:space="0" w:color="auto" w:frame="1"/>
+        </w:rPr>
+        <w:t>applying the natural logarithm.</w:t>
       </w:r>
       <w:r>
         <w:rPr>
@@ -5022,7 +6693,73 @@
           <w:szCs w:val="20"/>
           <w:bdr w:val="none" w:sz="0" w:space="0" w:color="auto" w:frame="1"/>
         </w:rPr>
-        <w:t>The model predicts that my friend has about $3305 to work with.  It suggests she should place an offer for that home at 191695.</w:t>
+        <w:t xml:space="preserve">The model predicts that my friend has about $3305 to work with.  It suggests </w:t>
+      </w:r>
+      <w:r>
+        <w:rPr>
+          <w:rFonts w:ascii="Arial" w:eastAsia="Times New Roman" w:hAnsi="Arial" w:cs="Arial"/>
+          <w:bCs/>
+          <w:color w:val="4F4F4F"/>
+          <w:sz w:val="20"/>
+          <w:szCs w:val="20"/>
+          <w:bdr w:val="none" w:sz="0" w:space="0" w:color="auto" w:frame="1"/>
+        </w:rPr>
+        <w:t xml:space="preserve">that </w:t>
+      </w:r>
+      <w:r>
+        <w:rPr>
+          <w:rFonts w:ascii="Arial" w:eastAsia="Times New Roman" w:hAnsi="Arial" w:cs="Arial"/>
+          <w:bCs/>
+          <w:color w:val="4F4F4F"/>
+          <w:sz w:val="20"/>
+          <w:szCs w:val="20"/>
+          <w:bdr w:val="none" w:sz="0" w:space="0" w:color="auto" w:frame="1"/>
+        </w:rPr>
+        <w:t xml:space="preserve">she should place an offer for that home at </w:t>
+      </w:r>
+      <w:r>
+        <w:rPr>
+          <w:rFonts w:ascii="Arial" w:eastAsia="Times New Roman" w:hAnsi="Arial" w:cs="Arial"/>
+          <w:bCs/>
+          <w:color w:val="4F4F4F"/>
+          <w:sz w:val="20"/>
+          <w:szCs w:val="20"/>
+          <w:bdr w:val="none" w:sz="0" w:space="0" w:color="auto" w:frame="1"/>
+        </w:rPr>
+        <w:t>$</w:t>
+      </w:r>
+      <w:r>
+        <w:rPr>
+          <w:rFonts w:ascii="Arial" w:eastAsia="Times New Roman" w:hAnsi="Arial" w:cs="Arial"/>
+          <w:bCs/>
+          <w:color w:val="4F4F4F"/>
+          <w:sz w:val="20"/>
+          <w:szCs w:val="20"/>
+          <w:bdr w:val="none" w:sz="0" w:space="0" w:color="auto" w:frame="1"/>
+        </w:rPr>
+        <w:t>191</w:t>
+      </w:r>
+      <w:r>
+        <w:rPr>
+          <w:rFonts w:ascii="Arial" w:eastAsia="Times New Roman" w:hAnsi="Arial" w:cs="Arial"/>
+          <w:bCs/>
+          <w:color w:val="4F4F4F"/>
+          <w:sz w:val="20"/>
+          <w:szCs w:val="20"/>
+          <w:bdr w:val="none" w:sz="0" w:space="0" w:color="auto" w:frame="1"/>
+        </w:rPr>
+        <w:t>,</w:t>
+      </w:r>
+      <w:r>
+        <w:rPr>
+          <w:rFonts w:ascii="Arial" w:eastAsia="Times New Roman" w:hAnsi="Arial" w:cs="Arial"/>
+          <w:bCs/>
+          <w:color w:val="4F4F4F"/>
+          <w:sz w:val="20"/>
+          <w:szCs w:val="20"/>
+          <w:bdr w:val="none" w:sz="0" w:space="0" w:color="auto" w:frame="1"/>
+        </w:rPr>
+        <w:t>695.</w:t>
       </w:r>
     </w:p>
     <w:p>
@@ -5091,7 +6828,95 @@
           <w:szCs w:val="20"/>
           <w:bdr w:val="none" w:sz="0" w:space="0" w:color="auto" w:frame="1"/>
         </w:rPr>
-        <w:t xml:space="preserve">My friend did end up getting this particular using the price suggested from the model.  However, I don't think this model is very robust.  The variance score for various estimators I tried were all very low.  This means we need to gather more feature and more data points.  This data set was very limited.  </w:t>
+        <w:t xml:space="preserve">My friend did end up getting this particular </w:t>
+      </w:r>
+      <w:r>
+        <w:rPr>
+          <w:rFonts w:ascii="Arial" w:eastAsia="Times New Roman" w:hAnsi="Arial" w:cs="Arial"/>
+          <w:bCs/>
+          <w:color w:val="4F4F4F"/>
+          <w:sz w:val="20"/>
+          <w:szCs w:val="20"/>
+          <w:bdr w:val="none" w:sz="0" w:space="0" w:color="auto" w:frame="1"/>
+        </w:rPr>
+        <w:t xml:space="preserve">house </w:t>
+      </w:r>
+      <w:r>
+        <w:rPr>
+          <w:rFonts w:ascii="Arial" w:eastAsia="Times New Roman" w:hAnsi="Arial" w:cs="Arial"/>
+          <w:bCs/>
+          <w:color w:val="4F4F4F"/>
+          <w:sz w:val="20"/>
+          <w:szCs w:val="20"/>
+          <w:bdr w:val="none" w:sz="0" w:space="0" w:color="auto" w:frame="1"/>
+        </w:rPr>
+        <w:t xml:space="preserve">using the price suggested from the model.  However, I don't think this model is very robust.  The variance score for </w:t>
+      </w:r>
+      <w:r>
+        <w:rPr>
+          <w:rFonts w:ascii="Arial" w:eastAsia="Times New Roman" w:hAnsi="Arial" w:cs="Arial"/>
+          <w:bCs/>
+          <w:color w:val="4F4F4F"/>
+          <w:sz w:val="20"/>
+          <w:szCs w:val="20"/>
+          <w:bdr w:val="none" w:sz="0" w:space="0" w:color="auto" w:frame="1"/>
+        </w:rPr>
+        <w:t>an assortment of</w:t>
+      </w:r>
+      <w:r>
+        <w:rPr>
+          <w:rFonts w:ascii="Arial" w:eastAsia="Times New Roman" w:hAnsi="Arial" w:cs="Arial"/>
+          <w:bCs/>
+          <w:color w:val="4F4F4F"/>
+          <w:sz w:val="20"/>
+          <w:szCs w:val="20"/>
+          <w:bdr w:val="none" w:sz="0" w:space="0" w:color="auto" w:frame="1"/>
+        </w:rPr>
+        <w:t xml:space="preserve"> estimators I tried were all very low.  This means </w:t>
+      </w:r>
+      <w:r>
+        <w:rPr>
+          <w:rFonts w:ascii="Arial" w:eastAsia="Times New Roman" w:hAnsi="Arial" w:cs="Arial"/>
+          <w:bCs/>
+          <w:color w:val="4F4F4F"/>
+          <w:sz w:val="20"/>
+          <w:szCs w:val="20"/>
+          <w:bdr w:val="none" w:sz="0" w:space="0" w:color="auto" w:frame="1"/>
+        </w:rPr>
+        <w:t xml:space="preserve">that </w:t>
+      </w:r>
+      <w:r>
+        <w:rPr>
+          <w:rFonts w:ascii="Arial" w:eastAsia="Times New Roman" w:hAnsi="Arial" w:cs="Arial"/>
+          <w:bCs/>
+          <w:color w:val="4F4F4F"/>
+          <w:sz w:val="20"/>
+          <w:szCs w:val="20"/>
+          <w:bdr w:val="none" w:sz="0" w:space="0" w:color="auto" w:frame="1"/>
+        </w:rPr>
+        <w:t xml:space="preserve">we need to gather more feature </w:t>
+      </w:r>
+      <w:r>
+        <w:rPr>
+          <w:rFonts w:ascii="Arial" w:eastAsia="Times New Roman" w:hAnsi="Arial" w:cs="Arial"/>
+          <w:bCs/>
+          <w:color w:val="4F4F4F"/>
+          <w:sz w:val="20"/>
+          <w:szCs w:val="20"/>
+          <w:bdr w:val="none" w:sz="0" w:space="0" w:color="auto" w:frame="1"/>
+        </w:rPr>
+        <w:t xml:space="preserve">information </w:t>
+      </w:r>
+      <w:r>
+        <w:rPr>
+          <w:rFonts w:ascii="Arial" w:eastAsia="Times New Roman" w:hAnsi="Arial" w:cs="Arial"/>
+          <w:bCs/>
+          <w:color w:val="4F4F4F"/>
+          <w:sz w:val="20"/>
+          <w:szCs w:val="20"/>
+          <w:bdr w:val="none" w:sz="0" w:space="0" w:color="auto" w:frame="1"/>
+        </w:rPr>
+        <w:t xml:space="preserve">and more data points.  This data set was very limited.  </w:t>
       </w:r>
     </w:p>
     <w:p>
@@ -5146,8 +6971,8 @@
 </file>
 
 <file path=word/numbering.xml><?xml version="1.0" encoding="utf-8"?>
-<w:numbering xmlns:wpc="http://schemas.microsoft.com/office/word/2010/wordprocessingCanvas" xmlns:mc="http://schemas.openxmlformats.org/markup-compatibility/2006" xmlns:o="urn:schemas-microsoft-com:office:office" xmlns:r="http://schemas.openxmlformats.org/officeDocument/2006/relationships" xmlns:m="http://schemas.openxmlformats.org/officeDocument/2006/math" xmlns:v="urn:schemas-microsoft-com:vml" xmlns:wp14="http://schemas.microsoft.com/office/word/2010/wordprocessingDrawing" xmlns:wp="http://schemas.openxmlformats.org/drawingml/2006/wordprocessingDrawing" xmlns:w10="urn:schemas-microsoft-com:office:word" xmlns:w="http://schemas.openxmlformats.org/wordprocessingml/2006/main" xmlns:w14="http://schemas.microsoft.com/office/word/2010/wordml" xmlns:w15="http://schemas.microsoft.com/office/word/2012/wordml" xmlns:wpg="http://schemas.microsoft.com/office/word/2010/wordprocessingGroup" xmlns:wpi="http://schemas.microsoft.com/office/word/2010/wordprocessingInk" xmlns:wne="http://schemas.microsoft.com/office/word/2006/wordml" xmlns:wps="http://schemas.microsoft.com/office/word/2010/wordprocessingShape" mc:Ignorable="w14 w15 wp14">
-  <w:abstractNum w:abstractNumId="0" w15:restartNumberingAfterBreak="0">
+<w:numbering xmlns:ve="http://schemas.openxmlformats.org/markup-compatibility/2006" xmlns:o="urn:schemas-microsoft-com:office:office" xmlns:r="http://schemas.openxmlformats.org/officeDocument/2006/relationships" xmlns:m="http://schemas.openxmlformats.org/officeDocument/2006/math" xmlns:v="urn:schemas-microsoft-com:vml" xmlns:wp="http://schemas.openxmlformats.org/drawingml/2006/wordprocessingDrawing" xmlns:w10="urn:schemas-microsoft-com:office:word" xmlns:w="http://schemas.openxmlformats.org/wordprocessingml/2006/main" xmlns:wne="http://schemas.microsoft.com/office/word/2006/wordml">
+  <w:abstractNum w:abstractNumId="0">
     <w:nsid w:val="02507880"/>
     <w:multiLevelType w:val="multilevel"/>
     <w:tmpl w:val="3C2499BC"/>
@@ -5296,7 +7121,7 @@
       </w:rPr>
     </w:lvl>
   </w:abstractNum>
-  <w:abstractNum w:abstractNumId="1" w15:restartNumberingAfterBreak="0">
+  <w:abstractNum w:abstractNumId="1">
     <w:nsid w:val="0C7C2A5B"/>
     <w:multiLevelType w:val="multilevel"/>
     <w:tmpl w:val="5FE8DF3C"/>
@@ -5445,7 +7270,7 @@
       </w:rPr>
     </w:lvl>
   </w:abstractNum>
-  <w:abstractNum w:abstractNumId="2" w15:restartNumberingAfterBreak="0">
+  <w:abstractNum w:abstractNumId="2">
     <w:nsid w:val="10276090"/>
     <w:multiLevelType w:val="multilevel"/>
     <w:tmpl w:val="744C1E74"/>
@@ -5594,7 +7419,7 @@
       </w:rPr>
     </w:lvl>
   </w:abstractNum>
-  <w:abstractNum w:abstractNumId="3" w15:restartNumberingAfterBreak="0">
+  <w:abstractNum w:abstractNumId="3">
     <w:nsid w:val="18825AB6"/>
     <w:multiLevelType w:val="multilevel"/>
     <w:tmpl w:val="7FA8D3A4"/>
@@ -5743,7 +7568,7 @@
       </w:rPr>
     </w:lvl>
   </w:abstractNum>
-  <w:abstractNum w:abstractNumId="4" w15:restartNumberingAfterBreak="0">
+  <w:abstractNum w:abstractNumId="4">
     <w:nsid w:val="20E81366"/>
     <w:multiLevelType w:val="multilevel"/>
     <w:tmpl w:val="CE2E4A40"/>
@@ -5892,7 +7717,7 @@
       </w:rPr>
     </w:lvl>
   </w:abstractNum>
-  <w:abstractNum w:abstractNumId="5" w15:restartNumberingAfterBreak="0">
+  <w:abstractNum w:abstractNumId="5">
     <w:nsid w:val="25CD6CCA"/>
     <w:multiLevelType w:val="hybridMultilevel"/>
     <w:tmpl w:val="BF68740C"/>
@@ -6005,7 +7830,7 @@
       </w:rPr>
     </w:lvl>
   </w:abstractNum>
-  <w:abstractNum w:abstractNumId="6" w15:restartNumberingAfterBreak="0">
+  <w:abstractNum w:abstractNumId="6">
     <w:nsid w:val="3D4130BF"/>
     <w:multiLevelType w:val="hybridMultilevel"/>
     <w:tmpl w:val="9F1459F2"/>
@@ -6118,7 +7943,7 @@
       </w:rPr>
     </w:lvl>
   </w:abstractNum>
-  <w:abstractNum w:abstractNumId="7" w15:restartNumberingAfterBreak="0">
+  <w:abstractNum w:abstractNumId="7">
     <w:nsid w:val="3EC67587"/>
     <w:multiLevelType w:val="multilevel"/>
     <w:tmpl w:val="3D2042F8"/>
@@ -6267,7 +8092,7 @@
       </w:rPr>
     </w:lvl>
   </w:abstractNum>
-  <w:abstractNum w:abstractNumId="8" w15:restartNumberingAfterBreak="0">
+  <w:abstractNum w:abstractNumId="8">
     <w:nsid w:val="43B9656D"/>
     <w:multiLevelType w:val="multilevel"/>
     <w:tmpl w:val="C05E900A"/>
@@ -6416,7 +8241,7 @@
       </w:rPr>
     </w:lvl>
   </w:abstractNum>
-  <w:abstractNum w:abstractNumId="9" w15:restartNumberingAfterBreak="0">
+  <w:abstractNum w:abstractNumId="9">
     <w:nsid w:val="44360F49"/>
     <w:multiLevelType w:val="multilevel"/>
     <w:tmpl w:val="06B6BD42"/>
@@ -6565,7 +8390,7 @@
       </w:rPr>
     </w:lvl>
   </w:abstractNum>
-  <w:abstractNum w:abstractNumId="10" w15:restartNumberingAfterBreak="0">
+  <w:abstractNum w:abstractNumId="10">
     <w:nsid w:val="450938AD"/>
     <w:multiLevelType w:val="multilevel"/>
     <w:tmpl w:val="2AA435CA"/>
@@ -6714,7 +8539,7 @@
       </w:rPr>
     </w:lvl>
   </w:abstractNum>
-  <w:abstractNum w:abstractNumId="11" w15:restartNumberingAfterBreak="0">
+  <w:abstractNum w:abstractNumId="11">
     <w:nsid w:val="45580C4B"/>
     <w:multiLevelType w:val="multilevel"/>
     <w:tmpl w:val="809A3B04"/>
@@ -6863,7 +8688,7 @@
       </w:rPr>
     </w:lvl>
   </w:abstractNum>
-  <w:abstractNum w:abstractNumId="12" w15:restartNumberingAfterBreak="0">
+  <w:abstractNum w:abstractNumId="12">
     <w:nsid w:val="4F467E1D"/>
     <w:multiLevelType w:val="multilevel"/>
     <w:tmpl w:val="E41E036C"/>
@@ -7012,7 +8837,7 @@
       </w:rPr>
     </w:lvl>
   </w:abstractNum>
-  <w:abstractNum w:abstractNumId="13" w15:restartNumberingAfterBreak="0">
+  <w:abstractNum w:abstractNumId="13">
     <w:nsid w:val="50A81278"/>
     <w:multiLevelType w:val="multilevel"/>
     <w:tmpl w:val="78A0F1BA"/>
@@ -7161,7 +8986,7 @@
       </w:rPr>
     </w:lvl>
   </w:abstractNum>
-  <w:abstractNum w:abstractNumId="14" w15:restartNumberingAfterBreak="0">
+  <w:abstractNum w:abstractNumId="14">
     <w:nsid w:val="56F54AD9"/>
     <w:multiLevelType w:val="multilevel"/>
     <w:tmpl w:val="30E63224"/>
@@ -7310,7 +9135,7 @@
       </w:rPr>
     </w:lvl>
   </w:abstractNum>
-  <w:abstractNum w:abstractNumId="15" w15:restartNumberingAfterBreak="0">
+  <w:abstractNum w:abstractNumId="15">
     <w:nsid w:val="57C02FB2"/>
     <w:multiLevelType w:val="hybridMultilevel"/>
     <w:tmpl w:val="82E61276"/>
@@ -7423,7 +9248,7 @@
       </w:rPr>
     </w:lvl>
   </w:abstractNum>
-  <w:abstractNum w:abstractNumId="16" w15:restartNumberingAfterBreak="0">
+  <w:abstractNum w:abstractNumId="16">
     <w:nsid w:val="68C234D0"/>
     <w:multiLevelType w:val="multilevel"/>
     <w:tmpl w:val="844030F6"/>
@@ -7572,7 +9397,7 @@
       </w:rPr>
     </w:lvl>
   </w:abstractNum>
-  <w:abstractNum w:abstractNumId="17" w15:restartNumberingAfterBreak="0">
+  <w:abstractNum w:abstractNumId="17">
     <w:nsid w:val="6F903D00"/>
     <w:multiLevelType w:val="multilevel"/>
     <w:tmpl w:val="E474D554"/>
@@ -7721,7 +9546,7 @@
       </w:rPr>
     </w:lvl>
   </w:abstractNum>
-  <w:abstractNum w:abstractNumId="18" w15:restartNumberingAfterBreak="0">
+  <w:abstractNum w:abstractNumId="18">
     <w:nsid w:val="746F114F"/>
     <w:multiLevelType w:val="multilevel"/>
     <w:tmpl w:val="602A92D2"/>
@@ -7870,7 +9695,7 @@
       </w:rPr>
     </w:lvl>
   </w:abstractNum>
-  <w:abstractNum w:abstractNumId="19" w15:restartNumberingAfterBreak="0">
+  <w:abstractNum w:abstractNumId="19">
     <w:nsid w:val="79F177AC"/>
     <w:multiLevelType w:val="hybridMultilevel"/>
     <w:tmpl w:val="820C77CE"/>
@@ -7983,7 +9808,7 @@
       </w:rPr>
     </w:lvl>
   </w:abstractNum>
-  <w:abstractNum w:abstractNumId="20" w15:restartNumberingAfterBreak="0">
+  <w:abstractNum w:abstractNumId="20">
     <w:nsid w:val="7F885603"/>
     <w:multiLevelType w:val="multilevel"/>
     <w:tmpl w:val="E7E85DEC"/>
@@ -8199,7 +10024,7 @@
 </file>
 
 <file path=word/styles.xml><?xml version="1.0" encoding="utf-8"?>
-<w:styles xmlns:mc="http://schemas.openxmlformats.org/markup-compatibility/2006" xmlns:r="http://schemas.openxmlformats.org/officeDocument/2006/relationships" xmlns:w="http://schemas.openxmlformats.org/wordprocessingml/2006/main" xmlns:w14="http://schemas.microsoft.com/office/word/2010/wordml" xmlns:w15="http://schemas.microsoft.com/office/word/2012/wordml" mc:Ignorable="w14 w15">
+<w:styles xmlns:r="http://schemas.openxmlformats.org/officeDocument/2006/relationships" xmlns:w="http://schemas.openxmlformats.org/wordprocessingml/2006/main">
   <w:docDefaults>
     <w:rPrDefault>
       <w:rPr>
@@ -8215,382 +10040,149 @@
       </w:pPr>
     </w:pPrDefault>
   </w:docDefaults>
-  <w:latentStyles w:defLockedState="0" w:defUIPriority="99" w:defSemiHidden="0" w:defUnhideWhenUsed="0" w:defQFormat="0" w:count="371">
-    <w:lsdException w:name="Normal" w:uiPriority="0" w:qFormat="1"/>
-    <w:lsdException w:name="heading 1" w:uiPriority="9" w:qFormat="1"/>
-    <w:lsdException w:name="heading 2" w:semiHidden="1" w:uiPriority="9" w:unhideWhenUsed="1" w:qFormat="1"/>
-    <w:lsdException w:name="heading 3" w:semiHidden="1" w:uiPriority="9" w:unhideWhenUsed="1" w:qFormat="1"/>
-    <w:lsdException w:name="heading 4" w:semiHidden="1" w:uiPriority="9" w:unhideWhenUsed="1" w:qFormat="1"/>
-    <w:lsdException w:name="heading 5" w:semiHidden="1" w:uiPriority="9" w:unhideWhenUsed="1" w:qFormat="1"/>
-    <w:lsdException w:name="heading 6" w:semiHidden="1" w:uiPriority="9" w:unhideWhenUsed="1" w:qFormat="1"/>
-    <w:lsdException w:name="heading 7" w:semiHidden="1" w:uiPriority="9" w:unhideWhenUsed="1" w:qFormat="1"/>
-    <w:lsdException w:name="heading 8" w:semiHidden="1" w:uiPriority="9" w:unhideWhenUsed="1" w:qFormat="1"/>
-    <w:lsdException w:name="heading 9" w:semiHidden="1" w:uiPriority="9" w:unhideWhenUsed="1" w:qFormat="1"/>
-    <w:lsdException w:name="index 1" w:semiHidden="1" w:unhideWhenUsed="1"/>
-    <w:lsdException w:name="index 2" w:semiHidden="1" w:unhideWhenUsed="1"/>
-    <w:lsdException w:name="index 3" w:semiHidden="1" w:unhideWhenUsed="1"/>
-    <w:lsdException w:name="index 4" w:semiHidden="1" w:unhideWhenUsed="1"/>
-    <w:lsdException w:name="index 5" w:semiHidden="1" w:unhideWhenUsed="1"/>
-    <w:lsdException w:name="index 6" w:semiHidden="1" w:unhideWhenUsed="1"/>
-    <w:lsdException w:name="index 7" w:semiHidden="1" w:unhideWhenUsed="1"/>
-    <w:lsdException w:name="index 8" w:semiHidden="1" w:unhideWhenUsed="1"/>
-    <w:lsdException w:name="index 9" w:semiHidden="1" w:unhideWhenUsed="1"/>
-    <w:lsdException w:name="toc 1" w:semiHidden="1" w:uiPriority="39" w:unhideWhenUsed="1"/>
-    <w:lsdException w:name="toc 2" w:semiHidden="1" w:uiPriority="39" w:unhideWhenUsed="1"/>
-    <w:lsdException w:name="toc 3" w:semiHidden="1" w:uiPriority="39" w:unhideWhenUsed="1"/>
-    <w:lsdException w:name="toc 4" w:semiHidden="1" w:uiPriority="39" w:unhideWhenUsed="1"/>
-    <w:lsdException w:name="toc 5" w:semiHidden="1" w:uiPriority="39" w:unhideWhenUsed="1"/>
-    <w:lsdException w:name="toc 6" w:semiHidden="1" w:uiPriority="39" w:unhideWhenUsed="1"/>
-    <w:lsdException w:name="toc 7" w:semiHidden="1" w:uiPriority="39" w:unhideWhenUsed="1"/>
-    <w:lsdException w:name="toc 8" w:semiHidden="1" w:uiPriority="39" w:unhideWhenUsed="1"/>
-    <w:lsdException w:name="toc 9" w:semiHidden="1" w:uiPriority="39" w:unhideWhenUsed="1"/>
-    <w:lsdException w:name="Normal Indent" w:semiHidden="1" w:unhideWhenUsed="1"/>
-    <w:lsdException w:name="footnote text" w:semiHidden="1" w:unhideWhenUsed="1"/>
-    <w:lsdException w:name="annotation text" w:semiHidden="1" w:unhideWhenUsed="1"/>
-    <w:lsdException w:name="header" w:semiHidden="1" w:unhideWhenUsed="1"/>
-    <w:lsdException w:name="footer" w:semiHidden="1" w:unhideWhenUsed="1"/>
-    <w:lsdException w:name="index heading" w:semiHidden="1" w:unhideWhenUsed="1"/>
-    <w:lsdException w:name="caption" w:semiHidden="1" w:uiPriority="35" w:unhideWhenUsed="1" w:qFormat="1"/>
-    <w:lsdException w:name="table of figures" w:semiHidden="1" w:unhideWhenUsed="1"/>
-    <w:lsdException w:name="envelope address" w:semiHidden="1" w:unhideWhenUsed="1"/>
-    <w:lsdException w:name="envelope return" w:semiHidden="1" w:unhideWhenUsed="1"/>
-    <w:lsdException w:name="footnote reference" w:semiHidden="1" w:unhideWhenUsed="1"/>
-    <w:lsdException w:name="annotation reference" w:semiHidden="1" w:unhideWhenUsed="1"/>
-    <w:lsdException w:name="line number" w:semiHidden="1" w:unhideWhenUsed="1"/>
-    <w:lsdException w:name="page number" w:semiHidden="1" w:unhideWhenUsed="1"/>
-    <w:lsdException w:name="endnote reference" w:semiHidden="1" w:unhideWhenUsed="1"/>
-    <w:lsdException w:name="endnote text" w:semiHidden="1" w:unhideWhenUsed="1"/>
-    <w:lsdException w:name="table of authorities" w:semiHidden="1" w:unhideWhenUsed="1"/>
-    <w:lsdException w:name="macro" w:semiHidden="1" w:unhideWhenUsed="1"/>
-    <w:lsdException w:name="toa heading" w:semiHidden="1" w:unhideWhenUsed="1"/>
-    <w:lsdException w:name="List" w:semiHidden="1" w:unhideWhenUsed="1"/>
-    <w:lsdException w:name="List Bullet" w:semiHidden="1" w:unhideWhenUsed="1"/>
-    <w:lsdException w:name="List Number" w:semiHidden="1" w:unhideWhenUsed="1"/>
-    <w:lsdException w:name="List 2" w:semiHidden="1" w:unhideWhenUsed="1"/>
-    <w:lsdException w:name="List 3" w:semiHidden="1" w:unhideWhenUsed="1"/>
-    <w:lsdException w:name="List 4" w:semiHidden="1" w:unhideWhenUsed="1"/>
-    <w:lsdException w:name="List 5" w:semiHidden="1" w:unhideWhenUsed="1"/>
-    <w:lsdException w:name="List Bullet 2" w:semiHidden="1" w:unhideWhenUsed="1"/>
-    <w:lsdException w:name="List Bullet 3" w:semiHidden="1" w:unhideWhenUsed="1"/>
-    <w:lsdException w:name="List Bullet 4" w:semiHidden="1" w:unhideWhenUsed="1"/>
-    <w:lsdException w:name="List Bullet 5" w:semiHidden="1" w:unhideWhenUsed="1"/>
-    <w:lsdException w:name="List Number 2" w:semiHidden="1" w:unhideWhenUsed="1"/>
-    <w:lsdException w:name="List Number 3" w:semiHidden="1" w:unhideWhenUsed="1"/>
-    <w:lsdException w:name="List Number 4" w:semiHidden="1" w:unhideWhenUsed="1"/>
-    <w:lsdException w:name="List Number 5" w:semiHidden="1" w:unhideWhenUsed="1"/>
-    <w:lsdException w:name="Title" w:uiPriority="10" w:qFormat="1"/>
-    <w:lsdException w:name="Closing" w:semiHidden="1" w:unhideWhenUsed="1"/>
-    <w:lsdException w:name="Signature" w:semiHidden="1" w:unhideWhenUsed="1"/>
-    <w:lsdException w:name="Default Paragraph Font" w:semiHidden="1" w:uiPriority="1" w:unhideWhenUsed="1"/>
-    <w:lsdException w:name="Body Text" w:semiHidden="1" w:unhideWhenUsed="1"/>
-    <w:lsdException w:name="Body Text Indent" w:semiHidden="1" w:unhideWhenUsed="1"/>
-    <w:lsdException w:name="List Continue" w:semiHidden="1" w:unhideWhenUsed="1"/>
-    <w:lsdException w:name="List Continue 2" w:semiHidden="1" w:unhideWhenUsed="1"/>
-    <w:lsdException w:name="List Continue 3" w:semiHidden="1" w:unhideWhenUsed="1"/>
-    <w:lsdException w:name="List Continue 4" w:semiHidden="1" w:unhideWhenUsed="1"/>
-    <w:lsdException w:name="List Continue 5" w:semiHidden="1" w:unhideWhenUsed="1"/>
-    <w:lsdException w:name="Message Header" w:semiHidden="1" w:unhideWhenUsed="1"/>
-    <w:lsdException w:name="Subtitle" w:uiPriority="11" w:qFormat="1"/>
-    <w:lsdException w:name="Salutation" w:semiHidden="1" w:unhideWhenUsed="1"/>
-    <w:lsdException w:name="Date" w:semiHidden="1" w:unhideWhenUsed="1"/>
-    <w:lsdException w:name="Body Text First Indent" w:semiHidden="1" w:unhideWhenUsed="1"/>
-    <w:lsdException w:name="Body Text First Indent 2" w:semiHidden="1" w:unhideWhenUsed="1"/>
-    <w:lsdException w:name="Note Heading" w:semiHidden="1" w:unhideWhenUsed="1"/>
-    <w:lsdException w:name="Body Text 2" w:semiHidden="1" w:unhideWhenUsed="1"/>
-    <w:lsdException w:name="Body Text 3" w:semiHidden="1" w:unhideWhenUsed="1"/>
-    <w:lsdException w:name="Body Text Indent 2" w:semiHidden="1" w:unhideWhenUsed="1"/>
-    <w:lsdException w:name="Body Text Indent 3" w:semiHidden="1" w:unhideWhenUsed="1"/>
-    <w:lsdException w:name="Block Text" w:semiHidden="1" w:unhideWhenUsed="1"/>
-    <w:lsdException w:name="Hyperlink" w:semiHidden="1" w:unhideWhenUsed="1"/>
-    <w:lsdException w:name="FollowedHyperlink" w:semiHidden="1" w:unhideWhenUsed="1"/>
-    <w:lsdException w:name="Strong" w:uiPriority="22" w:qFormat="1"/>
-    <w:lsdException w:name="Emphasis" w:uiPriority="20" w:qFormat="1"/>
-    <w:lsdException w:name="Document Map" w:semiHidden="1" w:unhideWhenUsed="1"/>
-    <w:lsdException w:name="Plain Text" w:semiHidden="1" w:unhideWhenUsed="1"/>
-    <w:lsdException w:name="E-mail Signature" w:semiHidden="1" w:unhideWhenUsed="1"/>
-    <w:lsdException w:name="HTML Top of Form" w:semiHidden="1" w:unhideWhenUsed="1"/>
-    <w:lsdException w:name="HTML Bottom of Form" w:semiHidden="1" w:unhideWhenUsed="1"/>
-    <w:lsdException w:name="Normal (Web)" w:semiHidden="1" w:unhideWhenUsed="1"/>
-    <w:lsdException w:name="HTML Acronym" w:semiHidden="1" w:unhideWhenUsed="1"/>
-    <w:lsdException w:name="HTML Address" w:semiHidden="1" w:unhideWhenUsed="1"/>
-    <w:lsdException w:name="HTML Cite" w:semiHidden="1" w:unhideWhenUsed="1"/>
-    <w:lsdException w:name="HTML Code" w:semiHidden="1" w:unhideWhenUsed="1"/>
-    <w:lsdException w:name="HTML Definition" w:semiHidden="1" w:unhideWhenUsed="1"/>
-    <w:lsdException w:name="HTML Keyboard" w:semiHidden="1" w:unhideWhenUsed="1"/>
-    <w:lsdException w:name="HTML Preformatted" w:semiHidden="1" w:unhideWhenUsed="1"/>
-    <w:lsdException w:name="HTML Sample" w:semiHidden="1" w:unhideWhenUsed="1"/>
-    <w:lsdException w:name="HTML Typewriter" w:semiHidden="1" w:unhideWhenUsed="1"/>
-    <w:lsdException w:name="HTML Variable" w:semiHidden="1" w:unhideWhenUsed="1"/>
-    <w:lsdException w:name="Normal Table" w:semiHidden="1" w:unhideWhenUsed="1"/>
-    <w:lsdException w:name="annotation subject" w:semiHidden="1" w:unhideWhenUsed="1"/>
-    <w:lsdException w:name="No List" w:semiHidden="1" w:unhideWhenUsed="1"/>
-    <w:lsdException w:name="Outline List 1" w:semiHidden="1" w:unhideWhenUsed="1"/>
-    <w:lsdException w:name="Outline List 2" w:semiHidden="1" w:unhideWhenUsed="1"/>
-    <w:lsdException w:name="Outline List 3" w:semiHidden="1" w:unhideWhenUsed="1"/>
-    <w:lsdException w:name="Table Simple 1" w:semiHidden="1" w:unhideWhenUsed="1"/>
-    <w:lsdException w:name="Table Simple 2" w:semiHidden="1" w:unhideWhenUsed="1"/>
-    <w:lsdException w:name="Table Simple 3" w:semiHidden="1" w:unhideWhenUsed="1"/>
-    <w:lsdException w:name="Table Classic 1" w:semiHidden="1" w:unhideWhenUsed="1"/>
-    <w:lsdException w:name="Table Classic 2" w:semiHidden="1" w:unhideWhenUsed="1"/>
-    <w:lsdException w:name="Table Classic 3" w:semiHidden="1" w:unhideWhenUsed="1"/>
-    <w:lsdException w:name="Table Classic 4" w:semiHidden="1" w:unhideWhenUsed="1"/>
-    <w:lsdException w:name="Table Colorful 1" w:semiHidden="1" w:unhideWhenUsed="1"/>
-    <w:lsdException w:name="Table Colorful 2" w:semiHidden="1" w:unhideWhenUsed="1"/>
-    <w:lsdException w:name="Table Colorful 3" w:semiHidden="1" w:unhideWhenUsed="1"/>
-    <w:lsdException w:name="Table Columns 1" w:semiHidden="1" w:unhideWhenUsed="1"/>
-    <w:lsdException w:name="Table Columns 2" w:semiHidden="1" w:unhideWhenUsed="1"/>
-    <w:lsdException w:name="Table Columns 3" w:semiHidden="1" w:unhideWhenUsed="1"/>
-    <w:lsdException w:name="Table Columns 4" w:semiHidden="1" w:unhideWhenUsed="1"/>
-    <w:lsdException w:name="Table Columns 5" w:semiHidden="1" w:unhideWhenUsed="1"/>
-    <w:lsdException w:name="Table Grid 1" w:semiHidden="1" w:unhideWhenUsed="1"/>
-    <w:lsdException w:name="Table Grid 2" w:semiHidden="1" w:unhideWhenUsed="1"/>
-    <w:lsdException w:name="Table Grid 3" w:semiHidden="1" w:unhideWhenUsed="1"/>
-    <w:lsdException w:name="Table Grid 4" w:semiHidden="1" w:unhideWhenUsed="1"/>
-    <w:lsdException w:name="Table Grid 5" w:semiHidden="1" w:unhideWhenUsed="1"/>
-    <w:lsdException w:name="Table Grid 6" w:semiHidden="1" w:unhideWhenUsed="1"/>
-    <w:lsdException w:name="Table Grid 7" w:semiHidden="1" w:unhideWhenUsed="1"/>
-    <w:lsdException w:name="Table Grid 8" w:semiHidden="1" w:unhideWhenUsed="1"/>
-    <w:lsdException w:name="Table List 1" w:semiHidden="1" w:unhideWhenUsed="1"/>
-    <w:lsdException w:name="Table List 2" w:semiHidden="1" w:unhideWhenUsed="1"/>
-    <w:lsdException w:name="Table List 3" w:semiHidden="1" w:unhideWhenUsed="1"/>
-    <w:lsdException w:name="Table List 4" w:semiHidden="1" w:unhideWhenUsed="1"/>
-    <w:lsdException w:name="Table List 5" w:semiHidden="1" w:unhideWhenUsed="1"/>
-    <w:lsdException w:name="Table List 6" w:semiHidden="1" w:unhideWhenUsed="1"/>
-    <w:lsdException w:name="Table List 7" w:semiHidden="1" w:unhideWhenUsed="1"/>
-    <w:lsdException w:name="Table List 8" w:semiHidden="1" w:unhideWhenUsed="1"/>
-    <w:lsdException w:name="Table 3D effects 1" w:semiHidden="1" w:unhideWhenUsed="1"/>
-    <w:lsdException w:name="Table 3D effects 2" w:semiHidden="1" w:unhideWhenUsed="1"/>
-    <w:lsdException w:name="Table 3D effects 3" w:semiHidden="1" w:unhideWhenUsed="1"/>
-    <w:lsdException w:name="Table Contemporary" w:semiHidden="1" w:unhideWhenUsed="1"/>
-    <w:lsdException w:name="Table Elegant" w:semiHidden="1" w:unhideWhenUsed="1"/>
-    <w:lsdException w:name="Table Professional" w:semiHidden="1" w:unhideWhenUsed="1"/>
-    <w:lsdException w:name="Table Subtle 1" w:semiHidden="1" w:unhideWhenUsed="1"/>
-    <w:lsdException w:name="Table Subtle 2" w:semiHidden="1" w:unhideWhenUsed="1"/>
-    <w:lsdException w:name="Table Web 1" w:semiHidden="1" w:unhideWhenUsed="1"/>
-    <w:lsdException w:name="Table Web 2" w:semiHidden="1" w:unhideWhenUsed="1"/>
-    <w:lsdException w:name="Table Web 3" w:semiHidden="1" w:unhideWhenUsed="1"/>
-    <w:lsdException w:name="Balloon Text" w:semiHidden="1" w:unhideWhenUsed="1"/>
-    <w:lsdException w:name="Table Grid" w:uiPriority="39"/>
-    <w:lsdException w:name="Table Theme" w:semiHidden="1" w:unhideWhenUsed="1"/>
-    <w:lsdException w:name="Placeholder Text" w:semiHidden="1"/>
-    <w:lsdException w:name="No Spacing" w:uiPriority="1" w:qFormat="1"/>
-    <w:lsdException w:name="Light Shading" w:uiPriority="60"/>
-    <w:lsdException w:name="Light List" w:uiPriority="61"/>
-    <w:lsdException w:name="Light Grid" w:uiPriority="62"/>
-    <w:lsdException w:name="Medium Shading 1" w:uiPriority="63"/>
-    <w:lsdException w:name="Medium Shading 2" w:uiPriority="64"/>
-    <w:lsdException w:name="Medium List 1" w:uiPriority="65"/>
-    <w:lsdException w:name="Medium List 2" w:uiPriority="66"/>
-    <w:lsdException w:name="Medium Grid 1" w:uiPriority="67"/>
-    <w:lsdException w:name="Medium Grid 2" w:uiPriority="68"/>
-    <w:lsdException w:name="Medium Grid 3" w:uiPriority="69"/>
-    <w:lsdException w:name="Dark List" w:uiPriority="70"/>
-    <w:lsdException w:name="Colorful Shading" w:uiPriority="71"/>
-    <w:lsdException w:name="Colorful List" w:uiPriority="72"/>
-    <w:lsdException w:name="Colorful Grid" w:uiPriority="73"/>
-    <w:lsdException w:name="Light Shading Accent 1" w:uiPriority="60"/>
-    <w:lsdException w:name="Light List Accent 1" w:uiPriority="61"/>
-    <w:lsdException w:name="Light Grid Accent 1" w:uiPriority="62"/>
-    <w:lsdException w:name="Medium Shading 1 Accent 1" w:uiPriority="63"/>
-    <w:lsdException w:name="Medium Shading 2 Accent 1" w:uiPriority="64"/>
-    <w:lsdException w:name="Medium List 1 Accent 1" w:uiPriority="65"/>
-    <w:lsdException w:name="Revision" w:semiHidden="1"/>
-    <w:lsdException w:name="List Paragraph" w:uiPriority="34" w:qFormat="1"/>
-    <w:lsdException w:name="Quote" w:uiPriority="29" w:qFormat="1"/>
-    <w:lsdException w:name="Intense Quote" w:uiPriority="30" w:qFormat="1"/>
-    <w:lsdException w:name="Medium List 2 Accent 1" w:uiPriority="66"/>
-    <w:lsdException w:name="Medium Grid 1 Accent 1" w:uiPriority="67"/>
-    <w:lsdException w:name="Medium Grid 2 Accent 1" w:uiPriority="68"/>
-    <w:lsdException w:name="Medium Grid 3 Accent 1" w:uiPriority="69"/>
-    <w:lsdException w:name="Dark List Accent 1" w:uiPriority="70"/>
-    <w:lsdException w:name="Colorful Shading Accent 1" w:uiPriority="71"/>
-    <w:lsdException w:name="Colorful List Accent 1" w:uiPriority="72"/>
-    <w:lsdException w:name="Colorful Grid Accent 1" w:uiPriority="73"/>
-    <w:lsdException w:name="Light Shading Accent 2" w:uiPriority="60"/>
-    <w:lsdException w:name="Light List Accent 2" w:uiPriority="61"/>
-    <w:lsdException w:name="Light Grid Accent 2" w:uiPriority="62"/>
-    <w:lsdException w:name="Medium Shading 1 Accent 2" w:uiPriority="63"/>
-    <w:lsdException w:name="Medium Shading 2 Accent 2" w:uiPriority="64"/>
-    <w:lsdException w:name="Medium List 1 Accent 2" w:uiPriority="65"/>
-    <w:lsdException w:name="Medium List 2 Accent 2" w:uiPriority="66"/>
-    <w:lsdException w:name="Medium Grid 1 Accent 2" w:uiPriority="67"/>
-    <w:lsdException w:name="Medium Grid 2 Accent 2" w:uiPriority="68"/>
-    <w:lsdException w:name="Medium Grid 3 Accent 2" w:uiPriority="69"/>
-    <w:lsdException w:name="Dark List Accent 2" w:uiPriority="70"/>
-    <w:lsdException w:name="Colorful Shading Accent 2" w:uiPriority="71"/>
-    <w:lsdException w:name="Colorful List Accent 2" w:uiPriority="72"/>
-    <w:lsdException w:name="Colorful Grid Accent 2" w:uiPriority="73"/>
-    <w:lsdException w:name="Light Shading Accent 3" w:uiPriority="60"/>
-    <w:lsdException w:name="Light List Accent 3" w:uiPriority="61"/>
-    <w:lsdException w:name="Light Grid Accent 3" w:uiPriority="62"/>
-    <w:lsdException w:name="Medium Shading 1 Accent 3" w:uiPriority="63"/>
-    <w:lsdException w:name="Medium Shading 2 Accent 3" w:uiPriority="64"/>
-    <w:lsdException w:name="Medium List 1 Accent 3" w:uiPriority="65"/>
-    <w:lsdException w:name="Medium List 2 Accent 3" w:uiPriority="66"/>
-    <w:lsdException w:name="Medium Grid 1 Accent 3" w:uiPriority="67"/>
-    <w:lsdException w:name="Medium Grid 2 Accent 3" w:uiPriority="68"/>
-    <w:lsdException w:name="Medium Grid 3 Accent 3" w:uiPriority="69"/>
-    <w:lsdException w:name="Dark List Accent 3" w:uiPriority="70"/>
-    <w:lsdException w:name="Colorful Shading Accent 3" w:uiPriority="71"/>
-    <w:lsdException w:name="Colorful List Accent 3" w:uiPriority="72"/>
-    <w:lsdException w:name="Colorful Grid Accent 3" w:uiPriority="73"/>
-    <w:lsdException w:name="Light Shading Accent 4" w:uiPriority="60"/>
-    <w:lsdException w:name="Light List Accent 4" w:uiPriority="61"/>
-    <w:lsdException w:name="Light Grid Accent 4" w:uiPriority="62"/>
-    <w:lsdException w:name="Medium Shading 1 Accent 4" w:uiPriority="63"/>
-    <w:lsdException w:name="Medium Shading 2 Accent 4" w:uiPriority="64"/>
-    <w:lsdException w:name="Medium List 1 Accent 4" w:uiPriority="65"/>
-    <w:lsdException w:name="Medium List 2 Accent 4" w:uiPriority="66"/>
-    <w:lsdException w:name="Medium Grid 1 Accent 4" w:uiPriority="67"/>
-    <w:lsdException w:name="Medium Grid 2 Accent 4" w:uiPriority="68"/>
-    <w:lsdException w:name="Medium Grid 3 Accent 4" w:uiPriority="69"/>
-    <w:lsdException w:name="Dark List Accent 4" w:uiPriority="70"/>
-    <w:lsdException w:name="Colorful Shading Accent 4" w:uiPriority="71"/>
-    <w:lsdException w:name="Colorful List Accent 4" w:uiPriority="72"/>
-    <w:lsdException w:name="Colorful Grid Accent 4" w:uiPriority="73"/>
-    <w:lsdException w:name="Light Shading Accent 5" w:uiPriority="60"/>
-    <w:lsdException w:name="Light List Accent 5" w:uiPriority="61"/>
-    <w:lsdException w:name="Light Grid Accent 5" w:uiPriority="62"/>
-    <w:lsdException w:name="Medium Shading 1 Accent 5" w:uiPriority="63"/>
-    <w:lsdException w:name="Medium Shading 2 Accent 5" w:uiPriority="64"/>
-    <w:lsdException w:name="Medium List 1 Accent 5" w:uiPriority="65"/>
-    <w:lsdException w:name="Medium List 2 Accent 5" w:uiPriority="66"/>
-    <w:lsdException w:name="Medium Grid 1 Accent 5" w:uiPriority="67"/>
-    <w:lsdException w:name="Medium Grid 2 Accent 5" w:uiPriority="68"/>
-    <w:lsdException w:name="Medium Grid 3 Accent 5" w:uiPriority="69"/>
-    <w:lsdException w:name="Dark List Accent 5" w:uiPriority="70"/>
-    <w:lsdException w:name="Colorful Shading Accent 5" w:uiPriority="71"/>
-    <w:lsdException w:name="Colorful List Accent 5" w:uiPriority="72"/>
-    <w:lsdException w:name="Colorful Grid Accent 5" w:uiPriority="73"/>
-    <w:lsdException w:name="Light Shading Accent 6" w:uiPriority="60"/>
-    <w:lsdException w:name="Light List Accent 6" w:uiPriority="61"/>
-    <w:lsdException w:name="Light Grid Accent 6" w:uiPriority="62"/>
-    <w:lsdException w:name="Medium Shading 1 Accent 6" w:uiPriority="63"/>
-    <w:lsdException w:name="Medium Shading 2 Accent 6" w:uiPriority="64"/>
-    <w:lsdException w:name="Medium List 1 Accent 6" w:uiPriority="65"/>
-    <w:lsdException w:name="Medium List 2 Accent 6" w:uiPriority="66"/>
-    <w:lsdException w:name="Medium Grid 1 Accent 6" w:uiPriority="67"/>
-    <w:lsdException w:name="Medium Grid 2 Accent 6" w:uiPriority="68"/>
-    <w:lsdException w:name="Medium Grid 3 Accent 6" w:uiPriority="69"/>
-    <w:lsdException w:name="Dark List Accent 6" w:uiPriority="70"/>
-    <w:lsdException w:name="Colorful Shading Accent 6" w:uiPriority="71"/>
-    <w:lsdException w:name="Colorful List Accent 6" w:uiPriority="72"/>
-    <w:lsdException w:name="Colorful Grid Accent 6" w:uiPriority="73"/>
-    <w:lsdException w:name="Subtle Emphasis" w:uiPriority="19" w:qFormat="1"/>
-    <w:lsdException w:name="Intense Emphasis" w:uiPriority="21" w:qFormat="1"/>
-    <w:lsdException w:name="Subtle Reference" w:uiPriority="31" w:qFormat="1"/>
-    <w:lsdException w:name="Intense Reference" w:uiPriority="32" w:qFormat="1"/>
-    <w:lsdException w:name="Book Title" w:uiPriority="33" w:qFormat="1"/>
-    <w:lsdException w:name="Bibliography" w:semiHidden="1" w:uiPriority="37" w:unhideWhenUsed="1"/>
-    <w:lsdException w:name="TOC Heading" w:semiHidden="1" w:uiPriority="39" w:unhideWhenUsed="1" w:qFormat="1"/>
-    <w:lsdException w:name="Plain Table 1" w:uiPriority="41"/>
-    <w:lsdException w:name="Plain Table 2" w:uiPriority="42"/>
-    <w:lsdException w:name="Plain Table 3" w:uiPriority="43"/>
-    <w:lsdException w:name="Plain Table 4" w:uiPriority="44"/>
-    <w:lsdException w:name="Plain Table 5" w:uiPriority="45"/>
-    <w:lsdException w:name="Grid Table Light" w:uiPriority="40"/>
-    <w:lsdException w:name="Grid Table 1 Light" w:uiPriority="46"/>
-    <w:lsdException w:name="Grid Table 2" w:uiPriority="47"/>
-    <w:lsdException w:name="Grid Table 3" w:uiPriority="48"/>
-    <w:lsdException w:name="Grid Table 4" w:uiPriority="49"/>
-    <w:lsdException w:name="Grid Table 5 Dark" w:uiPriority="50"/>
-    <w:lsdException w:name="Grid Table 6 Colorful" w:uiPriority="51"/>
-    <w:lsdException w:name="Grid Table 7 Colorful" w:uiPriority="52"/>
-    <w:lsdException w:name="Grid Table 1 Light Accent 1" w:uiPriority="46"/>
-    <w:lsdException w:name="Grid Table 2 Accent 1" w:uiPriority="47"/>
-    <w:lsdException w:name="Grid Table 3 Accent 1" w:uiPriority="48"/>
-    <w:lsdException w:name="Grid Table 4 Accent 1" w:uiPriority="49"/>
-    <w:lsdException w:name="Grid Table 5 Dark Accent 1" w:uiPriority="50"/>
-    <w:lsdException w:name="Grid Table 6 Colorful Accent 1" w:uiPriority="51"/>
-    <w:lsdException w:name="Grid Table 7 Colorful Accent 1" w:uiPriority="52"/>
-    <w:lsdException w:name="Grid Table 1 Light Accent 2" w:uiPriority="46"/>
-    <w:lsdException w:name="Grid Table 2 Accent 2" w:uiPriority="47"/>
-    <w:lsdException w:name="Grid Table 3 Accent 2" w:uiPriority="48"/>
-    <w:lsdException w:name="Grid Table 4 Accent 2" w:uiPriority="49"/>
-    <w:lsdException w:name="Grid Table 5 Dark Accent 2" w:uiPriority="50"/>
-    <w:lsdException w:name="Grid Table 6 Colorful Accent 2" w:uiPriority="51"/>
-    <w:lsdException w:name="Grid Table 7 Colorful Accent 2" w:uiPriority="52"/>
-    <w:lsdException w:name="Grid Table 1 Light Accent 3" w:uiPriority="46"/>
-    <w:lsdException w:name="Grid Table 2 Accent 3" w:uiPriority="47"/>
-    <w:lsdException w:name="Grid Table 3 Accent 3" w:uiPriority="48"/>
-    <w:lsdException w:name="Grid Table 4 Accent 3" w:uiPriority="49"/>
-    <w:lsdException w:name="Grid Table 5 Dark Accent 3" w:uiPriority="50"/>
-    <w:lsdException w:name="Grid Table 6 Colorful Accent 3" w:uiPriority="51"/>
-    <w:lsdException w:name="Grid Table 7 Colorful Accent 3" w:uiPriority="52"/>
-    <w:lsdException w:name="Grid Table 1 Light Accent 4" w:uiPriority="46"/>
-    <w:lsdException w:name="Grid Table 2 Accent 4" w:uiPriority="47"/>
-    <w:lsdException w:name="Grid Table 3 Accent 4" w:uiPriority="48"/>
-    <w:lsdException w:name="Grid Table 4 Accent 4" w:uiPriority="49"/>
-    <w:lsdException w:name="Grid Table 5 Dark Accent 4" w:uiPriority="50"/>
-    <w:lsdException w:name="Grid Table 6 Colorful Accent 4" w:uiPriority="51"/>
-    <w:lsdException w:name="Grid Table 7 Colorful Accent 4" w:uiPriority="52"/>
-    <w:lsdException w:name="Grid Table 1 Light Accent 5" w:uiPriority="46"/>
-    <w:lsdException w:name="Grid Table 2 Accent 5" w:uiPriority="47"/>
-    <w:lsdException w:name="Grid Table 3 Accent 5" w:uiPriority="48"/>
-    <w:lsdException w:name="Grid Table 4 Accent 5" w:uiPriority="49"/>
-    <w:lsdException w:name="Grid Table 5 Dark Accent 5" w:uiPriority="50"/>
-    <w:lsdException w:name="Grid Table 6 Colorful Accent 5" w:uiPriority="51"/>
-    <w:lsdException w:name="Grid Table 7 Colorful Accent 5" w:uiPriority="52"/>
-    <w:lsdException w:name="Grid Table 1 Light Accent 6" w:uiPriority="46"/>
-    <w:lsdException w:name="Grid Table 2 Accent 6" w:uiPriority="47"/>
-    <w:lsdException w:name="Grid Table 3 Accent 6" w:uiPriority="48"/>
-    <w:lsdException w:name="Grid Table 4 Accent 6" w:uiPriority="49"/>
-    <w:lsdException w:name="Grid Table 5 Dark Accent 6" w:uiPriority="50"/>
-    <w:lsdException w:name="Grid Table 6 Colorful Accent 6" w:uiPriority="51"/>
-    <w:lsdException w:name="Grid Table 7 Colorful Accent 6" w:uiPriority="52"/>
-    <w:lsdException w:name="List Table 1 Light" w:uiPriority="46"/>
-    <w:lsdException w:name="List Table 2" w:uiPriority="47"/>
-    <w:lsdException w:name="List Table 3" w:uiPriority="48"/>
-    <w:lsdException w:name="List Table 4" w:uiPriority="49"/>
-    <w:lsdException w:name="List Table 5 Dark" w:uiPriority="50"/>
-    <w:lsdException w:name="List Table 6 Colorful" w:uiPriority="51"/>
-    <w:lsdException w:name="List Table 7 Colorful" w:uiPriority="52"/>
-    <w:lsdException w:name="List Table 1 Light Accent 1" w:uiPriority="46"/>
-    <w:lsdException w:name="List Table 2 Accent 1" w:uiPriority="47"/>
-    <w:lsdException w:name="List Table 3 Accent 1" w:uiPriority="48"/>
-    <w:lsdException w:name="List Table 4 Accent 1" w:uiPriority="49"/>
-    <w:lsdException w:name="List Table 5 Dark Accent 1" w:uiPriority="50"/>
-    <w:lsdException w:name="List Table 6 Colorful Accent 1" w:uiPriority="51"/>
-    <w:lsdException w:name="List Table 7 Colorful Accent 1" w:uiPriority="52"/>
-    <w:lsdException w:name="List Table 1 Light Accent 2" w:uiPriority="46"/>
-    <w:lsdException w:name="List Table 2 Accent 2" w:uiPriority="47"/>
-    <w:lsdException w:name="List Table 3 Accent 2" w:uiPriority="48"/>
-    <w:lsdException w:name="List Table 4 Accent 2" w:uiPriority="49"/>
-    <w:lsdException w:name="List Table 5 Dark Accent 2" w:uiPriority="50"/>
-    <w:lsdException w:name="List Table 6 Colorful Accent 2" w:uiPriority="51"/>
-    <w:lsdException w:name="List Table 7 Colorful Accent 2" w:uiPriority="52"/>
-    <w:lsdException w:name="List Table 1 Light Accent 3" w:uiPriority="46"/>
-    <w:lsdException w:name="List Table 2 Accent 3" w:uiPriority="47"/>
-    <w:lsdException w:name="List Table 3 Accent 3" w:uiPriority="48"/>
-    <w:lsdException w:name="List Table 4 Accent 3" w:uiPriority="49"/>
-    <w:lsdException w:name="List Table 5 Dark Accent 3" w:uiPriority="50"/>
-    <w:lsdException w:name="List Table 6 Colorful Accent 3" w:uiPriority="51"/>
-    <w:lsdException w:name="List Table 7 Colorful Accent 3" w:uiPriority="52"/>
-    <w:lsdException w:name="List Table 1 Light Accent 4" w:uiPriority="46"/>
-    <w:lsdException w:name="List Table 2 Accent 4" w:uiPriority="47"/>
-    <w:lsdException w:name="List Table 3 Accent 4" w:uiPriority="48"/>
-    <w:lsdException w:name="List Table 4 Accent 4" w:uiPriority="49"/>
-    <w:lsdException w:name="List Table 5 Dark Accent 4" w:uiPriority="50"/>
-    <w:lsdException w:name="List Table 6 Colorful Accent 4" w:uiPriority="51"/>
-    <w:lsdException w:name="List Table 7 Colorful Accent 4" w:uiPriority="52"/>
-    <w:lsdException w:name="List Table 1 Light Accent 5" w:uiPriority="46"/>
-    <w:lsdException w:name="List Table 2 Accent 5" w:uiPriority="47"/>
-    <w:lsdException w:name="List Table 3 Accent 5" w:uiPriority="48"/>
-    <w:lsdException w:name="List Table 4 Accent 5" w:uiPriority="49"/>
-    <w:lsdException w:name="List Table 5 Dark Accent 5" w:uiPriority="50"/>
-    <w:lsdException w:name="List Table 6 Colorful Accent 5" w:uiPriority="51"/>
-    <w:lsdException w:name="List Table 7 Colorful Accent 5" w:uiPriority="52"/>
-    <w:lsdException w:name="List Table 1 Light Accent 6" w:uiPriority="46"/>
-    <w:lsdException w:name="List Table 2 Accent 6" w:uiPriority="47"/>
-    <w:lsdException w:name="List Table 3 Accent 6" w:uiPriority="48"/>
-    <w:lsdException w:name="List Table 4 Accent 6" w:uiPriority="49"/>
-    <w:lsdException w:name="List Table 5 Dark Accent 6" w:uiPriority="50"/>
-    <w:lsdException w:name="List Table 6 Colorful Accent 6" w:uiPriority="51"/>
-    <w:lsdException w:name="List Table 7 Colorful Accent 6" w:uiPriority="52"/>
+  <w:latentStyles w:defLockedState="0" w:defUIPriority="99" w:defSemiHidden="1" w:defUnhideWhenUsed="1" w:defQFormat="0" w:count="267">
+    <w:lsdException w:name="Normal" w:semiHidden="0" w:uiPriority="0" w:unhideWhenUsed="0" w:qFormat="1"/>
+    <w:lsdException w:name="heading 1" w:semiHidden="0" w:uiPriority="9" w:unhideWhenUsed="0" w:qFormat="1"/>
+    <w:lsdException w:name="heading 2" w:uiPriority="9" w:qFormat="1"/>
+    <w:lsdException w:name="heading 3" w:uiPriority="9" w:qFormat="1"/>
+    <w:lsdException w:name="heading 4" w:uiPriority="9" w:qFormat="1"/>
+    <w:lsdException w:name="heading 5" w:uiPriority="9" w:qFormat="1"/>
+    <w:lsdException w:name="heading 6" w:uiPriority="9" w:qFormat="1"/>
+    <w:lsdException w:name="heading 7" w:uiPriority="9" w:qFormat="1"/>
+    <w:lsdException w:name="heading 8" w:uiPriority="9" w:qFormat="1"/>
+    <w:lsdException w:name="heading 9" w:uiPriority="9" w:qFormat="1"/>
+    <w:lsdException w:name="toc 1" w:uiPriority="39"/>
+    <w:lsdException w:name="toc 2" w:uiPriority="39"/>
+    <w:lsdException w:name="toc 3" w:uiPriority="39"/>
+    <w:lsdException w:name="toc 4" w:uiPriority="39"/>
+    <w:lsdException w:name="toc 5" w:uiPriority="39"/>
+    <w:lsdException w:name="toc 6" w:uiPriority="39"/>
+    <w:lsdException w:name="toc 7" w:uiPriority="39"/>
+    <w:lsdException w:name="toc 8" w:uiPriority="39"/>
+    <w:lsdException w:name="toc 9" w:uiPriority="39"/>
+    <w:lsdException w:name="caption" w:uiPriority="35" w:qFormat="1"/>
+    <w:lsdException w:name="Title" w:semiHidden="0" w:uiPriority="10" w:unhideWhenUsed="0" w:qFormat="1"/>
+    <w:lsdException w:name="Default Paragraph Font" w:uiPriority="1"/>
+    <w:lsdException w:name="Subtitle" w:semiHidden="0" w:uiPriority="11" w:unhideWhenUsed="0" w:qFormat="1"/>
+    <w:lsdException w:name="Strong" w:semiHidden="0" w:uiPriority="22" w:unhideWhenUsed="0" w:qFormat="1"/>
+    <w:lsdException w:name="Emphasis" w:semiHidden="0" w:uiPriority="20" w:unhideWhenUsed="0" w:qFormat="1"/>
+    <w:lsdException w:name="Table Grid" w:semiHidden="0" w:uiPriority="39" w:unhideWhenUsed="0"/>
+    <w:lsdException w:name="Placeholder Text" w:unhideWhenUsed="0"/>
+    <w:lsdException w:name="No Spacing" w:semiHidden="0" w:uiPriority="1" w:unhideWhenUsed="0" w:qFormat="1"/>
+    <w:lsdException w:name="Light Shading" w:semiHidden="0" w:uiPriority="60" w:unhideWhenUsed="0"/>
+    <w:lsdException w:name="Light List" w:semiHidden="0" w:uiPriority="61" w:unhideWhenUsed="0"/>
+    <w:lsdException w:name="Light Grid" w:semiHidden="0" w:uiPriority="62" w:unhideWhenUsed="0"/>
+    <w:lsdException w:name="Medium Shading 1" w:semiHidden="0" w:uiPriority="63" w:unhideWhenUsed="0"/>
+    <w:lsdException w:name="Medium Shading 2" w:semiHidden="0" w:uiPriority="64" w:unhideWhenUsed="0"/>
+    <w:lsdException w:name="Medium List 1" w:semiHidden="0" w:uiPriority="65" w:unhideWhenUsed="0"/>
+    <w:lsdException w:name="Medium List 2" w:semiHidden="0" w:uiPriority="66" w:unhideWhenUsed="0"/>
+    <w:lsdException w:name="Medium Grid 1" w:semiHidden="0" w:uiPriority="67" w:unhideWhenUsed="0"/>
+    <w:lsdException w:name="Medium Grid 2" w:semiHidden="0" w:uiPriority="68" w:unhideWhenUsed="0"/>
+    <w:lsdException w:name="Medium Grid 3" w:semiHidden="0" w:uiPriority="69" w:unhideWhenUsed="0"/>
+    <w:lsdException w:name="Dark List" w:semiHidden="0" w:uiPriority="70" w:unhideWhenUsed="0"/>
+    <w:lsdException w:name="Colorful Shading" w:semiHidden="0" w:uiPriority="71" w:unhideWhenUsed="0"/>
+    <w:lsdException w:name="Colorful List" w:semiHidden="0" w:uiPriority="72" w:unhideWhenUsed="0"/>
+    <w:lsdException w:name="Colorful Grid" w:semiHidden="0" w:uiPriority="73" w:unhideWhenUsed="0"/>
+    <w:lsdException w:name="Light Shading Accent 1" w:semiHidden="0" w:uiPriority="60" w:unhideWhenUsed="0"/>
+    <w:lsdException w:name="Light List Accent 1" w:semiHidden="0" w:uiPriority="61" w:unhideWhenUsed="0"/>
+    <w:lsdException w:name="Light Grid Accent 1" w:semiHidden="0" w:uiPriority="62" w:unhideWhenUsed="0"/>
+    <w:lsdException w:name="Medium Shading 1 Accent 1" w:semiHidden="0" w:uiPriority="63" w:unhideWhenUsed="0"/>
+    <w:lsdException w:name="Medium Shading 2 Accent 1" w:semiHidden="0" w:uiPriority="64" w:unhideWhenUsed="0"/>
+    <w:lsdException w:name="Medium List 1 Accent 1" w:semiHidden="0" w:uiPriority="65" w:unhideWhenUsed="0"/>
+    <w:lsdException w:name="Revision" w:unhideWhenUsed="0"/>
+    <w:lsdException w:name="List Paragraph" w:semiHidden="0" w:uiPriority="34" w:unhideWhenUsed="0" w:qFormat="1"/>
+    <w:lsdException w:name="Quote" w:semiHidden="0" w:uiPriority="29" w:unhideWhenUsed="0" w:qFormat="1"/>
+    <w:lsdException w:name="Intense Quote" w:semiHidden="0" w:uiPriority="30" w:unhideWhenUsed="0" w:qFormat="1"/>
+    <w:lsdException w:name="Medium List 2 Accent 1" w:semiHidden="0" w:uiPriority="66" w:unhideWhenUsed="0"/>
+    <w:lsdException w:name="Medium Grid 1 Accent 1" w:semiHidden="0" w:uiPriority="67" w:unhideWhenUsed="0"/>
+    <w:lsdException w:name="Medium Grid 2 Accent 1" w:semiHidden="0" w:uiPriority="68" w:unhideWhenUsed="0"/>
+    <w:lsdException w:name="Medium Grid 3 Accent 1" w:semiHidden="0" w:uiPriority="69" w:unhideWhenUsed="0"/>
+    <w:lsdException w:name="Dark List Accent 1" w:semiHidden="0" w:uiPriority="70" w:unhideWhenUsed="0"/>
+    <w:lsdException w:name="Colorful Shading Accent 1" w:semiHidden="0" w:uiPriority="71" w:unhideWhenUsed="0"/>
+    <w:lsdException w:name="Colorful List Accent 1" w:semiHidden="0" w:uiPriority="72" w:unhideWhenUsed="0"/>
+    <w:lsdException w:name="Colorful Grid Accent 1" w:semiHidden="0" w:uiPriority="73" w:unhideWhenUsed="0"/>
+    <w:lsdException w:name="Light Shading Accent 2" w:semiHidden="0" w:uiPriority="60" w:unhideWhenUsed="0"/>
+    <w:lsdException w:name="Light List Accent 2" w:semiHidden="0" w:uiPriority="61" w:unhideWhenUsed="0"/>
+    <w:lsdException w:name="Light Grid Accent 2" w:semiHidden="0" w:uiPriority="62" w:unhideWhenUsed="0"/>
+    <w:lsdException w:name="Medium Shading 1 Accent 2" w:semiHidden="0" w:uiPriority="63" w:unhideWhenUsed="0"/>
+    <w:lsdException w:name="Medium Shading 2 Accent 2" w:semiHidden="0" w:uiPriority="64" w:unhideWhenUsed="0"/>
+    <w:lsdException w:name="Medium List 1 Accent 2" w:semiHidden="0" w:uiPriority="65" w:unhideWhenUsed="0"/>
+    <w:lsdException w:name="Medium List 2 Accent 2" w:semiHidden="0" w:uiPriority="66" w:unhideWhenUsed="0"/>
+    <w:lsdException w:name="Medium Grid 1 Accent 2" w:semiHidden="0" w:uiPriority="67" w:unhideWhenUsed="0"/>
+    <w:lsdException w:name="Medium Grid 2 Accent 2" w:semiHidden="0" w:uiPriority="68" w:unhideWhenUsed="0"/>
+    <w:lsdException w:name="Medium Grid 3 Accent 2" w:semiHidden="0" w:uiPriority="69" w:unhideWhenUsed="0"/>
+    <w:lsdException w:name="Dark List Accent 2" w:semiHidden="0" w:uiPriority="70" w:unhideWhenUsed="0"/>
+    <w:lsdException w:name="Colorful Shading Accent 2" w:semiHidden="0" w:uiPriority="71" w:unhideWhenUsed="0"/>
+    <w:lsdException w:name="Colorful List Accent 2" w:semiHidden="0" w:uiPriority="72" w:unhideWhenUsed="0"/>
+    <w:lsdException w:name="Colorful Grid Accent 2" w:semiHidden="0" w:uiPriority="73" w:unhideWhenUsed="0"/>
+    <w:lsdException w:name="Light Shading Accent 3" w:semiHidden="0" w:uiPriority="60" w:unhideWhenUsed="0"/>
+    <w:lsdException w:name="Light List Accent 3" w:semiHidden="0" w:uiPriority="61" w:unhideWhenUsed="0"/>
+    <w:lsdException w:name="Light Grid Accent 3" w:semiHidden="0" w:uiPriority="62" w:unhideWhenUsed="0"/>
+    <w:lsdException w:name="Medium Shading 1 Accent 3" w:semiHidden="0" w:uiPriority="63" w:unhideWhenUsed="0"/>
+    <w:lsdException w:name="Medium Shading 2 Accent 3" w:semiHidden="0" w:uiPriority="64" w:unhideWhenUsed="0"/>
+    <w:lsdException w:name="Medium List 1 Accent 3" w:semiHidden="0" w:uiPriority="65" w:unhideWhenUsed="0"/>
+    <w:lsdException w:name="Medium List 2 Accent 3" w:semiHidden="0" w:uiPriority="66" w:unhideWhenUsed="0"/>
+    <w:lsdException w:name="Medium Grid 1 Accent 3" w:semiHidden="0" w:uiPriority="67" w:unhideWhenUsed="0"/>
+    <w:lsdException w:name="Medium Grid 2 Accent 3" w:semiHidden="0" w:uiPriority="68" w:unhideWhenUsed="0"/>
+    <w:lsdException w:name="Medium Grid 3 Accent 3" w:semiHidden="0" w:uiPriority="69" w:unhideWhenUsed="0"/>
+    <w:lsdException w:name="Dark List Accent 3" w:semiHidden="0" w:uiPriority="70" w:unhideWhenUsed="0"/>
+    <w:lsdException w:name="Colorful Shading Accent 3" w:semiHidden="0" w:uiPriority="71" w:unhideWhenUsed="0"/>
+    <w:lsdException w:name="Colorful List Accent 3" w:semiHidden="0" w:uiPriority="72" w:unhideWhenUsed="0"/>
+    <w:lsdException w:name="Colorful Grid Accent 3" w:semiHidden="0" w:uiPriority="73" w:unhideWhenUsed="0"/>
+    <w:lsdException w:name="Light Shading Accent 4" w:semiHidden="0" w:uiPriority="60" w:unhideWhenUsed="0"/>
+    <w:lsdException w:name="Light List Accent 4" w:semiHidden="0" w:uiPriority="61" w:unhideWhenUsed="0"/>
+    <w:lsdException w:name="Light Grid Accent 4" w:semiHidden="0" w:uiPriority="62" w:unhideWhenUsed="0"/>
+    <w:lsdException w:name="Medium Shading 1 Accent 4" w:semiHidden="0" w:uiPriority="63" w:unhideWhenUsed="0"/>
+    <w:lsdException w:name="Medium Shading 2 Accent 4" w:semiHidden="0" w:uiPriority="64" w:unhideWhenUsed="0"/>
+    <w:lsdException w:name="Medium List 1 Accent 4" w:semiHidden="0" w:uiPriority="65" w:unhideWhenUsed="0"/>
+    <w:lsdException w:name="Medium List 2 Accent 4" w:semiHidden="0" w:uiPriority="66" w:unhideWhenUsed="0"/>
+    <w:lsdException w:name="Medium Grid 1 Accent 4" w:semiHidden="0" w:uiPriority="67" w:unhideWhenUsed="0"/>
+    <w:lsdException w:name="Medium Grid 2 Accent 4" w:semiHidden="0" w:uiPriority="68" w:unhideWhenUsed="0"/>
+    <w:lsdException w:name="Medium Grid 3 Accent 4" w:semiHidden="0" w:uiPriority="69" w:unhideWhenUsed="0"/>
+    <w:lsdException w:name="Dark List Accent 4" w:semiHidden="0" w:uiPriority="70" w:unhideWhenUsed="0"/>
+    <w:lsdException w:name="Colorful Shading Accent 4" w:semiHidden="0" w:uiPriority="71" w:unhideWhenUsed="0"/>
+    <w:lsdException w:name="Colorful List Accent 4" w:semiHidden="0" w:uiPriority="72" w:unhideWhenUsed="0"/>
+    <w:lsdException w:name="Colorful Grid Accent 4" w:semiHidden="0" w:uiPriority="73" w:unhideWhenUsed="0"/>
+    <w:lsdException w:name="Light Shading Accent 5" w:semiHidden="0" w:uiPriority="60" w:unhideWhenUsed="0"/>
+    <w:lsdException w:name="Light List Accent 5" w:semiHidden="0" w:uiPriority="61" w:unhideWhenUsed="0"/>
+    <w:lsdException w:name="Light Grid Accent 5" w:semiHidden="0" w:uiPriority="62" w:unhideWhenUsed="0"/>
+    <w:lsdException w:name="Medium Shading 1 Accent 5" w:semiHidden="0" w:uiPriority="63" w:unhideWhenUsed="0"/>
+    <w:lsdException w:name="Medium Shading 2 Accent 5" w:semiHidden="0" w:uiPriority="64" w:unhideWhenUsed="0"/>
+    <w:lsdException w:name="Medium List 1 Accent 5" w:semiHidden="0" w:uiPriority="65" w:unhideWhenUsed="0"/>
+    <w:lsdException w:name="Medium List 2 Accent 5" w:semiHidden="0" w:uiPriority="66" w:unhideWhenUsed="0"/>
+    <w:lsdException w:name="Medium Grid 1 Accent 5" w:semiHidden="0" w:uiPriority="67" w:unhideWhenUsed="0"/>
+    <w:lsdException w:name="Medium Grid 2 Accent 5" w:semiHidden="0" w:uiPriority="68" w:unhideWhenUsed="0"/>
+    <w:lsdException w:name="Medium Grid 3 Accent 5" w:semiHidden="0" w:uiPriority="69" w:unhideWhenUsed="0"/>
+    <w:lsdException w:name="Dark List Accent 5" w:semiHidden="0" w:uiPriority="70" w:unhideWhenUsed="0"/>
+    <w:lsdException w:name="Colorful Shading Accent 5" w:semiHidden="0" w:uiPriority="71" w:unhideWhenUsed="0"/>
+    <w:lsdException w:name="Colorful List Accent 5" w:semiHidden="0" w:uiPriority="72" w:unhideWhenUsed="0"/>
+    <w:lsdException w:name="Colorful Grid Accent 5" w:semiHidden="0" w:uiPriority="73" w:unhideWhenUsed="0"/>
+    <w:lsdException w:name="Light Shading Accent 6" w:semiHidden="0" w:uiPriority="60" w:unhideWhenUsed="0"/>
+    <w:lsdException w:name="Light List Accent 6" w:semiHidden="0" w:uiPriority="61" w:unhideWhenUsed="0"/>
+    <w:lsdException w:name="Light Grid Accent 6" w:semiHidden="0" w:uiPriority="62" w:unhideWhenUsed="0"/>
+    <w:lsdException w:name="Medium Shading 1 Accent 6" w:semiHidden="0" w:uiPriority="63" w:unhideWhenUsed="0"/>
+    <w:lsdException w:name="Medium Shading 2 Accent 6" w:semiHidden="0" w:uiPriority="64" w:unhideWhenUsed="0"/>
+    <w:lsdException w:name="Medium List 1 Accent 6" w:semiHidden="0" w:uiPriority="65" w:unhideWhenUsed="0"/>
+    <w:lsdException w:name="Medium List 2 Accent 6" w:semiHidden="0" w:uiPriority="66" w:unhideWhenUsed="0"/>
+    <w:lsdException w:name="Medium Grid 1 Accent 6" w:semiHidden="0" w:uiPriority="67" w:unhideWhenUsed="0"/>
+    <w:lsdException w:name="Medium Grid 2 Accent 6" w:semiHidden="0" w:uiPriority="68" w:unhideWhenUsed="0"/>
+    <w:lsdException w:name="Medium Grid 3 Accent 6" w:semiHidden="0" w:uiPriority="69" w:unhideWhenUsed="0"/>
+    <w:lsdException w:name="Dark List Accent 6" w:semiHidden="0" w:uiPriority="70" w:unhideWhenUsed="0"/>
+    <w:lsdException w:name="Colorful Shading Accent 6" w:semiHidden="0" w:uiPriority="71" w:unhideWhenUsed="0"/>
+    <w:lsdException w:name="Colorful List Accent 6" w:semiHidden="0" w:uiPriority="72" w:unhideWhenUsed="0"/>
+    <w:lsdException w:name="Colorful Grid Accent 6" w:semiHidden="0" w:uiPriority="73" w:unhideWhenUsed="0"/>
+    <w:lsdException w:name="Subtle Emphasis" w:semiHidden="0" w:uiPriority="19" w:unhideWhenUsed="0" w:qFormat="1"/>
+    <w:lsdException w:name="Intense Emphasis" w:semiHidden="0" w:uiPriority="21" w:unhideWhenUsed="0" w:qFormat="1"/>
+    <w:lsdException w:name="Subtle Reference" w:semiHidden="0" w:uiPriority="31" w:unhideWhenUsed="0" w:qFormat="1"/>
+    <w:lsdException w:name="Intense Reference" w:semiHidden="0" w:uiPriority="32" w:unhideWhenUsed="0" w:qFormat="1"/>
+    <w:lsdException w:name="Book Title" w:semiHidden="0" w:uiPriority="33" w:unhideWhenUsed="0" w:qFormat="1"/>
+    <w:lsdException w:name="Bibliography" w:uiPriority="37"/>
+    <w:lsdException w:name="TOC Heading" w:uiPriority="39" w:qFormat="1"/>
   </w:latentStyles>
   <w:style w:type="paragraph" w:default="1" w:styleId="Normal">
     <w:name w:val="Normal"/>
     <w:qFormat/>
+    <w:rsid w:val="00910460"/>
   </w:style>
   <w:style w:type="paragraph" w:styleId="Heading3">
     <w:name w:val="heading 3"/>
@@ -8622,6 +10214,7 @@
     <w:uiPriority w:val="99"/>
     <w:semiHidden/>
     <w:unhideWhenUsed/>
+    <w:qFormat/>
     <w:tblPr>
       <w:tblInd w:w="0" w:type="dxa"/>
       <w:tblCellMar>
@@ -8773,6 +10366,7 @@
       <w:spacing w:after="0" w:line="240" w:lineRule="auto"/>
     </w:pPr>
     <w:tblPr>
+      <w:tblInd w:w="0" w:type="dxa"/>
       <w:tblBorders>
         <w:top w:val="single" w:sz="4" w:space="0" w:color="auto"/>
         <w:left w:val="single" w:sz="4" w:space="0" w:color="auto"/>
@@ -8781,7 +10375,43 @@
         <w:insideH w:val="single" w:sz="4" w:space="0" w:color="auto"/>
         <w:insideV w:val="single" w:sz="4" w:space="0" w:color="auto"/>
       </w:tblBorders>
+      <w:tblCellMar>
+        <w:top w:w="0" w:type="dxa"/>
+        <w:left w:w="108" w:type="dxa"/>
+        <w:bottom w:w="0" w:type="dxa"/>
+        <w:right w:w="108" w:type="dxa"/>
+      </w:tblCellMar>
     </w:tblPr>
+  </w:style>
+  <w:style w:type="paragraph" w:styleId="BalloonText">
+    <w:name w:val="Balloon Text"/>
+    <w:basedOn w:val="Normal"/>
+    <w:link w:val="BalloonTextChar"/>
+    <w:uiPriority w:val="99"/>
+    <w:semiHidden/>
+    <w:unhideWhenUsed/>
+    <w:rsid w:val="00465D33"/>
+    <w:pPr>
+      <w:spacing w:after="0" w:line="240" w:lineRule="auto"/>
+    </w:pPr>
+    <w:rPr>
+      <w:rFonts w:ascii="Tahoma" w:hAnsi="Tahoma" w:cs="Tahoma"/>
+      <w:sz w:val="16"/>
+      <w:szCs w:val="16"/>
+    </w:rPr>
+  </w:style>
+  <w:style w:type="character" w:customStyle="1" w:styleId="BalloonTextChar">
+    <w:name w:val="Balloon Text Char"/>
+    <w:basedOn w:val="DefaultParagraphFont"/>
+    <w:link w:val="BalloonText"/>
+    <w:uiPriority w:val="99"/>
+    <w:semiHidden/>
+    <w:rsid w:val="00465D33"/>
+    <w:rPr>
+      <w:rFonts w:ascii="Tahoma" w:hAnsi="Tahoma" w:cs="Tahoma"/>
+      <w:sz w:val="16"/>
+      <w:szCs w:val="16"/>
+    </w:rPr>
   </w:style>
 </w:styles>
 </file>
@@ -8829,7 +10459,7 @@
     </a:clrScheme>
     <a:fontScheme name="Office">
       <a:majorFont>
-        <a:latin typeface="Calibri Light" panose="020F0302020204030204"/>
+        <a:latin typeface="Calibri Light"/>
         <a:ea typeface=""/>
         <a:cs typeface=""/>
         <a:font script="Jpan" typeface="ＭＳ ゴシック"/>
@@ -8864,7 +10494,7 @@
         <a:font script="Geor" typeface="Sylfaen"/>
       </a:majorFont>
       <a:minorFont>
-        <a:latin typeface="Calibri" panose="020F0502020204030204"/>
+        <a:latin typeface="Calibri"/>
         <a:ea typeface=""/>
         <a:cs typeface=""/>
         <a:font script="Jpan" typeface="ＭＳ 明朝"/>
@@ -9041,7 +10671,7 @@
   <a:extraClrSchemeLst/>
   <a:extLst>
     <a:ext uri="{05A4C25C-085E-4340-85A3-A5531E510DB2}">
-      <thm15:themeFamily xmlns:thm15="http://schemas.microsoft.com/office/thememl/2012/main" name="Office Theme" id="{62F939B6-93AF-4DB8-9C6B-D6C7DFDC589F}" vid="{4A3C46E8-61CC-4603-A589-7422A47A8E4A}"/>
+      <thm15:themeFamily xmlns:thm15="http://schemas.microsoft.com/office/thememl/2012/main" xmlns="" name="Office Theme" id="{62F939B6-93AF-4DB8-9C6B-D6C7DFDC589F}" vid="{4A3C46E8-61CC-4603-A589-7422A47A8E4A}"/>
     </a:ext>
   </a:extLst>
 </a:theme>
@@ -9052,7 +10682,7 @@
 </file>
 
 <file path=customXml/itemProps1.xml><?xml version="1.0" encoding="utf-8"?>
-<ds:datastoreItem xmlns:ds="http://schemas.openxmlformats.org/officeDocument/2006/customXml" ds:itemID="{4769B200-34F7-4295-B454-0169E97A3FFD}">
+<ds:datastoreItem xmlns:ds="http://schemas.openxmlformats.org/officeDocument/2006/customXml" ds:itemID="{8238AE95-FBE8-49F0-A049-661ADE50BCBD}">
   <ds:schemaRefs>
     <ds:schemaRef ds:uri="http://schemas.openxmlformats.org/officeDocument/2006/bibliography"/>
   </ds:schemaRefs>

</xml_diff>

<commit_message>
feat: added section explaining each model
</commit_message>
<xml_diff>
--- a/Report.docx
+++ b/Report.docx
@@ -3831,6 +3831,7 @@
         <w:rPr>
           <w:rFonts w:ascii="Arial" w:eastAsia="Times New Roman" w:hAnsi="Arial" w:cs="Arial"/>
           <w:bCs/>
+          <w:noProof/>
           <w:color w:val="4F4F4F"/>
           <w:sz w:val="20"/>
           <w:szCs w:val="20"/>
@@ -3986,6 +3987,7 @@
         <w:rPr>
           <w:rFonts w:ascii="Arial" w:eastAsia="Times New Roman" w:hAnsi="Arial" w:cs="Arial"/>
           <w:bCs/>
+          <w:noProof/>
           <w:color w:val="4F4F4F"/>
           <w:sz w:val="20"/>
           <w:szCs w:val="20"/>
@@ -4174,7 +4176,29 @@
           <w:szCs w:val="20"/>
           <w:bdr w:val="none" w:sz="0" w:space="0" w:color="auto" w:frame="1"/>
         </w:rPr>
-        <w:t>that one can conclude there is significant relationship between # Baths and Days on Market</w:t>
+        <w:t xml:space="preserve">that one can conclude there is </w:t>
+      </w:r>
+      <w:r>
+        <w:rPr>
+          <w:rFonts w:ascii="Arial" w:eastAsia="Times New Roman" w:hAnsi="Arial" w:cs="Arial"/>
+          <w:bCs/>
+          <w:color w:val="4F4F4F"/>
+          <w:sz w:val="20"/>
+          <w:szCs w:val="20"/>
+          <w:bdr w:val="none" w:sz="0" w:space="0" w:color="auto" w:frame="1"/>
+        </w:rPr>
+        <w:t xml:space="preserve">not a </w:t>
+      </w:r>
+      <w:r>
+        <w:rPr>
+          <w:rFonts w:ascii="Arial" w:eastAsia="Times New Roman" w:hAnsi="Arial" w:cs="Arial"/>
+          <w:bCs/>
+          <w:color w:val="4F4F4F"/>
+          <w:sz w:val="20"/>
+          <w:szCs w:val="20"/>
+          <w:bdr w:val="none" w:sz="0" w:space="0" w:color="auto" w:frame="1"/>
+        </w:rPr>
+        <w:t>significant relationship between # Baths and Days on Market</w:t>
       </w:r>
       <w:r>
         <w:rPr>
@@ -4350,16 +4374,22 @@
         <w:rPr>
           <w:rFonts w:ascii="Arial" w:eastAsia="Times New Roman" w:hAnsi="Arial" w:cs="Arial"/>
           <w:b/>
+          <w:bCs/>
+          <w:color w:val="4F4F4F"/>
           <w:sz w:val="24"/>
           <w:szCs w:val="24"/>
+          <w:bdr w:val="none" w:sz="0" w:space="0" w:color="auto" w:frame="1"/>
         </w:rPr>
       </w:pPr>
       <w:r>
         <w:rPr>
           <w:rFonts w:ascii="Arial" w:eastAsia="Times New Roman" w:hAnsi="Arial" w:cs="Arial"/>
           <w:b/>
+          <w:bCs/>
+          <w:color w:val="4F4F4F"/>
           <w:sz w:val="24"/>
           <w:szCs w:val="24"/>
+          <w:bdr w:val="none" w:sz="0" w:space="0" w:color="auto" w:frame="1"/>
         </w:rPr>
         <w:t>Algorithms and Techniques</w:t>
       </w:r>
@@ -4370,12 +4400,22 @@
         <w:spacing w:after="0" w:line="480" w:lineRule="auto"/>
         <w:textAlignment w:val="baseline"/>
         <w:rPr>
-          <w:rFonts w:eastAsia="Times New Roman"/>
-        </w:rPr>
-      </w:pPr>
-      <w:r>
-        <w:rPr>
-          <w:rFonts w:eastAsia="Times New Roman"/>
+          <w:rFonts w:ascii="Arial" w:eastAsia="Times New Roman" w:hAnsi="Arial" w:cs="Arial"/>
+          <w:bCs/>
+          <w:color w:val="4F4F4F"/>
+          <w:sz w:val="20"/>
+          <w:szCs w:val="20"/>
+          <w:bdr w:val="none" w:sz="0" w:space="0" w:color="auto" w:frame="1"/>
+        </w:rPr>
+      </w:pPr>
+      <w:r>
+        <w:rPr>
+          <w:rFonts w:ascii="Arial" w:eastAsia="Times New Roman" w:hAnsi="Arial" w:cs="Arial"/>
+          <w:bCs/>
+          <w:color w:val="4F4F4F"/>
+          <w:sz w:val="20"/>
+          <w:szCs w:val="20"/>
+          <w:bdr w:val="none" w:sz="0" w:space="0" w:color="auto" w:frame="1"/>
         </w:rPr>
         <w:t xml:space="preserve">I decided to take a brute force approach and try out as many different regression models from </w:t>
       </w:r>
@@ -4392,97 +4432,1404 @@
       </w:r>
       <w:r>
         <w:rPr>
-          <w:rFonts w:eastAsia="Times New Roman"/>
+          <w:rFonts w:ascii="Arial" w:eastAsia="Times New Roman" w:hAnsi="Arial" w:cs="Arial"/>
+          <w:bCs/>
+          <w:color w:val="4F4F4F"/>
+          <w:sz w:val="20"/>
+          <w:szCs w:val="20"/>
+          <w:bdr w:val="none" w:sz="0" w:space="0" w:color="auto" w:frame="1"/>
         </w:rPr>
         <w:t>.  I wanted to try everything that I can think of to help my friend with her home purchase.  The data set is small enough for me to do something like this.  However, in the real world such an approach might be not feasible due to time and computational constraints.</w:t>
       </w:r>
       <w:r>
         <w:rPr>
-          <w:rFonts w:eastAsia="Times New Roman"/>
-        </w:rPr>
-        <w:t xml:space="preserve">  If I had to pick one, I would use K-NN </w:t>
-      </w:r>
-      <w:r>
-        <w:rPr>
-          <w:rFonts w:eastAsia="Times New Roman"/>
+          <w:rFonts w:ascii="Arial" w:eastAsia="Times New Roman" w:hAnsi="Arial" w:cs="Arial"/>
+          <w:bCs/>
+          <w:color w:val="4F4F4F"/>
+          <w:sz w:val="20"/>
+          <w:szCs w:val="20"/>
+          <w:bdr w:val="none" w:sz="0" w:space="0" w:color="auto" w:frame="1"/>
+        </w:rPr>
+        <w:t xml:space="preserve">  If I had to pick one, I would use K-NN regression </w:t>
+      </w:r>
+      <w:r>
+        <w:rPr>
+          <w:rFonts w:ascii="Arial" w:eastAsia="Times New Roman" w:hAnsi="Arial" w:cs="Arial"/>
+          <w:bCs/>
+          <w:color w:val="4F4F4F"/>
+          <w:sz w:val="20"/>
+          <w:szCs w:val="20"/>
+          <w:bdr w:val="none" w:sz="0" w:space="0" w:color="auto" w:frame="1"/>
         </w:rPr>
         <w:lastRenderedPageBreak/>
-        <w:t xml:space="preserve">regression because the model is nonparametric.  </w:t>
-      </w:r>
-      <w:r>
-        <w:rPr>
-          <w:rFonts w:eastAsia="Times New Roman"/>
+        <w:t xml:space="preserve">because the model is nonparametric.  </w:t>
+      </w:r>
+      <w:r>
+        <w:rPr>
+          <w:rFonts w:ascii="Arial" w:eastAsia="Times New Roman" w:hAnsi="Arial" w:cs="Arial"/>
+          <w:bCs/>
+          <w:color w:val="4F4F4F"/>
+          <w:sz w:val="20"/>
+          <w:szCs w:val="20"/>
+          <w:bdr w:val="none" w:sz="0" w:space="0" w:color="auto" w:frame="1"/>
         </w:rPr>
         <w:t xml:space="preserve">Nonparametric </w:t>
       </w:r>
       <w:r>
         <w:rPr>
-          <w:rFonts w:eastAsia="Times New Roman"/>
+          <w:rFonts w:ascii="Arial" w:eastAsia="Times New Roman" w:hAnsi="Arial" w:cs="Arial"/>
+          <w:bCs/>
+          <w:color w:val="4F4F4F"/>
+          <w:sz w:val="20"/>
+          <w:szCs w:val="20"/>
+          <w:bdr w:val="none" w:sz="0" w:space="0" w:color="auto" w:frame="1"/>
         </w:rPr>
         <w:t xml:space="preserve">model </w:t>
       </w:r>
       <w:r>
         <w:rPr>
-          <w:rFonts w:eastAsia="Times New Roman"/>
+          <w:rFonts w:ascii="Arial" w:eastAsia="Times New Roman" w:hAnsi="Arial" w:cs="Arial"/>
+          <w:bCs/>
+          <w:color w:val="4F4F4F"/>
+          <w:sz w:val="20"/>
+          <w:szCs w:val="20"/>
+          <w:bdr w:val="none" w:sz="0" w:space="0" w:color="auto" w:frame="1"/>
         </w:rPr>
         <w:t xml:space="preserve">do not </w:t>
       </w:r>
       <w:r>
         <w:rPr>
-          <w:rFonts w:eastAsia="Times New Roman"/>
+          <w:rFonts w:ascii="Arial" w:eastAsia="Times New Roman" w:hAnsi="Arial" w:cs="Arial"/>
+          <w:bCs/>
+          <w:color w:val="4F4F4F"/>
+          <w:sz w:val="20"/>
+          <w:szCs w:val="20"/>
+          <w:bdr w:val="none" w:sz="0" w:space="0" w:color="auto" w:frame="1"/>
         </w:rPr>
         <w:t xml:space="preserve">make </w:t>
       </w:r>
       <w:r>
         <w:rPr>
-          <w:rFonts w:eastAsia="Times New Roman"/>
+          <w:rFonts w:ascii="Arial" w:eastAsia="Times New Roman" w:hAnsi="Arial" w:cs="Arial"/>
+          <w:bCs/>
+          <w:color w:val="4F4F4F"/>
+          <w:sz w:val="20"/>
+          <w:szCs w:val="20"/>
+          <w:bdr w:val="none" w:sz="0" w:space="0" w:color="auto" w:frame="1"/>
         </w:rPr>
         <w:t>any</w:t>
       </w:r>
       <w:r>
         <w:rPr>
-          <w:rFonts w:eastAsia="Times New Roman"/>
+          <w:rFonts w:ascii="Arial" w:eastAsia="Times New Roman" w:hAnsi="Arial" w:cs="Arial"/>
+          <w:bCs/>
+          <w:color w:val="4F4F4F"/>
+          <w:sz w:val="20"/>
+          <w:szCs w:val="20"/>
+          <w:bdr w:val="none" w:sz="0" w:space="0" w:color="auto" w:frame="1"/>
         </w:rPr>
         <w:t xml:space="preserve"> assumptions about the probability distribution of the dataset being assessed.</w:t>
       </w:r>
       <w:r>
         <w:rPr>
-          <w:rFonts w:eastAsia="Times New Roman"/>
+          <w:rFonts w:ascii="Arial" w:eastAsia="Times New Roman" w:hAnsi="Arial" w:cs="Arial"/>
+          <w:bCs/>
+          <w:color w:val="4F4F4F"/>
+          <w:sz w:val="20"/>
+          <w:szCs w:val="20"/>
+          <w:bdr w:val="none" w:sz="0" w:space="0" w:color="auto" w:frame="1"/>
         </w:rPr>
         <w:t xml:space="preserve">  It addresses the issue that h</w:t>
       </w:r>
       <w:r>
         <w:rPr>
-          <w:rFonts w:eastAsia="Times New Roman"/>
+          <w:rFonts w:ascii="Arial" w:eastAsia="Times New Roman" w:hAnsi="Arial" w:cs="Arial"/>
+          <w:bCs/>
+          <w:color w:val="4F4F4F"/>
+          <w:sz w:val="20"/>
+          <w:szCs w:val="20"/>
+          <w:bdr w:val="none" w:sz="0" w:space="0" w:color="auto" w:frame="1"/>
         </w:rPr>
         <w:t>ousing data from different regions most likely have different probability distributions as well.  Another advantage is it can pick up on weird systematic but lo</w:t>
       </w:r>
       <w:r>
         <w:rPr>
-          <w:rFonts w:eastAsia="Times New Roman"/>
+          <w:rFonts w:ascii="Arial" w:eastAsia="Times New Roman" w:hAnsi="Arial" w:cs="Arial"/>
+          <w:bCs/>
+          <w:color w:val="4F4F4F"/>
+          <w:sz w:val="20"/>
+          <w:szCs w:val="20"/>
+          <w:bdr w:val="none" w:sz="0" w:space="0" w:color="auto" w:frame="1"/>
         </w:rPr>
         <w:t>calized features of data set</w:t>
       </w:r>
       <w:r>
         <w:rPr>
-          <w:rFonts w:eastAsia="Times New Roman"/>
+          <w:rFonts w:ascii="Arial" w:eastAsia="Times New Roman" w:hAnsi="Arial" w:cs="Arial"/>
+          <w:bCs/>
+          <w:color w:val="4F4F4F"/>
+          <w:sz w:val="20"/>
+          <w:szCs w:val="20"/>
+          <w:bdr w:val="none" w:sz="0" w:space="0" w:color="auto" w:frame="1"/>
         </w:rPr>
         <w:t xml:space="preserve">.  The disadvantage of K-NN regression is </w:t>
       </w:r>
       <w:r>
         <w:rPr>
-          <w:rFonts w:eastAsia="Times New Roman"/>
-        </w:rPr>
-        <w:t xml:space="preserve">a lazy learner.  There is no computational cost in the learning process.  However, you must query the all the necessary data points each time you wish to make a prediction.  This is not a major issue in our case we are already getting the recent sales data that near the home we’re trying to predict.       </w:t>
+          <w:rFonts w:ascii="Arial" w:eastAsia="Times New Roman" w:hAnsi="Arial" w:cs="Arial"/>
+          <w:bCs/>
+          <w:color w:val="4F4F4F"/>
+          <w:sz w:val="20"/>
+          <w:szCs w:val="20"/>
+          <w:bdr w:val="none" w:sz="0" w:space="0" w:color="auto" w:frame="1"/>
+        </w:rPr>
+        <w:t xml:space="preserve">a lazy learner.  There is no computational cost in the learning process.  However, you must query the all the necessary data points each time you wish to make a prediction.  This is not a major issue in our case </w:t>
+      </w:r>
+      <w:r>
+        <w:rPr>
+          <w:rFonts w:ascii="Arial" w:eastAsia="Times New Roman" w:hAnsi="Arial" w:cs="Arial"/>
+          <w:bCs/>
+          <w:color w:val="4F4F4F"/>
+          <w:sz w:val="20"/>
+          <w:szCs w:val="20"/>
+          <w:bdr w:val="none" w:sz="0" w:space="0" w:color="auto" w:frame="1"/>
+        </w:rPr>
+        <w:t xml:space="preserve">since </w:t>
+      </w:r>
+      <w:r>
+        <w:rPr>
+          <w:rFonts w:ascii="Arial" w:eastAsia="Times New Roman" w:hAnsi="Arial" w:cs="Arial"/>
+          <w:bCs/>
+          <w:color w:val="4F4F4F"/>
+          <w:sz w:val="20"/>
+          <w:szCs w:val="20"/>
+          <w:bdr w:val="none" w:sz="0" w:space="0" w:color="auto" w:frame="1"/>
+        </w:rPr>
+        <w:t xml:space="preserve">we are already getting the recent sales data that near the home </w:t>
+      </w:r>
+      <w:r>
+        <w:rPr>
+          <w:rFonts w:ascii="Arial" w:eastAsia="Times New Roman" w:hAnsi="Arial" w:cs="Arial"/>
+          <w:bCs/>
+          <w:color w:val="4F4F4F"/>
+          <w:sz w:val="20"/>
+          <w:szCs w:val="20"/>
+          <w:bdr w:val="none" w:sz="0" w:space="0" w:color="auto" w:frame="1"/>
+        </w:rPr>
+        <w:t xml:space="preserve">each time </w:t>
+      </w:r>
+      <w:r>
+        <w:rPr>
+          <w:rFonts w:ascii="Arial" w:eastAsia="Times New Roman" w:hAnsi="Arial" w:cs="Arial"/>
+          <w:bCs/>
+          <w:color w:val="4F4F4F"/>
+          <w:sz w:val="20"/>
+          <w:szCs w:val="20"/>
+          <w:bdr w:val="none" w:sz="0" w:space="0" w:color="auto" w:frame="1"/>
+        </w:rPr>
+        <w:t xml:space="preserve">we’re </w:t>
+      </w:r>
+      <w:r>
+        <w:rPr>
+          <w:rFonts w:ascii="Arial" w:eastAsia="Times New Roman" w:hAnsi="Arial" w:cs="Arial"/>
+          <w:bCs/>
+          <w:color w:val="4F4F4F"/>
+          <w:sz w:val="20"/>
+          <w:szCs w:val="20"/>
+          <w:bdr w:val="none" w:sz="0" w:space="0" w:color="auto" w:frame="1"/>
+        </w:rPr>
+        <w:t>make a prediction</w:t>
+      </w:r>
+      <w:r>
+        <w:rPr>
+          <w:rFonts w:ascii="Arial" w:eastAsia="Times New Roman" w:hAnsi="Arial" w:cs="Arial"/>
+          <w:bCs/>
+          <w:color w:val="4F4F4F"/>
+          <w:sz w:val="20"/>
+          <w:szCs w:val="20"/>
+          <w:bdr w:val="none" w:sz="0" w:space="0" w:color="auto" w:frame="1"/>
+        </w:rPr>
+        <w:t>.</w:t>
+      </w:r>
+      <w:r>
+        <w:rPr>
+          <w:rFonts w:ascii="Arial" w:eastAsia="Times New Roman" w:hAnsi="Arial" w:cs="Arial"/>
+          <w:bCs/>
+          <w:color w:val="4F4F4F"/>
+          <w:sz w:val="20"/>
+          <w:szCs w:val="20"/>
+          <w:bdr w:val="none" w:sz="0" w:space="0" w:color="auto" w:frame="1"/>
+        </w:rPr>
+        <w:t xml:space="preserve">  </w:t>
+      </w:r>
+      <w:r>
+        <w:rPr>
+          <w:rFonts w:ascii="Arial" w:eastAsia="Times New Roman" w:hAnsi="Arial" w:cs="Arial"/>
+          <w:bCs/>
+          <w:color w:val="4F4F4F"/>
+          <w:sz w:val="20"/>
+          <w:szCs w:val="20"/>
+          <w:bdr w:val="none" w:sz="0" w:space="0" w:color="auto" w:frame="1"/>
+        </w:rPr>
+        <w:t xml:space="preserve">The table below shows the advantages and disadvantages of </w:t>
+      </w:r>
+      <w:r>
+        <w:rPr>
+          <w:rFonts w:ascii="Arial" w:eastAsia="Times New Roman" w:hAnsi="Arial" w:cs="Arial"/>
+          <w:bCs/>
+          <w:color w:val="4F4F4F"/>
+          <w:sz w:val="20"/>
+          <w:szCs w:val="20"/>
+          <w:bdr w:val="none" w:sz="0" w:space="0" w:color="auto" w:frame="1"/>
+        </w:rPr>
+        <w:t>other</w:t>
+      </w:r>
+      <w:r>
+        <w:rPr>
+          <w:rFonts w:ascii="Arial" w:eastAsia="Times New Roman" w:hAnsi="Arial" w:cs="Arial"/>
+          <w:bCs/>
+          <w:color w:val="4F4F4F"/>
+          <w:sz w:val="20"/>
+          <w:szCs w:val="20"/>
+          <w:bdr w:val="none" w:sz="0" w:space="0" w:color="auto" w:frame="1"/>
+        </w:rPr>
+        <w:t xml:space="preserve"> regression model</w:t>
+      </w:r>
+      <w:r>
+        <w:rPr>
+          <w:rFonts w:ascii="Arial" w:eastAsia="Times New Roman" w:hAnsi="Arial" w:cs="Arial"/>
+          <w:bCs/>
+          <w:color w:val="4F4F4F"/>
+          <w:sz w:val="20"/>
+          <w:szCs w:val="20"/>
+          <w:bdr w:val="none" w:sz="0" w:space="0" w:color="auto" w:frame="1"/>
+        </w:rPr>
+        <w:t>s that I will try</w:t>
+      </w:r>
+      <w:r>
+        <w:rPr>
+          <w:rFonts w:ascii="Arial" w:eastAsia="Times New Roman" w:hAnsi="Arial" w:cs="Arial"/>
+          <w:bCs/>
+          <w:color w:val="4F4F4F"/>
+          <w:sz w:val="20"/>
+          <w:szCs w:val="20"/>
+          <w:bdr w:val="none" w:sz="0" w:space="0" w:color="auto" w:frame="1"/>
+        </w:rPr>
+        <w:t>.</w:t>
+      </w:r>
+      <w:r>
+        <w:rPr>
+          <w:rFonts w:ascii="Arial" w:eastAsia="Times New Roman" w:hAnsi="Arial" w:cs="Arial"/>
+          <w:bCs/>
+          <w:color w:val="4F4F4F"/>
+          <w:sz w:val="20"/>
+          <w:szCs w:val="20"/>
+          <w:bdr w:val="none" w:sz="0" w:space="0" w:color="auto" w:frame="1"/>
+        </w:rPr>
+        <w:t xml:space="preserve">  </w:t>
+      </w:r>
+      <w:r>
+        <w:rPr>
+          <w:rFonts w:ascii="Arial" w:eastAsia="Times New Roman" w:hAnsi="Arial" w:cs="Arial"/>
+          <w:bCs/>
+          <w:color w:val="4F4F4F"/>
+          <w:sz w:val="20"/>
+          <w:szCs w:val="20"/>
+          <w:bdr w:val="none" w:sz="0" w:space="0" w:color="auto" w:frame="1"/>
+        </w:rPr>
+        <w:t xml:space="preserve">    </w:t>
       </w:r>
     </w:p>
+    <w:tbl>
+      <w:tblPr>
+        <w:tblStyle w:val="TableGrid"/>
+        <w:tblW w:w="9860" w:type="dxa"/>
+        <w:tblLook w:val="04A0" w:firstRow="1" w:lastRow="0" w:firstColumn="1" w:lastColumn="0" w:noHBand="0" w:noVBand="1"/>
+      </w:tblPr>
+      <w:tblGrid>
+        <w:gridCol w:w="1562"/>
+        <w:gridCol w:w="3856"/>
+        <w:gridCol w:w="4442"/>
+      </w:tblGrid>
+      <w:tr>
+        <w:tc>
+          <w:tcPr>
+            <w:tcW w:w="1562" w:type="dxa"/>
+          </w:tcPr>
+          <w:p>
+            <w:pPr>
+              <w:rPr>
+                <w:rFonts w:ascii="Arial" w:eastAsia="Times New Roman" w:hAnsi="Arial" w:cs="Arial"/>
+                <w:b/>
+                <w:bCs/>
+                <w:color w:val="4F4F4F"/>
+                <w:sz w:val="20"/>
+                <w:szCs w:val="20"/>
+                <w:bdr w:val="none" w:sz="0" w:space="0" w:color="auto" w:frame="1"/>
+              </w:rPr>
+            </w:pPr>
+            <w:r>
+              <w:rPr>
+                <w:rFonts w:ascii="Arial" w:eastAsia="Times New Roman" w:hAnsi="Arial" w:cs="Arial"/>
+                <w:b/>
+                <w:bCs/>
+                <w:color w:val="4F4F4F"/>
+                <w:sz w:val="20"/>
+                <w:szCs w:val="20"/>
+                <w:bdr w:val="none" w:sz="0" w:space="0" w:color="auto" w:frame="1"/>
+              </w:rPr>
+              <w:t>Model</w:t>
+            </w:r>
+          </w:p>
+        </w:tc>
+        <w:tc>
+          <w:tcPr>
+            <w:tcW w:w="3856" w:type="dxa"/>
+          </w:tcPr>
+          <w:p>
+            <w:pPr>
+              <w:rPr>
+                <w:rFonts w:ascii="Arial" w:eastAsia="Times New Roman" w:hAnsi="Arial" w:cs="Arial"/>
+                <w:b/>
+                <w:bCs/>
+                <w:color w:val="4F4F4F"/>
+                <w:sz w:val="20"/>
+                <w:szCs w:val="20"/>
+                <w:bdr w:val="none" w:sz="0" w:space="0" w:color="auto" w:frame="1"/>
+              </w:rPr>
+            </w:pPr>
+            <w:r>
+              <w:rPr>
+                <w:rFonts w:ascii="Arial" w:eastAsia="Times New Roman" w:hAnsi="Arial" w:cs="Arial"/>
+                <w:b/>
+                <w:bCs/>
+                <w:color w:val="4F4F4F"/>
+                <w:sz w:val="20"/>
+                <w:szCs w:val="20"/>
+                <w:bdr w:val="none" w:sz="0" w:space="0" w:color="auto" w:frame="1"/>
+              </w:rPr>
+              <w:t xml:space="preserve">Strengths </w:t>
+            </w:r>
+          </w:p>
+        </w:tc>
+        <w:tc>
+          <w:tcPr>
+            <w:tcW w:w="4442" w:type="dxa"/>
+          </w:tcPr>
+          <w:p>
+            <w:pPr>
+              <w:rPr>
+                <w:rFonts w:ascii="Arial" w:eastAsia="Times New Roman" w:hAnsi="Arial" w:cs="Arial"/>
+                <w:b/>
+                <w:bCs/>
+                <w:color w:val="4F4F4F"/>
+                <w:sz w:val="20"/>
+                <w:szCs w:val="20"/>
+                <w:bdr w:val="none" w:sz="0" w:space="0" w:color="auto" w:frame="1"/>
+              </w:rPr>
+            </w:pPr>
+            <w:r>
+              <w:rPr>
+                <w:rFonts w:ascii="Arial" w:eastAsia="Times New Roman" w:hAnsi="Arial" w:cs="Arial"/>
+                <w:b/>
+                <w:bCs/>
+                <w:color w:val="4F4F4F"/>
+                <w:sz w:val="20"/>
+                <w:szCs w:val="20"/>
+                <w:bdr w:val="none" w:sz="0" w:space="0" w:color="auto" w:frame="1"/>
+              </w:rPr>
+              <w:t>Weaknesses</w:t>
+            </w:r>
+          </w:p>
+        </w:tc>
+      </w:tr>
+      <w:tr>
+        <w:tc>
+          <w:tcPr>
+            <w:tcW w:w="1562" w:type="dxa"/>
+          </w:tcPr>
+          <w:p>
+            <w:pPr>
+              <w:rPr>
+                <w:rFonts w:ascii="Arial" w:eastAsia="Times New Roman" w:hAnsi="Arial" w:cs="Arial"/>
+                <w:bCs/>
+                <w:color w:val="4F4F4F"/>
+                <w:sz w:val="20"/>
+                <w:szCs w:val="20"/>
+                <w:bdr w:val="none" w:sz="0" w:space="0" w:color="auto" w:frame="1"/>
+              </w:rPr>
+            </w:pPr>
+            <w:r>
+              <w:rPr>
+                <w:rFonts w:ascii="Arial" w:eastAsia="Times New Roman" w:hAnsi="Arial" w:cs="Arial"/>
+                <w:bCs/>
+                <w:color w:val="4F4F4F"/>
+                <w:sz w:val="20"/>
+                <w:szCs w:val="20"/>
+                <w:bdr w:val="none" w:sz="0" w:space="0" w:color="auto" w:frame="1"/>
+              </w:rPr>
+              <w:t>Linear</w:t>
+            </w:r>
+          </w:p>
+        </w:tc>
+        <w:tc>
+          <w:tcPr>
+            <w:tcW w:w="3856" w:type="dxa"/>
+          </w:tcPr>
+          <w:p>
+            <w:pPr>
+              <w:pStyle w:val="ListParagraph"/>
+              <w:numPr>
+                <w:ilvl w:val="0"/>
+                <w:numId w:val="30"/>
+              </w:numPr>
+              <w:rPr>
+                <w:rFonts w:ascii="Arial" w:eastAsia="Times New Roman" w:hAnsi="Arial" w:cs="Arial"/>
+                <w:bCs/>
+                <w:color w:val="4F4F4F"/>
+                <w:sz w:val="20"/>
+                <w:szCs w:val="20"/>
+                <w:bdr w:val="none" w:sz="0" w:space="0" w:color="auto" w:frame="1"/>
+              </w:rPr>
+            </w:pPr>
+            <w:r>
+              <w:rPr>
+                <w:rFonts w:ascii="Arial" w:eastAsia="Times New Roman" w:hAnsi="Arial" w:cs="Arial"/>
+                <w:bCs/>
+                <w:color w:val="4F4F4F"/>
+                <w:sz w:val="20"/>
+                <w:szCs w:val="20"/>
+                <w:bdr w:val="none" w:sz="0" w:space="0" w:color="auto" w:frame="1"/>
+              </w:rPr>
+              <w:t>Fast</w:t>
+            </w:r>
+            <w:r>
+              <w:rPr>
+                <w:rFonts w:ascii="Arial" w:eastAsia="Times New Roman" w:hAnsi="Arial" w:cs="Arial"/>
+                <w:bCs/>
+                <w:color w:val="4F4F4F"/>
+                <w:sz w:val="20"/>
+                <w:szCs w:val="20"/>
+                <w:bdr w:val="none" w:sz="0" w:space="0" w:color="auto" w:frame="1"/>
+              </w:rPr>
+              <w:t xml:space="preserve"> and easy to use </w:t>
+            </w:r>
+          </w:p>
+        </w:tc>
+        <w:tc>
+          <w:tcPr>
+            <w:tcW w:w="4442" w:type="dxa"/>
+          </w:tcPr>
+          <w:p>
+            <w:pPr>
+              <w:pStyle w:val="ListParagraph"/>
+              <w:numPr>
+                <w:ilvl w:val="0"/>
+                <w:numId w:val="30"/>
+              </w:numPr>
+              <w:rPr>
+                <w:rFonts w:ascii="Arial" w:eastAsia="Times New Roman" w:hAnsi="Arial" w:cs="Arial"/>
+                <w:bCs/>
+                <w:color w:val="4F4F4F"/>
+                <w:sz w:val="20"/>
+                <w:szCs w:val="20"/>
+                <w:bdr w:val="none" w:sz="0" w:space="0" w:color="auto" w:frame="1"/>
+              </w:rPr>
+            </w:pPr>
+            <w:r>
+              <w:rPr>
+                <w:rFonts w:ascii="Arial" w:eastAsia="Times New Roman" w:hAnsi="Arial" w:cs="Arial"/>
+                <w:bCs/>
+                <w:color w:val="4F4F4F"/>
+                <w:sz w:val="20"/>
+                <w:szCs w:val="20"/>
+                <w:bdr w:val="none" w:sz="0" w:space="0" w:color="auto" w:frame="1"/>
+              </w:rPr>
+              <w:t>Data needs to be independent</w:t>
+            </w:r>
+          </w:p>
+          <w:p>
+            <w:pPr>
+              <w:pStyle w:val="ListParagraph"/>
+              <w:ind w:left="360"/>
+              <w:rPr>
+                <w:rFonts w:ascii="Arial" w:eastAsia="Times New Roman" w:hAnsi="Arial" w:cs="Arial"/>
+                <w:bCs/>
+                <w:color w:val="4F4F4F"/>
+                <w:sz w:val="20"/>
+                <w:szCs w:val="20"/>
+                <w:bdr w:val="none" w:sz="0" w:space="0" w:color="auto" w:frame="1"/>
+              </w:rPr>
+            </w:pPr>
+            <w:r>
+              <w:rPr>
+                <w:rFonts w:ascii="Arial" w:eastAsia="Times New Roman" w:hAnsi="Arial" w:cs="Arial"/>
+                <w:bCs/>
+                <w:color w:val="4F4F4F"/>
+                <w:sz w:val="20"/>
+                <w:szCs w:val="20"/>
+                <w:bdr w:val="none" w:sz="0" w:space="0" w:color="auto" w:frame="1"/>
+              </w:rPr>
+              <w:t xml:space="preserve">and linear </w:t>
+            </w:r>
+          </w:p>
+          <w:p>
+            <w:pPr>
+              <w:rPr>
+                <w:rFonts w:ascii="Arial" w:eastAsia="Times New Roman" w:hAnsi="Arial" w:cs="Arial"/>
+                <w:bCs/>
+                <w:color w:val="4F4F4F"/>
+                <w:sz w:val="20"/>
+                <w:szCs w:val="20"/>
+                <w:bdr w:val="none" w:sz="0" w:space="0" w:color="auto" w:frame="1"/>
+              </w:rPr>
+            </w:pPr>
+          </w:p>
+        </w:tc>
+      </w:tr>
+      <w:tr>
+        <w:tc>
+          <w:tcPr>
+            <w:tcW w:w="1562" w:type="dxa"/>
+          </w:tcPr>
+          <w:p>
+            <w:pPr>
+              <w:rPr>
+                <w:rFonts w:ascii="Arial" w:eastAsia="Times New Roman" w:hAnsi="Arial" w:cs="Arial"/>
+                <w:bCs/>
+                <w:color w:val="4F4F4F"/>
+                <w:sz w:val="20"/>
+                <w:szCs w:val="20"/>
+                <w:bdr w:val="none" w:sz="0" w:space="0" w:color="auto" w:frame="1"/>
+              </w:rPr>
+            </w:pPr>
+            <w:r>
+              <w:rPr>
+                <w:rFonts w:ascii="Arial" w:eastAsia="Times New Roman" w:hAnsi="Arial" w:cs="Arial"/>
+                <w:bCs/>
+                <w:color w:val="4F4F4F"/>
+                <w:sz w:val="20"/>
+                <w:szCs w:val="20"/>
+                <w:bdr w:val="none" w:sz="0" w:space="0" w:color="auto" w:frame="1"/>
+              </w:rPr>
+              <w:t>Kernel Ridge</w:t>
+            </w:r>
+          </w:p>
+        </w:tc>
+        <w:tc>
+          <w:tcPr>
+            <w:tcW w:w="3856" w:type="dxa"/>
+          </w:tcPr>
+          <w:p>
+            <w:pPr>
+              <w:pStyle w:val="ListParagraph"/>
+              <w:numPr>
+                <w:ilvl w:val="0"/>
+                <w:numId w:val="30"/>
+              </w:numPr>
+              <w:rPr>
+                <w:rFonts w:ascii="Arial" w:eastAsia="Times New Roman" w:hAnsi="Arial" w:cs="Arial"/>
+                <w:bCs/>
+                <w:color w:val="4F4F4F"/>
+                <w:sz w:val="20"/>
+                <w:szCs w:val="20"/>
+                <w:bdr w:val="none" w:sz="0" w:space="0" w:color="auto" w:frame="1"/>
+              </w:rPr>
+            </w:pPr>
+            <w:r>
+              <w:rPr>
+                <w:rFonts w:ascii="Arial" w:eastAsia="Times New Roman" w:hAnsi="Arial" w:cs="Arial"/>
+                <w:bCs/>
+                <w:color w:val="4F4F4F"/>
+                <w:sz w:val="20"/>
+                <w:szCs w:val="20"/>
+                <w:bdr w:val="none" w:sz="0" w:space="0" w:color="auto" w:frame="1"/>
+              </w:rPr>
+              <w:t>Faster training time than SVR</w:t>
+            </w:r>
+          </w:p>
+          <w:p>
+            <w:pPr>
+              <w:pStyle w:val="ListParagraph"/>
+              <w:numPr>
+                <w:ilvl w:val="0"/>
+                <w:numId w:val="30"/>
+              </w:numPr>
+              <w:rPr>
+                <w:rFonts w:ascii="Arial" w:eastAsia="Times New Roman" w:hAnsi="Arial" w:cs="Arial"/>
+                <w:bCs/>
+                <w:color w:val="4F4F4F"/>
+                <w:sz w:val="20"/>
+                <w:szCs w:val="20"/>
+                <w:bdr w:val="none" w:sz="0" w:space="0" w:color="auto" w:frame="1"/>
+              </w:rPr>
+            </w:pPr>
+            <w:r>
+              <w:rPr>
+                <w:rFonts w:ascii="Arial" w:eastAsia="Times New Roman" w:hAnsi="Arial" w:cs="Arial"/>
+                <w:bCs/>
+                <w:color w:val="4F4F4F"/>
+                <w:sz w:val="20"/>
+                <w:szCs w:val="20"/>
+                <w:bdr w:val="none" w:sz="0" w:space="0" w:color="auto" w:frame="1"/>
+              </w:rPr>
+              <w:t xml:space="preserve">Faster than SVR for datasets less than 1000 samples  </w:t>
+            </w:r>
+          </w:p>
+        </w:tc>
+        <w:tc>
+          <w:tcPr>
+            <w:tcW w:w="4442" w:type="dxa"/>
+          </w:tcPr>
+          <w:p>
+            <w:pPr>
+              <w:pStyle w:val="ListParagraph"/>
+              <w:numPr>
+                <w:ilvl w:val="0"/>
+                <w:numId w:val="30"/>
+              </w:numPr>
+              <w:rPr>
+                <w:rFonts w:ascii="Arial" w:eastAsia="Times New Roman" w:hAnsi="Arial" w:cs="Arial"/>
+                <w:bCs/>
+                <w:color w:val="4F4F4F"/>
+                <w:sz w:val="20"/>
+                <w:szCs w:val="20"/>
+                <w:bdr w:val="none" w:sz="0" w:space="0" w:color="auto" w:frame="1"/>
+              </w:rPr>
+            </w:pPr>
+            <w:r>
+              <w:rPr>
+                <w:rFonts w:ascii="Arial" w:eastAsia="Times New Roman" w:hAnsi="Arial" w:cs="Arial"/>
+                <w:bCs/>
+                <w:color w:val="4F4F4F"/>
+                <w:sz w:val="20"/>
+                <w:szCs w:val="20"/>
+                <w:bdr w:val="none" w:sz="0" w:space="0" w:color="auto" w:frame="1"/>
+              </w:rPr>
+              <w:t>Slower prediction time than SVR</w:t>
+            </w:r>
+          </w:p>
+          <w:p>
+            <w:pPr>
+              <w:pStyle w:val="ListParagraph"/>
+              <w:numPr>
+                <w:ilvl w:val="0"/>
+                <w:numId w:val="30"/>
+              </w:numPr>
+              <w:rPr>
+                <w:rFonts w:ascii="Arial" w:eastAsia="Times New Roman" w:hAnsi="Arial" w:cs="Arial"/>
+                <w:bCs/>
+                <w:color w:val="4F4F4F"/>
+                <w:sz w:val="20"/>
+                <w:szCs w:val="20"/>
+                <w:bdr w:val="none" w:sz="0" w:space="0" w:color="auto" w:frame="1"/>
+              </w:rPr>
+            </w:pPr>
+            <w:r>
+              <w:rPr>
+                <w:rFonts w:ascii="Arial" w:eastAsia="Times New Roman" w:hAnsi="Arial" w:cs="Arial"/>
+                <w:bCs/>
+                <w:color w:val="4F4F4F"/>
+                <w:sz w:val="20"/>
+                <w:szCs w:val="20"/>
+                <w:bdr w:val="none" w:sz="0" w:space="0" w:color="auto" w:frame="1"/>
+              </w:rPr>
+              <w:t xml:space="preserve">Does not scale as well as SVR and is slower for greater datasets </w:t>
+            </w:r>
+          </w:p>
+        </w:tc>
+      </w:tr>
+      <w:tr>
+        <w:tc>
+          <w:tcPr>
+            <w:tcW w:w="1562" w:type="dxa"/>
+          </w:tcPr>
+          <w:p>
+            <w:pPr>
+              <w:rPr>
+                <w:rFonts w:ascii="Arial" w:eastAsia="Times New Roman" w:hAnsi="Arial" w:cs="Arial"/>
+                <w:bCs/>
+                <w:color w:val="4F4F4F"/>
+                <w:sz w:val="20"/>
+                <w:szCs w:val="20"/>
+                <w:bdr w:val="none" w:sz="0" w:space="0" w:color="auto" w:frame="1"/>
+              </w:rPr>
+            </w:pPr>
+            <w:r>
+              <w:rPr>
+                <w:rFonts w:ascii="Arial" w:eastAsia="Times New Roman" w:hAnsi="Arial" w:cs="Arial"/>
+                <w:bCs/>
+                <w:color w:val="4F4F4F"/>
+                <w:sz w:val="20"/>
+                <w:szCs w:val="20"/>
+                <w:bdr w:val="none" w:sz="0" w:space="0" w:color="auto" w:frame="1"/>
+              </w:rPr>
+              <w:t>SVR</w:t>
+            </w:r>
+          </w:p>
+        </w:tc>
+        <w:tc>
+          <w:tcPr>
+            <w:tcW w:w="3856" w:type="dxa"/>
+          </w:tcPr>
+          <w:p>
+            <w:pPr>
+              <w:pStyle w:val="ListParagraph"/>
+              <w:numPr>
+                <w:ilvl w:val="0"/>
+                <w:numId w:val="28"/>
+              </w:numPr>
+              <w:ind w:left="360"/>
+              <w:rPr>
+                <w:rFonts w:ascii="Arial" w:eastAsia="Times New Roman" w:hAnsi="Arial" w:cs="Arial"/>
+                <w:bCs/>
+                <w:color w:val="4F4F4F"/>
+                <w:sz w:val="20"/>
+                <w:szCs w:val="20"/>
+                <w:bdr w:val="none" w:sz="0" w:space="0" w:color="auto" w:frame="1"/>
+              </w:rPr>
+            </w:pPr>
+            <w:r>
+              <w:rPr>
+                <w:rFonts w:ascii="Arial" w:eastAsia="Times New Roman" w:hAnsi="Arial" w:cs="Arial"/>
+                <w:bCs/>
+                <w:color w:val="4F4F4F"/>
+                <w:sz w:val="20"/>
+                <w:szCs w:val="20"/>
+                <w:bdr w:val="none" w:sz="0" w:space="0" w:color="auto" w:frame="1"/>
+              </w:rPr>
+              <w:t>Work well in complicated domains with a clear margin of separation</w:t>
+            </w:r>
+          </w:p>
+          <w:p>
+            <w:pPr>
+              <w:pStyle w:val="ListParagraph"/>
+              <w:numPr>
+                <w:ilvl w:val="0"/>
+                <w:numId w:val="28"/>
+              </w:numPr>
+              <w:ind w:left="360"/>
+              <w:rPr>
+                <w:rFonts w:ascii="Arial" w:eastAsia="Times New Roman" w:hAnsi="Arial" w:cs="Arial"/>
+                <w:bCs/>
+                <w:color w:val="4F4F4F"/>
+                <w:sz w:val="20"/>
+                <w:szCs w:val="20"/>
+                <w:bdr w:val="none" w:sz="0" w:space="0" w:color="auto" w:frame="1"/>
+              </w:rPr>
+            </w:pPr>
+            <w:r>
+              <w:rPr>
+                <w:rFonts w:ascii="Arial" w:eastAsia="Times New Roman" w:hAnsi="Arial" w:cs="Arial"/>
+                <w:bCs/>
+                <w:color w:val="4F4F4F"/>
+                <w:sz w:val="20"/>
+                <w:szCs w:val="20"/>
+                <w:bdr w:val="none" w:sz="0" w:space="0" w:color="auto" w:frame="1"/>
+              </w:rPr>
+              <w:t>Data does not need to be linearly separated due to the kernel transformations and several functional forms</w:t>
+            </w:r>
+          </w:p>
+          <w:p>
+            <w:pPr>
+              <w:pStyle w:val="ListParagraph"/>
+              <w:numPr>
+                <w:ilvl w:val="0"/>
+                <w:numId w:val="28"/>
+              </w:numPr>
+              <w:ind w:left="360"/>
+              <w:rPr>
+                <w:rFonts w:ascii="Arial" w:eastAsia="Times New Roman" w:hAnsi="Arial" w:cs="Arial"/>
+                <w:bCs/>
+                <w:color w:val="4F4F4F"/>
+                <w:sz w:val="20"/>
+                <w:szCs w:val="20"/>
+                <w:bdr w:val="none" w:sz="0" w:space="0" w:color="auto" w:frame="1"/>
+              </w:rPr>
+            </w:pPr>
+            <w:r>
+              <w:rPr>
+                <w:rFonts w:ascii="Arial" w:eastAsia="Times New Roman" w:hAnsi="Arial" w:cs="Arial"/>
+                <w:bCs/>
+                <w:color w:val="4F4F4F"/>
+                <w:sz w:val="20"/>
+                <w:szCs w:val="20"/>
+                <w:bdr w:val="none" w:sz="0" w:space="0" w:color="auto" w:frame="1"/>
+              </w:rPr>
+              <w:t>Effective in high dimensional spaces.-</w:t>
+            </w:r>
+          </w:p>
+          <w:p>
+            <w:pPr>
+              <w:pStyle w:val="ListParagraph"/>
+              <w:numPr>
+                <w:ilvl w:val="0"/>
+                <w:numId w:val="28"/>
+              </w:numPr>
+              <w:ind w:left="360"/>
+              <w:rPr>
+                <w:rFonts w:ascii="Arial" w:eastAsia="Times New Roman" w:hAnsi="Arial" w:cs="Arial"/>
+                <w:bCs/>
+                <w:color w:val="4F4F4F"/>
+                <w:sz w:val="20"/>
+                <w:szCs w:val="20"/>
+                <w:bdr w:val="none" w:sz="0" w:space="0" w:color="auto" w:frame="1"/>
+              </w:rPr>
+            </w:pPr>
+            <w:r>
+              <w:rPr>
+                <w:rFonts w:ascii="Arial" w:eastAsia="Times New Roman" w:hAnsi="Arial" w:cs="Arial"/>
+                <w:bCs/>
+                <w:color w:val="4F4F4F"/>
+                <w:sz w:val="20"/>
+                <w:szCs w:val="20"/>
+                <w:bdr w:val="none" w:sz="0" w:space="0" w:color="auto" w:frame="1"/>
+              </w:rPr>
+              <w:t>Still effective in cases where number of dimensions is greater than the number of samples</w:t>
+            </w:r>
+          </w:p>
+        </w:tc>
+        <w:tc>
+          <w:tcPr>
+            <w:tcW w:w="4442" w:type="dxa"/>
+          </w:tcPr>
+          <w:p>
+            <w:pPr>
+              <w:pStyle w:val="ListParagraph"/>
+              <w:numPr>
+                <w:ilvl w:val="0"/>
+                <w:numId w:val="27"/>
+              </w:numPr>
+              <w:rPr>
+                <w:rFonts w:ascii="Arial" w:eastAsia="Times New Roman" w:hAnsi="Arial" w:cs="Arial"/>
+                <w:bCs/>
+                <w:color w:val="4F4F4F"/>
+                <w:sz w:val="20"/>
+                <w:szCs w:val="20"/>
+                <w:bdr w:val="none" w:sz="0" w:space="0" w:color="auto" w:frame="1"/>
+              </w:rPr>
+            </w:pPr>
+            <w:r>
+              <w:rPr>
+                <w:rFonts w:ascii="Arial" w:eastAsia="Times New Roman" w:hAnsi="Arial" w:cs="Arial"/>
+                <w:bCs/>
+                <w:color w:val="4F4F4F"/>
+                <w:sz w:val="20"/>
+                <w:szCs w:val="20"/>
+                <w:bdr w:val="none" w:sz="0" w:space="0" w:color="auto" w:frame="1"/>
+              </w:rPr>
+              <w:t>Very slow</w:t>
+            </w:r>
+          </w:p>
+          <w:p>
+            <w:pPr>
+              <w:pStyle w:val="ListParagraph"/>
+              <w:numPr>
+                <w:ilvl w:val="0"/>
+                <w:numId w:val="27"/>
+              </w:numPr>
+              <w:rPr>
+                <w:rFonts w:ascii="Arial" w:eastAsia="Times New Roman" w:hAnsi="Arial" w:cs="Arial"/>
+                <w:bCs/>
+                <w:color w:val="4F4F4F"/>
+                <w:sz w:val="20"/>
+                <w:szCs w:val="20"/>
+                <w:bdr w:val="none" w:sz="0" w:space="0" w:color="auto" w:frame="1"/>
+              </w:rPr>
+            </w:pPr>
+            <w:r>
+              <w:rPr>
+                <w:rFonts w:ascii="Arial" w:eastAsia="Times New Roman" w:hAnsi="Arial" w:cs="Arial"/>
+                <w:bCs/>
+                <w:color w:val="4F4F4F"/>
+                <w:sz w:val="20"/>
+                <w:szCs w:val="20"/>
+                <w:bdr w:val="none" w:sz="0" w:space="0" w:color="auto" w:frame="1"/>
+              </w:rPr>
+              <w:t>Do not work well with large datasets</w:t>
+            </w:r>
+          </w:p>
+          <w:p>
+            <w:pPr>
+              <w:pStyle w:val="ListParagraph"/>
+              <w:numPr>
+                <w:ilvl w:val="0"/>
+                <w:numId w:val="27"/>
+              </w:numPr>
+              <w:rPr>
+                <w:rFonts w:ascii="Arial" w:eastAsia="Times New Roman" w:hAnsi="Arial" w:cs="Arial"/>
+                <w:bCs/>
+                <w:color w:val="4F4F4F"/>
+                <w:sz w:val="20"/>
+                <w:szCs w:val="20"/>
+                <w:bdr w:val="none" w:sz="0" w:space="0" w:color="auto" w:frame="1"/>
+              </w:rPr>
+            </w:pPr>
+            <w:r>
+              <w:rPr>
+                <w:rFonts w:ascii="Arial" w:eastAsia="Times New Roman" w:hAnsi="Arial" w:cs="Arial"/>
+                <w:bCs/>
+                <w:color w:val="4F4F4F"/>
+                <w:sz w:val="20"/>
+                <w:szCs w:val="20"/>
+                <w:bdr w:val="none" w:sz="0" w:space="0" w:color="auto" w:frame="1"/>
+              </w:rPr>
+              <w:t>Might over fit to the noise in the data</w:t>
+            </w:r>
+          </w:p>
+          <w:p>
+            <w:pPr>
+              <w:pStyle w:val="ListParagraph"/>
+              <w:numPr>
+                <w:ilvl w:val="0"/>
+                <w:numId w:val="27"/>
+              </w:numPr>
+              <w:rPr>
+                <w:rFonts w:ascii="Arial" w:eastAsia="Times New Roman" w:hAnsi="Arial" w:cs="Arial"/>
+                <w:bCs/>
+                <w:color w:val="4F4F4F"/>
+                <w:sz w:val="20"/>
+                <w:szCs w:val="20"/>
+                <w:bdr w:val="none" w:sz="0" w:space="0" w:color="auto" w:frame="1"/>
+              </w:rPr>
+            </w:pPr>
+            <w:r>
+              <w:rPr>
+                <w:rFonts w:ascii="Arial" w:eastAsia="Times New Roman" w:hAnsi="Arial" w:cs="Arial"/>
+                <w:bCs/>
+                <w:color w:val="4F4F4F"/>
+                <w:sz w:val="20"/>
+                <w:szCs w:val="20"/>
+                <w:bdr w:val="none" w:sz="0" w:space="0" w:color="auto" w:frame="1"/>
+              </w:rPr>
+              <w:t>Results depend on model selection</w:t>
+            </w:r>
+          </w:p>
+        </w:tc>
+      </w:tr>
+      <w:tr>
+        <w:tc>
+          <w:tcPr>
+            <w:tcW w:w="1562" w:type="dxa"/>
+          </w:tcPr>
+          <w:p>
+            <w:pPr>
+              <w:rPr>
+                <w:rFonts w:ascii="Arial" w:eastAsia="Times New Roman" w:hAnsi="Arial" w:cs="Arial"/>
+                <w:bCs/>
+                <w:color w:val="4F4F4F"/>
+                <w:sz w:val="20"/>
+                <w:szCs w:val="20"/>
+                <w:bdr w:val="none" w:sz="0" w:space="0" w:color="auto" w:frame="1"/>
+              </w:rPr>
+            </w:pPr>
+            <w:r>
+              <w:rPr>
+                <w:rFonts w:ascii="Arial" w:eastAsia="Times New Roman" w:hAnsi="Arial" w:cs="Arial"/>
+                <w:bCs/>
+                <w:color w:val="4F4F4F"/>
+                <w:sz w:val="20"/>
+                <w:szCs w:val="20"/>
+                <w:bdr w:val="none" w:sz="0" w:space="0" w:color="auto" w:frame="1"/>
+              </w:rPr>
+              <w:t>SGD</w:t>
+            </w:r>
+          </w:p>
+        </w:tc>
+        <w:tc>
+          <w:tcPr>
+            <w:tcW w:w="3856" w:type="dxa"/>
+          </w:tcPr>
+          <w:p>
+            <w:pPr>
+              <w:pStyle w:val="ListParagraph"/>
+              <w:numPr>
+                <w:ilvl w:val="0"/>
+                <w:numId w:val="31"/>
+              </w:numPr>
+              <w:rPr>
+                <w:rFonts w:ascii="Arial" w:eastAsia="Times New Roman" w:hAnsi="Arial" w:cs="Arial"/>
+                <w:bCs/>
+                <w:color w:val="4F4F4F"/>
+                <w:sz w:val="20"/>
+                <w:szCs w:val="20"/>
+                <w:bdr w:val="none" w:sz="0" w:space="0" w:color="auto" w:frame="1"/>
+              </w:rPr>
+            </w:pPr>
+            <w:r>
+              <w:rPr>
+                <w:rFonts w:ascii="Arial" w:eastAsia="Times New Roman" w:hAnsi="Arial" w:cs="Arial"/>
+                <w:bCs/>
+                <w:color w:val="4F4F4F"/>
+                <w:sz w:val="20"/>
+                <w:szCs w:val="20"/>
+                <w:bdr w:val="none" w:sz="0" w:space="0" w:color="auto" w:frame="1"/>
+              </w:rPr>
+              <w:t>Fast enough to work on very large datasets</w:t>
+            </w:r>
+          </w:p>
+          <w:p>
+            <w:pPr>
+              <w:pStyle w:val="ListParagraph"/>
+              <w:numPr>
+                <w:ilvl w:val="0"/>
+                <w:numId w:val="31"/>
+              </w:numPr>
+              <w:rPr>
+                <w:rFonts w:ascii="Arial" w:eastAsia="Times New Roman" w:hAnsi="Arial" w:cs="Arial"/>
+                <w:bCs/>
+                <w:color w:val="4F4F4F"/>
+                <w:sz w:val="20"/>
+                <w:szCs w:val="20"/>
+                <w:bdr w:val="none" w:sz="0" w:space="0" w:color="auto" w:frame="1"/>
+              </w:rPr>
+            </w:pPr>
+            <w:r>
+              <w:rPr>
+                <w:rFonts w:ascii="Arial" w:eastAsia="Times New Roman" w:hAnsi="Arial" w:cs="Arial"/>
+                <w:bCs/>
+                <w:color w:val="4F4F4F"/>
+                <w:sz w:val="20"/>
+                <w:szCs w:val="20"/>
+                <w:bdr w:val="none" w:sz="0" w:space="0" w:color="auto" w:frame="1"/>
+              </w:rPr>
+              <w:t xml:space="preserve">Easy to code and implement </w:t>
+            </w:r>
+          </w:p>
+        </w:tc>
+        <w:tc>
+          <w:tcPr>
+            <w:tcW w:w="4442" w:type="dxa"/>
+          </w:tcPr>
+          <w:p>
+            <w:pPr>
+              <w:pStyle w:val="ListParagraph"/>
+              <w:numPr>
+                <w:ilvl w:val="0"/>
+                <w:numId w:val="31"/>
+              </w:numPr>
+              <w:rPr>
+                <w:rFonts w:ascii="Arial" w:eastAsia="Times New Roman" w:hAnsi="Arial" w:cs="Arial"/>
+                <w:bCs/>
+                <w:color w:val="4F4F4F"/>
+                <w:sz w:val="20"/>
+                <w:szCs w:val="20"/>
+                <w:bdr w:val="none" w:sz="0" w:space="0" w:color="auto" w:frame="1"/>
+              </w:rPr>
+            </w:pPr>
+            <w:r>
+              <w:rPr>
+                <w:rFonts w:ascii="Arial" w:eastAsia="Times New Roman" w:hAnsi="Arial" w:cs="Arial"/>
+                <w:bCs/>
+                <w:color w:val="4F4F4F"/>
+                <w:sz w:val="20"/>
+                <w:szCs w:val="20"/>
+                <w:bdr w:val="none" w:sz="0" w:space="0" w:color="auto" w:frame="1"/>
+              </w:rPr>
+              <w:t xml:space="preserve">Requires feature scaling </w:t>
+            </w:r>
+          </w:p>
+          <w:p>
+            <w:pPr>
+              <w:pStyle w:val="ListParagraph"/>
+              <w:numPr>
+                <w:ilvl w:val="0"/>
+                <w:numId w:val="31"/>
+              </w:numPr>
+              <w:rPr>
+                <w:rFonts w:ascii="Arial" w:eastAsia="Times New Roman" w:hAnsi="Arial" w:cs="Arial"/>
+                <w:bCs/>
+                <w:color w:val="4F4F4F"/>
+                <w:sz w:val="20"/>
+                <w:szCs w:val="20"/>
+                <w:bdr w:val="none" w:sz="0" w:space="0" w:color="auto" w:frame="1"/>
+              </w:rPr>
+            </w:pPr>
+            <w:r>
+              <w:rPr>
+                <w:rFonts w:ascii="Arial" w:eastAsia="Times New Roman" w:hAnsi="Arial" w:cs="Arial"/>
+                <w:bCs/>
+                <w:color w:val="4F4F4F"/>
+                <w:sz w:val="20"/>
+                <w:szCs w:val="20"/>
+                <w:bdr w:val="none" w:sz="0" w:space="0" w:color="auto" w:frame="1"/>
+              </w:rPr>
+              <w:t xml:space="preserve">Has many </w:t>
+            </w:r>
+            <w:r>
+              <w:rPr>
+                <w:rFonts w:ascii="Arial" w:eastAsia="Times New Roman" w:hAnsi="Arial" w:cs="Arial"/>
+                <w:bCs/>
+                <w:color w:val="4F4F4F"/>
+                <w:sz w:val="20"/>
+                <w:szCs w:val="20"/>
+                <w:bdr w:val="none" w:sz="0" w:space="0" w:color="auto" w:frame="1"/>
+              </w:rPr>
+              <w:t>hyper parameters</w:t>
+            </w:r>
+            <w:r>
+              <w:rPr>
+                <w:rFonts w:ascii="Arial" w:eastAsia="Times New Roman" w:hAnsi="Arial" w:cs="Arial"/>
+                <w:bCs/>
+                <w:color w:val="4F4F4F"/>
+                <w:sz w:val="20"/>
+                <w:szCs w:val="20"/>
+                <w:bdr w:val="none" w:sz="0" w:space="0" w:color="auto" w:frame="1"/>
+              </w:rPr>
+              <w:t xml:space="preserve"> </w:t>
+            </w:r>
+          </w:p>
+        </w:tc>
+      </w:tr>
+      <w:tr>
+        <w:tc>
+          <w:tcPr>
+            <w:tcW w:w="1562" w:type="dxa"/>
+          </w:tcPr>
+          <w:p>
+            <w:pPr>
+              <w:rPr>
+                <w:rFonts w:ascii="Arial" w:eastAsia="Times New Roman" w:hAnsi="Arial" w:cs="Arial"/>
+                <w:bCs/>
+                <w:color w:val="4F4F4F"/>
+                <w:sz w:val="20"/>
+                <w:szCs w:val="20"/>
+                <w:bdr w:val="none" w:sz="0" w:space="0" w:color="auto" w:frame="1"/>
+              </w:rPr>
+            </w:pPr>
+            <w:r>
+              <w:rPr>
+                <w:rFonts w:ascii="Arial" w:eastAsia="Times New Roman" w:hAnsi="Arial" w:cs="Arial"/>
+                <w:bCs/>
+                <w:color w:val="4F4F4F"/>
+                <w:sz w:val="20"/>
+                <w:szCs w:val="20"/>
+                <w:bdr w:val="none" w:sz="0" w:space="0" w:color="auto" w:frame="1"/>
+              </w:rPr>
+              <w:t>Decision Tree</w:t>
+            </w:r>
+          </w:p>
+        </w:tc>
+        <w:tc>
+          <w:tcPr>
+            <w:tcW w:w="3856" w:type="dxa"/>
+          </w:tcPr>
+          <w:p>
+            <w:pPr>
+              <w:pStyle w:val="ListParagraph"/>
+              <w:numPr>
+                <w:ilvl w:val="0"/>
+                <w:numId w:val="29"/>
+              </w:numPr>
+              <w:rPr>
+                <w:rFonts w:ascii="Arial" w:eastAsia="Times New Roman" w:hAnsi="Arial" w:cs="Arial"/>
+                <w:bCs/>
+                <w:color w:val="4F4F4F"/>
+                <w:sz w:val="20"/>
+                <w:szCs w:val="20"/>
+                <w:bdr w:val="none" w:sz="0" w:space="0" w:color="auto" w:frame="1"/>
+              </w:rPr>
+            </w:pPr>
+            <w:r>
+              <w:rPr>
+                <w:rFonts w:ascii="Arial" w:eastAsia="Times New Roman" w:hAnsi="Arial" w:cs="Arial"/>
+                <w:bCs/>
+                <w:color w:val="4F4F4F"/>
+                <w:sz w:val="20"/>
+                <w:szCs w:val="20"/>
+                <w:bdr w:val="none" w:sz="0" w:space="0" w:color="auto" w:frame="1"/>
+              </w:rPr>
+              <w:t>Very fast</w:t>
+            </w:r>
+          </w:p>
+          <w:p>
+            <w:pPr>
+              <w:pStyle w:val="ListParagraph"/>
+              <w:numPr>
+                <w:ilvl w:val="0"/>
+                <w:numId w:val="29"/>
+              </w:numPr>
+              <w:rPr>
+                <w:rFonts w:ascii="Arial" w:eastAsia="Times New Roman" w:hAnsi="Arial" w:cs="Arial"/>
+                <w:bCs/>
+                <w:color w:val="4F4F4F"/>
+                <w:sz w:val="20"/>
+                <w:szCs w:val="20"/>
+                <w:bdr w:val="none" w:sz="0" w:space="0" w:color="auto" w:frame="1"/>
+              </w:rPr>
+            </w:pPr>
+            <w:r>
+              <w:rPr>
+                <w:rFonts w:ascii="Arial" w:eastAsia="Times New Roman" w:hAnsi="Arial" w:cs="Arial"/>
+                <w:bCs/>
+                <w:color w:val="4F4F4F"/>
+                <w:sz w:val="20"/>
+                <w:szCs w:val="20"/>
+                <w:bdr w:val="none" w:sz="0" w:space="0" w:color="auto" w:frame="1"/>
+              </w:rPr>
+              <w:t>Requires very little data preparation</w:t>
+            </w:r>
+          </w:p>
+          <w:p>
+            <w:pPr>
+              <w:pStyle w:val="ListParagraph"/>
+              <w:numPr>
+                <w:ilvl w:val="0"/>
+                <w:numId w:val="29"/>
+              </w:numPr>
+              <w:rPr>
+                <w:rFonts w:ascii="Arial" w:eastAsia="Times New Roman" w:hAnsi="Arial" w:cs="Arial"/>
+                <w:bCs/>
+                <w:color w:val="4F4F4F"/>
+                <w:sz w:val="20"/>
+                <w:szCs w:val="20"/>
+                <w:bdr w:val="none" w:sz="0" w:space="0" w:color="auto" w:frame="1"/>
+              </w:rPr>
+            </w:pPr>
+            <w:r>
+              <w:rPr>
+                <w:rFonts w:ascii="Arial" w:eastAsia="Times New Roman" w:hAnsi="Arial" w:cs="Arial"/>
+                <w:bCs/>
+                <w:color w:val="4F4F4F"/>
+                <w:sz w:val="20"/>
+                <w:szCs w:val="20"/>
+                <w:bdr w:val="none" w:sz="0" w:space="0" w:color="auto" w:frame="1"/>
+              </w:rPr>
+              <w:t>Can be used for feature selection</w:t>
+            </w:r>
+          </w:p>
+          <w:p>
+            <w:pPr>
+              <w:pStyle w:val="ListParagraph"/>
+              <w:numPr>
+                <w:ilvl w:val="0"/>
+                <w:numId w:val="29"/>
+              </w:numPr>
+              <w:rPr>
+                <w:rFonts w:ascii="Arial" w:eastAsia="Times New Roman" w:hAnsi="Arial" w:cs="Arial"/>
+                <w:bCs/>
+                <w:color w:val="4F4F4F"/>
+                <w:sz w:val="20"/>
+                <w:szCs w:val="20"/>
+                <w:bdr w:val="none" w:sz="0" w:space="0" w:color="auto" w:frame="1"/>
+              </w:rPr>
+            </w:pPr>
+            <w:r>
+              <w:rPr>
+                <w:rFonts w:ascii="Arial" w:eastAsia="Times New Roman" w:hAnsi="Arial" w:cs="Arial"/>
+                <w:bCs/>
+                <w:color w:val="4F4F4F"/>
+                <w:sz w:val="20"/>
+                <w:szCs w:val="20"/>
+                <w:bdr w:val="none" w:sz="0" w:space="0" w:color="auto" w:frame="1"/>
+              </w:rPr>
+              <w:t>Easy to interpret and explain results</w:t>
+            </w:r>
+          </w:p>
+        </w:tc>
+        <w:tc>
+          <w:tcPr>
+            <w:tcW w:w="4442" w:type="dxa"/>
+          </w:tcPr>
+          <w:p>
+            <w:pPr>
+              <w:pStyle w:val="ListParagraph"/>
+              <w:numPr>
+                <w:ilvl w:val="0"/>
+                <w:numId w:val="29"/>
+              </w:numPr>
+              <w:rPr>
+                <w:rFonts w:ascii="Arial" w:eastAsia="Times New Roman" w:hAnsi="Arial" w:cs="Arial"/>
+                <w:bCs/>
+                <w:color w:val="4F4F4F"/>
+                <w:sz w:val="20"/>
+                <w:szCs w:val="20"/>
+                <w:bdr w:val="none" w:sz="0" w:space="0" w:color="auto" w:frame="1"/>
+              </w:rPr>
+            </w:pPr>
+            <w:r>
+              <w:rPr>
+                <w:rFonts w:ascii="Arial" w:eastAsia="Times New Roman" w:hAnsi="Arial" w:cs="Arial"/>
+                <w:bCs/>
+                <w:color w:val="4F4F4F"/>
+                <w:sz w:val="20"/>
+                <w:szCs w:val="20"/>
+                <w:bdr w:val="none" w:sz="0" w:space="0" w:color="auto" w:frame="1"/>
+              </w:rPr>
+              <w:t>Prone to overfitting</w:t>
+            </w:r>
+          </w:p>
+          <w:p>
+            <w:pPr>
+              <w:pStyle w:val="ListParagraph"/>
+              <w:numPr>
+                <w:ilvl w:val="0"/>
+                <w:numId w:val="29"/>
+              </w:numPr>
+              <w:rPr>
+                <w:rFonts w:ascii="Arial" w:eastAsia="Times New Roman" w:hAnsi="Arial" w:cs="Arial"/>
+                <w:bCs/>
+                <w:color w:val="4F4F4F"/>
+                <w:sz w:val="20"/>
+                <w:szCs w:val="20"/>
+                <w:bdr w:val="none" w:sz="0" w:space="0" w:color="auto" w:frame="1"/>
+              </w:rPr>
+            </w:pPr>
+            <w:r>
+              <w:rPr>
+                <w:rFonts w:ascii="Arial" w:eastAsia="Times New Roman" w:hAnsi="Arial" w:cs="Arial"/>
+                <w:bCs/>
+                <w:color w:val="4F4F4F"/>
+                <w:sz w:val="20"/>
+                <w:szCs w:val="20"/>
+                <w:bdr w:val="none" w:sz="0" w:space="0" w:color="auto" w:frame="1"/>
+              </w:rPr>
+              <w:t>Works with poorly with independent features</w:t>
+            </w:r>
+          </w:p>
+          <w:p>
+            <w:pPr>
+              <w:pStyle w:val="ListParagraph"/>
+              <w:numPr>
+                <w:ilvl w:val="0"/>
+                <w:numId w:val="29"/>
+              </w:numPr>
+              <w:rPr>
+                <w:rFonts w:ascii="Arial" w:eastAsia="Times New Roman" w:hAnsi="Arial" w:cs="Arial"/>
+                <w:bCs/>
+                <w:color w:val="4F4F4F"/>
+                <w:sz w:val="20"/>
+                <w:szCs w:val="20"/>
+                <w:bdr w:val="none" w:sz="0" w:space="0" w:color="auto" w:frame="1"/>
+              </w:rPr>
+            </w:pPr>
+            <w:r>
+              <w:rPr>
+                <w:rFonts w:ascii="Arial" w:eastAsia="Times New Roman" w:hAnsi="Arial" w:cs="Arial"/>
+                <w:bCs/>
+                <w:color w:val="4F4F4F"/>
+                <w:sz w:val="20"/>
+                <w:szCs w:val="20"/>
+                <w:bdr w:val="none" w:sz="0" w:space="0" w:color="auto" w:frame="1"/>
+              </w:rPr>
+              <w:t>Need to monitor complexity and prevent the tree from growing too complex</w:t>
+            </w:r>
+          </w:p>
+        </w:tc>
+      </w:tr>
+    </w:tbl>
     <w:p>
       <w:pPr>
         <w:shd w:val="clear" w:color="auto" w:fill="FFFFFF"/>
         <w:spacing w:after="0" w:line="480" w:lineRule="auto"/>
         <w:textAlignment w:val="baseline"/>
         <w:rPr>
-          <w:rFonts w:eastAsia="Times New Roman"/>
+          <w:rFonts w:ascii="Arial" w:eastAsia="Times New Roman" w:hAnsi="Arial" w:cs="Arial"/>
+          <w:bCs/>
+          <w:color w:val="4F4F4F"/>
+          <w:sz w:val="20"/>
+          <w:szCs w:val="20"/>
+          <w:bdr w:val="none" w:sz="0" w:space="0" w:color="auto" w:frame="1"/>
         </w:rPr>
       </w:pPr>
     </w:p>
@@ -4493,8 +5840,23 @@
         <w:textAlignment w:val="baseline"/>
         <w:rPr>
           <w:rFonts w:ascii="Arial" w:eastAsia="Times New Roman" w:hAnsi="Arial" w:cs="Arial"/>
-          <w:sz w:val="24"/>
-          <w:szCs w:val="24"/>
+          <w:bCs/>
+          <w:color w:val="4F4F4F"/>
+          <w:sz w:val="20"/>
+          <w:szCs w:val="20"/>
+          <w:bdr w:val="none" w:sz="0" w:space="0" w:color="auto" w:frame="1"/>
+        </w:rPr>
+      </w:pPr>
+    </w:p>
+    <w:p>
+      <w:pPr>
+        <w:rPr>
+          <w:rFonts w:ascii="Arial" w:eastAsia="Times New Roman" w:hAnsi="Arial" w:cs="Arial"/>
+          <w:bCs/>
+          <w:color w:val="4F4F4F"/>
+          <w:sz w:val="20"/>
+          <w:szCs w:val="20"/>
+          <w:bdr w:val="none" w:sz="0" w:space="0" w:color="auto" w:frame="1"/>
         </w:rPr>
       </w:pPr>
       <w:r>
@@ -4671,7 +6033,42 @@
           <w:szCs w:val="20"/>
           <w:bdr w:val="none" w:sz="0" w:space="0" w:color="auto" w:frame="1"/>
         </w:rPr>
-        <w:t xml:space="preserve"> approximation for explained variance score since both metrics are between 0 and 1.  </w:t>
+        <w:t xml:space="preserve"> approximation for </w:t>
+      </w:r>
+      <w:proofErr w:type="gramStart"/>
+      <w:r>
+        <w:rPr>
+          <w:rFonts w:ascii="Arial" w:eastAsia="Times New Roman" w:hAnsi="Arial" w:cs="Arial"/>
+          <w:bCs/>
+          <w:color w:val="4F4F4F"/>
+          <w:sz w:val="20"/>
+          <w:szCs w:val="20"/>
+          <w:bdr w:val="none" w:sz="0" w:space="0" w:color="auto" w:frame="1"/>
+        </w:rPr>
+        <w:t>an</w:t>
+      </w:r>
+      <w:proofErr w:type="gramEnd"/>
+      <w:r>
+        <w:rPr>
+          <w:rFonts w:ascii="Arial" w:eastAsia="Times New Roman" w:hAnsi="Arial" w:cs="Arial"/>
+          <w:bCs/>
+          <w:color w:val="4F4F4F"/>
+          <w:sz w:val="20"/>
+          <w:szCs w:val="20"/>
+          <w:bdr w:val="none" w:sz="0" w:space="0" w:color="auto" w:frame="1"/>
+        </w:rPr>
+        <w:t xml:space="preserve"> good </w:t>
+      </w:r>
+      <w:r>
+        <w:rPr>
+          <w:rFonts w:ascii="Arial" w:eastAsia="Times New Roman" w:hAnsi="Arial" w:cs="Arial"/>
+          <w:bCs/>
+          <w:color w:val="4F4F4F"/>
+          <w:sz w:val="20"/>
+          <w:szCs w:val="20"/>
+          <w:bdr w:val="none" w:sz="0" w:space="0" w:color="auto" w:frame="1"/>
+        </w:rPr>
+        <w:t xml:space="preserve">explained variance score since both metrics are between 0 and 1.  </w:t>
       </w:r>
       <w:r>
         <w:rPr>
@@ -4801,7 +6198,19 @@
           <w:szCs w:val="20"/>
           <w:bdr w:val="none" w:sz="0" w:space="0" w:color="auto" w:frame="1"/>
         </w:rPr>
-        <w:t xml:space="preserve"> that is only 0.05 might be acceptable in social sciences such as psychology because human beings are very difficult to </w:t>
+        <w:t xml:space="preserve"> </w:t>
+      </w:r>
+      <w:r>
+        <w:rPr>
+          <w:rFonts w:ascii="Arial" w:eastAsia="Times New Roman" w:hAnsi="Arial" w:cs="Arial"/>
+          <w:bCs/>
+          <w:color w:val="4F4F4F"/>
+          <w:sz w:val="20"/>
+          <w:szCs w:val="20"/>
+          <w:bdr w:val="none" w:sz="0" w:space="0" w:color="auto" w:frame="1"/>
+        </w:rPr>
+        <w:lastRenderedPageBreak/>
+        <w:t xml:space="preserve">that is only 0.05 might be acceptable in social sciences such as psychology because human beings are very difficult to </w:t>
       </w:r>
       <w:r>
         <w:rPr>
@@ -4899,18 +6308,18 @@
           <w:szCs w:val="20"/>
           <w:bdr w:val="none" w:sz="0" w:space="0" w:color="auto" w:frame="1"/>
         </w:rPr>
-        <w:t xml:space="preserve">  Given what we’re working with, I expect a good reasonable explained variance score would be greater than 0.10 and less 0.40.</w:t>
-      </w:r>
-      <w:r>
-        <w:rPr>
-          <w:rFonts w:ascii="Arial" w:eastAsia="Times New Roman" w:hAnsi="Arial" w:cs="Arial"/>
-          <w:bCs/>
-          <w:color w:val="4F4F4F"/>
-          <w:sz w:val="20"/>
-          <w:szCs w:val="20"/>
-          <w:bdr w:val="none" w:sz="0" w:space="0" w:color="auto" w:frame="1"/>
-        </w:rPr>
-        <w:t xml:space="preserve">      </w:t>
+        <w:t xml:space="preserve">  Given what we’re working with, I expect a good reasonable explained variance s</w:t>
+      </w:r>
+      <w:r>
+        <w:rPr>
+          <w:rFonts w:ascii="Arial" w:eastAsia="Times New Roman" w:hAnsi="Arial" w:cs="Arial"/>
+          <w:bCs/>
+          <w:color w:val="4F4F4F"/>
+          <w:sz w:val="20"/>
+          <w:szCs w:val="20"/>
+          <w:bdr w:val="none" w:sz="0" w:space="0" w:color="auto" w:frame="1"/>
+        </w:rPr>
+        <w:t xml:space="preserve">core would be greater than 0.10.  </w:t>
       </w:r>
     </w:p>
     <w:p>
@@ -5203,7 +6612,6 @@
           <w:szCs w:val="20"/>
           <w:bdr w:val="none" w:sz="0" w:space="0" w:color="auto" w:frame="1"/>
         </w:rPr>
-        <w:lastRenderedPageBreak/>
         <w:t>The data is not normally distributed, especially if the mean and median vary significantly (indicating a large skew)</w:t>
       </w:r>
       <w:r>
@@ -5491,6 +6899,31 @@
     </w:p>
     <w:p>
       <w:pPr>
+        <w:rPr>
+          <w:rFonts w:ascii="Arial" w:eastAsia="Times New Roman" w:hAnsi="Arial" w:cs="Arial"/>
+          <w:b/>
+          <w:bCs/>
+          <w:color w:val="4F4F4F"/>
+          <w:sz w:val="24"/>
+          <w:szCs w:val="24"/>
+          <w:bdr w:val="none" w:sz="0" w:space="0" w:color="auto" w:frame="1"/>
+        </w:rPr>
+      </w:pPr>
+      <w:r>
+        <w:rPr>
+          <w:rFonts w:ascii="Arial" w:eastAsia="Times New Roman" w:hAnsi="Arial" w:cs="Arial"/>
+          <w:b/>
+          <w:bCs/>
+          <w:color w:val="4F4F4F"/>
+          <w:sz w:val="24"/>
+          <w:szCs w:val="24"/>
+          <w:bdr w:val="none" w:sz="0" w:space="0" w:color="auto" w:frame="1"/>
+        </w:rPr>
+        <w:br w:type="page"/>
+      </w:r>
+    </w:p>
+    <w:p>
+      <w:pPr>
         <w:shd w:val="clear" w:color="auto" w:fill="FFFFFF"/>
         <w:spacing w:after="0" w:line="480" w:lineRule="auto"/>
         <w:textAlignment w:val="baseline"/>
@@ -5514,6 +6947,7 @@
           <w:szCs w:val="24"/>
           <w:bdr w:val="none" w:sz="0" w:space="0" w:color="auto" w:frame="1"/>
         </w:rPr>
+        <w:lastRenderedPageBreak/>
         <w:t>Selecting the Best Model</w:t>
       </w:r>
     </w:p>
@@ -5683,18 +7117,18 @@
           <w:szCs w:val="20"/>
           <w:bdr w:val="none" w:sz="0" w:space="0" w:color="auto" w:frame="1"/>
         </w:rPr>
-        <w:t xml:space="preserve">  Each model was tested with the default parameter first.  </w:t>
-      </w:r>
-      <w:r>
-        <w:rPr>
-          <w:rFonts w:ascii="Arial" w:eastAsia="Times New Roman" w:hAnsi="Arial" w:cs="Arial"/>
-          <w:bCs/>
-          <w:color w:val="4F4F4F"/>
-          <w:sz w:val="20"/>
-          <w:szCs w:val="20"/>
-          <w:bdr w:val="none" w:sz="0" w:space="0" w:color="auto" w:frame="1"/>
-        </w:rPr>
-        <w:t xml:space="preserve">  </w:t>
+        <w:t xml:space="preserve">  Each model was tested with the default parameter first.</w:t>
+      </w:r>
+      <w:r>
+        <w:rPr>
+          <w:rFonts w:ascii="Arial" w:eastAsia="Times New Roman" w:hAnsi="Arial" w:cs="Arial"/>
+          <w:bCs/>
+          <w:color w:val="4F4F4F"/>
+          <w:sz w:val="20"/>
+          <w:szCs w:val="20"/>
+          <w:bdr w:val="none" w:sz="0" w:space="0" w:color="auto" w:frame="1"/>
+        </w:rPr>
+        <w:t xml:space="preserve">  We will select the model that has the highest explained variance score.  </w:t>
       </w:r>
     </w:p>
     <w:p>
@@ -5775,47 +7209,6 @@
           <w:color w:val="4F4F4F"/>
           <w:sz w:val="20"/>
           <w:szCs w:val="20"/>
-          <w:bdr w:val="none" w:sz="0" w:space="0" w:color="auto" w:frame="1"/>
-        </w:rPr>
-      </w:pPr>
-      <w:r>
-        <w:rPr>
-          <w:rFonts w:ascii="Arial" w:eastAsia="Times New Roman" w:hAnsi="Arial" w:cs="Arial"/>
-          <w:bCs/>
-          <w:color w:val="4F4F4F"/>
-          <w:sz w:val="20"/>
-          <w:szCs w:val="20"/>
-          <w:bdr w:val="none" w:sz="0" w:space="0" w:color="auto" w:frame="1"/>
-        </w:rPr>
-        <w:br w:type="page"/>
-      </w:r>
-    </w:p>
-    <w:p>
-      <w:pPr>
-        <w:shd w:val="clear" w:color="auto" w:fill="FFFFFF"/>
-        <w:spacing w:after="0" w:line="480" w:lineRule="auto"/>
-        <w:textAlignment w:val="baseline"/>
-        <w:rPr>
-          <w:rFonts w:ascii="Arial" w:eastAsia="Times New Roman" w:hAnsi="Arial" w:cs="Arial"/>
-          <w:bCs/>
-          <w:color w:val="4F4F4F"/>
-          <w:sz w:val="20"/>
-          <w:szCs w:val="20"/>
-          <w:bdr w:val="none" w:sz="0" w:space="0" w:color="auto" w:frame="1"/>
-        </w:rPr>
-      </w:pPr>
-    </w:p>
-    <w:p>
-      <w:pPr>
-        <w:shd w:val="clear" w:color="auto" w:fill="FFFFFF"/>
-        <w:spacing w:after="0" w:line="480" w:lineRule="auto"/>
-        <w:textAlignment w:val="baseline"/>
-        <w:rPr>
-          <w:rFonts w:ascii="Arial" w:eastAsia="Times New Roman" w:hAnsi="Arial" w:cs="Arial"/>
-          <w:bCs/>
-          <w:color w:val="4F4F4F"/>
-          <w:sz w:val="24"/>
-          <w:szCs w:val="24"/>
           <w:bdr w:val="none" w:sz="0" w:space="0" w:color="auto" w:frame="1"/>
         </w:rPr>
       </w:pPr>
@@ -7035,18 +8428,7 @@
           <w:szCs w:val="20"/>
           <w:bdr w:val="none" w:sz="0" w:space="0" w:color="auto" w:frame="1"/>
         </w:rPr>
-        <w:t xml:space="preserve">The </w:t>
-      </w:r>
-      <w:r>
-        <w:rPr>
-          <w:rFonts w:ascii="Arial" w:eastAsia="Times New Roman" w:hAnsi="Arial" w:cs="Arial"/>
-          <w:bCs/>
-          <w:color w:val="4F4F4F"/>
-          <w:sz w:val="20"/>
-          <w:szCs w:val="20"/>
-          <w:bdr w:val="none" w:sz="0" w:space="0" w:color="auto" w:frame="1"/>
-        </w:rPr>
-        <w:t>Decision Tree</w:t>
+        <w:t>The Decision Tree</w:t>
       </w:r>
       <w:r>
         <w:rPr>
@@ -7090,40 +8472,30 @@
           <w:szCs w:val="20"/>
           <w:bdr w:val="none" w:sz="0" w:space="0" w:color="auto" w:frame="1"/>
         </w:rPr>
-        <w:t xml:space="preserve">  Training performance should be better than testing performance, because the model is optimized and fitted to the training data.  T</w:t>
-      </w:r>
-      <w:r>
-        <w:rPr>
-          <w:rFonts w:ascii="Arial" w:eastAsia="Times New Roman" w:hAnsi="Arial" w:cs="Arial"/>
-          <w:bCs/>
-          <w:color w:val="4F4F4F"/>
-          <w:sz w:val="20"/>
-          <w:szCs w:val="20"/>
-          <w:bdr w:val="none" w:sz="0" w:space="0" w:color="auto" w:frame="1"/>
-        </w:rPr>
-        <w:t xml:space="preserve">he models are suffering from high bias as the models are not </w:t>
-      </w:r>
-      <w:r>
-        <w:rPr>
-          <w:rFonts w:ascii="Arial" w:eastAsia="Times New Roman" w:hAnsi="Arial" w:cs="Arial"/>
-          <w:bCs/>
-          <w:color w:val="4F4F4F"/>
-          <w:sz w:val="20"/>
-          <w:szCs w:val="20"/>
-          <w:bdr w:val="none" w:sz="0" w:space="0" w:color="auto" w:frame="1"/>
-        </w:rPr>
-        <w:t xml:space="preserve">really learning from the data.  </w:t>
-      </w:r>
-      <w:r>
-        <w:rPr>
-          <w:rFonts w:ascii="Arial" w:eastAsia="Times New Roman" w:hAnsi="Arial" w:cs="Arial"/>
-          <w:bCs/>
-          <w:color w:val="4F4F4F"/>
-          <w:sz w:val="20"/>
-          <w:szCs w:val="20"/>
-          <w:bdr w:val="none" w:sz="0" w:space="0" w:color="auto" w:frame="1"/>
-        </w:rPr>
-        <w:t xml:space="preserve">The K-NN Regressor achieved the highest explained variance score among all these estimators.  It achieved an explained variance of 0.2121 in the training set and 0.2401 in the testing set.  These two scores are almost identical which is really good.  The model is able to explain both sets of data </w:t>
+        <w:t xml:space="preserve">  Training performance should be better than testing performance, because the model is optimized and fitted to the training data.  The models are suffering from high bias as the models are not really learning from the data.  </w:t>
+      </w:r>
+      <w:r>
+        <w:rPr>
+          <w:rFonts w:ascii="Arial" w:eastAsia="Times New Roman" w:hAnsi="Arial" w:cs="Arial"/>
+          <w:bCs/>
+          <w:color w:val="4F4F4F"/>
+          <w:sz w:val="20"/>
+          <w:szCs w:val="20"/>
+          <w:bdr w:val="none" w:sz="0" w:space="0" w:color="auto" w:frame="1"/>
+        </w:rPr>
+        <w:t xml:space="preserve">The K-NN Regressor achieved the highest explained variance score among all these estimators.  It achieved an explained </w:t>
+      </w:r>
+      <w:r>
+        <w:rPr>
+          <w:rFonts w:ascii="Arial" w:eastAsia="Times New Roman" w:hAnsi="Arial" w:cs="Arial"/>
+          <w:bCs/>
+          <w:color w:val="4F4F4F"/>
+          <w:sz w:val="20"/>
+          <w:szCs w:val="20"/>
+          <w:bdr w:val="none" w:sz="0" w:space="0" w:color="auto" w:frame="1"/>
+        </w:rPr>
+        <w:lastRenderedPageBreak/>
+        <w:t xml:space="preserve">variance of 0.2121 in the training set and 0.2401 in the testing set.  These two scores are almost identical which is really good.  The model is able to explain both sets of data </w:t>
       </w:r>
       <w:r>
         <w:rPr>
@@ -7392,20 +8764,7 @@
           <w:szCs w:val="20"/>
           <w:bdr w:val="none" w:sz="0" w:space="0" w:color="auto" w:frame="1"/>
         </w:rPr>
-        <w:t>Uniform we</w:t>
-      </w:r>
-      <w:bookmarkStart w:id="0" w:name="_GoBack"/>
-      <w:bookmarkEnd w:id="0"/>
-      <w:r>
-        <w:rPr>
-          <w:rFonts w:ascii="Arial" w:eastAsia="Times New Roman" w:hAnsi="Arial" w:cs="Arial"/>
-          <w:bCs/>
-          <w:color w:val="4F4F4F"/>
-          <w:sz w:val="20"/>
-          <w:szCs w:val="20"/>
-          <w:bdr w:val="none" w:sz="0" w:space="0" w:color="auto" w:frame="1"/>
-        </w:rPr>
-        <w:t>ights. All points in each neighborhood are weighted equally.</w:t>
+        <w:t>Uniform weights. All points in each neighborhood are weighted equally.</w:t>
       </w:r>
     </w:p>
     <w:p>
@@ -7433,7 +8792,6 @@
           <w:szCs w:val="20"/>
           <w:bdr w:val="none" w:sz="0" w:space="0" w:color="auto" w:frame="1"/>
         </w:rPr>
-        <w:lastRenderedPageBreak/>
         <w:t>Distance</w:t>
       </w:r>
       <w:r>
@@ -7950,6 +9308,31 @@
           <w:bdr w:val="none" w:sz="0" w:space="0" w:color="auto" w:frame="1"/>
         </w:rPr>
       </w:pPr>
+    </w:p>
+    <w:p>
+      <w:pPr>
+        <w:rPr>
+          <w:rFonts w:ascii="Arial" w:eastAsia="Times New Roman" w:hAnsi="Arial" w:cs="Arial"/>
+          <w:b/>
+          <w:bCs/>
+          <w:color w:val="4F4F4F"/>
+          <w:sz w:val="36"/>
+          <w:szCs w:val="36"/>
+          <w:bdr w:val="none" w:sz="0" w:space="0" w:color="auto" w:frame="1"/>
+        </w:rPr>
+      </w:pPr>
+      <w:r>
+        <w:rPr>
+          <w:rFonts w:ascii="Arial" w:eastAsia="Times New Roman" w:hAnsi="Arial" w:cs="Arial"/>
+          <w:b/>
+          <w:bCs/>
+          <w:color w:val="4F4F4F"/>
+          <w:sz w:val="36"/>
+          <w:szCs w:val="36"/>
+          <w:bdr w:val="none" w:sz="0" w:space="0" w:color="auto" w:frame="1"/>
+        </w:rPr>
+        <w:br w:type="page"/>
+      </w:r>
     </w:p>
     <w:p>
       <w:pPr>
@@ -7977,6 +9360,7 @@
           <w:szCs w:val="36"/>
           <w:bdr w:val="none" w:sz="0" w:space="0" w:color="auto" w:frame="1"/>
         </w:rPr>
+        <w:lastRenderedPageBreak/>
         <w:t>Conclusion</w:t>
       </w:r>
     </w:p>
@@ -8088,31 +9472,17 @@
           <w:bdr w:val="none" w:sz="0" w:space="0" w:color="auto" w:frame="1"/>
         </w:rPr>
       </w:pPr>
-    </w:p>
-    <w:p>
-      <w:pPr>
-        <w:shd w:val="clear" w:color="auto" w:fill="FFFFFF"/>
-        <w:spacing w:after="0" w:line="480" w:lineRule="auto"/>
-        <w:textAlignment w:val="baseline"/>
-        <w:rPr>
-          <w:rFonts w:ascii="Arial" w:eastAsia="Times New Roman" w:hAnsi="Arial" w:cs="Arial"/>
-          <w:bCs/>
-          <w:color w:val="4F4F4F"/>
-          <w:sz w:val="20"/>
-          <w:szCs w:val="20"/>
-          <w:bdr w:val="none" w:sz="0" w:space="0" w:color="auto" w:frame="1"/>
-        </w:rPr>
-      </w:pPr>
-      <w:r>
-        <w:rPr>
-          <w:rFonts w:ascii="Arial" w:eastAsia="Times New Roman" w:hAnsi="Arial" w:cs="Arial"/>
-          <w:bCs/>
-          <w:color w:val="4F4F4F"/>
-          <w:sz w:val="20"/>
-          <w:szCs w:val="20"/>
-          <w:bdr w:val="none" w:sz="0" w:space="0" w:color="auto" w:frame="1"/>
-        </w:rPr>
-        <w:lastRenderedPageBreak/>
+      <w:bookmarkStart w:id="0" w:name="_GoBack"/>
+      <w:bookmarkEnd w:id="0"/>
+      <w:r>
+        <w:rPr>
+          <w:rFonts w:ascii="Arial" w:eastAsia="Times New Roman" w:hAnsi="Arial" w:cs="Arial"/>
+          <w:bCs/>
+          <w:color w:val="4F4F4F"/>
+          <w:sz w:val="20"/>
+          <w:szCs w:val="20"/>
+          <w:bdr w:val="none" w:sz="0" w:space="0" w:color="auto" w:frame="1"/>
+        </w:rPr>
         <w:t xml:space="preserve">My friend did </w:t>
       </w:r>
       <w:r>
@@ -8495,6 +9865,232 @@
     </w:lvl>
   </w:abstractNum>
   <w:abstractNum w:abstractNumId="1" w15:restartNumberingAfterBreak="0">
+    <w:nsid w:val="04474296"/>
+    <w:multiLevelType w:val="hybridMultilevel"/>
+    <w:tmpl w:val="87CC0BAC"/>
+    <w:lvl w:ilvl="0" w:tplc="04090001">
+      <w:start w:val="1"/>
+      <w:numFmt w:val="bullet"/>
+      <w:lvlText w:val=""/>
+      <w:lvlJc w:val="left"/>
+      <w:pPr>
+        <w:ind w:left="360" w:hanging="360"/>
+      </w:pPr>
+      <w:rPr>
+        <w:rFonts w:ascii="Symbol" w:hAnsi="Symbol" w:hint="default"/>
+      </w:rPr>
+    </w:lvl>
+    <w:lvl w:ilvl="1" w:tplc="04090003" w:tentative="1">
+      <w:start w:val="1"/>
+      <w:numFmt w:val="bullet"/>
+      <w:lvlText w:val="o"/>
+      <w:lvlJc w:val="left"/>
+      <w:pPr>
+        <w:ind w:left="1080" w:hanging="360"/>
+      </w:pPr>
+      <w:rPr>
+        <w:rFonts w:ascii="Courier New" w:hAnsi="Courier New" w:cs="Courier New" w:hint="default"/>
+      </w:rPr>
+    </w:lvl>
+    <w:lvl w:ilvl="2" w:tplc="04090005" w:tentative="1">
+      <w:start w:val="1"/>
+      <w:numFmt w:val="bullet"/>
+      <w:lvlText w:val=""/>
+      <w:lvlJc w:val="left"/>
+      <w:pPr>
+        <w:ind w:left="1800" w:hanging="360"/>
+      </w:pPr>
+      <w:rPr>
+        <w:rFonts w:ascii="Wingdings" w:hAnsi="Wingdings" w:hint="default"/>
+      </w:rPr>
+    </w:lvl>
+    <w:lvl w:ilvl="3" w:tplc="04090001" w:tentative="1">
+      <w:start w:val="1"/>
+      <w:numFmt w:val="bullet"/>
+      <w:lvlText w:val=""/>
+      <w:lvlJc w:val="left"/>
+      <w:pPr>
+        <w:ind w:left="2520" w:hanging="360"/>
+      </w:pPr>
+      <w:rPr>
+        <w:rFonts w:ascii="Symbol" w:hAnsi="Symbol" w:hint="default"/>
+      </w:rPr>
+    </w:lvl>
+    <w:lvl w:ilvl="4" w:tplc="04090003" w:tentative="1">
+      <w:start w:val="1"/>
+      <w:numFmt w:val="bullet"/>
+      <w:lvlText w:val="o"/>
+      <w:lvlJc w:val="left"/>
+      <w:pPr>
+        <w:ind w:left="3240" w:hanging="360"/>
+      </w:pPr>
+      <w:rPr>
+        <w:rFonts w:ascii="Courier New" w:hAnsi="Courier New" w:cs="Courier New" w:hint="default"/>
+      </w:rPr>
+    </w:lvl>
+    <w:lvl w:ilvl="5" w:tplc="04090005" w:tentative="1">
+      <w:start w:val="1"/>
+      <w:numFmt w:val="bullet"/>
+      <w:lvlText w:val=""/>
+      <w:lvlJc w:val="left"/>
+      <w:pPr>
+        <w:ind w:left="3960" w:hanging="360"/>
+      </w:pPr>
+      <w:rPr>
+        <w:rFonts w:ascii="Wingdings" w:hAnsi="Wingdings" w:hint="default"/>
+      </w:rPr>
+    </w:lvl>
+    <w:lvl w:ilvl="6" w:tplc="04090001" w:tentative="1">
+      <w:start w:val="1"/>
+      <w:numFmt w:val="bullet"/>
+      <w:lvlText w:val=""/>
+      <w:lvlJc w:val="left"/>
+      <w:pPr>
+        <w:ind w:left="4680" w:hanging="360"/>
+      </w:pPr>
+      <w:rPr>
+        <w:rFonts w:ascii="Symbol" w:hAnsi="Symbol" w:hint="default"/>
+      </w:rPr>
+    </w:lvl>
+    <w:lvl w:ilvl="7" w:tplc="04090003" w:tentative="1">
+      <w:start w:val="1"/>
+      <w:numFmt w:val="bullet"/>
+      <w:lvlText w:val="o"/>
+      <w:lvlJc w:val="left"/>
+      <w:pPr>
+        <w:ind w:left="5400" w:hanging="360"/>
+      </w:pPr>
+      <w:rPr>
+        <w:rFonts w:ascii="Courier New" w:hAnsi="Courier New" w:cs="Courier New" w:hint="default"/>
+      </w:rPr>
+    </w:lvl>
+    <w:lvl w:ilvl="8" w:tplc="04090005" w:tentative="1">
+      <w:start w:val="1"/>
+      <w:numFmt w:val="bullet"/>
+      <w:lvlText w:val=""/>
+      <w:lvlJc w:val="left"/>
+      <w:pPr>
+        <w:ind w:left="6120" w:hanging="360"/>
+      </w:pPr>
+      <w:rPr>
+        <w:rFonts w:ascii="Wingdings" w:hAnsi="Wingdings" w:hint="default"/>
+      </w:rPr>
+    </w:lvl>
+  </w:abstractNum>
+  <w:abstractNum w:abstractNumId="2" w15:restartNumberingAfterBreak="0">
+    <w:nsid w:val="081D600A"/>
+    <w:multiLevelType w:val="hybridMultilevel"/>
+    <w:tmpl w:val="5D8067F4"/>
+    <w:lvl w:ilvl="0" w:tplc="04090001">
+      <w:start w:val="1"/>
+      <w:numFmt w:val="bullet"/>
+      <w:lvlText w:val=""/>
+      <w:lvlJc w:val="left"/>
+      <w:pPr>
+        <w:ind w:left="720" w:hanging="360"/>
+      </w:pPr>
+      <w:rPr>
+        <w:rFonts w:ascii="Symbol" w:hAnsi="Symbol" w:hint="default"/>
+      </w:rPr>
+    </w:lvl>
+    <w:lvl w:ilvl="1" w:tplc="04090003" w:tentative="1">
+      <w:start w:val="1"/>
+      <w:numFmt w:val="bullet"/>
+      <w:lvlText w:val="o"/>
+      <w:lvlJc w:val="left"/>
+      <w:pPr>
+        <w:ind w:left="1440" w:hanging="360"/>
+      </w:pPr>
+      <w:rPr>
+        <w:rFonts w:ascii="Courier New" w:hAnsi="Courier New" w:cs="Courier New" w:hint="default"/>
+      </w:rPr>
+    </w:lvl>
+    <w:lvl w:ilvl="2" w:tplc="04090005" w:tentative="1">
+      <w:start w:val="1"/>
+      <w:numFmt w:val="bullet"/>
+      <w:lvlText w:val=""/>
+      <w:lvlJc w:val="left"/>
+      <w:pPr>
+        <w:ind w:left="2160" w:hanging="360"/>
+      </w:pPr>
+      <w:rPr>
+        <w:rFonts w:ascii="Wingdings" w:hAnsi="Wingdings" w:hint="default"/>
+      </w:rPr>
+    </w:lvl>
+    <w:lvl w:ilvl="3" w:tplc="04090001" w:tentative="1">
+      <w:start w:val="1"/>
+      <w:numFmt w:val="bullet"/>
+      <w:lvlText w:val=""/>
+      <w:lvlJc w:val="left"/>
+      <w:pPr>
+        <w:ind w:left="2880" w:hanging="360"/>
+      </w:pPr>
+      <w:rPr>
+        <w:rFonts w:ascii="Symbol" w:hAnsi="Symbol" w:hint="default"/>
+      </w:rPr>
+    </w:lvl>
+    <w:lvl w:ilvl="4" w:tplc="04090003" w:tentative="1">
+      <w:start w:val="1"/>
+      <w:numFmt w:val="bullet"/>
+      <w:lvlText w:val="o"/>
+      <w:lvlJc w:val="left"/>
+      <w:pPr>
+        <w:ind w:left="3600" w:hanging="360"/>
+      </w:pPr>
+      <w:rPr>
+        <w:rFonts w:ascii="Courier New" w:hAnsi="Courier New" w:cs="Courier New" w:hint="default"/>
+      </w:rPr>
+    </w:lvl>
+    <w:lvl w:ilvl="5" w:tplc="04090005" w:tentative="1">
+      <w:start w:val="1"/>
+      <w:numFmt w:val="bullet"/>
+      <w:lvlText w:val=""/>
+      <w:lvlJc w:val="left"/>
+      <w:pPr>
+        <w:ind w:left="4320" w:hanging="360"/>
+      </w:pPr>
+      <w:rPr>
+        <w:rFonts w:ascii="Wingdings" w:hAnsi="Wingdings" w:hint="default"/>
+      </w:rPr>
+    </w:lvl>
+    <w:lvl w:ilvl="6" w:tplc="04090001" w:tentative="1">
+      <w:start w:val="1"/>
+      <w:numFmt w:val="bullet"/>
+      <w:lvlText w:val=""/>
+      <w:lvlJc w:val="left"/>
+      <w:pPr>
+        <w:ind w:left="5040" w:hanging="360"/>
+      </w:pPr>
+      <w:rPr>
+        <w:rFonts w:ascii="Symbol" w:hAnsi="Symbol" w:hint="default"/>
+      </w:rPr>
+    </w:lvl>
+    <w:lvl w:ilvl="7" w:tplc="04090003" w:tentative="1">
+      <w:start w:val="1"/>
+      <w:numFmt w:val="bullet"/>
+      <w:lvlText w:val="o"/>
+      <w:lvlJc w:val="left"/>
+      <w:pPr>
+        <w:ind w:left="5760" w:hanging="360"/>
+      </w:pPr>
+      <w:rPr>
+        <w:rFonts w:ascii="Courier New" w:hAnsi="Courier New" w:cs="Courier New" w:hint="default"/>
+      </w:rPr>
+    </w:lvl>
+    <w:lvl w:ilvl="8" w:tplc="04090005" w:tentative="1">
+      <w:start w:val="1"/>
+      <w:numFmt w:val="bullet"/>
+      <w:lvlText w:val=""/>
+      <w:lvlJc w:val="left"/>
+      <w:pPr>
+        <w:ind w:left="6480" w:hanging="360"/>
+      </w:pPr>
+      <w:rPr>
+        <w:rFonts w:ascii="Wingdings" w:hAnsi="Wingdings" w:hint="default"/>
+      </w:rPr>
+    </w:lvl>
+  </w:abstractNum>
+  <w:abstractNum w:abstractNumId="3" w15:restartNumberingAfterBreak="0">
     <w:nsid w:val="0C7C2A5B"/>
     <w:multiLevelType w:val="multilevel"/>
     <w:tmpl w:val="5FE8DF3C"/>
@@ -8643,7 +10239,7 @@
       </w:rPr>
     </w:lvl>
   </w:abstractNum>
-  <w:abstractNum w:abstractNumId="2" w15:restartNumberingAfterBreak="0">
+  <w:abstractNum w:abstractNumId="4" w15:restartNumberingAfterBreak="0">
     <w:nsid w:val="0D064708"/>
     <w:multiLevelType w:val="multilevel"/>
     <w:tmpl w:val="655C198A"/>
@@ -8792,7 +10388,7 @@
       </w:rPr>
     </w:lvl>
   </w:abstractNum>
-  <w:abstractNum w:abstractNumId="3" w15:restartNumberingAfterBreak="0">
+  <w:abstractNum w:abstractNumId="5" w15:restartNumberingAfterBreak="0">
     <w:nsid w:val="10276090"/>
     <w:multiLevelType w:val="multilevel"/>
     <w:tmpl w:val="744C1E74"/>
@@ -8941,7 +10537,7 @@
       </w:rPr>
     </w:lvl>
   </w:abstractNum>
-  <w:abstractNum w:abstractNumId="4" w15:restartNumberingAfterBreak="0">
+  <w:abstractNum w:abstractNumId="6" w15:restartNumberingAfterBreak="0">
     <w:nsid w:val="18825AB6"/>
     <w:multiLevelType w:val="multilevel"/>
     <w:tmpl w:val="7FA8D3A4"/>
@@ -9090,7 +10686,7 @@
       </w:rPr>
     </w:lvl>
   </w:abstractNum>
-  <w:abstractNum w:abstractNumId="5" w15:restartNumberingAfterBreak="0">
+  <w:abstractNum w:abstractNumId="7" w15:restartNumberingAfterBreak="0">
     <w:nsid w:val="20E81366"/>
     <w:multiLevelType w:val="multilevel"/>
     <w:tmpl w:val="CE2E4A40"/>
@@ -9239,7 +10835,120 @@
       </w:rPr>
     </w:lvl>
   </w:abstractNum>
-  <w:abstractNum w:abstractNumId="6" w15:restartNumberingAfterBreak="0">
+  <w:abstractNum w:abstractNumId="8" w15:restartNumberingAfterBreak="0">
+    <w:nsid w:val="23A94023"/>
+    <w:multiLevelType w:val="hybridMultilevel"/>
+    <w:tmpl w:val="95FC7490"/>
+    <w:lvl w:ilvl="0" w:tplc="04090001">
+      <w:start w:val="1"/>
+      <w:numFmt w:val="bullet"/>
+      <w:lvlText w:val=""/>
+      <w:lvlJc w:val="left"/>
+      <w:pPr>
+        <w:ind w:left="360" w:hanging="360"/>
+      </w:pPr>
+      <w:rPr>
+        <w:rFonts w:ascii="Symbol" w:hAnsi="Symbol" w:hint="default"/>
+      </w:rPr>
+    </w:lvl>
+    <w:lvl w:ilvl="1" w:tplc="04090003" w:tentative="1">
+      <w:start w:val="1"/>
+      <w:numFmt w:val="bullet"/>
+      <w:lvlText w:val="o"/>
+      <w:lvlJc w:val="left"/>
+      <w:pPr>
+        <w:ind w:left="1080" w:hanging="360"/>
+      </w:pPr>
+      <w:rPr>
+        <w:rFonts w:ascii="Courier New" w:hAnsi="Courier New" w:cs="Courier New" w:hint="default"/>
+      </w:rPr>
+    </w:lvl>
+    <w:lvl w:ilvl="2" w:tplc="04090005" w:tentative="1">
+      <w:start w:val="1"/>
+      <w:numFmt w:val="bullet"/>
+      <w:lvlText w:val=""/>
+      <w:lvlJc w:val="left"/>
+      <w:pPr>
+        <w:ind w:left="1800" w:hanging="360"/>
+      </w:pPr>
+      <w:rPr>
+        <w:rFonts w:ascii="Wingdings" w:hAnsi="Wingdings" w:hint="default"/>
+      </w:rPr>
+    </w:lvl>
+    <w:lvl w:ilvl="3" w:tplc="04090001" w:tentative="1">
+      <w:start w:val="1"/>
+      <w:numFmt w:val="bullet"/>
+      <w:lvlText w:val=""/>
+      <w:lvlJc w:val="left"/>
+      <w:pPr>
+        <w:ind w:left="2520" w:hanging="360"/>
+      </w:pPr>
+      <w:rPr>
+        <w:rFonts w:ascii="Symbol" w:hAnsi="Symbol" w:hint="default"/>
+      </w:rPr>
+    </w:lvl>
+    <w:lvl w:ilvl="4" w:tplc="04090003" w:tentative="1">
+      <w:start w:val="1"/>
+      <w:numFmt w:val="bullet"/>
+      <w:lvlText w:val="o"/>
+      <w:lvlJc w:val="left"/>
+      <w:pPr>
+        <w:ind w:left="3240" w:hanging="360"/>
+      </w:pPr>
+      <w:rPr>
+        <w:rFonts w:ascii="Courier New" w:hAnsi="Courier New" w:cs="Courier New" w:hint="default"/>
+      </w:rPr>
+    </w:lvl>
+    <w:lvl w:ilvl="5" w:tplc="04090005" w:tentative="1">
+      <w:start w:val="1"/>
+      <w:numFmt w:val="bullet"/>
+      <w:lvlText w:val=""/>
+      <w:lvlJc w:val="left"/>
+      <w:pPr>
+        <w:ind w:left="3960" w:hanging="360"/>
+      </w:pPr>
+      <w:rPr>
+        <w:rFonts w:ascii="Wingdings" w:hAnsi="Wingdings" w:hint="default"/>
+      </w:rPr>
+    </w:lvl>
+    <w:lvl w:ilvl="6" w:tplc="04090001" w:tentative="1">
+      <w:start w:val="1"/>
+      <w:numFmt w:val="bullet"/>
+      <w:lvlText w:val=""/>
+      <w:lvlJc w:val="left"/>
+      <w:pPr>
+        <w:ind w:left="4680" w:hanging="360"/>
+      </w:pPr>
+      <w:rPr>
+        <w:rFonts w:ascii="Symbol" w:hAnsi="Symbol" w:hint="default"/>
+      </w:rPr>
+    </w:lvl>
+    <w:lvl w:ilvl="7" w:tplc="04090003" w:tentative="1">
+      <w:start w:val="1"/>
+      <w:numFmt w:val="bullet"/>
+      <w:lvlText w:val="o"/>
+      <w:lvlJc w:val="left"/>
+      <w:pPr>
+        <w:ind w:left="5400" w:hanging="360"/>
+      </w:pPr>
+      <w:rPr>
+        <w:rFonts w:ascii="Courier New" w:hAnsi="Courier New" w:cs="Courier New" w:hint="default"/>
+      </w:rPr>
+    </w:lvl>
+    <w:lvl w:ilvl="8" w:tplc="04090005" w:tentative="1">
+      <w:start w:val="1"/>
+      <w:numFmt w:val="bullet"/>
+      <w:lvlText w:val=""/>
+      <w:lvlJc w:val="left"/>
+      <w:pPr>
+        <w:ind w:left="6120" w:hanging="360"/>
+      </w:pPr>
+      <w:rPr>
+        <w:rFonts w:ascii="Wingdings" w:hAnsi="Wingdings" w:hint="default"/>
+      </w:rPr>
+    </w:lvl>
+  </w:abstractNum>
+  <w:abstractNum w:abstractNumId="9" w15:restartNumberingAfterBreak="0">
     <w:nsid w:val="25CD6CCA"/>
     <w:multiLevelType w:val="hybridMultilevel"/>
     <w:tmpl w:val="BF68740C"/>
@@ -9352,7 +11061,7 @@
       </w:rPr>
     </w:lvl>
   </w:abstractNum>
-  <w:abstractNum w:abstractNumId="7" w15:restartNumberingAfterBreak="0">
+  <w:abstractNum w:abstractNumId="10" w15:restartNumberingAfterBreak="0">
     <w:nsid w:val="3D4130BF"/>
     <w:multiLevelType w:val="hybridMultilevel"/>
     <w:tmpl w:val="9F1459F2"/>
@@ -9465,7 +11174,7 @@
       </w:rPr>
     </w:lvl>
   </w:abstractNum>
-  <w:abstractNum w:abstractNumId="8" w15:restartNumberingAfterBreak="0">
+  <w:abstractNum w:abstractNumId="11" w15:restartNumberingAfterBreak="0">
     <w:nsid w:val="3EC67587"/>
     <w:multiLevelType w:val="multilevel"/>
     <w:tmpl w:val="3D2042F8"/>
@@ -9614,7 +11323,7 @@
       </w:rPr>
     </w:lvl>
   </w:abstractNum>
-  <w:abstractNum w:abstractNumId="9" w15:restartNumberingAfterBreak="0">
+  <w:abstractNum w:abstractNumId="12" w15:restartNumberingAfterBreak="0">
     <w:nsid w:val="40A40B06"/>
     <w:multiLevelType w:val="hybridMultilevel"/>
     <w:tmpl w:val="71EAA126"/>
@@ -9727,7 +11436,7 @@
       </w:rPr>
     </w:lvl>
   </w:abstractNum>
-  <w:abstractNum w:abstractNumId="10" w15:restartNumberingAfterBreak="0">
+  <w:abstractNum w:abstractNumId="13" w15:restartNumberingAfterBreak="0">
     <w:nsid w:val="43B9656D"/>
     <w:multiLevelType w:val="multilevel"/>
     <w:tmpl w:val="C05E900A"/>
@@ -9876,7 +11585,7 @@
       </w:rPr>
     </w:lvl>
   </w:abstractNum>
-  <w:abstractNum w:abstractNumId="11" w15:restartNumberingAfterBreak="0">
+  <w:abstractNum w:abstractNumId="14" w15:restartNumberingAfterBreak="0">
     <w:nsid w:val="44360F49"/>
     <w:multiLevelType w:val="multilevel"/>
     <w:tmpl w:val="06B6BD42"/>
@@ -10025,7 +11734,7 @@
       </w:rPr>
     </w:lvl>
   </w:abstractNum>
-  <w:abstractNum w:abstractNumId="12" w15:restartNumberingAfterBreak="0">
+  <w:abstractNum w:abstractNumId="15" w15:restartNumberingAfterBreak="0">
     <w:nsid w:val="450938AD"/>
     <w:multiLevelType w:val="multilevel"/>
     <w:tmpl w:val="2AA435CA"/>
@@ -10174,7 +11883,7 @@
       </w:rPr>
     </w:lvl>
   </w:abstractNum>
-  <w:abstractNum w:abstractNumId="13" w15:restartNumberingAfterBreak="0">
+  <w:abstractNum w:abstractNumId="16" w15:restartNumberingAfterBreak="0">
     <w:nsid w:val="45580C4B"/>
     <w:multiLevelType w:val="multilevel"/>
     <w:tmpl w:val="809A3B04"/>
@@ -10323,7 +12032,120 @@
       </w:rPr>
     </w:lvl>
   </w:abstractNum>
-  <w:abstractNum w:abstractNumId="14" w15:restartNumberingAfterBreak="0">
+  <w:abstractNum w:abstractNumId="17" w15:restartNumberingAfterBreak="0">
+    <w:nsid w:val="4C0F208E"/>
+    <w:multiLevelType w:val="hybridMultilevel"/>
+    <w:tmpl w:val="4EC8AE02"/>
+    <w:lvl w:ilvl="0" w:tplc="04090001">
+      <w:start w:val="1"/>
+      <w:numFmt w:val="bullet"/>
+      <w:lvlText w:val=""/>
+      <w:lvlJc w:val="left"/>
+      <w:pPr>
+        <w:ind w:left="360" w:hanging="360"/>
+      </w:pPr>
+      <w:rPr>
+        <w:rFonts w:ascii="Symbol" w:hAnsi="Symbol" w:hint="default"/>
+      </w:rPr>
+    </w:lvl>
+    <w:lvl w:ilvl="1" w:tplc="04090003" w:tentative="1">
+      <w:start w:val="1"/>
+      <w:numFmt w:val="bullet"/>
+      <w:lvlText w:val="o"/>
+      <w:lvlJc w:val="left"/>
+      <w:pPr>
+        <w:ind w:left="1080" w:hanging="360"/>
+      </w:pPr>
+      <w:rPr>
+        <w:rFonts w:ascii="Courier New" w:hAnsi="Courier New" w:cs="Courier New" w:hint="default"/>
+      </w:rPr>
+    </w:lvl>
+    <w:lvl w:ilvl="2" w:tplc="04090005" w:tentative="1">
+      <w:start w:val="1"/>
+      <w:numFmt w:val="bullet"/>
+      <w:lvlText w:val=""/>
+      <w:lvlJc w:val="left"/>
+      <w:pPr>
+        <w:ind w:left="1800" w:hanging="360"/>
+      </w:pPr>
+      <w:rPr>
+        <w:rFonts w:ascii="Wingdings" w:hAnsi="Wingdings" w:hint="default"/>
+      </w:rPr>
+    </w:lvl>
+    <w:lvl w:ilvl="3" w:tplc="04090001" w:tentative="1">
+      <w:start w:val="1"/>
+      <w:numFmt w:val="bullet"/>
+      <w:lvlText w:val=""/>
+      <w:lvlJc w:val="left"/>
+      <w:pPr>
+        <w:ind w:left="2520" w:hanging="360"/>
+      </w:pPr>
+      <w:rPr>
+        <w:rFonts w:ascii="Symbol" w:hAnsi="Symbol" w:hint="default"/>
+      </w:rPr>
+    </w:lvl>
+    <w:lvl w:ilvl="4" w:tplc="04090003" w:tentative="1">
+      <w:start w:val="1"/>
+      <w:numFmt w:val="bullet"/>
+      <w:lvlText w:val="o"/>
+      <w:lvlJc w:val="left"/>
+      <w:pPr>
+        <w:ind w:left="3240" w:hanging="360"/>
+      </w:pPr>
+      <w:rPr>
+        <w:rFonts w:ascii="Courier New" w:hAnsi="Courier New" w:cs="Courier New" w:hint="default"/>
+      </w:rPr>
+    </w:lvl>
+    <w:lvl w:ilvl="5" w:tplc="04090005" w:tentative="1">
+      <w:start w:val="1"/>
+      <w:numFmt w:val="bullet"/>
+      <w:lvlText w:val=""/>
+      <w:lvlJc w:val="left"/>
+      <w:pPr>
+        <w:ind w:left="3960" w:hanging="360"/>
+      </w:pPr>
+      <w:rPr>
+        <w:rFonts w:ascii="Wingdings" w:hAnsi="Wingdings" w:hint="default"/>
+      </w:rPr>
+    </w:lvl>
+    <w:lvl w:ilvl="6" w:tplc="04090001" w:tentative="1">
+      <w:start w:val="1"/>
+      <w:numFmt w:val="bullet"/>
+      <w:lvlText w:val=""/>
+      <w:lvlJc w:val="left"/>
+      <w:pPr>
+        <w:ind w:left="4680" w:hanging="360"/>
+      </w:pPr>
+      <w:rPr>
+        <w:rFonts w:ascii="Symbol" w:hAnsi="Symbol" w:hint="default"/>
+      </w:rPr>
+    </w:lvl>
+    <w:lvl w:ilvl="7" w:tplc="04090003" w:tentative="1">
+      <w:start w:val="1"/>
+      <w:numFmt w:val="bullet"/>
+      <w:lvlText w:val="o"/>
+      <w:lvlJc w:val="left"/>
+      <w:pPr>
+        <w:ind w:left="5400" w:hanging="360"/>
+      </w:pPr>
+      <w:rPr>
+        <w:rFonts w:ascii="Courier New" w:hAnsi="Courier New" w:cs="Courier New" w:hint="default"/>
+      </w:rPr>
+    </w:lvl>
+    <w:lvl w:ilvl="8" w:tplc="04090005" w:tentative="1">
+      <w:start w:val="1"/>
+      <w:numFmt w:val="bullet"/>
+      <w:lvlText w:val=""/>
+      <w:lvlJc w:val="left"/>
+      <w:pPr>
+        <w:ind w:left="6120" w:hanging="360"/>
+      </w:pPr>
+      <w:rPr>
+        <w:rFonts w:ascii="Wingdings" w:hAnsi="Wingdings" w:hint="default"/>
+      </w:rPr>
+    </w:lvl>
+  </w:abstractNum>
+  <w:abstractNum w:abstractNumId="18" w15:restartNumberingAfterBreak="0">
     <w:nsid w:val="4F467E1D"/>
     <w:multiLevelType w:val="multilevel"/>
     <w:tmpl w:val="E41E036C"/>
@@ -10472,7 +12294,7 @@
       </w:rPr>
     </w:lvl>
   </w:abstractNum>
-  <w:abstractNum w:abstractNumId="15" w15:restartNumberingAfterBreak="0">
+  <w:abstractNum w:abstractNumId="19" w15:restartNumberingAfterBreak="0">
     <w:nsid w:val="50A81278"/>
     <w:multiLevelType w:val="multilevel"/>
     <w:tmpl w:val="78A0F1BA"/>
@@ -10621,7 +12443,7 @@
       </w:rPr>
     </w:lvl>
   </w:abstractNum>
-  <w:abstractNum w:abstractNumId="16" w15:restartNumberingAfterBreak="0">
+  <w:abstractNum w:abstractNumId="20" w15:restartNumberingAfterBreak="0">
     <w:nsid w:val="56F54AD9"/>
     <w:multiLevelType w:val="multilevel"/>
     <w:tmpl w:val="30E63224"/>
@@ -10770,7 +12592,7 @@
       </w:rPr>
     </w:lvl>
   </w:abstractNum>
-  <w:abstractNum w:abstractNumId="17" w15:restartNumberingAfterBreak="0">
+  <w:abstractNum w:abstractNumId="21" w15:restartNumberingAfterBreak="0">
     <w:nsid w:val="57C02FB2"/>
     <w:multiLevelType w:val="hybridMultilevel"/>
     <w:tmpl w:val="82E61276"/>
@@ -10883,7 +12705,233 @@
       </w:rPr>
     </w:lvl>
   </w:abstractNum>
-  <w:abstractNum w:abstractNumId="18" w15:restartNumberingAfterBreak="0">
+  <w:abstractNum w:abstractNumId="22" w15:restartNumberingAfterBreak="0">
+    <w:nsid w:val="606A1DD1"/>
+    <w:multiLevelType w:val="hybridMultilevel"/>
+    <w:tmpl w:val="5A12E838"/>
+    <w:lvl w:ilvl="0" w:tplc="04090001">
+      <w:start w:val="1"/>
+      <w:numFmt w:val="bullet"/>
+      <w:lvlText w:val=""/>
+      <w:lvlJc w:val="left"/>
+      <w:pPr>
+        <w:ind w:left="720" w:hanging="360"/>
+      </w:pPr>
+      <w:rPr>
+        <w:rFonts w:ascii="Symbol" w:hAnsi="Symbol" w:hint="default"/>
+      </w:rPr>
+    </w:lvl>
+    <w:lvl w:ilvl="1" w:tplc="04090003" w:tentative="1">
+      <w:start w:val="1"/>
+      <w:numFmt w:val="bullet"/>
+      <w:lvlText w:val="o"/>
+      <w:lvlJc w:val="left"/>
+      <w:pPr>
+        <w:ind w:left="1440" w:hanging="360"/>
+      </w:pPr>
+      <w:rPr>
+        <w:rFonts w:ascii="Courier New" w:hAnsi="Courier New" w:cs="Courier New" w:hint="default"/>
+      </w:rPr>
+    </w:lvl>
+    <w:lvl w:ilvl="2" w:tplc="04090005" w:tentative="1">
+      <w:start w:val="1"/>
+      <w:numFmt w:val="bullet"/>
+      <w:lvlText w:val=""/>
+      <w:lvlJc w:val="left"/>
+      <w:pPr>
+        <w:ind w:left="2160" w:hanging="360"/>
+      </w:pPr>
+      <w:rPr>
+        <w:rFonts w:ascii="Wingdings" w:hAnsi="Wingdings" w:hint="default"/>
+      </w:rPr>
+    </w:lvl>
+    <w:lvl w:ilvl="3" w:tplc="04090001" w:tentative="1">
+      <w:start w:val="1"/>
+      <w:numFmt w:val="bullet"/>
+      <w:lvlText w:val=""/>
+      <w:lvlJc w:val="left"/>
+      <w:pPr>
+        <w:ind w:left="2880" w:hanging="360"/>
+      </w:pPr>
+      <w:rPr>
+        <w:rFonts w:ascii="Symbol" w:hAnsi="Symbol" w:hint="default"/>
+      </w:rPr>
+    </w:lvl>
+    <w:lvl w:ilvl="4" w:tplc="04090003" w:tentative="1">
+      <w:start w:val="1"/>
+      <w:numFmt w:val="bullet"/>
+      <w:lvlText w:val="o"/>
+      <w:lvlJc w:val="left"/>
+      <w:pPr>
+        <w:ind w:left="3600" w:hanging="360"/>
+      </w:pPr>
+      <w:rPr>
+        <w:rFonts w:ascii="Courier New" w:hAnsi="Courier New" w:cs="Courier New" w:hint="default"/>
+      </w:rPr>
+    </w:lvl>
+    <w:lvl w:ilvl="5" w:tplc="04090005" w:tentative="1">
+      <w:start w:val="1"/>
+      <w:numFmt w:val="bullet"/>
+      <w:lvlText w:val=""/>
+      <w:lvlJc w:val="left"/>
+      <w:pPr>
+        <w:ind w:left="4320" w:hanging="360"/>
+      </w:pPr>
+      <w:rPr>
+        <w:rFonts w:ascii="Wingdings" w:hAnsi="Wingdings" w:hint="default"/>
+      </w:rPr>
+    </w:lvl>
+    <w:lvl w:ilvl="6" w:tplc="04090001" w:tentative="1">
+      <w:start w:val="1"/>
+      <w:numFmt w:val="bullet"/>
+      <w:lvlText w:val=""/>
+      <w:lvlJc w:val="left"/>
+      <w:pPr>
+        <w:ind w:left="5040" w:hanging="360"/>
+      </w:pPr>
+      <w:rPr>
+        <w:rFonts w:ascii="Symbol" w:hAnsi="Symbol" w:hint="default"/>
+      </w:rPr>
+    </w:lvl>
+    <w:lvl w:ilvl="7" w:tplc="04090003" w:tentative="1">
+      <w:start w:val="1"/>
+      <w:numFmt w:val="bullet"/>
+      <w:lvlText w:val="o"/>
+      <w:lvlJc w:val="left"/>
+      <w:pPr>
+        <w:ind w:left="5760" w:hanging="360"/>
+      </w:pPr>
+      <w:rPr>
+        <w:rFonts w:ascii="Courier New" w:hAnsi="Courier New" w:cs="Courier New" w:hint="default"/>
+      </w:rPr>
+    </w:lvl>
+    <w:lvl w:ilvl="8" w:tplc="04090005" w:tentative="1">
+      <w:start w:val="1"/>
+      <w:numFmt w:val="bullet"/>
+      <w:lvlText w:val=""/>
+      <w:lvlJc w:val="left"/>
+      <w:pPr>
+        <w:ind w:left="6480" w:hanging="360"/>
+      </w:pPr>
+      <w:rPr>
+        <w:rFonts w:ascii="Wingdings" w:hAnsi="Wingdings" w:hint="default"/>
+      </w:rPr>
+    </w:lvl>
+  </w:abstractNum>
+  <w:abstractNum w:abstractNumId="23" w15:restartNumberingAfterBreak="0">
+    <w:nsid w:val="6494514E"/>
+    <w:multiLevelType w:val="hybridMultilevel"/>
+    <w:tmpl w:val="C4428A5A"/>
+    <w:lvl w:ilvl="0" w:tplc="04090001">
+      <w:start w:val="1"/>
+      <w:numFmt w:val="bullet"/>
+      <w:lvlText w:val=""/>
+      <w:lvlJc w:val="left"/>
+      <w:pPr>
+        <w:ind w:left="720" w:hanging="360"/>
+      </w:pPr>
+      <w:rPr>
+        <w:rFonts w:ascii="Symbol" w:hAnsi="Symbol" w:hint="default"/>
+      </w:rPr>
+    </w:lvl>
+    <w:lvl w:ilvl="1" w:tplc="04090003" w:tentative="1">
+      <w:start w:val="1"/>
+      <w:numFmt w:val="bullet"/>
+      <w:lvlText w:val="o"/>
+      <w:lvlJc w:val="left"/>
+      <w:pPr>
+        <w:ind w:left="1440" w:hanging="360"/>
+      </w:pPr>
+      <w:rPr>
+        <w:rFonts w:ascii="Courier New" w:hAnsi="Courier New" w:cs="Courier New" w:hint="default"/>
+      </w:rPr>
+    </w:lvl>
+    <w:lvl w:ilvl="2" w:tplc="04090005" w:tentative="1">
+      <w:start w:val="1"/>
+      <w:numFmt w:val="bullet"/>
+      <w:lvlText w:val=""/>
+      <w:lvlJc w:val="left"/>
+      <w:pPr>
+        <w:ind w:left="2160" w:hanging="360"/>
+      </w:pPr>
+      <w:rPr>
+        <w:rFonts w:ascii="Wingdings" w:hAnsi="Wingdings" w:hint="default"/>
+      </w:rPr>
+    </w:lvl>
+    <w:lvl w:ilvl="3" w:tplc="04090001" w:tentative="1">
+      <w:start w:val="1"/>
+      <w:numFmt w:val="bullet"/>
+      <w:lvlText w:val=""/>
+      <w:lvlJc w:val="left"/>
+      <w:pPr>
+        <w:ind w:left="2880" w:hanging="360"/>
+      </w:pPr>
+      <w:rPr>
+        <w:rFonts w:ascii="Symbol" w:hAnsi="Symbol" w:hint="default"/>
+      </w:rPr>
+    </w:lvl>
+    <w:lvl w:ilvl="4" w:tplc="04090003" w:tentative="1">
+      <w:start w:val="1"/>
+      <w:numFmt w:val="bullet"/>
+      <w:lvlText w:val="o"/>
+      <w:lvlJc w:val="left"/>
+      <w:pPr>
+        <w:ind w:left="3600" w:hanging="360"/>
+      </w:pPr>
+      <w:rPr>
+        <w:rFonts w:ascii="Courier New" w:hAnsi="Courier New" w:cs="Courier New" w:hint="default"/>
+      </w:rPr>
+    </w:lvl>
+    <w:lvl w:ilvl="5" w:tplc="04090005" w:tentative="1">
+      <w:start w:val="1"/>
+      <w:numFmt w:val="bullet"/>
+      <w:lvlText w:val=""/>
+      <w:lvlJc w:val="left"/>
+      <w:pPr>
+        <w:ind w:left="4320" w:hanging="360"/>
+      </w:pPr>
+      <w:rPr>
+        <w:rFonts w:ascii="Wingdings" w:hAnsi="Wingdings" w:hint="default"/>
+      </w:rPr>
+    </w:lvl>
+    <w:lvl w:ilvl="6" w:tplc="04090001" w:tentative="1">
+      <w:start w:val="1"/>
+      <w:numFmt w:val="bullet"/>
+      <w:lvlText w:val=""/>
+      <w:lvlJc w:val="left"/>
+      <w:pPr>
+        <w:ind w:left="5040" w:hanging="360"/>
+      </w:pPr>
+      <w:rPr>
+        <w:rFonts w:ascii="Symbol" w:hAnsi="Symbol" w:hint="default"/>
+      </w:rPr>
+    </w:lvl>
+    <w:lvl w:ilvl="7" w:tplc="04090003" w:tentative="1">
+      <w:start w:val="1"/>
+      <w:numFmt w:val="bullet"/>
+      <w:lvlText w:val="o"/>
+      <w:lvlJc w:val="left"/>
+      <w:pPr>
+        <w:ind w:left="5760" w:hanging="360"/>
+      </w:pPr>
+      <w:rPr>
+        <w:rFonts w:ascii="Courier New" w:hAnsi="Courier New" w:cs="Courier New" w:hint="default"/>
+      </w:rPr>
+    </w:lvl>
+    <w:lvl w:ilvl="8" w:tplc="04090005" w:tentative="1">
+      <w:start w:val="1"/>
+      <w:numFmt w:val="bullet"/>
+      <w:lvlText w:val=""/>
+      <w:lvlJc w:val="left"/>
+      <w:pPr>
+        <w:ind w:left="6480" w:hanging="360"/>
+      </w:pPr>
+      <w:rPr>
+        <w:rFonts w:ascii="Wingdings" w:hAnsi="Wingdings" w:hint="default"/>
+      </w:rPr>
+    </w:lvl>
+  </w:abstractNum>
+  <w:abstractNum w:abstractNumId="24" w15:restartNumberingAfterBreak="0">
     <w:nsid w:val="68C234D0"/>
     <w:multiLevelType w:val="multilevel"/>
     <w:tmpl w:val="844030F6"/>
@@ -11032,7 +13080,7 @@
       </w:rPr>
     </w:lvl>
   </w:abstractNum>
-  <w:abstractNum w:abstractNumId="19" w15:restartNumberingAfterBreak="0">
+  <w:abstractNum w:abstractNumId="25" w15:restartNumberingAfterBreak="0">
     <w:nsid w:val="6F903D00"/>
     <w:multiLevelType w:val="multilevel"/>
     <w:tmpl w:val="E474D554"/>
@@ -11181,7 +13229,120 @@
       </w:rPr>
     </w:lvl>
   </w:abstractNum>
-  <w:abstractNum w:abstractNumId="20" w15:restartNumberingAfterBreak="0">
+  <w:abstractNum w:abstractNumId="26" w15:restartNumberingAfterBreak="0">
+    <w:nsid w:val="706D5957"/>
+    <w:multiLevelType w:val="hybridMultilevel"/>
+    <w:tmpl w:val="F0DCDEAC"/>
+    <w:lvl w:ilvl="0" w:tplc="04090001">
+      <w:start w:val="1"/>
+      <w:numFmt w:val="bullet"/>
+      <w:lvlText w:val=""/>
+      <w:lvlJc w:val="left"/>
+      <w:pPr>
+        <w:ind w:left="360" w:hanging="360"/>
+      </w:pPr>
+      <w:rPr>
+        <w:rFonts w:ascii="Symbol" w:hAnsi="Symbol" w:hint="default"/>
+      </w:rPr>
+    </w:lvl>
+    <w:lvl w:ilvl="1" w:tplc="04090003" w:tentative="1">
+      <w:start w:val="1"/>
+      <w:numFmt w:val="bullet"/>
+      <w:lvlText w:val="o"/>
+      <w:lvlJc w:val="left"/>
+      <w:pPr>
+        <w:ind w:left="1080" w:hanging="360"/>
+      </w:pPr>
+      <w:rPr>
+        <w:rFonts w:ascii="Courier New" w:hAnsi="Courier New" w:cs="Courier New" w:hint="default"/>
+      </w:rPr>
+    </w:lvl>
+    <w:lvl w:ilvl="2" w:tplc="04090005" w:tentative="1">
+      <w:start w:val="1"/>
+      <w:numFmt w:val="bullet"/>
+      <w:lvlText w:val=""/>
+      <w:lvlJc w:val="left"/>
+      <w:pPr>
+        <w:ind w:left="1800" w:hanging="360"/>
+      </w:pPr>
+      <w:rPr>
+        <w:rFonts w:ascii="Wingdings" w:hAnsi="Wingdings" w:hint="default"/>
+      </w:rPr>
+    </w:lvl>
+    <w:lvl w:ilvl="3" w:tplc="04090001" w:tentative="1">
+      <w:start w:val="1"/>
+      <w:numFmt w:val="bullet"/>
+      <w:lvlText w:val=""/>
+      <w:lvlJc w:val="left"/>
+      <w:pPr>
+        <w:ind w:left="2520" w:hanging="360"/>
+      </w:pPr>
+      <w:rPr>
+        <w:rFonts w:ascii="Symbol" w:hAnsi="Symbol" w:hint="default"/>
+      </w:rPr>
+    </w:lvl>
+    <w:lvl w:ilvl="4" w:tplc="04090003" w:tentative="1">
+      <w:start w:val="1"/>
+      <w:numFmt w:val="bullet"/>
+      <w:lvlText w:val="o"/>
+      <w:lvlJc w:val="left"/>
+      <w:pPr>
+        <w:ind w:left="3240" w:hanging="360"/>
+      </w:pPr>
+      <w:rPr>
+        <w:rFonts w:ascii="Courier New" w:hAnsi="Courier New" w:cs="Courier New" w:hint="default"/>
+      </w:rPr>
+    </w:lvl>
+    <w:lvl w:ilvl="5" w:tplc="04090005" w:tentative="1">
+      <w:start w:val="1"/>
+      <w:numFmt w:val="bullet"/>
+      <w:lvlText w:val=""/>
+      <w:lvlJc w:val="left"/>
+      <w:pPr>
+        <w:ind w:left="3960" w:hanging="360"/>
+      </w:pPr>
+      <w:rPr>
+        <w:rFonts w:ascii="Wingdings" w:hAnsi="Wingdings" w:hint="default"/>
+      </w:rPr>
+    </w:lvl>
+    <w:lvl w:ilvl="6" w:tplc="04090001" w:tentative="1">
+      <w:start w:val="1"/>
+      <w:numFmt w:val="bullet"/>
+      <w:lvlText w:val=""/>
+      <w:lvlJc w:val="left"/>
+      <w:pPr>
+        <w:ind w:left="4680" w:hanging="360"/>
+      </w:pPr>
+      <w:rPr>
+        <w:rFonts w:ascii="Symbol" w:hAnsi="Symbol" w:hint="default"/>
+      </w:rPr>
+    </w:lvl>
+    <w:lvl w:ilvl="7" w:tplc="04090003" w:tentative="1">
+      <w:start w:val="1"/>
+      <w:numFmt w:val="bullet"/>
+      <w:lvlText w:val="o"/>
+      <w:lvlJc w:val="left"/>
+      <w:pPr>
+        <w:ind w:left="5400" w:hanging="360"/>
+      </w:pPr>
+      <w:rPr>
+        <w:rFonts w:ascii="Courier New" w:hAnsi="Courier New" w:cs="Courier New" w:hint="default"/>
+      </w:rPr>
+    </w:lvl>
+    <w:lvl w:ilvl="8" w:tplc="04090005" w:tentative="1">
+      <w:start w:val="1"/>
+      <w:numFmt w:val="bullet"/>
+      <w:lvlText w:val=""/>
+      <w:lvlJc w:val="left"/>
+      <w:pPr>
+        <w:ind w:left="6120" w:hanging="360"/>
+      </w:pPr>
+      <w:rPr>
+        <w:rFonts w:ascii="Wingdings" w:hAnsi="Wingdings" w:hint="default"/>
+      </w:rPr>
+    </w:lvl>
+  </w:abstractNum>
+  <w:abstractNum w:abstractNumId="27" w15:restartNumberingAfterBreak="0">
     <w:nsid w:val="746F114F"/>
     <w:multiLevelType w:val="multilevel"/>
     <w:tmpl w:val="602A92D2"/>
@@ -11330,7 +13491,120 @@
       </w:rPr>
     </w:lvl>
   </w:abstractNum>
-  <w:abstractNum w:abstractNumId="21" w15:restartNumberingAfterBreak="0">
+  <w:abstractNum w:abstractNumId="28" w15:restartNumberingAfterBreak="0">
+    <w:nsid w:val="780C2437"/>
+    <w:multiLevelType w:val="hybridMultilevel"/>
+    <w:tmpl w:val="350422E8"/>
+    <w:lvl w:ilvl="0" w:tplc="04090001">
+      <w:start w:val="1"/>
+      <w:numFmt w:val="bullet"/>
+      <w:lvlText w:val=""/>
+      <w:lvlJc w:val="left"/>
+      <w:pPr>
+        <w:ind w:left="720" w:hanging="360"/>
+      </w:pPr>
+      <w:rPr>
+        <w:rFonts w:ascii="Symbol" w:hAnsi="Symbol" w:hint="default"/>
+      </w:rPr>
+    </w:lvl>
+    <w:lvl w:ilvl="1" w:tplc="04090003" w:tentative="1">
+      <w:start w:val="1"/>
+      <w:numFmt w:val="bullet"/>
+      <w:lvlText w:val="o"/>
+      <w:lvlJc w:val="left"/>
+      <w:pPr>
+        <w:ind w:left="1440" w:hanging="360"/>
+      </w:pPr>
+      <w:rPr>
+        <w:rFonts w:ascii="Courier New" w:hAnsi="Courier New" w:cs="Courier New" w:hint="default"/>
+      </w:rPr>
+    </w:lvl>
+    <w:lvl w:ilvl="2" w:tplc="04090005" w:tentative="1">
+      <w:start w:val="1"/>
+      <w:numFmt w:val="bullet"/>
+      <w:lvlText w:val=""/>
+      <w:lvlJc w:val="left"/>
+      <w:pPr>
+        <w:ind w:left="2160" w:hanging="360"/>
+      </w:pPr>
+      <w:rPr>
+        <w:rFonts w:ascii="Wingdings" w:hAnsi="Wingdings" w:hint="default"/>
+      </w:rPr>
+    </w:lvl>
+    <w:lvl w:ilvl="3" w:tplc="04090001" w:tentative="1">
+      <w:start w:val="1"/>
+      <w:numFmt w:val="bullet"/>
+      <w:lvlText w:val=""/>
+      <w:lvlJc w:val="left"/>
+      <w:pPr>
+        <w:ind w:left="2880" w:hanging="360"/>
+      </w:pPr>
+      <w:rPr>
+        <w:rFonts w:ascii="Symbol" w:hAnsi="Symbol" w:hint="default"/>
+      </w:rPr>
+    </w:lvl>
+    <w:lvl w:ilvl="4" w:tplc="04090003" w:tentative="1">
+      <w:start w:val="1"/>
+      <w:numFmt w:val="bullet"/>
+      <w:lvlText w:val="o"/>
+      <w:lvlJc w:val="left"/>
+      <w:pPr>
+        <w:ind w:left="3600" w:hanging="360"/>
+      </w:pPr>
+      <w:rPr>
+        <w:rFonts w:ascii="Courier New" w:hAnsi="Courier New" w:cs="Courier New" w:hint="default"/>
+      </w:rPr>
+    </w:lvl>
+    <w:lvl w:ilvl="5" w:tplc="04090005" w:tentative="1">
+      <w:start w:val="1"/>
+      <w:numFmt w:val="bullet"/>
+      <w:lvlText w:val=""/>
+      <w:lvlJc w:val="left"/>
+      <w:pPr>
+        <w:ind w:left="4320" w:hanging="360"/>
+      </w:pPr>
+      <w:rPr>
+        <w:rFonts w:ascii="Wingdings" w:hAnsi="Wingdings" w:hint="default"/>
+      </w:rPr>
+    </w:lvl>
+    <w:lvl w:ilvl="6" w:tplc="04090001" w:tentative="1">
+      <w:start w:val="1"/>
+      <w:numFmt w:val="bullet"/>
+      <w:lvlText w:val=""/>
+      <w:lvlJc w:val="left"/>
+      <w:pPr>
+        <w:ind w:left="5040" w:hanging="360"/>
+      </w:pPr>
+      <w:rPr>
+        <w:rFonts w:ascii="Symbol" w:hAnsi="Symbol" w:hint="default"/>
+      </w:rPr>
+    </w:lvl>
+    <w:lvl w:ilvl="7" w:tplc="04090003" w:tentative="1">
+      <w:start w:val="1"/>
+      <w:numFmt w:val="bullet"/>
+      <w:lvlText w:val="o"/>
+      <w:lvlJc w:val="left"/>
+      <w:pPr>
+        <w:ind w:left="5760" w:hanging="360"/>
+      </w:pPr>
+      <w:rPr>
+        <w:rFonts w:ascii="Courier New" w:hAnsi="Courier New" w:cs="Courier New" w:hint="default"/>
+      </w:rPr>
+    </w:lvl>
+    <w:lvl w:ilvl="8" w:tplc="04090005" w:tentative="1">
+      <w:start w:val="1"/>
+      <w:numFmt w:val="bullet"/>
+      <w:lvlText w:val=""/>
+      <w:lvlJc w:val="left"/>
+      <w:pPr>
+        <w:ind w:left="6480" w:hanging="360"/>
+      </w:pPr>
+      <w:rPr>
+        <w:rFonts w:ascii="Wingdings" w:hAnsi="Wingdings" w:hint="default"/>
+      </w:rPr>
+    </w:lvl>
+  </w:abstractNum>
+  <w:abstractNum w:abstractNumId="29" w15:restartNumberingAfterBreak="0">
     <w:nsid w:val="79F177AC"/>
     <w:multiLevelType w:val="hybridMultilevel"/>
     <w:tmpl w:val="820C77CE"/>
@@ -11443,7 +13717,7 @@
       </w:rPr>
     </w:lvl>
   </w:abstractNum>
-  <w:abstractNum w:abstractNumId="22" w15:restartNumberingAfterBreak="0">
+  <w:abstractNum w:abstractNumId="30" w15:restartNumberingAfterBreak="0">
     <w:nsid w:val="7F885603"/>
     <w:multiLevelType w:val="multilevel"/>
     <w:tmpl w:val="E7E85DEC"/>
@@ -11593,73 +13867,97 @@
     </w:lvl>
   </w:abstractNum>
   <w:num w:numId="1">
-    <w:abstractNumId w:val="14"/>
+    <w:abstractNumId w:val="18"/>
   </w:num>
   <w:num w:numId="2">
-    <w:abstractNumId w:val="10"/>
+    <w:abstractNumId w:val="13"/>
   </w:num>
   <w:num w:numId="3">
-    <w:abstractNumId w:val="4"/>
+    <w:abstractNumId w:val="6"/>
   </w:num>
   <w:num w:numId="4">
+    <w:abstractNumId w:val="25"/>
+  </w:num>
+  <w:num w:numId="5">
     <w:abstractNumId w:val="19"/>
   </w:num>
-  <w:num w:numId="5">
-    <w:abstractNumId w:val="15"/>
-  </w:num>
   <w:num w:numId="6">
-    <w:abstractNumId w:val="22"/>
+    <w:abstractNumId w:val="30"/>
   </w:num>
   <w:num w:numId="7">
-    <w:abstractNumId w:val="16"/>
+    <w:abstractNumId w:val="20"/>
   </w:num>
   <w:num w:numId="8">
     <w:abstractNumId w:val="0"/>
   </w:num>
   <w:num w:numId="9">
+    <w:abstractNumId w:val="7"/>
+  </w:num>
+  <w:num w:numId="10">
+    <w:abstractNumId w:val="24"/>
+  </w:num>
+  <w:num w:numId="11">
+    <w:abstractNumId w:val="15"/>
+  </w:num>
+  <w:num w:numId="12">
+    <w:abstractNumId w:val="27"/>
+  </w:num>
+  <w:num w:numId="13">
+    <w:abstractNumId w:val="3"/>
+  </w:num>
+  <w:num w:numId="14">
+    <w:abstractNumId w:val="11"/>
+  </w:num>
+  <w:num w:numId="15">
+    <w:abstractNumId w:val="16"/>
+  </w:num>
+  <w:num w:numId="16">
+    <w:abstractNumId w:val="14"/>
+  </w:num>
+  <w:num w:numId="17">
     <w:abstractNumId w:val="5"/>
   </w:num>
-  <w:num w:numId="10">
-    <w:abstractNumId w:val="18"/>
+  <w:num w:numId="18">
+    <w:abstractNumId w:val="21"/>
   </w:num>
-  <w:num w:numId="11">
+  <w:num w:numId="19">
+    <w:abstractNumId w:val="29"/>
+  </w:num>
+  <w:num w:numId="20">
+    <w:abstractNumId w:val="9"/>
+  </w:num>
+  <w:num w:numId="21">
+    <w:abstractNumId w:val="10"/>
+  </w:num>
+  <w:num w:numId="22">
+    <w:abstractNumId w:val="4"/>
+  </w:num>
+  <w:num w:numId="23">
     <w:abstractNumId w:val="12"/>
   </w:num>
-  <w:num w:numId="12">
-    <w:abstractNumId w:val="20"/>
+  <w:num w:numId="24">
+    <w:abstractNumId w:val="28"/>
   </w:num>
-  <w:num w:numId="13">
-    <w:abstractNumId w:val="1"/>
+  <w:num w:numId="25">
+    <w:abstractNumId w:val="22"/>
   </w:num>
-  <w:num w:numId="14">
+  <w:num w:numId="26">
+    <w:abstractNumId w:val="2"/>
+  </w:num>
+  <w:num w:numId="27">
     <w:abstractNumId w:val="8"/>
   </w:num>
-  <w:num w:numId="15">
-    <w:abstractNumId w:val="13"/>
+  <w:num w:numId="28">
+    <w:abstractNumId w:val="23"/>
   </w:num>
-  <w:num w:numId="16">
-    <w:abstractNumId w:val="11"/>
+  <w:num w:numId="29">
+    <w:abstractNumId w:val="26"/>
   </w:num>
-  <w:num w:numId="17">
-    <w:abstractNumId w:val="3"/>
-  </w:num>
-  <w:num w:numId="18">
+  <w:num w:numId="30">
     <w:abstractNumId w:val="17"/>
   </w:num>
-  <w:num w:numId="19">
-    <w:abstractNumId w:val="21"/>
-  </w:num>
-  <w:num w:numId="20">
-    <w:abstractNumId w:val="6"/>
-  </w:num>
-  <w:num w:numId="21">
-    <w:abstractNumId w:val="7"/>
-  </w:num>
-  <w:num w:numId="22">
-    <w:abstractNumId w:val="2"/>
-  </w:num>
-  <w:num w:numId="23">
-    <w:abstractNumId w:val="9"/>
+  <w:num w:numId="31">
+    <w:abstractNumId w:val="1"/>
   </w:num>
 </w:numbering>
 </file>
@@ -12059,6 +14357,29 @@
     <w:qFormat/>
     <w:rsid w:val="00910460"/>
   </w:style>
+  <w:style w:type="paragraph" w:styleId="Heading2">
+    <w:name w:val="heading 2"/>
+    <w:basedOn w:val="Normal"/>
+    <w:next w:val="Normal"/>
+    <w:link w:val="Heading2Char"/>
+    <w:uiPriority w:val="9"/>
+    <w:semiHidden/>
+    <w:unhideWhenUsed/>
+    <w:qFormat/>
+    <w:rsid w:val="00B36CB6"/>
+    <w:pPr>
+      <w:keepNext/>
+      <w:keepLines/>
+      <w:spacing w:before="40" w:after="0"/>
+      <w:outlineLvl w:val="1"/>
+    </w:pPr>
+    <w:rPr>
+      <w:rFonts w:asciiTheme="majorHAnsi" w:eastAsiaTheme="majorEastAsia" w:hAnsiTheme="majorHAnsi" w:cstheme="majorBidi"/>
+      <w:color w:val="2E74B5" w:themeColor="accent1" w:themeShade="BF"/>
+      <w:sz w:val="26"/>
+      <w:szCs w:val="26"/>
+    </w:rPr>
+  </w:style>
   <w:style w:type="paragraph" w:styleId="Heading3">
     <w:name w:val="heading 3"/>
     <w:basedOn w:val="Normal"/>
@@ -12278,6 +14599,20 @@
       <w:rFonts w:ascii="Tahoma" w:hAnsi="Tahoma" w:cs="Tahoma"/>
       <w:sz w:val="16"/>
       <w:szCs w:val="16"/>
+    </w:rPr>
+  </w:style>
+  <w:style w:type="character" w:customStyle="1" w:styleId="Heading2Char">
+    <w:name w:val="Heading 2 Char"/>
+    <w:basedOn w:val="DefaultParagraphFont"/>
+    <w:link w:val="Heading2"/>
+    <w:uiPriority w:val="9"/>
+    <w:semiHidden/>
+    <w:rsid w:val="00B36CB6"/>
+    <w:rPr>
+      <w:rFonts w:asciiTheme="majorHAnsi" w:eastAsiaTheme="majorEastAsia" w:hAnsiTheme="majorHAnsi" w:cstheme="majorBidi"/>
+      <w:color w:val="2E74B5" w:themeColor="accent1" w:themeShade="BF"/>
+      <w:sz w:val="26"/>
+      <w:szCs w:val="26"/>
     </w:rPr>
   </w:style>
 </w:styles>
@@ -12549,7 +14884,7 @@
 </file>
 
 <file path=customXml/itemProps1.xml><?xml version="1.0" encoding="utf-8"?>
-<ds:datastoreItem xmlns:ds="http://schemas.openxmlformats.org/officeDocument/2006/customXml" ds:itemID="{1AFA5692-A50D-48F9-BD65-DD3017945AD3}">
+<ds:datastoreItem xmlns:ds="http://schemas.openxmlformats.org/officeDocument/2006/customXml" ds:itemID="{8056F387-8136-4843-B1ED-4280128F81EE}">
   <ds:schemaRefs>
     <ds:schemaRef ds:uri="http://schemas.openxmlformats.org/officeDocument/2006/bibliography"/>
   </ds:schemaRefs>

</xml_diff>

<commit_message>
feat: minor fixes and clean up
</commit_message>
<xml_diff>
--- a/Report.docx
+++ b/Report.docx
@@ -4660,62 +4660,7 @@
           <w:szCs w:val="20"/>
           <w:bdr w:val="none" w:sz="0" w:space="0" w:color="auto" w:frame="1"/>
         </w:rPr>
-        <w:t xml:space="preserve">  </w:t>
-      </w:r>
-      <w:r>
-        <w:rPr>
-          <w:rFonts w:ascii="Arial" w:eastAsia="Times New Roman" w:hAnsi="Arial" w:cs="Arial"/>
-          <w:bCs/>
-          <w:color w:val="4F4F4F"/>
-          <w:sz w:val="20"/>
-          <w:szCs w:val="20"/>
-          <w:bdr w:val="none" w:sz="0" w:space="0" w:color="auto" w:frame="1"/>
-        </w:rPr>
-        <w:t xml:space="preserve">The table below shows the advantages and disadvantages of </w:t>
-      </w:r>
-      <w:r>
-        <w:rPr>
-          <w:rFonts w:ascii="Arial" w:eastAsia="Times New Roman" w:hAnsi="Arial" w:cs="Arial"/>
-          <w:bCs/>
-          <w:color w:val="4F4F4F"/>
-          <w:sz w:val="20"/>
-          <w:szCs w:val="20"/>
-          <w:bdr w:val="none" w:sz="0" w:space="0" w:color="auto" w:frame="1"/>
-        </w:rPr>
-        <w:t>other</w:t>
-      </w:r>
-      <w:r>
-        <w:rPr>
-          <w:rFonts w:ascii="Arial" w:eastAsia="Times New Roman" w:hAnsi="Arial" w:cs="Arial"/>
-          <w:bCs/>
-          <w:color w:val="4F4F4F"/>
-          <w:sz w:val="20"/>
-          <w:szCs w:val="20"/>
-          <w:bdr w:val="none" w:sz="0" w:space="0" w:color="auto" w:frame="1"/>
-        </w:rPr>
-        <w:t xml:space="preserve"> regression model</w:t>
-      </w:r>
-      <w:r>
-        <w:rPr>
-          <w:rFonts w:ascii="Arial" w:eastAsia="Times New Roman" w:hAnsi="Arial" w:cs="Arial"/>
-          <w:bCs/>
-          <w:color w:val="4F4F4F"/>
-          <w:sz w:val="20"/>
-          <w:szCs w:val="20"/>
-          <w:bdr w:val="none" w:sz="0" w:space="0" w:color="auto" w:frame="1"/>
-        </w:rPr>
-        <w:t>s that I will try</w:t>
-      </w:r>
-      <w:r>
-        <w:rPr>
-          <w:rFonts w:ascii="Arial" w:eastAsia="Times New Roman" w:hAnsi="Arial" w:cs="Arial"/>
-          <w:bCs/>
-          <w:color w:val="4F4F4F"/>
-          <w:sz w:val="20"/>
-          <w:szCs w:val="20"/>
-          <w:bdr w:val="none" w:sz="0" w:space="0" w:color="auto" w:frame="1"/>
-        </w:rPr>
-        <w:t>.</w:t>
+        <w:t xml:space="preserve">  The table below shows the advantages and disadvantages of other regression models that I will try.</w:t>
       </w:r>
       <w:r>
         <w:rPr>
@@ -4743,18 +4688,18 @@
     <w:tbl>
       <w:tblPr>
         <w:tblStyle w:val="TableGrid"/>
-        <w:tblW w:w="9860" w:type="dxa"/>
+        <w:tblW w:w="0" w:type="auto"/>
         <w:tblLook w:val="04A0" w:firstRow="1" w:lastRow="0" w:firstColumn="1" w:lastColumn="0" w:noHBand="0" w:noVBand="1"/>
       </w:tblPr>
       <w:tblGrid>
-        <w:gridCol w:w="1562"/>
-        <w:gridCol w:w="3856"/>
-        <w:gridCol w:w="4442"/>
+        <w:gridCol w:w="1161"/>
+        <w:gridCol w:w="4797"/>
+        <w:gridCol w:w="3618"/>
       </w:tblGrid>
       <w:tr>
         <w:tc>
           <w:tcPr>
-            <w:tcW w:w="1562" w:type="dxa"/>
+            <w:tcW w:w="0" w:type="auto"/>
           </w:tcPr>
           <w:p>
             <w:pPr>
@@ -4784,7 +4729,7 @@
         </w:tc>
         <w:tc>
           <w:tcPr>
-            <w:tcW w:w="3856" w:type="dxa"/>
+            <w:tcW w:w="0" w:type="auto"/>
           </w:tcPr>
           <w:p>
             <w:pPr>
@@ -4808,13 +4753,13 @@
                 <w:szCs w:val="20"/>
                 <w:bdr w:val="none" w:sz="0" w:space="0" w:color="auto" w:frame="1"/>
               </w:rPr>
-              <w:t xml:space="preserve">Strengths </w:t>
+              <w:t>Strengths</w:t>
             </w:r>
           </w:p>
         </w:tc>
         <w:tc>
           <w:tcPr>
-            <w:tcW w:w="4442" w:type="dxa"/>
+            <w:tcW w:w="0" w:type="auto"/>
           </w:tcPr>
           <w:p>
             <w:pPr>
@@ -4846,7 +4791,7 @@
       <w:tr>
         <w:tc>
           <w:tcPr>
-            <w:tcW w:w="1562" w:type="dxa"/>
+            <w:tcW w:w="0" w:type="auto"/>
           </w:tcPr>
           <w:p>
             <w:pPr>
@@ -4874,7 +4819,7 @@
         </w:tc>
         <w:tc>
           <w:tcPr>
-            <w:tcW w:w="3856" w:type="dxa"/>
+            <w:tcW w:w="0" w:type="auto"/>
           </w:tcPr>
           <w:p>
             <w:pPr>
@@ -4901,24 +4846,13 @@
                 <w:szCs w:val="20"/>
                 <w:bdr w:val="none" w:sz="0" w:space="0" w:color="auto" w:frame="1"/>
               </w:rPr>
-              <w:t>Fast</w:t>
-            </w:r>
-            <w:r>
-              <w:rPr>
-                <w:rFonts w:ascii="Arial" w:eastAsia="Times New Roman" w:hAnsi="Arial" w:cs="Arial"/>
-                <w:bCs/>
-                <w:color w:val="4F4F4F"/>
-                <w:sz w:val="20"/>
-                <w:szCs w:val="20"/>
-                <w:bdr w:val="none" w:sz="0" w:space="0" w:color="auto" w:frame="1"/>
-              </w:rPr>
-              <w:t xml:space="preserve"> and easy to use </w:t>
+              <w:t xml:space="preserve">Fast and easy to use </w:t>
             </w:r>
           </w:p>
         </w:tc>
         <w:tc>
           <w:tcPr>
-            <w:tcW w:w="4442" w:type="dxa"/>
+            <w:tcW w:w="0" w:type="auto"/>
           </w:tcPr>
           <w:p>
             <w:pPr>
@@ -4990,7 +4924,7 @@
       <w:tr>
         <w:tc>
           <w:tcPr>
-            <w:tcW w:w="1562" w:type="dxa"/>
+            <w:tcW w:w="0" w:type="auto"/>
           </w:tcPr>
           <w:p>
             <w:pPr>
@@ -5018,7 +4952,7 @@
         </w:tc>
         <w:tc>
           <w:tcPr>
-            <w:tcW w:w="3856" w:type="dxa"/>
+            <w:tcW w:w="0" w:type="auto"/>
           </w:tcPr>
           <w:p>
             <w:pPr>
@@ -5079,7 +5013,7 @@
         </w:tc>
         <w:tc>
           <w:tcPr>
-            <w:tcW w:w="4442" w:type="dxa"/>
+            <w:tcW w:w="0" w:type="auto"/>
           </w:tcPr>
           <w:p>
             <w:pPr>
@@ -5142,7 +5076,7 @@
       <w:tr>
         <w:tc>
           <w:tcPr>
-            <w:tcW w:w="1562" w:type="dxa"/>
+            <w:tcW w:w="0" w:type="auto"/>
           </w:tcPr>
           <w:p>
             <w:pPr>
@@ -5170,7 +5104,7 @@
         </w:tc>
         <w:tc>
           <w:tcPr>
-            <w:tcW w:w="3856" w:type="dxa"/>
+            <w:tcW w:w="0" w:type="auto"/>
           </w:tcPr>
           <w:p>
             <w:pPr>
@@ -5291,7 +5225,7 @@
         </w:tc>
         <w:tc>
           <w:tcPr>
-            <w:tcW w:w="4442" w:type="dxa"/>
+            <w:tcW w:w="0" w:type="auto"/>
           </w:tcPr>
           <w:p>
             <w:pPr>
@@ -5410,7 +5344,7 @@
       <w:tr>
         <w:tc>
           <w:tcPr>
-            <w:tcW w:w="1562" w:type="dxa"/>
+            <w:tcW w:w="0" w:type="auto"/>
           </w:tcPr>
           <w:p>
             <w:pPr>
@@ -5438,7 +5372,7 @@
         </w:tc>
         <w:tc>
           <w:tcPr>
-            <w:tcW w:w="3856" w:type="dxa"/>
+            <w:tcW w:w="0" w:type="auto"/>
           </w:tcPr>
           <w:p>
             <w:pPr>
@@ -5499,7 +5433,7 @@
         </w:tc>
         <w:tc>
           <w:tcPr>
-            <w:tcW w:w="4442" w:type="dxa"/>
+            <w:tcW w:w="0" w:type="auto"/>
           </w:tcPr>
           <w:p>
             <w:pPr>
@@ -5584,7 +5518,7 @@
       <w:tr>
         <w:tc>
           <w:tcPr>
-            <w:tcW w:w="1562" w:type="dxa"/>
+            <w:tcW w:w="0" w:type="auto"/>
           </w:tcPr>
           <w:p>
             <w:pPr>
@@ -5612,7 +5546,7 @@
         </w:tc>
         <w:tc>
           <w:tcPr>
-            <w:tcW w:w="3856" w:type="dxa"/>
+            <w:tcW w:w="0" w:type="auto"/>
           </w:tcPr>
           <w:p>
             <w:pPr>
@@ -5729,7 +5663,7 @@
         </w:tc>
         <w:tc>
           <w:tcPr>
-            <w:tcW w:w="4442" w:type="dxa"/>
+            <w:tcW w:w="0" w:type="auto"/>
           </w:tcPr>
           <w:p>
             <w:pPr>
@@ -5835,21 +5769,6 @@
     </w:p>
     <w:p>
       <w:pPr>
-        <w:shd w:val="clear" w:color="auto" w:fill="FFFFFF"/>
-        <w:spacing w:after="0" w:line="480" w:lineRule="auto"/>
-        <w:textAlignment w:val="baseline"/>
-        <w:rPr>
-          <w:rFonts w:ascii="Arial" w:eastAsia="Times New Roman" w:hAnsi="Arial" w:cs="Arial"/>
-          <w:bCs/>
-          <w:color w:val="4F4F4F"/>
-          <w:sz w:val="20"/>
-          <w:szCs w:val="20"/>
-          <w:bdr w:val="none" w:sz="0" w:space="0" w:color="auto" w:frame="1"/>
-        </w:rPr>
-      </w:pPr>
-    </w:p>
-    <w:p>
-      <w:pPr>
         <w:rPr>
           <w:rFonts w:ascii="Arial" w:eastAsia="Times New Roman" w:hAnsi="Arial" w:cs="Arial"/>
           <w:bCs/>
@@ -6198,19 +6117,7 @@
           <w:szCs w:val="20"/>
           <w:bdr w:val="none" w:sz="0" w:space="0" w:color="auto" w:frame="1"/>
         </w:rPr>
-        <w:t xml:space="preserve"> </w:t>
-      </w:r>
-      <w:r>
-        <w:rPr>
-          <w:rFonts w:ascii="Arial" w:eastAsia="Times New Roman" w:hAnsi="Arial" w:cs="Arial"/>
-          <w:bCs/>
-          <w:color w:val="4F4F4F"/>
-          <w:sz w:val="20"/>
-          <w:szCs w:val="20"/>
-          <w:bdr w:val="none" w:sz="0" w:space="0" w:color="auto" w:frame="1"/>
-        </w:rPr>
-        <w:lastRenderedPageBreak/>
-        <w:t xml:space="preserve">that is only 0.05 might be acceptable in social sciences such as psychology because human beings are very difficult to </w:t>
+        <w:t xml:space="preserve"> that is only 0.05 might be acceptable in social sciences such as psychology because human beings are very difficult to </w:t>
       </w:r>
       <w:r>
         <w:rPr>
@@ -6297,7 +6204,19 @@
           <w:szCs w:val="20"/>
           <w:bdr w:val="none" w:sz="0" w:space="0" w:color="auto" w:frame="1"/>
         </w:rPr>
-        <w:t xml:space="preserve"> sciences for the same reason.    My expectations are not high, because the data set we’re working with is really limited.  We have a small number of data points and a small number of features.</w:t>
+        <w:t xml:space="preserve"> sciences for the </w:t>
+      </w:r>
+      <w:r>
+        <w:rPr>
+          <w:rFonts w:ascii="Arial" w:eastAsia="Times New Roman" w:hAnsi="Arial" w:cs="Arial"/>
+          <w:bCs/>
+          <w:color w:val="4F4F4F"/>
+          <w:sz w:val="20"/>
+          <w:szCs w:val="20"/>
+          <w:bdr w:val="none" w:sz="0" w:space="0" w:color="auto" w:frame="1"/>
+        </w:rPr>
+        <w:lastRenderedPageBreak/>
+        <w:t>same reason.    My expectations are not high, because the data set we’re working with is really limited.  We have a small number of data points and a small number of features.</w:t>
       </w:r>
       <w:r>
         <w:rPr>
@@ -6868,7 +6787,62 @@
           <w:szCs w:val="20"/>
           <w:bdr w:val="none" w:sz="0" w:space="0" w:color="auto" w:frame="1"/>
         </w:rPr>
-        <w:t xml:space="preserve"> but poorly on the testing set.  We will use 200 data points for training our model.  Then we will test our models on the remaining data points.</w:t>
+        <w:t xml:space="preserve"> but poorly on the testing set.  </w:t>
+      </w:r>
+      <w:r>
+        <w:rPr>
+          <w:rFonts w:ascii="Arial" w:eastAsia="Times New Roman" w:hAnsi="Arial" w:cs="Arial"/>
+          <w:bCs/>
+          <w:color w:val="4F4F4F"/>
+          <w:sz w:val="20"/>
+          <w:szCs w:val="20"/>
+          <w:bdr w:val="none" w:sz="0" w:space="0" w:color="auto" w:frame="1"/>
+        </w:rPr>
+        <w:t xml:space="preserve">We only have 229 data points.  </w:t>
+      </w:r>
+      <w:r>
+        <w:rPr>
+          <w:rFonts w:ascii="Arial" w:eastAsia="Times New Roman" w:hAnsi="Arial" w:cs="Arial"/>
+          <w:bCs/>
+          <w:color w:val="4F4F4F"/>
+          <w:sz w:val="20"/>
+          <w:szCs w:val="20"/>
+          <w:bdr w:val="none" w:sz="0" w:space="0" w:color="auto" w:frame="1"/>
+        </w:rPr>
+        <w:t xml:space="preserve">We will use 200 data points for training our model.  Then we will test our models on the remaining </w:t>
+      </w:r>
+      <w:r>
+        <w:rPr>
+          <w:rFonts w:ascii="Arial" w:eastAsia="Times New Roman" w:hAnsi="Arial" w:cs="Arial"/>
+          <w:bCs/>
+          <w:color w:val="4F4F4F"/>
+          <w:sz w:val="20"/>
+          <w:szCs w:val="20"/>
+          <w:bdr w:val="none" w:sz="0" w:space="0" w:color="auto" w:frame="1"/>
+        </w:rPr>
+        <w:t xml:space="preserve">29 </w:t>
+      </w:r>
+      <w:r>
+        <w:rPr>
+          <w:rFonts w:ascii="Arial" w:eastAsia="Times New Roman" w:hAnsi="Arial" w:cs="Arial"/>
+          <w:bCs/>
+          <w:color w:val="4F4F4F"/>
+          <w:sz w:val="20"/>
+          <w:szCs w:val="20"/>
+          <w:bdr w:val="none" w:sz="0" w:space="0" w:color="auto" w:frame="1"/>
+        </w:rPr>
+        <w:t>data points.</w:t>
+      </w:r>
+      <w:r>
+        <w:rPr>
+          <w:rFonts w:ascii="Arial" w:eastAsia="Times New Roman" w:hAnsi="Arial" w:cs="Arial"/>
+          <w:bCs/>
+          <w:color w:val="4F4F4F"/>
+          <w:sz w:val="20"/>
+          <w:szCs w:val="20"/>
+          <w:bdr w:val="none" w:sz="0" w:space="0" w:color="auto" w:frame="1"/>
+        </w:rPr>
+        <w:t xml:space="preserve">  </w:t>
       </w:r>
       <w:r>
         <w:rPr>
@@ -7229,16 +7203,16 @@
         <w:tblLook w:val="04A0" w:firstRow="1" w:lastRow="0" w:firstColumn="1" w:lastColumn="0" w:noHBand="0" w:noVBand="1"/>
       </w:tblPr>
       <w:tblGrid>
-        <w:gridCol w:w="1824"/>
-        <w:gridCol w:w="1850"/>
-        <w:gridCol w:w="1909"/>
+        <w:gridCol w:w="2306"/>
+        <w:gridCol w:w="1528"/>
+        <w:gridCol w:w="1717"/>
         <w:gridCol w:w="2052"/>
         <w:gridCol w:w="1941"/>
       </w:tblGrid>
       <w:tr>
         <w:tc>
           <w:tcPr>
-            <w:tcW w:w="1899" w:type="dxa"/>
+            <w:tcW w:w="0" w:type="auto"/>
           </w:tcPr>
           <w:p>
             <w:pPr>
@@ -7247,6 +7221,7 @@
               <w:textAlignment w:val="baseline"/>
               <w:rPr>
                 <w:rFonts w:ascii="Arial" w:eastAsia="Times New Roman" w:hAnsi="Arial" w:cs="Arial"/>
+                <w:b/>
                 <w:bCs/>
                 <w:color w:val="4F4F4F"/>
                 <w:sz w:val="20"/>
@@ -7257,6 +7232,7 @@
             <w:r>
               <w:rPr>
                 <w:rFonts w:ascii="Arial" w:eastAsia="Times New Roman" w:hAnsi="Arial" w:cs="Arial"/>
+                <w:b/>
                 <w:bCs/>
                 <w:color w:val="4F4F4F"/>
                 <w:sz w:val="20"/>
@@ -7269,7 +7245,7 @@
         </w:tc>
         <w:tc>
           <w:tcPr>
-            <w:tcW w:w="1950" w:type="dxa"/>
+            <w:tcW w:w="0" w:type="auto"/>
           </w:tcPr>
           <w:p>
             <w:pPr>
@@ -7278,6 +7254,7 @@
               <w:textAlignment w:val="baseline"/>
               <w:rPr>
                 <w:rFonts w:ascii="Arial" w:eastAsia="Times New Roman" w:hAnsi="Arial" w:cs="Arial"/>
+                <w:b/>
                 <w:bCs/>
                 <w:color w:val="4F4F4F"/>
                 <w:sz w:val="20"/>
@@ -7288,6 +7265,7 @@
             <w:r>
               <w:rPr>
                 <w:rFonts w:ascii="Arial" w:eastAsia="Times New Roman" w:hAnsi="Arial" w:cs="Arial"/>
+                <w:b/>
                 <w:bCs/>
                 <w:color w:val="4F4F4F"/>
                 <w:sz w:val="20"/>
@@ -7300,7 +7278,7 @@
         </w:tc>
         <w:tc>
           <w:tcPr>
-            <w:tcW w:w="1997" w:type="dxa"/>
+            <w:tcW w:w="0" w:type="auto"/>
           </w:tcPr>
           <w:p>
             <w:pPr>
@@ -7309,6 +7287,7 @@
               <w:textAlignment w:val="baseline"/>
               <w:rPr>
                 <w:rFonts w:ascii="Arial" w:eastAsia="Times New Roman" w:hAnsi="Arial" w:cs="Arial"/>
+                <w:b/>
                 <w:bCs/>
                 <w:color w:val="4F4F4F"/>
                 <w:sz w:val="20"/>
@@ -7319,6 +7298,7 @@
             <w:r>
               <w:rPr>
                 <w:rFonts w:ascii="Arial" w:eastAsia="Times New Roman" w:hAnsi="Arial" w:cs="Arial"/>
+                <w:b/>
                 <w:bCs/>
                 <w:color w:val="4F4F4F"/>
                 <w:sz w:val="20"/>
@@ -7331,7 +7311,7 @@
         </w:tc>
         <w:tc>
           <w:tcPr>
-            <w:tcW w:w="1752" w:type="dxa"/>
+            <w:tcW w:w="0" w:type="auto"/>
           </w:tcPr>
           <w:p>
             <w:pPr>
@@ -7340,6 +7320,7 @@
               <w:textAlignment w:val="baseline"/>
               <w:rPr>
                 <w:rFonts w:ascii="Arial" w:eastAsia="Times New Roman" w:hAnsi="Arial" w:cs="Arial"/>
+                <w:b/>
                 <w:bCs/>
                 <w:color w:val="4F4F4F"/>
                 <w:sz w:val="20"/>
@@ -7350,6 +7331,7 @@
             <w:r>
               <w:rPr>
                 <w:rFonts w:ascii="Arial" w:eastAsia="Times New Roman" w:hAnsi="Arial" w:cs="Arial"/>
+                <w:b/>
                 <w:bCs/>
                 <w:color w:val="4F4F4F"/>
                 <w:sz w:val="20"/>
@@ -7362,7 +7344,7 @@
         </w:tc>
         <w:tc>
           <w:tcPr>
-            <w:tcW w:w="1752" w:type="dxa"/>
+            <w:tcW w:w="0" w:type="auto"/>
           </w:tcPr>
           <w:p>
             <w:pPr>
@@ -7371,6 +7353,7 @@
               <w:textAlignment w:val="baseline"/>
               <w:rPr>
                 <w:rFonts w:ascii="Arial" w:eastAsia="Times New Roman" w:hAnsi="Arial" w:cs="Arial"/>
+                <w:b/>
                 <w:bCs/>
                 <w:color w:val="4F4F4F"/>
                 <w:sz w:val="20"/>
@@ -7381,6 +7364,7 @@
             <w:r>
               <w:rPr>
                 <w:rFonts w:ascii="Arial" w:eastAsia="Times New Roman" w:hAnsi="Arial" w:cs="Arial"/>
+                <w:b/>
                 <w:bCs/>
                 <w:color w:val="4F4F4F"/>
                 <w:sz w:val="20"/>
@@ -7395,7 +7379,7 @@
       <w:tr>
         <w:tc>
           <w:tcPr>
-            <w:tcW w:w="1899" w:type="dxa"/>
+            <w:tcW w:w="0" w:type="auto"/>
           </w:tcPr>
           <w:p>
             <w:pPr>
@@ -7426,7 +7410,7 @@
         </w:tc>
         <w:tc>
           <w:tcPr>
-            <w:tcW w:w="1950" w:type="dxa"/>
+            <w:tcW w:w="0" w:type="auto"/>
           </w:tcPr>
           <w:p>
             <w:pPr>
@@ -7457,7 +7441,7 @@
         </w:tc>
         <w:tc>
           <w:tcPr>
-            <w:tcW w:w="1997" w:type="dxa"/>
+            <w:tcW w:w="0" w:type="auto"/>
           </w:tcPr>
           <w:p>
             <w:pPr>
@@ -7488,7 +7472,7 @@
         </w:tc>
         <w:tc>
           <w:tcPr>
-            <w:tcW w:w="1752" w:type="dxa"/>
+            <w:tcW w:w="0" w:type="auto"/>
           </w:tcPr>
           <w:p>
             <w:pPr>
@@ -7513,13 +7497,37 @@
                 <w:szCs w:val="20"/>
                 <w:bdr w:val="none" w:sz="0" w:space="0" w:color="auto" w:frame="1"/>
               </w:rPr>
-              <w:t>0.0954831544834</w:t>
+              <w:t>0.0954</w:t>
+            </w:r>
+            <w:bookmarkStart w:id="0" w:name="_GoBack"/>
+            <w:r>
+              <w:rPr>
+                <w:rFonts w:ascii="Arial" w:eastAsia="Times New Roman" w:hAnsi="Arial" w:cs="Arial"/>
+                <w:bCs/>
+                <w:color w:val="4F4F4F"/>
+                <w:sz w:val="20"/>
+                <w:szCs w:val="20"/>
+                <w:bdr w:val="none" w:sz="0" w:space="0" w:color="auto" w:frame="1"/>
+              </w:rPr>
+              <w:t>8</w:t>
+            </w:r>
+            <w:bookmarkEnd w:id="0"/>
+            <w:r>
+              <w:rPr>
+                <w:rFonts w:ascii="Arial" w:eastAsia="Times New Roman" w:hAnsi="Arial" w:cs="Arial"/>
+                <w:bCs/>
+                <w:color w:val="4F4F4F"/>
+                <w:sz w:val="20"/>
+                <w:szCs w:val="20"/>
+                <w:bdr w:val="none" w:sz="0" w:space="0" w:color="auto" w:frame="1"/>
+              </w:rPr>
+              <w:t>31544834</w:t>
             </w:r>
           </w:p>
         </w:tc>
         <w:tc>
           <w:tcPr>
-            <w:tcW w:w="1752" w:type="dxa"/>
+            <w:tcW w:w="0" w:type="auto"/>
           </w:tcPr>
           <w:p>
             <w:pPr>
@@ -7552,7 +7560,7 @@
       <w:tr>
         <w:tc>
           <w:tcPr>
-            <w:tcW w:w="1899" w:type="dxa"/>
+            <w:tcW w:w="0" w:type="auto"/>
           </w:tcPr>
           <w:p>
             <w:pPr>
@@ -7583,7 +7591,7 @@
         </w:tc>
         <w:tc>
           <w:tcPr>
-            <w:tcW w:w="1950" w:type="dxa"/>
+            <w:tcW w:w="0" w:type="auto"/>
           </w:tcPr>
           <w:p>
             <w:pPr>
@@ -7614,7 +7622,7 @@
         </w:tc>
         <w:tc>
           <w:tcPr>
-            <w:tcW w:w="1997" w:type="dxa"/>
+            <w:tcW w:w="0" w:type="auto"/>
           </w:tcPr>
           <w:p>
             <w:pPr>
@@ -7645,7 +7653,7 @@
         </w:tc>
         <w:tc>
           <w:tcPr>
-            <w:tcW w:w="1752" w:type="dxa"/>
+            <w:tcW w:w="0" w:type="auto"/>
           </w:tcPr>
           <w:p>
             <w:pPr>
@@ -7676,7 +7684,7 @@
         </w:tc>
         <w:tc>
           <w:tcPr>
-            <w:tcW w:w="1752" w:type="dxa"/>
+            <w:tcW w:w="0" w:type="auto"/>
           </w:tcPr>
           <w:p>
             <w:pPr>
@@ -7709,7 +7717,7 @@
       <w:tr>
         <w:tc>
           <w:tcPr>
-            <w:tcW w:w="1899" w:type="dxa"/>
+            <w:tcW w:w="0" w:type="auto"/>
           </w:tcPr>
           <w:p>
             <w:pPr>
@@ -7740,7 +7748,7 @@
         </w:tc>
         <w:tc>
           <w:tcPr>
-            <w:tcW w:w="1950" w:type="dxa"/>
+            <w:tcW w:w="0" w:type="auto"/>
           </w:tcPr>
           <w:p>
             <w:pPr>
@@ -7771,7 +7779,7 @@
         </w:tc>
         <w:tc>
           <w:tcPr>
-            <w:tcW w:w="1997" w:type="dxa"/>
+            <w:tcW w:w="0" w:type="auto"/>
           </w:tcPr>
           <w:p>
             <w:pPr>
@@ -7802,7 +7810,7 @@
         </w:tc>
         <w:tc>
           <w:tcPr>
-            <w:tcW w:w="1752" w:type="dxa"/>
+            <w:tcW w:w="0" w:type="auto"/>
           </w:tcPr>
           <w:p>
             <w:pPr>
@@ -7833,7 +7841,7 @@
         </w:tc>
         <w:tc>
           <w:tcPr>
-            <w:tcW w:w="1752" w:type="dxa"/>
+            <w:tcW w:w="0" w:type="auto"/>
           </w:tcPr>
           <w:p>
             <w:pPr>
@@ -7866,7 +7874,7 @@
       <w:tr>
         <w:tc>
           <w:tcPr>
-            <w:tcW w:w="1899" w:type="dxa"/>
+            <w:tcW w:w="0" w:type="auto"/>
           </w:tcPr>
           <w:p>
             <w:pPr>
@@ -7897,7 +7905,7 @@
         </w:tc>
         <w:tc>
           <w:tcPr>
-            <w:tcW w:w="1950" w:type="dxa"/>
+            <w:tcW w:w="0" w:type="auto"/>
           </w:tcPr>
           <w:p>
             <w:pPr>
@@ -7928,7 +7936,7 @@
         </w:tc>
         <w:tc>
           <w:tcPr>
-            <w:tcW w:w="1997" w:type="dxa"/>
+            <w:tcW w:w="0" w:type="auto"/>
           </w:tcPr>
           <w:p>
             <w:pPr>
@@ -7959,7 +7967,7 @@
         </w:tc>
         <w:tc>
           <w:tcPr>
-            <w:tcW w:w="1752" w:type="dxa"/>
+            <w:tcW w:w="0" w:type="auto"/>
           </w:tcPr>
           <w:p>
             <w:pPr>
@@ -7990,7 +7998,7 @@
         </w:tc>
         <w:tc>
           <w:tcPr>
-            <w:tcW w:w="1752" w:type="dxa"/>
+            <w:tcW w:w="0" w:type="auto"/>
           </w:tcPr>
           <w:p>
             <w:pPr>
@@ -8023,7 +8031,7 @@
       <w:tr>
         <w:tc>
           <w:tcPr>
-            <w:tcW w:w="1899" w:type="dxa"/>
+            <w:tcW w:w="0" w:type="auto"/>
           </w:tcPr>
           <w:p>
             <w:pPr>
@@ -8054,7 +8062,7 @@
         </w:tc>
         <w:tc>
           <w:tcPr>
-            <w:tcW w:w="1950" w:type="dxa"/>
+            <w:tcW w:w="0" w:type="auto"/>
           </w:tcPr>
           <w:p>
             <w:pPr>
@@ -8085,7 +8093,7 @@
         </w:tc>
         <w:tc>
           <w:tcPr>
-            <w:tcW w:w="1997" w:type="dxa"/>
+            <w:tcW w:w="0" w:type="auto"/>
           </w:tcPr>
           <w:p>
             <w:pPr>
@@ -8116,7 +8124,7 @@
         </w:tc>
         <w:tc>
           <w:tcPr>
-            <w:tcW w:w="1752" w:type="dxa"/>
+            <w:tcW w:w="0" w:type="auto"/>
           </w:tcPr>
           <w:p>
             <w:pPr>
@@ -8147,7 +8155,7 @@
         </w:tc>
         <w:tc>
           <w:tcPr>
-            <w:tcW w:w="1752" w:type="dxa"/>
+            <w:tcW w:w="0" w:type="auto"/>
           </w:tcPr>
           <w:p>
             <w:pPr>
@@ -8180,7 +8188,7 @@
       <w:tr>
         <w:tc>
           <w:tcPr>
-            <w:tcW w:w="1899" w:type="dxa"/>
+            <w:tcW w:w="0" w:type="auto"/>
           </w:tcPr>
           <w:p>
             <w:pPr>
@@ -8211,7 +8219,7 @@
         </w:tc>
         <w:tc>
           <w:tcPr>
-            <w:tcW w:w="1950" w:type="dxa"/>
+            <w:tcW w:w="0" w:type="auto"/>
           </w:tcPr>
           <w:p>
             <w:pPr>
@@ -8242,7 +8250,7 @@
         </w:tc>
         <w:tc>
           <w:tcPr>
-            <w:tcW w:w="1997" w:type="dxa"/>
+            <w:tcW w:w="0" w:type="auto"/>
           </w:tcPr>
           <w:p>
             <w:pPr>
@@ -8273,7 +8281,7 @@
         </w:tc>
         <w:tc>
           <w:tcPr>
-            <w:tcW w:w="1752" w:type="dxa"/>
+            <w:tcW w:w="0" w:type="auto"/>
           </w:tcPr>
           <w:p>
             <w:pPr>
@@ -8304,7 +8312,7 @@
         </w:tc>
         <w:tc>
           <w:tcPr>
-            <w:tcW w:w="1752" w:type="dxa"/>
+            <w:tcW w:w="0" w:type="auto"/>
           </w:tcPr>
           <w:p>
             <w:pPr>
@@ -8616,7 +8624,29 @@
           <w:szCs w:val="20"/>
           <w:bdr w:val="none" w:sz="0" w:space="0" w:color="auto" w:frame="1"/>
         </w:rPr>
-        <w:t>best model by using grid search to find the best hyper parameters.  We will search for the optimal n_neighbors</w:t>
+        <w:t xml:space="preserve">best model by using grid search to find the best hyper parameters.  </w:t>
+      </w:r>
+      <w:r>
+        <w:rPr>
+          <w:rFonts w:ascii="Arial" w:eastAsia="Times New Roman" w:hAnsi="Arial" w:cs="Arial"/>
+          <w:bCs/>
+          <w:color w:val="4F4F4F"/>
+          <w:sz w:val="20"/>
+          <w:szCs w:val="20"/>
+          <w:bdr w:val="none" w:sz="0" w:space="0" w:color="auto" w:frame="1"/>
+        </w:rPr>
+        <w:t xml:space="preserve">We will be using the same training and testing dataset as before so we can do a fair comparison.  </w:t>
+      </w:r>
+      <w:r>
+        <w:rPr>
+          <w:rFonts w:ascii="Arial" w:eastAsia="Times New Roman" w:hAnsi="Arial" w:cs="Arial"/>
+          <w:bCs/>
+          <w:color w:val="4F4F4F"/>
+          <w:sz w:val="20"/>
+          <w:szCs w:val="20"/>
+          <w:bdr w:val="none" w:sz="0" w:space="0" w:color="auto" w:frame="1"/>
+        </w:rPr>
+        <w:t>We will search for the optimal n_neighbors</w:t>
       </w:r>
       <w:r>
         <w:rPr>
@@ -9311,35 +9341,7 @@
     </w:p>
     <w:p>
       <w:pPr>
-        <w:rPr>
-          <w:rFonts w:ascii="Arial" w:eastAsia="Times New Roman" w:hAnsi="Arial" w:cs="Arial"/>
-          <w:b/>
-          <w:bCs/>
-          <w:color w:val="4F4F4F"/>
-          <w:sz w:val="36"/>
-          <w:szCs w:val="36"/>
-          <w:bdr w:val="none" w:sz="0" w:space="0" w:color="auto" w:frame="1"/>
-        </w:rPr>
-      </w:pPr>
-      <w:r>
-        <w:rPr>
-          <w:rFonts w:ascii="Arial" w:eastAsia="Times New Roman" w:hAnsi="Arial" w:cs="Arial"/>
-          <w:b/>
-          <w:bCs/>
-          <w:color w:val="4F4F4F"/>
-          <w:sz w:val="36"/>
-          <w:szCs w:val="36"/>
-          <w:bdr w:val="none" w:sz="0" w:space="0" w:color="auto" w:frame="1"/>
-        </w:rPr>
-        <w:br w:type="page"/>
-      </w:r>
-    </w:p>
-    <w:p>
-      <w:pPr>
-        <w:shd w:val="clear" w:color="auto" w:fill="FFFFFF"/>
-        <w:spacing w:after="0" w:line="480" w:lineRule="auto"/>
         <w:jc w:val="center"/>
-        <w:textAlignment w:val="baseline"/>
         <w:rPr>
           <w:rFonts w:ascii="Arial" w:eastAsia="Times New Roman" w:hAnsi="Arial" w:cs="Arial"/>
           <w:b/>
@@ -9472,8 +9474,6 @@
           <w:bdr w:val="none" w:sz="0" w:space="0" w:color="auto" w:frame="1"/>
         </w:rPr>
       </w:pPr>
-      <w:bookmarkStart w:id="0" w:name="_GoBack"/>
-      <w:bookmarkEnd w:id="0"/>
       <w:r>
         <w:rPr>
           <w:rFonts w:ascii="Arial" w:eastAsia="Times New Roman" w:hAnsi="Arial" w:cs="Arial"/>
@@ -14884,7 +14884,7 @@
 </file>
 
 <file path=customXml/itemProps1.xml><?xml version="1.0" encoding="utf-8"?>
-<ds:datastoreItem xmlns:ds="http://schemas.openxmlformats.org/officeDocument/2006/customXml" ds:itemID="{8056F387-8136-4843-B1ED-4280128F81EE}">
+<ds:datastoreItem xmlns:ds="http://schemas.openxmlformats.org/officeDocument/2006/customXml" ds:itemID="{ADEEDF72-30B8-42FB-8CE5-6C26D7554BA3}">
   <ds:schemaRefs>
     <ds:schemaRef ds:uri="http://schemas.openxmlformats.org/officeDocument/2006/bibliography"/>
   </ds:schemaRefs>

</xml_diff>

<commit_message>
feat: implement suggestions by reviewer
</commit_message>
<xml_diff>
--- a/Report.docx
+++ b/Report.docx
@@ -6842,6 +6842,17 @@
           <w:szCs w:val="20"/>
           <w:bdr w:val="none" w:sz="0" w:space="0" w:color="auto" w:frame="1"/>
         </w:rPr>
+        <w:t xml:space="preserve">  Over 87% percent of the data is used for training and the remaining 13% is used for testing.  </w:t>
+      </w:r>
+      <w:r>
+        <w:rPr>
+          <w:rFonts w:ascii="Arial" w:eastAsia="Times New Roman" w:hAnsi="Arial" w:cs="Arial"/>
+          <w:bCs/>
+          <w:color w:val="4F4F4F"/>
+          <w:sz w:val="20"/>
+          <w:szCs w:val="20"/>
+          <w:bdr w:val="none" w:sz="0" w:space="0" w:color="auto" w:frame="1"/>
+        </w:rPr>
         <w:t xml:space="preserve">  </w:t>
       </w:r>
       <w:r>
@@ -7497,31 +7508,7 @@
                 <w:szCs w:val="20"/>
                 <w:bdr w:val="none" w:sz="0" w:space="0" w:color="auto" w:frame="1"/>
               </w:rPr>
-              <w:t>0.0954</w:t>
-            </w:r>
-            <w:bookmarkStart w:id="0" w:name="_GoBack"/>
-            <w:r>
-              <w:rPr>
-                <w:rFonts w:ascii="Arial" w:eastAsia="Times New Roman" w:hAnsi="Arial" w:cs="Arial"/>
-                <w:bCs/>
-                <w:color w:val="4F4F4F"/>
-                <w:sz w:val="20"/>
-                <w:szCs w:val="20"/>
-                <w:bdr w:val="none" w:sz="0" w:space="0" w:color="auto" w:frame="1"/>
-              </w:rPr>
-              <w:t>8</w:t>
-            </w:r>
-            <w:bookmarkEnd w:id="0"/>
-            <w:r>
-              <w:rPr>
-                <w:rFonts w:ascii="Arial" w:eastAsia="Times New Roman" w:hAnsi="Arial" w:cs="Arial"/>
-                <w:bCs/>
-                <w:color w:val="4F4F4F"/>
-                <w:sz w:val="20"/>
-                <w:szCs w:val="20"/>
-                <w:bdr w:val="none" w:sz="0" w:space="0" w:color="auto" w:frame="1"/>
-              </w:rPr>
-              <w:t>31544834</w:t>
+              <w:t>0.0954831544834</w:t>
             </w:r>
           </w:p>
         </w:tc>
@@ -8953,6 +8940,17 @@
         </w:rPr>
         <w:t xml:space="preserve">  </w:t>
       </w:r>
+      <w:r>
+        <w:rPr>
+          <w:rFonts w:ascii="Arial" w:eastAsia="Times New Roman" w:hAnsi="Arial" w:cs="Arial"/>
+          <w:bCs/>
+          <w:color w:val="4F4F4F"/>
+          <w:sz w:val="20"/>
+          <w:szCs w:val="20"/>
+          <w:bdr w:val="none" w:sz="0" w:space="0" w:color="auto" w:frame="1"/>
+        </w:rPr>
+        <w:t xml:space="preserve">Nonetheless, both the default parameter and optimized model achieved an explained variance score which is greater than our initial target of 0.10.  The model has reached our targeted threshold.       </w:t>
+      </w:r>
     </w:p>
     <w:p>
       <w:pPr>
@@ -8976,13 +8974,26 @@
         <w:textAlignment w:val="baseline"/>
         <w:rPr>
           <w:rFonts w:ascii="Arial" w:eastAsia="Times New Roman" w:hAnsi="Arial" w:cs="Arial"/>
-          <w:bCs/>
-          <w:color w:val="4F4F4F"/>
-          <w:sz w:val="20"/>
-          <w:szCs w:val="20"/>
-          <w:bdr w:val="none" w:sz="0" w:space="0" w:color="auto" w:frame="1"/>
-        </w:rPr>
-      </w:pPr>
+          <w:b/>
+          <w:bCs/>
+          <w:color w:val="4F4F4F"/>
+          <w:sz w:val="24"/>
+          <w:szCs w:val="24"/>
+          <w:bdr w:val="none" w:sz="0" w:space="0" w:color="auto" w:frame="1"/>
+        </w:rPr>
+      </w:pPr>
+      <w:r>
+        <w:rPr>
+          <w:rFonts w:ascii="Arial" w:eastAsia="Times New Roman" w:hAnsi="Arial" w:cs="Arial"/>
+          <w:b/>
+          <w:bCs/>
+          <w:color w:val="4F4F4F"/>
+          <w:sz w:val="24"/>
+          <w:szCs w:val="24"/>
+          <w:bdr w:val="none" w:sz="0" w:space="0" w:color="auto" w:frame="1"/>
+        </w:rPr>
+        <w:t>Predicting Selling Prices</w:t>
+      </w:r>
     </w:p>
     <w:p>
       <w:pPr>
@@ -8991,25 +9002,309 @@
         <w:textAlignment w:val="baseline"/>
         <w:rPr>
           <w:rFonts w:ascii="Arial" w:eastAsia="Times New Roman" w:hAnsi="Arial" w:cs="Arial"/>
-          <w:b/>
-          <w:bCs/>
-          <w:color w:val="4F4F4F"/>
-          <w:sz w:val="24"/>
-          <w:szCs w:val="24"/>
-          <w:bdr w:val="none" w:sz="0" w:space="0" w:color="auto" w:frame="1"/>
-        </w:rPr>
-      </w:pPr>
-      <w:r>
-        <w:rPr>
-          <w:rFonts w:ascii="Arial" w:eastAsia="Times New Roman" w:hAnsi="Arial" w:cs="Arial"/>
-          <w:b/>
-          <w:bCs/>
-          <w:color w:val="4F4F4F"/>
-          <w:sz w:val="24"/>
-          <w:szCs w:val="24"/>
-          <w:bdr w:val="none" w:sz="0" w:space="0" w:color="auto" w:frame="1"/>
-        </w:rPr>
-        <w:t>Predicting Selling Prices</w:t>
+          <w:bCs/>
+          <w:color w:val="4F4F4F"/>
+          <w:sz w:val="20"/>
+          <w:szCs w:val="20"/>
+          <w:bdr w:val="none" w:sz="0" w:space="0" w:color="auto" w:frame="1"/>
+        </w:rPr>
+      </w:pPr>
+      <w:r>
+        <w:rPr>
+          <w:rFonts w:ascii="Arial" w:eastAsia="Times New Roman" w:hAnsi="Arial" w:cs="Arial"/>
+          <w:bCs/>
+          <w:color w:val="4F4F4F"/>
+          <w:sz w:val="20"/>
+          <w:szCs w:val="20"/>
+          <w:bdr w:val="none" w:sz="0" w:space="0" w:color="auto" w:frame="1"/>
+        </w:rPr>
+        <w:t>We</w:t>
+      </w:r>
+      <w:r>
+        <w:rPr>
+          <w:rFonts w:ascii="Arial" w:eastAsia="Times New Roman" w:hAnsi="Arial" w:cs="Arial"/>
+          <w:bCs/>
+          <w:color w:val="4F4F4F"/>
+          <w:sz w:val="20"/>
+          <w:szCs w:val="20"/>
+          <w:bdr w:val="none" w:sz="0" w:space="0" w:color="auto" w:frame="1"/>
+        </w:rPr>
+        <w:t xml:space="preserve"> a</w:t>
+      </w:r>
+      <w:r>
+        <w:rPr>
+          <w:rFonts w:ascii="Arial" w:eastAsia="Times New Roman" w:hAnsi="Arial" w:cs="Arial"/>
+          <w:bCs/>
+          <w:color w:val="4F4F4F"/>
+          <w:sz w:val="20"/>
+          <w:szCs w:val="20"/>
+          <w:bdr w:val="none" w:sz="0" w:space="0" w:color="auto" w:frame="1"/>
+        </w:rPr>
+        <w:t xml:space="preserve">re </w:t>
+      </w:r>
+      <w:r>
+        <w:rPr>
+          <w:rFonts w:ascii="Arial" w:eastAsia="Times New Roman" w:hAnsi="Arial" w:cs="Arial"/>
+          <w:bCs/>
+          <w:color w:val="4F4F4F"/>
+          <w:sz w:val="20"/>
+          <w:szCs w:val="20"/>
+          <w:bdr w:val="none" w:sz="0" w:space="0" w:color="auto" w:frame="1"/>
+        </w:rPr>
+        <w:t xml:space="preserve">trying to use the fine-tuned model to predict how much room my friend has to negotiate the </w:t>
+      </w:r>
+      <w:r>
+        <w:rPr>
+          <w:rFonts w:ascii="Arial" w:eastAsia="Times New Roman" w:hAnsi="Arial" w:cs="Arial"/>
+          <w:bCs/>
+          <w:color w:val="4F4F4F"/>
+          <w:sz w:val="20"/>
+          <w:szCs w:val="20"/>
+          <w:bdr w:val="none" w:sz="0" w:space="0" w:color="auto" w:frame="1"/>
+        </w:rPr>
+        <w:t xml:space="preserve">sales </w:t>
+      </w:r>
+      <w:r>
+        <w:rPr>
+          <w:rFonts w:ascii="Arial" w:eastAsia="Times New Roman" w:hAnsi="Arial" w:cs="Arial"/>
+          <w:bCs/>
+          <w:color w:val="4F4F4F"/>
+          <w:sz w:val="20"/>
+          <w:szCs w:val="20"/>
+          <w:bdr w:val="none" w:sz="0" w:space="0" w:color="auto" w:frame="1"/>
+        </w:rPr>
+        <w:t>price</w:t>
+      </w:r>
+      <w:r>
+        <w:rPr>
+          <w:rFonts w:ascii="Arial" w:eastAsia="Times New Roman" w:hAnsi="Arial" w:cs="Arial"/>
+          <w:bCs/>
+          <w:color w:val="4F4F4F"/>
+          <w:sz w:val="20"/>
+          <w:szCs w:val="20"/>
+          <w:bdr w:val="none" w:sz="0" w:space="0" w:color="auto" w:frame="1"/>
+        </w:rPr>
+        <w:t xml:space="preserve"> of the home</w:t>
+      </w:r>
+      <w:r>
+        <w:rPr>
+          <w:rFonts w:ascii="Arial" w:eastAsia="Times New Roman" w:hAnsi="Arial" w:cs="Arial"/>
+          <w:bCs/>
+          <w:color w:val="4F4F4F"/>
+          <w:sz w:val="20"/>
+          <w:szCs w:val="20"/>
+          <w:bdr w:val="none" w:sz="0" w:space="0" w:color="auto" w:frame="1"/>
+        </w:rPr>
+        <w:t xml:space="preserve">.  The </w:t>
+      </w:r>
+      <w:r>
+        <w:rPr>
+          <w:rFonts w:ascii="Arial" w:eastAsia="Times New Roman" w:hAnsi="Arial" w:cs="Arial"/>
+          <w:bCs/>
+          <w:color w:val="4F4F4F"/>
+          <w:sz w:val="20"/>
+          <w:szCs w:val="20"/>
+          <w:bdr w:val="none" w:sz="0" w:space="0" w:color="auto" w:frame="1"/>
+        </w:rPr>
+        <w:t>ho</w:t>
+      </w:r>
+      <w:r>
+        <w:rPr>
+          <w:rFonts w:ascii="Arial" w:eastAsia="Times New Roman" w:hAnsi="Arial" w:cs="Arial"/>
+          <w:bCs/>
+          <w:color w:val="4F4F4F"/>
+          <w:sz w:val="20"/>
+          <w:szCs w:val="20"/>
+          <w:bdr w:val="none" w:sz="0" w:space="0" w:color="auto" w:frame="1"/>
+        </w:rPr>
+        <w:t>use</w:t>
+      </w:r>
+      <w:r>
+        <w:rPr>
+          <w:rFonts w:ascii="Arial" w:eastAsia="Times New Roman" w:hAnsi="Arial" w:cs="Arial"/>
+          <w:bCs/>
+          <w:color w:val="4F4F4F"/>
+          <w:sz w:val="20"/>
+          <w:szCs w:val="20"/>
+          <w:bdr w:val="none" w:sz="0" w:space="0" w:color="auto" w:frame="1"/>
+        </w:rPr>
+        <w:t xml:space="preserve"> </w:t>
+      </w:r>
+      <w:r>
+        <w:rPr>
+          <w:rFonts w:ascii="Arial" w:eastAsia="Times New Roman" w:hAnsi="Arial" w:cs="Arial"/>
+          <w:bCs/>
+          <w:color w:val="4F4F4F"/>
+          <w:sz w:val="20"/>
+          <w:szCs w:val="20"/>
+          <w:bdr w:val="none" w:sz="0" w:space="0" w:color="auto" w:frame="1"/>
+        </w:rPr>
+        <w:t xml:space="preserve">had 4 </w:t>
+      </w:r>
+      <w:r>
+        <w:rPr>
+          <w:rFonts w:ascii="Arial" w:eastAsia="Times New Roman" w:hAnsi="Arial" w:cs="Arial"/>
+          <w:bCs/>
+          <w:color w:val="4F4F4F"/>
+          <w:sz w:val="20"/>
+          <w:szCs w:val="20"/>
+          <w:bdr w:val="none" w:sz="0" w:space="0" w:color="auto" w:frame="1"/>
+        </w:rPr>
+        <w:t>bed</w:t>
+      </w:r>
+      <w:r>
+        <w:rPr>
+          <w:rFonts w:ascii="Arial" w:eastAsia="Times New Roman" w:hAnsi="Arial" w:cs="Arial"/>
+          <w:bCs/>
+          <w:color w:val="4F4F4F"/>
+          <w:sz w:val="20"/>
+          <w:szCs w:val="20"/>
+          <w:bdr w:val="none" w:sz="0" w:space="0" w:color="auto" w:frame="1"/>
+        </w:rPr>
+        <w:t>rooms</w:t>
+      </w:r>
+      <w:r>
+        <w:rPr>
+          <w:rFonts w:ascii="Arial" w:eastAsia="Times New Roman" w:hAnsi="Arial" w:cs="Arial"/>
+          <w:bCs/>
+          <w:color w:val="4F4F4F"/>
+          <w:sz w:val="20"/>
+          <w:szCs w:val="20"/>
+          <w:bdr w:val="none" w:sz="0" w:space="0" w:color="auto" w:frame="1"/>
+        </w:rPr>
+        <w:t xml:space="preserve">, 2.5 baths, 7 rooms, and is 2,088 fin sf in size.  The home was listed for $195,000 and had been on the market for 43 days.  We need to transform our input </w:t>
+      </w:r>
+      <w:r>
+        <w:rPr>
+          <w:rFonts w:ascii="Arial" w:eastAsia="Times New Roman" w:hAnsi="Arial" w:cs="Arial"/>
+          <w:bCs/>
+          <w:color w:val="4F4F4F"/>
+          <w:sz w:val="20"/>
+          <w:szCs w:val="20"/>
+          <w:bdr w:val="none" w:sz="0" w:space="0" w:color="auto" w:frame="1"/>
+        </w:rPr>
+        <w:t>b</w:t>
+      </w:r>
+      <w:r>
+        <w:rPr>
+          <w:rFonts w:ascii="Arial" w:eastAsia="Times New Roman" w:hAnsi="Arial" w:cs="Arial"/>
+          <w:bCs/>
+          <w:color w:val="4F4F4F"/>
+          <w:sz w:val="20"/>
+          <w:szCs w:val="20"/>
+          <w:bdr w:val="none" w:sz="0" w:space="0" w:color="auto" w:frame="1"/>
+        </w:rPr>
+        <w:t>y</w:t>
+      </w:r>
+      <w:r>
+        <w:rPr>
+          <w:rFonts w:ascii="Arial" w:eastAsia="Times New Roman" w:hAnsi="Arial" w:cs="Arial"/>
+          <w:bCs/>
+          <w:color w:val="4F4F4F"/>
+          <w:sz w:val="20"/>
+          <w:szCs w:val="20"/>
+          <w:bdr w:val="none" w:sz="0" w:space="0" w:color="auto" w:frame="1"/>
+        </w:rPr>
+        <w:t xml:space="preserve"> </w:t>
+      </w:r>
+      <w:r>
+        <w:rPr>
+          <w:rFonts w:ascii="Arial" w:eastAsia="Times New Roman" w:hAnsi="Arial" w:cs="Arial"/>
+          <w:bCs/>
+          <w:color w:val="4F4F4F"/>
+          <w:sz w:val="20"/>
+          <w:szCs w:val="20"/>
+          <w:bdr w:val="none" w:sz="0" w:space="0" w:color="auto" w:frame="1"/>
+        </w:rPr>
+        <w:t>applying the natural logarithm.</w:t>
+      </w:r>
+      <w:r>
+        <w:rPr>
+          <w:rFonts w:ascii="Arial" w:eastAsia="Times New Roman" w:hAnsi="Arial" w:cs="Arial"/>
+          <w:bCs/>
+          <w:color w:val="4F4F4F"/>
+          <w:sz w:val="20"/>
+          <w:szCs w:val="20"/>
+          <w:bdr w:val="none" w:sz="0" w:space="0" w:color="auto" w:frame="1"/>
+        </w:rPr>
+        <w:t xml:space="preserve">  </w:t>
+      </w:r>
+      <w:r>
+        <w:rPr>
+          <w:rFonts w:ascii="Arial" w:eastAsia="Times New Roman" w:hAnsi="Arial" w:cs="Arial"/>
+          <w:bCs/>
+          <w:color w:val="4F4F4F"/>
+          <w:sz w:val="20"/>
+          <w:szCs w:val="20"/>
+          <w:bdr w:val="none" w:sz="0" w:space="0" w:color="auto" w:frame="1"/>
+        </w:rPr>
+        <w:t xml:space="preserve">The model predicts that my friend has about $3305 to work with.  It suggests </w:t>
+      </w:r>
+      <w:r>
+        <w:rPr>
+          <w:rFonts w:ascii="Arial" w:eastAsia="Times New Roman" w:hAnsi="Arial" w:cs="Arial"/>
+          <w:bCs/>
+          <w:color w:val="4F4F4F"/>
+          <w:sz w:val="20"/>
+          <w:szCs w:val="20"/>
+          <w:bdr w:val="none" w:sz="0" w:space="0" w:color="auto" w:frame="1"/>
+        </w:rPr>
+        <w:t xml:space="preserve">that </w:t>
+      </w:r>
+      <w:r>
+        <w:rPr>
+          <w:rFonts w:ascii="Arial" w:eastAsia="Times New Roman" w:hAnsi="Arial" w:cs="Arial"/>
+          <w:bCs/>
+          <w:color w:val="4F4F4F"/>
+          <w:sz w:val="20"/>
+          <w:szCs w:val="20"/>
+          <w:bdr w:val="none" w:sz="0" w:space="0" w:color="auto" w:frame="1"/>
+        </w:rPr>
+        <w:t xml:space="preserve">she should place an offer for that home at </w:t>
+      </w:r>
+      <w:r>
+        <w:rPr>
+          <w:rFonts w:ascii="Arial" w:eastAsia="Times New Roman" w:hAnsi="Arial" w:cs="Arial"/>
+          <w:bCs/>
+          <w:color w:val="4F4F4F"/>
+          <w:sz w:val="20"/>
+          <w:szCs w:val="20"/>
+          <w:bdr w:val="none" w:sz="0" w:space="0" w:color="auto" w:frame="1"/>
+        </w:rPr>
+        <w:t>$</w:t>
+      </w:r>
+      <w:r>
+        <w:rPr>
+          <w:rFonts w:ascii="Arial" w:eastAsia="Times New Roman" w:hAnsi="Arial" w:cs="Arial"/>
+          <w:bCs/>
+          <w:color w:val="4F4F4F"/>
+          <w:sz w:val="20"/>
+          <w:szCs w:val="20"/>
+          <w:bdr w:val="none" w:sz="0" w:space="0" w:color="auto" w:frame="1"/>
+        </w:rPr>
+        <w:t>191</w:t>
+      </w:r>
+      <w:r>
+        <w:rPr>
+          <w:rFonts w:ascii="Arial" w:eastAsia="Times New Roman" w:hAnsi="Arial" w:cs="Arial"/>
+          <w:bCs/>
+          <w:color w:val="4F4F4F"/>
+          <w:sz w:val="20"/>
+          <w:szCs w:val="20"/>
+          <w:bdr w:val="none" w:sz="0" w:space="0" w:color="auto" w:frame="1"/>
+        </w:rPr>
+        <w:t>,</w:t>
+      </w:r>
+      <w:r>
+        <w:rPr>
+          <w:rFonts w:ascii="Arial" w:eastAsia="Times New Roman" w:hAnsi="Arial" w:cs="Arial"/>
+          <w:bCs/>
+          <w:color w:val="4F4F4F"/>
+          <w:sz w:val="20"/>
+          <w:szCs w:val="20"/>
+          <w:bdr w:val="none" w:sz="0" w:space="0" w:color="auto" w:frame="1"/>
+        </w:rPr>
+        <w:t>695.</w:t>
       </w:r>
     </w:p>
     <w:p>
@@ -9026,302 +9321,32 @@
           <w:bdr w:val="none" w:sz="0" w:space="0" w:color="auto" w:frame="1"/>
         </w:rPr>
       </w:pPr>
-      <w:r>
-        <w:rPr>
-          <w:rFonts w:ascii="Arial" w:eastAsia="Times New Roman" w:hAnsi="Arial" w:cs="Arial"/>
-          <w:bCs/>
-          <w:color w:val="4F4F4F"/>
-          <w:sz w:val="20"/>
-          <w:szCs w:val="20"/>
-          <w:bdr w:val="none" w:sz="0" w:space="0" w:color="auto" w:frame="1"/>
-        </w:rPr>
-        <w:t>We</w:t>
-      </w:r>
-      <w:r>
-        <w:rPr>
-          <w:rFonts w:ascii="Arial" w:eastAsia="Times New Roman" w:hAnsi="Arial" w:cs="Arial"/>
-          <w:bCs/>
-          <w:color w:val="4F4F4F"/>
-          <w:sz w:val="20"/>
-          <w:szCs w:val="20"/>
-          <w:bdr w:val="none" w:sz="0" w:space="0" w:color="auto" w:frame="1"/>
-        </w:rPr>
-        <w:t xml:space="preserve"> a</w:t>
-      </w:r>
-      <w:r>
-        <w:rPr>
-          <w:rFonts w:ascii="Arial" w:eastAsia="Times New Roman" w:hAnsi="Arial" w:cs="Arial"/>
-          <w:bCs/>
-          <w:color w:val="4F4F4F"/>
-          <w:sz w:val="20"/>
-          <w:szCs w:val="20"/>
-          <w:bdr w:val="none" w:sz="0" w:space="0" w:color="auto" w:frame="1"/>
-        </w:rPr>
-        <w:t xml:space="preserve">re </w:t>
-      </w:r>
-      <w:r>
-        <w:rPr>
-          <w:rFonts w:ascii="Arial" w:eastAsia="Times New Roman" w:hAnsi="Arial" w:cs="Arial"/>
-          <w:bCs/>
-          <w:color w:val="4F4F4F"/>
-          <w:sz w:val="20"/>
-          <w:szCs w:val="20"/>
-          <w:bdr w:val="none" w:sz="0" w:space="0" w:color="auto" w:frame="1"/>
-        </w:rPr>
-        <w:t xml:space="preserve">trying to use the fine-tuned model to predict how much room my friend has to negotiate the </w:t>
-      </w:r>
-      <w:r>
-        <w:rPr>
-          <w:rFonts w:ascii="Arial" w:eastAsia="Times New Roman" w:hAnsi="Arial" w:cs="Arial"/>
-          <w:bCs/>
-          <w:color w:val="4F4F4F"/>
-          <w:sz w:val="20"/>
-          <w:szCs w:val="20"/>
-          <w:bdr w:val="none" w:sz="0" w:space="0" w:color="auto" w:frame="1"/>
-        </w:rPr>
-        <w:t xml:space="preserve">sales </w:t>
-      </w:r>
-      <w:r>
-        <w:rPr>
-          <w:rFonts w:ascii="Arial" w:eastAsia="Times New Roman" w:hAnsi="Arial" w:cs="Arial"/>
-          <w:bCs/>
-          <w:color w:val="4F4F4F"/>
-          <w:sz w:val="20"/>
-          <w:szCs w:val="20"/>
-          <w:bdr w:val="none" w:sz="0" w:space="0" w:color="auto" w:frame="1"/>
-        </w:rPr>
-        <w:t>price</w:t>
-      </w:r>
-      <w:r>
-        <w:rPr>
-          <w:rFonts w:ascii="Arial" w:eastAsia="Times New Roman" w:hAnsi="Arial" w:cs="Arial"/>
-          <w:bCs/>
-          <w:color w:val="4F4F4F"/>
-          <w:sz w:val="20"/>
-          <w:szCs w:val="20"/>
-          <w:bdr w:val="none" w:sz="0" w:space="0" w:color="auto" w:frame="1"/>
-        </w:rPr>
-        <w:t xml:space="preserve"> of the home</w:t>
-      </w:r>
-      <w:r>
-        <w:rPr>
-          <w:rFonts w:ascii="Arial" w:eastAsia="Times New Roman" w:hAnsi="Arial" w:cs="Arial"/>
-          <w:bCs/>
-          <w:color w:val="4F4F4F"/>
-          <w:sz w:val="20"/>
-          <w:szCs w:val="20"/>
-          <w:bdr w:val="none" w:sz="0" w:space="0" w:color="auto" w:frame="1"/>
-        </w:rPr>
-        <w:t xml:space="preserve">.  The </w:t>
-      </w:r>
-      <w:r>
-        <w:rPr>
-          <w:rFonts w:ascii="Arial" w:eastAsia="Times New Roman" w:hAnsi="Arial" w:cs="Arial"/>
-          <w:bCs/>
-          <w:color w:val="4F4F4F"/>
-          <w:sz w:val="20"/>
-          <w:szCs w:val="20"/>
-          <w:bdr w:val="none" w:sz="0" w:space="0" w:color="auto" w:frame="1"/>
-        </w:rPr>
-        <w:t>ho</w:t>
-      </w:r>
-      <w:r>
-        <w:rPr>
-          <w:rFonts w:ascii="Arial" w:eastAsia="Times New Roman" w:hAnsi="Arial" w:cs="Arial"/>
-          <w:bCs/>
-          <w:color w:val="4F4F4F"/>
-          <w:sz w:val="20"/>
-          <w:szCs w:val="20"/>
-          <w:bdr w:val="none" w:sz="0" w:space="0" w:color="auto" w:frame="1"/>
-        </w:rPr>
-        <w:t>use</w:t>
-      </w:r>
-      <w:r>
-        <w:rPr>
-          <w:rFonts w:ascii="Arial" w:eastAsia="Times New Roman" w:hAnsi="Arial" w:cs="Arial"/>
-          <w:bCs/>
-          <w:color w:val="4F4F4F"/>
-          <w:sz w:val="20"/>
-          <w:szCs w:val="20"/>
-          <w:bdr w:val="none" w:sz="0" w:space="0" w:color="auto" w:frame="1"/>
-        </w:rPr>
-        <w:t xml:space="preserve"> </w:t>
-      </w:r>
-      <w:r>
-        <w:rPr>
-          <w:rFonts w:ascii="Arial" w:eastAsia="Times New Roman" w:hAnsi="Arial" w:cs="Arial"/>
-          <w:bCs/>
-          <w:color w:val="4F4F4F"/>
-          <w:sz w:val="20"/>
-          <w:szCs w:val="20"/>
-          <w:bdr w:val="none" w:sz="0" w:space="0" w:color="auto" w:frame="1"/>
-        </w:rPr>
-        <w:t xml:space="preserve">had 4 </w:t>
-      </w:r>
-      <w:r>
-        <w:rPr>
-          <w:rFonts w:ascii="Arial" w:eastAsia="Times New Roman" w:hAnsi="Arial" w:cs="Arial"/>
-          <w:bCs/>
-          <w:color w:val="4F4F4F"/>
-          <w:sz w:val="20"/>
-          <w:szCs w:val="20"/>
-          <w:bdr w:val="none" w:sz="0" w:space="0" w:color="auto" w:frame="1"/>
-        </w:rPr>
-        <w:t>bed</w:t>
-      </w:r>
-      <w:r>
-        <w:rPr>
-          <w:rFonts w:ascii="Arial" w:eastAsia="Times New Roman" w:hAnsi="Arial" w:cs="Arial"/>
-          <w:bCs/>
-          <w:color w:val="4F4F4F"/>
-          <w:sz w:val="20"/>
-          <w:szCs w:val="20"/>
-          <w:bdr w:val="none" w:sz="0" w:space="0" w:color="auto" w:frame="1"/>
-        </w:rPr>
-        <w:t>rooms</w:t>
-      </w:r>
-      <w:r>
-        <w:rPr>
-          <w:rFonts w:ascii="Arial" w:eastAsia="Times New Roman" w:hAnsi="Arial" w:cs="Arial"/>
-          <w:bCs/>
-          <w:color w:val="4F4F4F"/>
-          <w:sz w:val="20"/>
-          <w:szCs w:val="20"/>
-          <w:bdr w:val="none" w:sz="0" w:space="0" w:color="auto" w:frame="1"/>
-        </w:rPr>
-        <w:t xml:space="preserve">, 2.5 baths, 7 rooms, and is 2,088 fin sf in size.  The home was listed for $195,000 and had been on the market for 43 days.  We need to transform our input </w:t>
-      </w:r>
-      <w:r>
-        <w:rPr>
-          <w:rFonts w:ascii="Arial" w:eastAsia="Times New Roman" w:hAnsi="Arial" w:cs="Arial"/>
-          <w:bCs/>
-          <w:color w:val="4F4F4F"/>
-          <w:sz w:val="20"/>
-          <w:szCs w:val="20"/>
-          <w:bdr w:val="none" w:sz="0" w:space="0" w:color="auto" w:frame="1"/>
-        </w:rPr>
-        <w:t>b</w:t>
-      </w:r>
-      <w:r>
-        <w:rPr>
-          <w:rFonts w:ascii="Arial" w:eastAsia="Times New Roman" w:hAnsi="Arial" w:cs="Arial"/>
-          <w:bCs/>
-          <w:color w:val="4F4F4F"/>
-          <w:sz w:val="20"/>
-          <w:szCs w:val="20"/>
-          <w:bdr w:val="none" w:sz="0" w:space="0" w:color="auto" w:frame="1"/>
-        </w:rPr>
-        <w:t>y</w:t>
-      </w:r>
-      <w:r>
-        <w:rPr>
-          <w:rFonts w:ascii="Arial" w:eastAsia="Times New Roman" w:hAnsi="Arial" w:cs="Arial"/>
-          <w:bCs/>
-          <w:color w:val="4F4F4F"/>
-          <w:sz w:val="20"/>
-          <w:szCs w:val="20"/>
-          <w:bdr w:val="none" w:sz="0" w:space="0" w:color="auto" w:frame="1"/>
-        </w:rPr>
-        <w:t xml:space="preserve"> </w:t>
-      </w:r>
-      <w:r>
-        <w:rPr>
-          <w:rFonts w:ascii="Arial" w:eastAsia="Times New Roman" w:hAnsi="Arial" w:cs="Arial"/>
-          <w:bCs/>
-          <w:color w:val="4F4F4F"/>
-          <w:sz w:val="20"/>
-          <w:szCs w:val="20"/>
-          <w:bdr w:val="none" w:sz="0" w:space="0" w:color="auto" w:frame="1"/>
-        </w:rPr>
-        <w:t>applying the natural logarithm.</w:t>
-      </w:r>
-      <w:r>
-        <w:rPr>
-          <w:rFonts w:ascii="Arial" w:eastAsia="Times New Roman" w:hAnsi="Arial" w:cs="Arial"/>
-          <w:bCs/>
-          <w:color w:val="4F4F4F"/>
-          <w:sz w:val="20"/>
-          <w:szCs w:val="20"/>
-          <w:bdr w:val="none" w:sz="0" w:space="0" w:color="auto" w:frame="1"/>
-        </w:rPr>
-        <w:t xml:space="preserve">  </w:t>
-      </w:r>
-      <w:r>
-        <w:rPr>
-          <w:rFonts w:ascii="Arial" w:eastAsia="Times New Roman" w:hAnsi="Arial" w:cs="Arial"/>
-          <w:bCs/>
-          <w:color w:val="4F4F4F"/>
-          <w:sz w:val="20"/>
-          <w:szCs w:val="20"/>
-          <w:bdr w:val="none" w:sz="0" w:space="0" w:color="auto" w:frame="1"/>
-        </w:rPr>
-        <w:t xml:space="preserve">The model predicts that my friend has about $3305 to work with.  It suggests </w:t>
-      </w:r>
-      <w:r>
-        <w:rPr>
-          <w:rFonts w:ascii="Arial" w:eastAsia="Times New Roman" w:hAnsi="Arial" w:cs="Arial"/>
-          <w:bCs/>
-          <w:color w:val="4F4F4F"/>
-          <w:sz w:val="20"/>
-          <w:szCs w:val="20"/>
-          <w:bdr w:val="none" w:sz="0" w:space="0" w:color="auto" w:frame="1"/>
-        </w:rPr>
-        <w:t xml:space="preserve">that </w:t>
-      </w:r>
-      <w:r>
-        <w:rPr>
-          <w:rFonts w:ascii="Arial" w:eastAsia="Times New Roman" w:hAnsi="Arial" w:cs="Arial"/>
-          <w:bCs/>
-          <w:color w:val="4F4F4F"/>
-          <w:sz w:val="20"/>
-          <w:szCs w:val="20"/>
-          <w:bdr w:val="none" w:sz="0" w:space="0" w:color="auto" w:frame="1"/>
-        </w:rPr>
-        <w:t xml:space="preserve">she should place an offer for that home at </w:t>
-      </w:r>
-      <w:r>
-        <w:rPr>
-          <w:rFonts w:ascii="Arial" w:eastAsia="Times New Roman" w:hAnsi="Arial" w:cs="Arial"/>
-          <w:bCs/>
-          <w:color w:val="4F4F4F"/>
-          <w:sz w:val="20"/>
-          <w:szCs w:val="20"/>
-          <w:bdr w:val="none" w:sz="0" w:space="0" w:color="auto" w:frame="1"/>
-        </w:rPr>
-        <w:t>$</w:t>
-      </w:r>
-      <w:r>
-        <w:rPr>
-          <w:rFonts w:ascii="Arial" w:eastAsia="Times New Roman" w:hAnsi="Arial" w:cs="Arial"/>
-          <w:bCs/>
-          <w:color w:val="4F4F4F"/>
-          <w:sz w:val="20"/>
-          <w:szCs w:val="20"/>
-          <w:bdr w:val="none" w:sz="0" w:space="0" w:color="auto" w:frame="1"/>
-        </w:rPr>
-        <w:t>191</w:t>
-      </w:r>
-      <w:r>
-        <w:rPr>
-          <w:rFonts w:ascii="Arial" w:eastAsia="Times New Roman" w:hAnsi="Arial" w:cs="Arial"/>
-          <w:bCs/>
-          <w:color w:val="4F4F4F"/>
-          <w:sz w:val="20"/>
-          <w:szCs w:val="20"/>
-          <w:bdr w:val="none" w:sz="0" w:space="0" w:color="auto" w:frame="1"/>
-        </w:rPr>
-        <w:t>,</w:t>
-      </w:r>
-      <w:r>
-        <w:rPr>
-          <w:rFonts w:ascii="Arial" w:eastAsia="Times New Roman" w:hAnsi="Arial" w:cs="Arial"/>
-          <w:bCs/>
-          <w:color w:val="4F4F4F"/>
-          <w:sz w:val="20"/>
-          <w:szCs w:val="20"/>
-          <w:bdr w:val="none" w:sz="0" w:space="0" w:color="auto" w:frame="1"/>
-        </w:rPr>
-        <w:t>695.</w:t>
+    </w:p>
+    <w:p>
+      <w:pPr>
+        <w:jc w:val="center"/>
+        <w:rPr>
+          <w:rFonts w:ascii="Arial" w:eastAsia="Times New Roman" w:hAnsi="Arial" w:cs="Arial"/>
+          <w:b/>
+          <w:bCs/>
+          <w:color w:val="4F4F4F"/>
+          <w:sz w:val="36"/>
+          <w:szCs w:val="36"/>
+          <w:bdr w:val="none" w:sz="0" w:space="0" w:color="auto" w:frame="1"/>
+        </w:rPr>
+      </w:pPr>
+      <w:r>
+        <w:rPr>
+          <w:rFonts w:ascii="Arial" w:eastAsia="Times New Roman" w:hAnsi="Arial" w:cs="Arial"/>
+          <w:b/>
+          <w:bCs/>
+          <w:color w:val="4F4F4F"/>
+          <w:sz w:val="36"/>
+          <w:szCs w:val="36"/>
+          <w:bdr w:val="none" w:sz="0" w:space="0" w:color="auto" w:frame="1"/>
+        </w:rPr>
+        <w:lastRenderedPageBreak/>
+        <w:t>Conclusion</w:t>
       </w:r>
     </w:p>
     <w:p>
@@ -9331,40 +9356,22 @@
         <w:textAlignment w:val="baseline"/>
         <w:rPr>
           <w:rFonts w:ascii="Arial" w:eastAsia="Times New Roman" w:hAnsi="Arial" w:cs="Arial"/>
-          <w:bCs/>
-          <w:color w:val="4F4F4F"/>
-          <w:sz w:val="20"/>
-          <w:szCs w:val="20"/>
-          <w:bdr w:val="none" w:sz="0" w:space="0" w:color="auto" w:frame="1"/>
-        </w:rPr>
-      </w:pPr>
-    </w:p>
-    <w:p>
-      <w:pPr>
-        <w:jc w:val="center"/>
-        <w:rPr>
-          <w:rFonts w:ascii="Arial" w:eastAsia="Times New Roman" w:hAnsi="Arial" w:cs="Arial"/>
           <w:b/>
-          <w:bCs/>
-          <w:color w:val="4F4F4F"/>
-          <w:sz w:val="36"/>
-          <w:szCs w:val="36"/>
-          <w:bdr w:val="none" w:sz="0" w:space="0" w:color="auto" w:frame="1"/>
+          <w:sz w:val="24"/>
+          <w:szCs w:val="24"/>
         </w:rPr>
       </w:pPr>
       <w:r>
         <w:rPr>
           <w:rFonts w:ascii="Arial" w:eastAsia="Times New Roman" w:hAnsi="Arial" w:cs="Arial"/>
           <w:b/>
-          <w:bCs/>
-          <w:color w:val="4F4F4F"/>
-          <w:sz w:val="36"/>
-          <w:szCs w:val="36"/>
-          <w:bdr w:val="none" w:sz="0" w:space="0" w:color="auto" w:frame="1"/>
-        </w:rPr>
-        <w:lastRenderedPageBreak/>
-        <w:t>Conclusion</w:t>
-      </w:r>
+          <w:sz w:val="24"/>
+          <w:szCs w:val="24"/>
+        </w:rPr>
+        <w:t>Free Form Visualization</w:t>
+      </w:r>
+      <w:bookmarkStart w:id="0" w:name="_GoBack"/>
+      <w:bookmarkEnd w:id="0"/>
     </w:p>
     <w:p>
       <w:pPr>
@@ -9373,21 +9380,67 @@
         <w:textAlignment w:val="baseline"/>
         <w:rPr>
           <w:rFonts w:ascii="Arial" w:eastAsia="Times New Roman" w:hAnsi="Arial" w:cs="Arial"/>
-          <w:bCs/>
-          <w:color w:val="4F4F4F"/>
-          <w:sz w:val="24"/>
-          <w:szCs w:val="24"/>
-          <w:bdr w:val="none" w:sz="0" w:space="0" w:color="auto" w:frame="1"/>
-        </w:rPr>
-      </w:pPr>
-      <w:r>
-        <w:rPr>
-          <w:rFonts w:ascii="Arial" w:eastAsia="Times New Roman" w:hAnsi="Arial" w:cs="Arial"/>
           <w:b/>
           <w:sz w:val="24"/>
           <w:szCs w:val="24"/>
         </w:rPr>
-        <w:t>Reflection</w:t>
+      </w:pPr>
+      <w:r>
+        <w:rPr>
+          <w:rFonts w:ascii="Arial" w:eastAsia="Times New Roman" w:hAnsi="Arial" w:cs="Arial"/>
+          <w:b/>
+          <w:noProof/>
+          <w:sz w:val="24"/>
+          <w:szCs w:val="24"/>
+        </w:rPr>
+        <w:drawing>
+          <wp:inline distT="0" distB="0" distL="0" distR="0">
+            <wp:extent cx="2857500" cy="1973690"/>
+            <wp:effectExtent l="0" t="0" r="0" b="0"/>
+            <wp:docPr id="2" name="Picture 2" descr="C:\Users\jlee\Desktop\download.png"/>
+            <wp:cNvGraphicFramePr>
+              <a:graphicFrameLocks xmlns:a="http://schemas.openxmlformats.org/drawingml/2006/main" noChangeAspect="1"/>
+            </wp:cNvGraphicFramePr>
+            <a:graphic xmlns:a="http://schemas.openxmlformats.org/drawingml/2006/main">
+              <a:graphicData uri="http://schemas.openxmlformats.org/drawingml/2006/picture">
+                <pic:pic xmlns:pic="http://schemas.openxmlformats.org/drawingml/2006/picture">
+                  <pic:nvPicPr>
+                    <pic:cNvPr id="0" name="Picture 1" descr="C:\Users\jlee\Desktop\download.png"/>
+                    <pic:cNvPicPr>
+                      <a:picLocks noChangeAspect="1" noChangeArrowheads="1"/>
+                    </pic:cNvPicPr>
+                  </pic:nvPicPr>
+                  <pic:blipFill>
+                    <a:blip r:embed="rId8">
+                      <a:extLst>
+                        <a:ext uri="{28A0092B-C50C-407E-A947-70E740481C1C}">
+                          <a14:useLocalDpi xmlns:a14="http://schemas.microsoft.com/office/drawing/2010/main" val="0"/>
+                        </a:ext>
+                      </a:extLst>
+                    </a:blip>
+                    <a:srcRect/>
+                    <a:stretch>
+                      <a:fillRect/>
+                    </a:stretch>
+                  </pic:blipFill>
+                  <pic:spPr bwMode="auto">
+                    <a:xfrm>
+                      <a:off x="0" y="0"/>
+                      <a:ext cx="2904013" cy="2005817"/>
+                    </a:xfrm>
+                    <a:prstGeom prst="rect">
+                      <a:avLst/>
+                    </a:prstGeom>
+                    <a:noFill/>
+                    <a:ln>
+                      <a:noFill/>
+                    </a:ln>
+                  </pic:spPr>
+                </pic:pic>
+              </a:graphicData>
+            </a:graphic>
+          </wp:inline>
+        </w:drawing>
       </w:r>
     </w:p>
     <w:p>
@@ -9413,51 +9466,40 @@
           <w:szCs w:val="20"/>
           <w:bdr w:val="none" w:sz="0" w:space="0" w:color="auto" w:frame="1"/>
         </w:rPr>
-        <w:t xml:space="preserve">We started out </w:t>
-      </w:r>
-      <w:r>
-        <w:rPr>
-          <w:rFonts w:ascii="Arial" w:eastAsia="Times New Roman" w:hAnsi="Arial" w:cs="Arial"/>
-          <w:bCs/>
-          <w:color w:val="4F4F4F"/>
-          <w:sz w:val="20"/>
-          <w:szCs w:val="20"/>
-          <w:bdr w:val="none" w:sz="0" w:space="0" w:color="auto" w:frame="1"/>
-        </w:rPr>
-        <w:t>by preprocessing the data before we did any type analysis.  Invalid data points and outliers were removed from the data set.  Our analysis showed us that each feature was relevant and not exclude any of them from our model.  We also discovered that most of the features were not normally so we had to log feature scaling to normalize them.  Afterwards, we tried many different regression model and found out none of them worked really well.</w:t>
-      </w:r>
-      <w:r>
-        <w:rPr>
-          <w:rFonts w:ascii="Arial" w:eastAsia="Times New Roman" w:hAnsi="Arial" w:cs="Arial"/>
-          <w:bCs/>
-          <w:color w:val="4F4F4F"/>
-          <w:sz w:val="20"/>
-          <w:szCs w:val="20"/>
-          <w:bdr w:val="none" w:sz="0" w:space="0" w:color="auto" w:frame="1"/>
-        </w:rPr>
-        <w:t xml:space="preserve">  </w:t>
-      </w:r>
-      <w:r>
-        <w:rPr>
-          <w:rFonts w:ascii="Arial" w:eastAsia="Times New Roman" w:hAnsi="Arial" w:cs="Arial"/>
-          <w:bCs/>
-          <w:color w:val="4F4F4F"/>
-          <w:sz w:val="20"/>
-          <w:szCs w:val="20"/>
-          <w:bdr w:val="none" w:sz="0" w:space="0" w:color="auto" w:frame="1"/>
-        </w:rPr>
-        <w:t>The variance score for an assortment of estimators I tried were all very low.</w:t>
-      </w:r>
-      <w:r>
-        <w:rPr>
-          <w:rFonts w:ascii="Arial" w:eastAsia="Times New Roman" w:hAnsi="Arial" w:cs="Arial"/>
-          <w:bCs/>
-          <w:color w:val="4F4F4F"/>
-          <w:sz w:val="20"/>
-          <w:szCs w:val="20"/>
-          <w:bdr w:val="none" w:sz="0" w:space="0" w:color="auto" w:frame="1"/>
-        </w:rPr>
-        <w:t xml:space="preserve">  </w:t>
+        <w:t xml:space="preserve">We can compute the errors as the actual values minus the predicted values. The average prediction is off by -1283 from the actual value. The </w:t>
+      </w:r>
+      <w:r>
+        <w:rPr>
+          <w:rFonts w:ascii="Arial" w:eastAsia="Times New Roman" w:hAnsi="Arial" w:cs="Arial"/>
+          <w:bCs/>
+          <w:color w:val="4F4F4F"/>
+          <w:sz w:val="20"/>
+          <w:szCs w:val="20"/>
+          <w:bdr w:val="none" w:sz="0" w:space="0" w:color="auto" w:frame="1"/>
+        </w:rPr>
+        <w:t>standard deviation</w:t>
+      </w:r>
+      <w:r>
+        <w:rPr>
+          <w:rFonts w:ascii="Arial" w:eastAsia="Times New Roman" w:hAnsi="Arial" w:cs="Arial"/>
+          <w:bCs/>
+          <w:color w:val="4F4F4F"/>
+          <w:sz w:val="20"/>
+          <w:szCs w:val="20"/>
+          <w:bdr w:val="none" w:sz="0" w:space="0" w:color="auto" w:frame="1"/>
+        </w:rPr>
+        <w:t xml:space="preserve"> of 5175 is very high as it is over four times greater than the mean.</w:t>
+      </w:r>
+      <w:r>
+        <w:rPr>
+          <w:rFonts w:ascii="Arial" w:eastAsia="Times New Roman" w:hAnsi="Arial" w:cs="Arial"/>
+          <w:bCs/>
+          <w:color w:val="4F4F4F"/>
+          <w:sz w:val="20"/>
+          <w:szCs w:val="20"/>
+          <w:bdr w:val="none" w:sz="0" w:space="0" w:color="auto" w:frame="1"/>
+        </w:rPr>
+        <w:t xml:space="preserve">  The good news is that only few values that are more than one standard deviation away from the mean.  </w:t>
       </w:r>
     </w:p>
     <w:p>
@@ -9474,138 +9516,6 @@
           <w:bdr w:val="none" w:sz="0" w:space="0" w:color="auto" w:frame="1"/>
         </w:rPr>
       </w:pPr>
-      <w:r>
-        <w:rPr>
-          <w:rFonts w:ascii="Arial" w:eastAsia="Times New Roman" w:hAnsi="Arial" w:cs="Arial"/>
-          <w:bCs/>
-          <w:color w:val="4F4F4F"/>
-          <w:sz w:val="20"/>
-          <w:szCs w:val="20"/>
-          <w:bdr w:val="none" w:sz="0" w:space="0" w:color="auto" w:frame="1"/>
-        </w:rPr>
-        <w:t xml:space="preserve">My friend did </w:t>
-      </w:r>
-      <w:r>
-        <w:rPr>
-          <w:rFonts w:ascii="Arial" w:eastAsia="Times New Roman" w:hAnsi="Arial" w:cs="Arial"/>
-          <w:bCs/>
-          <w:color w:val="4F4F4F"/>
-          <w:sz w:val="20"/>
-          <w:szCs w:val="20"/>
-          <w:bdr w:val="none" w:sz="0" w:space="0" w:color="auto" w:frame="1"/>
-        </w:rPr>
-        <w:t xml:space="preserve">follow the recommendation from the model.  There is a happy ending here as she </w:t>
-      </w:r>
-      <w:r>
-        <w:rPr>
-          <w:rFonts w:ascii="Arial" w:eastAsia="Times New Roman" w:hAnsi="Arial" w:cs="Arial"/>
-          <w:bCs/>
-          <w:color w:val="4F4F4F"/>
-          <w:sz w:val="20"/>
-          <w:szCs w:val="20"/>
-          <w:bdr w:val="none" w:sz="0" w:space="0" w:color="auto" w:frame="1"/>
-        </w:rPr>
-        <w:t xml:space="preserve">end up getting this particular </w:t>
-      </w:r>
-      <w:r>
-        <w:rPr>
-          <w:rFonts w:ascii="Arial" w:eastAsia="Times New Roman" w:hAnsi="Arial" w:cs="Arial"/>
-          <w:bCs/>
-          <w:color w:val="4F4F4F"/>
-          <w:sz w:val="20"/>
-          <w:szCs w:val="20"/>
-          <w:bdr w:val="none" w:sz="0" w:space="0" w:color="auto" w:frame="1"/>
-        </w:rPr>
-        <w:t>house</w:t>
-      </w:r>
-      <w:r>
-        <w:rPr>
-          <w:rFonts w:ascii="Arial" w:eastAsia="Times New Roman" w:hAnsi="Arial" w:cs="Arial"/>
-          <w:bCs/>
-          <w:color w:val="4F4F4F"/>
-          <w:sz w:val="20"/>
-          <w:szCs w:val="20"/>
-          <w:bdr w:val="none" w:sz="0" w:space="0" w:color="auto" w:frame="1"/>
-        </w:rPr>
-        <w:t>.</w:t>
-      </w:r>
-      <w:r>
-        <w:rPr>
-          <w:rFonts w:ascii="Arial" w:eastAsia="Times New Roman" w:hAnsi="Arial" w:cs="Arial"/>
-          <w:bCs/>
-          <w:color w:val="4F4F4F"/>
-          <w:sz w:val="20"/>
-          <w:szCs w:val="20"/>
-          <w:bdr w:val="none" w:sz="0" w:space="0" w:color="auto" w:frame="1"/>
-        </w:rPr>
-        <w:t xml:space="preserve"> </w:t>
-      </w:r>
-      <w:r>
-        <w:rPr>
-          <w:rFonts w:ascii="Arial" w:eastAsia="Times New Roman" w:hAnsi="Arial" w:cs="Arial"/>
-          <w:bCs/>
-          <w:color w:val="4F4F4F"/>
-          <w:sz w:val="20"/>
-          <w:szCs w:val="20"/>
-          <w:bdr w:val="none" w:sz="0" w:space="0" w:color="auto" w:frame="1"/>
-        </w:rPr>
-        <w:t>However, I don't think th</w:t>
-      </w:r>
-      <w:r>
-        <w:rPr>
-          <w:rFonts w:ascii="Arial" w:eastAsia="Times New Roman" w:hAnsi="Arial" w:cs="Arial"/>
-          <w:bCs/>
-          <w:color w:val="4F4F4F"/>
-          <w:sz w:val="20"/>
-          <w:szCs w:val="20"/>
-          <w:bdr w:val="none" w:sz="0" w:space="0" w:color="auto" w:frame="1"/>
-        </w:rPr>
-        <w:t>e</w:t>
-      </w:r>
-      <w:r>
-        <w:rPr>
-          <w:rFonts w:ascii="Arial" w:eastAsia="Times New Roman" w:hAnsi="Arial" w:cs="Arial"/>
-          <w:bCs/>
-          <w:color w:val="4F4F4F"/>
-          <w:sz w:val="20"/>
-          <w:szCs w:val="20"/>
-          <w:bdr w:val="none" w:sz="0" w:space="0" w:color="auto" w:frame="1"/>
-        </w:rPr>
-        <w:t xml:space="preserve"> model </w:t>
-      </w:r>
-      <w:r>
-        <w:rPr>
-          <w:rFonts w:ascii="Arial" w:eastAsia="Times New Roman" w:hAnsi="Arial" w:cs="Arial"/>
-          <w:bCs/>
-          <w:color w:val="4F4F4F"/>
-          <w:sz w:val="20"/>
-          <w:szCs w:val="20"/>
-          <w:bdr w:val="none" w:sz="0" w:space="0" w:color="auto" w:frame="1"/>
-        </w:rPr>
-        <w:t>contributed a lot to her success due to the many shortcomings that I have mentioned</w:t>
-      </w:r>
-      <w:r>
-        <w:rPr>
-          <w:rFonts w:ascii="Arial" w:eastAsia="Times New Roman" w:hAnsi="Arial" w:cs="Arial"/>
-          <w:bCs/>
-          <w:color w:val="4F4F4F"/>
-          <w:sz w:val="20"/>
-          <w:szCs w:val="20"/>
-          <w:bdr w:val="none" w:sz="0" w:space="0" w:color="auto" w:frame="1"/>
-        </w:rPr>
-        <w:t xml:space="preserve">.  </w:t>
-      </w:r>
-      <w:r>
-        <w:rPr>
-          <w:rFonts w:ascii="Arial" w:eastAsia="Times New Roman" w:hAnsi="Arial" w:cs="Arial"/>
-          <w:bCs/>
-          <w:color w:val="4F4F4F"/>
-          <w:sz w:val="20"/>
-          <w:szCs w:val="20"/>
-          <w:bdr w:val="none" w:sz="0" w:space="0" w:color="auto" w:frame="1"/>
-        </w:rPr>
-        <w:t xml:space="preserve">  </w:t>
-      </w:r>
     </w:p>
     <w:p>
       <w:pPr>
@@ -9616,11 +9526,20 @@
           <w:rFonts w:ascii="Arial" w:eastAsia="Times New Roman" w:hAnsi="Arial" w:cs="Arial"/>
           <w:bCs/>
           <w:color w:val="4F4F4F"/>
-          <w:sz w:val="20"/>
-          <w:szCs w:val="20"/>
-          <w:bdr w:val="none" w:sz="0" w:space="0" w:color="auto" w:frame="1"/>
-        </w:rPr>
-      </w:pPr>
+          <w:sz w:val="24"/>
+          <w:szCs w:val="24"/>
+          <w:bdr w:val="none" w:sz="0" w:space="0" w:color="auto" w:frame="1"/>
+        </w:rPr>
+      </w:pPr>
+      <w:r>
+        <w:rPr>
+          <w:rFonts w:ascii="Arial" w:eastAsia="Times New Roman" w:hAnsi="Arial" w:cs="Arial"/>
+          <w:b/>
+          <w:sz w:val="24"/>
+          <w:szCs w:val="24"/>
+        </w:rPr>
+        <w:t>Reflection</w:t>
+      </w:r>
     </w:p>
     <w:p>
       <w:pPr>
@@ -9629,6 +9548,235 @@
         <w:textAlignment w:val="baseline"/>
         <w:rPr>
           <w:rFonts w:ascii="Arial" w:eastAsia="Times New Roman" w:hAnsi="Arial" w:cs="Arial"/>
+          <w:bCs/>
+          <w:color w:val="4F4F4F"/>
+          <w:sz w:val="20"/>
+          <w:szCs w:val="20"/>
+          <w:bdr w:val="none" w:sz="0" w:space="0" w:color="auto" w:frame="1"/>
+        </w:rPr>
+      </w:pPr>
+      <w:r>
+        <w:rPr>
+          <w:rFonts w:ascii="Arial" w:eastAsia="Times New Roman" w:hAnsi="Arial" w:cs="Arial"/>
+          <w:bCs/>
+          <w:color w:val="4F4F4F"/>
+          <w:sz w:val="20"/>
+          <w:szCs w:val="20"/>
+          <w:bdr w:val="none" w:sz="0" w:space="0" w:color="auto" w:frame="1"/>
+        </w:rPr>
+        <w:t xml:space="preserve">We started out </w:t>
+      </w:r>
+      <w:r>
+        <w:rPr>
+          <w:rFonts w:ascii="Arial" w:eastAsia="Times New Roman" w:hAnsi="Arial" w:cs="Arial"/>
+          <w:bCs/>
+          <w:color w:val="4F4F4F"/>
+          <w:sz w:val="20"/>
+          <w:szCs w:val="20"/>
+          <w:bdr w:val="none" w:sz="0" w:space="0" w:color="auto" w:frame="1"/>
+        </w:rPr>
+        <w:t>by preprocessing the data before we did any type analysis.  Invalid data points and outliers were removed from the data set.  Our analysis showed us that each feature was relevant and not exclude any of them from our model.  We also discovered that most of the features were not normally so we had to log feature scaling to normalize them.  Afterwards, we tried many different regression model and found out none of them worked really well.</w:t>
+      </w:r>
+      <w:r>
+        <w:rPr>
+          <w:rFonts w:ascii="Arial" w:eastAsia="Times New Roman" w:hAnsi="Arial" w:cs="Arial"/>
+          <w:bCs/>
+          <w:color w:val="4F4F4F"/>
+          <w:sz w:val="20"/>
+          <w:szCs w:val="20"/>
+          <w:bdr w:val="none" w:sz="0" w:space="0" w:color="auto" w:frame="1"/>
+        </w:rPr>
+        <w:t xml:space="preserve">  </w:t>
+      </w:r>
+      <w:r>
+        <w:rPr>
+          <w:rFonts w:ascii="Arial" w:eastAsia="Times New Roman" w:hAnsi="Arial" w:cs="Arial"/>
+          <w:bCs/>
+          <w:color w:val="4F4F4F"/>
+          <w:sz w:val="20"/>
+          <w:szCs w:val="20"/>
+          <w:bdr w:val="none" w:sz="0" w:space="0" w:color="auto" w:frame="1"/>
+        </w:rPr>
+        <w:t>The variance score for an assortment of estimators I tried were all very low.</w:t>
+      </w:r>
+      <w:r>
+        <w:rPr>
+          <w:rFonts w:ascii="Arial" w:eastAsia="Times New Roman" w:hAnsi="Arial" w:cs="Arial"/>
+          <w:bCs/>
+          <w:color w:val="4F4F4F"/>
+          <w:sz w:val="20"/>
+          <w:szCs w:val="20"/>
+          <w:bdr w:val="none" w:sz="0" w:space="0" w:color="auto" w:frame="1"/>
+        </w:rPr>
+        <w:t xml:space="preserve">  </w:t>
+      </w:r>
+    </w:p>
+    <w:p>
+      <w:pPr>
+        <w:shd w:val="clear" w:color="auto" w:fill="FFFFFF"/>
+        <w:spacing w:after="0" w:line="480" w:lineRule="auto"/>
+        <w:textAlignment w:val="baseline"/>
+        <w:rPr>
+          <w:rFonts w:ascii="Arial" w:eastAsia="Times New Roman" w:hAnsi="Arial" w:cs="Arial"/>
+          <w:bCs/>
+          <w:color w:val="4F4F4F"/>
+          <w:sz w:val="20"/>
+          <w:szCs w:val="20"/>
+          <w:bdr w:val="none" w:sz="0" w:space="0" w:color="auto" w:frame="1"/>
+        </w:rPr>
+      </w:pPr>
+      <w:r>
+        <w:rPr>
+          <w:rFonts w:ascii="Arial" w:eastAsia="Times New Roman" w:hAnsi="Arial" w:cs="Arial"/>
+          <w:bCs/>
+          <w:color w:val="4F4F4F"/>
+          <w:sz w:val="20"/>
+          <w:szCs w:val="20"/>
+          <w:bdr w:val="none" w:sz="0" w:space="0" w:color="auto" w:frame="1"/>
+        </w:rPr>
+        <w:t xml:space="preserve">My friend did </w:t>
+      </w:r>
+      <w:r>
+        <w:rPr>
+          <w:rFonts w:ascii="Arial" w:eastAsia="Times New Roman" w:hAnsi="Arial" w:cs="Arial"/>
+          <w:bCs/>
+          <w:color w:val="4F4F4F"/>
+          <w:sz w:val="20"/>
+          <w:szCs w:val="20"/>
+          <w:bdr w:val="none" w:sz="0" w:space="0" w:color="auto" w:frame="1"/>
+        </w:rPr>
+        <w:t xml:space="preserve">follow the recommendation from the model.  There is a happy ending here as she </w:t>
+      </w:r>
+      <w:r>
+        <w:rPr>
+          <w:rFonts w:ascii="Arial" w:eastAsia="Times New Roman" w:hAnsi="Arial" w:cs="Arial"/>
+          <w:bCs/>
+          <w:color w:val="4F4F4F"/>
+          <w:sz w:val="20"/>
+          <w:szCs w:val="20"/>
+          <w:bdr w:val="none" w:sz="0" w:space="0" w:color="auto" w:frame="1"/>
+        </w:rPr>
+        <w:t xml:space="preserve">end up getting this particular </w:t>
+      </w:r>
+      <w:r>
+        <w:rPr>
+          <w:rFonts w:ascii="Arial" w:eastAsia="Times New Roman" w:hAnsi="Arial" w:cs="Arial"/>
+          <w:bCs/>
+          <w:color w:val="4F4F4F"/>
+          <w:sz w:val="20"/>
+          <w:szCs w:val="20"/>
+          <w:bdr w:val="none" w:sz="0" w:space="0" w:color="auto" w:frame="1"/>
+        </w:rPr>
+        <w:t>house</w:t>
+      </w:r>
+      <w:r>
+        <w:rPr>
+          <w:rFonts w:ascii="Arial" w:eastAsia="Times New Roman" w:hAnsi="Arial" w:cs="Arial"/>
+          <w:bCs/>
+          <w:color w:val="4F4F4F"/>
+          <w:sz w:val="20"/>
+          <w:szCs w:val="20"/>
+          <w:bdr w:val="none" w:sz="0" w:space="0" w:color="auto" w:frame="1"/>
+        </w:rPr>
+        <w:t>.</w:t>
+      </w:r>
+      <w:r>
+        <w:rPr>
+          <w:rFonts w:ascii="Arial" w:eastAsia="Times New Roman" w:hAnsi="Arial" w:cs="Arial"/>
+          <w:bCs/>
+          <w:color w:val="4F4F4F"/>
+          <w:sz w:val="20"/>
+          <w:szCs w:val="20"/>
+          <w:bdr w:val="none" w:sz="0" w:space="0" w:color="auto" w:frame="1"/>
+        </w:rPr>
+        <w:t xml:space="preserve"> </w:t>
+      </w:r>
+      <w:r>
+        <w:rPr>
+          <w:rFonts w:ascii="Arial" w:eastAsia="Times New Roman" w:hAnsi="Arial" w:cs="Arial"/>
+          <w:bCs/>
+          <w:color w:val="4F4F4F"/>
+          <w:sz w:val="20"/>
+          <w:szCs w:val="20"/>
+          <w:bdr w:val="none" w:sz="0" w:space="0" w:color="auto" w:frame="1"/>
+        </w:rPr>
+        <w:t>However, I don't think th</w:t>
+      </w:r>
+      <w:r>
+        <w:rPr>
+          <w:rFonts w:ascii="Arial" w:eastAsia="Times New Roman" w:hAnsi="Arial" w:cs="Arial"/>
+          <w:bCs/>
+          <w:color w:val="4F4F4F"/>
+          <w:sz w:val="20"/>
+          <w:szCs w:val="20"/>
+          <w:bdr w:val="none" w:sz="0" w:space="0" w:color="auto" w:frame="1"/>
+        </w:rPr>
+        <w:t>e</w:t>
+      </w:r>
+      <w:r>
+        <w:rPr>
+          <w:rFonts w:ascii="Arial" w:eastAsia="Times New Roman" w:hAnsi="Arial" w:cs="Arial"/>
+          <w:bCs/>
+          <w:color w:val="4F4F4F"/>
+          <w:sz w:val="20"/>
+          <w:szCs w:val="20"/>
+          <w:bdr w:val="none" w:sz="0" w:space="0" w:color="auto" w:frame="1"/>
+        </w:rPr>
+        <w:t xml:space="preserve"> model </w:t>
+      </w:r>
+      <w:r>
+        <w:rPr>
+          <w:rFonts w:ascii="Arial" w:eastAsia="Times New Roman" w:hAnsi="Arial" w:cs="Arial"/>
+          <w:bCs/>
+          <w:color w:val="4F4F4F"/>
+          <w:sz w:val="20"/>
+          <w:szCs w:val="20"/>
+          <w:bdr w:val="none" w:sz="0" w:space="0" w:color="auto" w:frame="1"/>
+        </w:rPr>
+        <w:t>contributed a lot to her success due to the many shortcomings that I have mentioned</w:t>
+      </w:r>
+      <w:r>
+        <w:rPr>
+          <w:rFonts w:ascii="Arial" w:eastAsia="Times New Roman" w:hAnsi="Arial" w:cs="Arial"/>
+          <w:bCs/>
+          <w:color w:val="4F4F4F"/>
+          <w:sz w:val="20"/>
+          <w:szCs w:val="20"/>
+          <w:bdr w:val="none" w:sz="0" w:space="0" w:color="auto" w:frame="1"/>
+        </w:rPr>
+        <w:t xml:space="preserve">.  </w:t>
+      </w:r>
+      <w:r>
+        <w:rPr>
+          <w:rFonts w:ascii="Arial" w:eastAsia="Times New Roman" w:hAnsi="Arial" w:cs="Arial"/>
+          <w:bCs/>
+          <w:color w:val="4F4F4F"/>
+          <w:sz w:val="20"/>
+          <w:szCs w:val="20"/>
+          <w:bdr w:val="none" w:sz="0" w:space="0" w:color="auto" w:frame="1"/>
+        </w:rPr>
+        <w:t xml:space="preserve">  </w:t>
+      </w:r>
+    </w:p>
+    <w:p>
+      <w:pPr>
+        <w:shd w:val="clear" w:color="auto" w:fill="FFFFFF"/>
+        <w:spacing w:after="0" w:line="480" w:lineRule="auto"/>
+        <w:textAlignment w:val="baseline"/>
+        <w:rPr>
+          <w:rFonts w:ascii="Arial" w:eastAsia="Times New Roman" w:hAnsi="Arial" w:cs="Arial"/>
+          <w:bCs/>
+          <w:color w:val="4F4F4F"/>
+          <w:sz w:val="20"/>
+          <w:szCs w:val="20"/>
+          <w:bdr w:val="none" w:sz="0" w:space="0" w:color="auto" w:frame="1"/>
+        </w:rPr>
+      </w:pPr>
+    </w:p>
+    <w:p>
+      <w:pPr>
+        <w:rPr>
+          <w:rFonts w:ascii="Arial" w:eastAsia="Times New Roman" w:hAnsi="Arial" w:cs="Arial"/>
           <w:b/>
           <w:sz w:val="24"/>
           <w:szCs w:val="24"/>
@@ -9641,6 +9789,29 @@
           <w:sz w:val="24"/>
           <w:szCs w:val="24"/>
         </w:rPr>
+        <w:br w:type="page"/>
+      </w:r>
+    </w:p>
+    <w:p>
+      <w:pPr>
+        <w:shd w:val="clear" w:color="auto" w:fill="FFFFFF"/>
+        <w:spacing w:after="0" w:line="480" w:lineRule="auto"/>
+        <w:textAlignment w:val="baseline"/>
+        <w:rPr>
+          <w:rFonts w:ascii="Arial" w:eastAsia="Times New Roman" w:hAnsi="Arial" w:cs="Arial"/>
+          <w:b/>
+          <w:sz w:val="24"/>
+          <w:szCs w:val="24"/>
+        </w:rPr>
+      </w:pPr>
+      <w:r>
+        <w:rPr>
+          <w:rFonts w:ascii="Arial" w:eastAsia="Times New Roman" w:hAnsi="Arial" w:cs="Arial"/>
+          <w:b/>
+          <w:sz w:val="24"/>
+          <w:szCs w:val="24"/>
+        </w:rPr>
+        <w:lastRenderedPageBreak/>
         <w:t>Improvement</w:t>
       </w:r>
     </w:p>
@@ -14884,7 +15055,7 @@
 </file>
 
 <file path=customXml/itemProps1.xml><?xml version="1.0" encoding="utf-8"?>
-<ds:datastoreItem xmlns:ds="http://schemas.openxmlformats.org/officeDocument/2006/customXml" ds:itemID="{ADEEDF72-30B8-42FB-8CE5-6C26D7554BA3}">
+<ds:datastoreItem xmlns:ds="http://schemas.openxmlformats.org/officeDocument/2006/customXml" ds:itemID="{59656125-2833-4267-B965-77885EFAD6CF}">
   <ds:schemaRefs>
     <ds:schemaRef ds:uri="http://schemas.openxmlformats.org/officeDocument/2006/bibliography"/>
   </ds:schemaRefs>

</xml_diff>